<commit_message>
anpassung des dokuments für die user stories, umstrukturierung (ms' in den dokumentationsordner)
</commit_message>
<xml_diff>
--- a/Dokumentation/User_Stories.docx
+++ b/Dokumentation/User_Stories.docx
@@ -54,10 +54,26 @@
         <w:t xml:space="preserve"> handelt, die nach unserer Projektplanung vor der</w:t>
       </w:r>
       <w:r>
-        <w:t xml:space="preserve"> App-Version </w:t>
+        <w:t xml:space="preserve"> </w:t>
+      </w:r>
+      <w:proofErr w:type="spellStart"/>
+      <w:r>
+        <w:t>App</w:t>
+      </w:r>
+      <w:proofErr w:type="spellEnd"/>
+      <w:r>
+        <w:t xml:space="preserve">-Version </w:t>
       </w:r>
       <w:r>
-        <w:t xml:space="preserve">implementiert werden soll. Bei der Implementierung der App-Version, wird ein Großteil der User Stories ein weiteres Mal durchlaufen werden, wobei es dabei nur technisch bedingte Abweichungen vorhanden sein werden. </w:t>
+        <w:t xml:space="preserve">implementiert werden soll. Bei der Implementierung der </w:t>
+      </w:r>
+      <w:proofErr w:type="spellStart"/>
+      <w:r>
+        <w:t>App</w:t>
+      </w:r>
+      <w:proofErr w:type="spellEnd"/>
+      <w:r>
+        <w:t xml:space="preserve">-Version, wird ein Großteil der User Stories ein weiteres Mal durchlaufen werden, wobei es dabei nur technisch bedingte Abweichungen vorhanden sein werden. </w:t>
       </w:r>
     </w:p>
     <w:p>
@@ -147,6 +163,7 @@
                 <w:szCs w:val="24"/>
               </w:rPr>
             </w:pPr>
+            <w:proofErr w:type="spellStart"/>
             <w:r>
               <w:rPr>
                 <w:rFonts w:ascii="Times New Roman" w:hAnsi="Times New Roman" w:cs="Times New Roman"/>
@@ -156,6 +173,7 @@
               </w:rPr>
               <w:t>Prio</w:t>
             </w:r>
+            <w:proofErr w:type="spellEnd"/>
             <w:r>
               <w:rPr>
                 <w:rFonts w:ascii="Times New Roman" w:hAnsi="Times New Roman" w:cs="Times New Roman"/>
@@ -258,8 +276,18 @@
                 <w:sz w:val="20"/>
                 <w:szCs w:val="20"/>
               </w:rPr>
-              <w:t>in Personentagen</w:t>
-            </w:r>
+              <w:t xml:space="preserve">in </w:t>
+            </w:r>
+            <w:proofErr w:type="spellStart"/>
+            <w:r>
+              <w:rPr>
+                <w:rFonts w:cs="Times New Roman"/>
+                <w:sz w:val="20"/>
+                <w:szCs w:val="20"/>
+              </w:rPr>
+              <w:t>Personentagen</w:t>
+            </w:r>
+            <w:proofErr w:type="spellEnd"/>
           </w:p>
         </w:tc>
         <w:tc>
@@ -756,7 +784,15 @@
           </w:tcPr>
           <w:p>
             <w:r>
-              <w:t xml:space="preserve">Der Nutzer möchte, dass ein Taxi automatisiert bestellt wird (egal ob über myTaxi oder jemand anderen), damit er möglichst wenig tun muss. </w:t>
+              <w:t xml:space="preserve">Der Nutzer möchte, dass ein Taxi automatisiert bestellt wird (egal ob über </w:t>
+            </w:r>
+            <w:proofErr w:type="spellStart"/>
+            <w:r>
+              <w:t>myTaxi</w:t>
+            </w:r>
+            <w:proofErr w:type="spellEnd"/>
+            <w:r>
+              <w:t xml:space="preserve"> oder jemand anderen), damit er möglichst wenig tun muss. </w:t>
             </w:r>
           </w:p>
         </w:tc>
@@ -854,7 +890,23 @@
               <w:t>Der Nutzer möchte bezüglich der Fahrt auf dem Laufenden gehalten werden</w:t>
             </w:r>
             <w:r>
-              <w:t xml:space="preserve"> (z.B. über Email, Notifications in der App oder SMS)</w:t>
+              <w:t xml:space="preserve"> (z.B. über Email, </w:t>
+            </w:r>
+            <w:proofErr w:type="spellStart"/>
+            <w:r>
+              <w:t>Notifications</w:t>
+            </w:r>
+            <w:proofErr w:type="spellEnd"/>
+            <w:r>
+              <w:t xml:space="preserve"> in der </w:t>
+            </w:r>
+            <w:proofErr w:type="spellStart"/>
+            <w:r>
+              <w:t>App</w:t>
+            </w:r>
+            <w:proofErr w:type="spellEnd"/>
+            <w:r>
+              <w:t xml:space="preserve"> oder SMS)</w:t>
             </w:r>
             <w:r>
               <w:t xml:space="preserve">, um sicher zu gehen, dass sie so stattfindet. </w:t>
@@ -1770,8 +1822,13 @@
               <w:t>Der Nutzer möchte</w:t>
             </w:r>
             <w:r>
-              <w:t xml:space="preserve"> die Art der Notification</w:t>
-            </w:r>
+              <w:t xml:space="preserve"> die Art der </w:t>
+            </w:r>
+            <w:proofErr w:type="spellStart"/>
+            <w:r>
+              <w:t>Notification</w:t>
+            </w:r>
+            <w:proofErr w:type="spellEnd"/>
             <w:r>
               <w:t xml:space="preserve"> einstellen können, </w:t>
             </w:r>
@@ -2124,6 +2181,27 @@
               </w:rPr>
               <w:t>Noch nicht geschätzt</w:t>
             </w:r>
+            <w:r>
+              <w:rPr>
+                <w:lang w:val="de-DE"/>
+              </w:rPr>
+              <w:t xml:space="preserve"> </w:t>
+            </w:r>
+          </w:p>
+          <w:p>
+            <w:pPr>
+              <w:pStyle w:val="TableContents"/>
+              <w:jc w:val="center"/>
+              <w:rPr>
+                <w:lang w:val="de-DE"/>
+              </w:rPr>
+            </w:pPr>
+            <w:r>
+              <w:rPr>
+                <w:lang w:val="de-DE"/>
+              </w:rPr>
+              <w:t>(optional am Ende)</w:t>
+            </w:r>
           </w:p>
         </w:tc>
         <w:tc>
@@ -2200,9 +2278,14 @@
             <w:r>
               <w:t xml:space="preserve">möchte ein Logo auf der Webseite wiederfinden, damit er auf einen Blick identifizieren kann ob er sich auf der </w:t>
             </w:r>
+            <w:proofErr w:type="spellStart"/>
             <w:r>
               <w:lastRenderedPageBreak/>
-              <w:t>TaWusel-Seite befindet</w:t>
+              <w:t>TaWusel</w:t>
+            </w:r>
+            <w:proofErr w:type="spellEnd"/>
+            <w:r>
+              <w:t>-Seite befindet</w:t>
             </w:r>
             <w:r>
               <w:t>.</w:t>
@@ -2246,7 +2329,7 @@
               <w:rPr>
                 <w:lang w:val="de-DE"/>
               </w:rPr>
-              <w:t>Noch nicht geschätzt</w:t>
+              <w:t>1</w:t>
             </w:r>
           </w:p>
         </w:tc>
@@ -2372,7 +2455,7 @@
               <w:rPr>
                 <w:lang w:val="de-DE"/>
               </w:rPr>
-              <w:t>Noch nicht geschätzt</w:t>
+              <w:t>5</w:t>
             </w:r>
           </w:p>
         </w:tc>
@@ -2487,6 +2570,12 @@
               </w:rPr>
               <w:t>Noch nicht geschätzt</w:t>
             </w:r>
+            <w:r>
+              <w:rPr>
+                <w:lang w:val="de-DE"/>
+              </w:rPr>
+              <w:t xml:space="preserve"> (hängt vom Interface ab)</w:t>
+            </w:r>
           </w:p>
         </w:tc>
         <w:tc>
@@ -2604,7 +2693,7 @@
               <w:rPr>
                 <w:lang w:val="de-DE"/>
               </w:rPr>
-              <w:t>Noch nicht geschätzt</w:t>
+              <w:t>8</w:t>
             </w:r>
           </w:p>
         </w:tc>
@@ -2872,6 +2961,7 @@
                 <w:szCs w:val="24"/>
               </w:rPr>
             </w:pPr>
+            <w:proofErr w:type="spellStart"/>
             <w:r>
               <w:rPr>
                 <w:rFonts w:ascii="Times New Roman" w:hAnsi="Times New Roman" w:cs="Times New Roman"/>
@@ -2881,6 +2971,7 @@
               </w:rPr>
               <w:t>BearbeiterIn</w:t>
             </w:r>
+            <w:proofErr w:type="spellEnd"/>
           </w:p>
         </w:tc>
         <w:tc>
@@ -2898,6 +2989,7 @@
                 <w:szCs w:val="24"/>
               </w:rPr>
             </w:pPr>
+            <w:proofErr w:type="spellStart"/>
             <w:r>
               <w:rPr>
                 <w:rFonts w:ascii="Times New Roman" w:hAnsi="Times New Roman" w:cs="Times New Roman"/>
@@ -2905,7 +2997,17 @@
                 <w:sz w:val="24"/>
                 <w:szCs w:val="24"/>
               </w:rPr>
-              <w:t>Geschätzer Umfang</w:t>
+              <w:t>Geschätzer</w:t>
+            </w:r>
+            <w:proofErr w:type="spellEnd"/>
+            <w:r>
+              <w:rPr>
+                <w:rFonts w:ascii="Times New Roman" w:hAnsi="Times New Roman" w:cs="Times New Roman"/>
+                <w:b/>
+                <w:sz w:val="24"/>
+                <w:szCs w:val="24"/>
+              </w:rPr>
+              <w:t xml:space="preserve"> Umfang</w:t>
             </w:r>
           </w:p>
         </w:tc>
@@ -4024,7 +4126,25 @@
                 <w:sz w:val="24"/>
                 <w:szCs w:val="24"/>
               </w:rPr>
-              <w:t>Neue Fahrt Emailbenachricht.</w:t>
+              <w:t xml:space="preserve">Neue Fahrt </w:t>
+            </w:r>
+            <w:proofErr w:type="spellStart"/>
+            <w:r>
+              <w:rPr>
+                <w:rFonts w:ascii="Times New Roman" w:hAnsi="Times New Roman" w:cs="Times New Roman"/>
+                <w:sz w:val="24"/>
+                <w:szCs w:val="24"/>
+              </w:rPr>
+              <w:t>Emailbenachricht</w:t>
+            </w:r>
+            <w:proofErr w:type="spellEnd"/>
+            <w:r>
+              <w:rPr>
+                <w:rFonts w:ascii="Times New Roman" w:hAnsi="Times New Roman" w:cs="Times New Roman"/>
+                <w:sz w:val="24"/>
+                <w:szCs w:val="24"/>
+              </w:rPr>
+              <w:t>.</w:t>
             </w:r>
           </w:p>
         </w:tc>
@@ -4262,7 +4382,25 @@
                 <w:sz w:val="24"/>
                 <w:szCs w:val="24"/>
               </w:rPr>
-              <w:t xml:space="preserve">Bedarf nach Firmenaccount </w:t>
+              <w:t xml:space="preserve">Bedarf nach </w:t>
+            </w:r>
+            <w:proofErr w:type="spellStart"/>
+            <w:r>
+              <w:rPr>
+                <w:rFonts w:ascii="Times New Roman" w:hAnsi="Times New Roman" w:cs="Times New Roman"/>
+                <w:sz w:val="24"/>
+                <w:szCs w:val="24"/>
+              </w:rPr>
+              <w:t>Firmenaccount</w:t>
+            </w:r>
+            <w:proofErr w:type="spellEnd"/>
+            <w:r>
+              <w:rPr>
+                <w:rFonts w:ascii="Times New Roman" w:hAnsi="Times New Roman" w:cs="Times New Roman"/>
+                <w:sz w:val="24"/>
+                <w:szCs w:val="24"/>
+              </w:rPr>
+              <w:t xml:space="preserve"> </w:t>
             </w:r>
           </w:p>
         </w:tc>
@@ -4381,8 +4519,18 @@
                 <w:sz w:val="24"/>
                 <w:szCs w:val="24"/>
               </w:rPr>
-              <w:t>Kontakt zu myTaxi</w:t>
-            </w:r>
+              <w:t xml:space="preserve">Kontakt zu </w:t>
+            </w:r>
+            <w:proofErr w:type="spellStart"/>
+            <w:r>
+              <w:rPr>
+                <w:rFonts w:ascii="Times New Roman" w:hAnsi="Times New Roman" w:cs="Times New Roman"/>
+                <w:sz w:val="24"/>
+                <w:szCs w:val="24"/>
+              </w:rPr>
+              <w:t>myTaxi</w:t>
+            </w:r>
+            <w:proofErr w:type="spellEnd"/>
           </w:p>
         </w:tc>
         <w:tc>
@@ -4619,7 +4767,25 @@
                 <w:sz w:val="24"/>
                 <w:szCs w:val="24"/>
               </w:rPr>
-              <w:t>Benachrichtigung für n. Mitf.</w:t>
+              <w:t xml:space="preserve">Benachrichtigung für n. </w:t>
+            </w:r>
+            <w:proofErr w:type="spellStart"/>
+            <w:r>
+              <w:rPr>
+                <w:rFonts w:ascii="Times New Roman" w:hAnsi="Times New Roman" w:cs="Times New Roman"/>
+                <w:sz w:val="24"/>
+                <w:szCs w:val="24"/>
+              </w:rPr>
+              <w:t>Mitf</w:t>
+            </w:r>
+            <w:proofErr w:type="spellEnd"/>
+            <w:r>
+              <w:rPr>
+                <w:rFonts w:ascii="Times New Roman" w:hAnsi="Times New Roman" w:cs="Times New Roman"/>
+                <w:sz w:val="24"/>
+                <w:szCs w:val="24"/>
+              </w:rPr>
+              <w:t>.</w:t>
             </w:r>
           </w:p>
         </w:tc>
@@ -4738,7 +4904,25 @@
                 <w:sz w:val="24"/>
                 <w:szCs w:val="24"/>
               </w:rPr>
-              <w:t>„Timer“ für Benachrichtigung</w:t>
+              <w:t>„</w:t>
+            </w:r>
+            <w:proofErr w:type="spellStart"/>
+            <w:r>
+              <w:rPr>
+                <w:rFonts w:ascii="Times New Roman" w:hAnsi="Times New Roman" w:cs="Times New Roman"/>
+                <w:sz w:val="24"/>
+                <w:szCs w:val="24"/>
+              </w:rPr>
+              <w:t>Timer</w:t>
+            </w:r>
+            <w:proofErr w:type="spellEnd"/>
+            <w:r>
+              <w:rPr>
+                <w:rFonts w:ascii="Times New Roman" w:hAnsi="Times New Roman" w:cs="Times New Roman"/>
+                <w:sz w:val="24"/>
+                <w:szCs w:val="24"/>
+              </w:rPr>
+              <w:t>“ für Benachrichtigung</w:t>
             </w:r>
           </w:p>
         </w:tc>
@@ -5023,7 +5207,15 @@
                 <w:sz w:val="24"/>
                 <w:szCs w:val="24"/>
               </w:rPr>
-              <w:t>Sebastian, Mareike</w:t>
+              <w:t>Sebastian</w:t>
+            </w:r>
+            <w:r>
+              <w:rPr>
+                <w:rFonts w:ascii="Times New Roman" w:hAnsi="Times New Roman" w:cs="Times New Roman"/>
+                <w:sz w:val="24"/>
+                <w:szCs w:val="24"/>
+              </w:rPr>
+              <w:t>, Mareike</w:t>
             </w:r>
           </w:p>
         </w:tc>
@@ -5241,16 +5433,16 @@
       </w:tblPr>
       <w:tblGrid>
         <w:gridCol w:w="522"/>
-        <w:gridCol w:w="2973"/>
-        <w:gridCol w:w="1052"/>
-        <w:gridCol w:w="2035"/>
+        <w:gridCol w:w="2988"/>
+        <w:gridCol w:w="993"/>
+        <w:gridCol w:w="2079"/>
         <w:gridCol w:w="1410"/>
         <w:gridCol w:w="1296"/>
       </w:tblGrid>
       <w:tr>
         <w:tc>
           <w:tcPr>
-            <w:tcW w:w="523" w:type="dxa"/>
+            <w:tcW w:w="522" w:type="dxa"/>
           </w:tcPr>
           <w:p>
             <w:pPr>
@@ -5276,7 +5468,7 @@
         </w:tc>
         <w:tc>
           <w:tcPr>
-            <w:tcW w:w="2994" w:type="dxa"/>
+            <w:tcW w:w="2988" w:type="dxa"/>
           </w:tcPr>
           <w:p>
             <w:pPr>
@@ -5302,7 +5494,7 @@
         </w:tc>
         <w:tc>
           <w:tcPr>
-            <w:tcW w:w="1058" w:type="dxa"/>
+            <w:tcW w:w="993" w:type="dxa"/>
           </w:tcPr>
           <w:p>
             <w:pPr>
@@ -5328,7 +5520,7 @@
         </w:tc>
         <w:tc>
           <w:tcPr>
-            <w:tcW w:w="2046" w:type="dxa"/>
+            <w:tcW w:w="2079" w:type="dxa"/>
           </w:tcPr>
           <w:p>
             <w:pPr>
@@ -5341,6 +5533,7 @@
                 <w:szCs w:val="24"/>
               </w:rPr>
             </w:pPr>
+            <w:proofErr w:type="spellStart"/>
             <w:r>
               <w:rPr>
                 <w:rFonts w:ascii="Times New Roman" w:hAnsi="Times New Roman" w:cs="Times New Roman"/>
@@ -5350,11 +5543,12 @@
               </w:rPr>
               <w:t>BearbeiterIn</w:t>
             </w:r>
-          </w:p>
-        </w:tc>
-        <w:tc>
-          <w:tcPr>
-            <w:tcW w:w="1411" w:type="dxa"/>
+            <w:proofErr w:type="spellEnd"/>
+          </w:p>
+        </w:tc>
+        <w:tc>
+          <w:tcPr>
+            <w:tcW w:w="1410" w:type="dxa"/>
           </w:tcPr>
           <w:p>
             <w:pPr>
@@ -5367,6 +5561,7 @@
                 <w:szCs w:val="24"/>
               </w:rPr>
             </w:pPr>
+            <w:proofErr w:type="spellStart"/>
             <w:r>
               <w:rPr>
                 <w:rFonts w:ascii="Times New Roman" w:hAnsi="Times New Roman" w:cs="Times New Roman"/>
@@ -5374,13 +5569,23 @@
                 <w:sz w:val="24"/>
                 <w:szCs w:val="24"/>
               </w:rPr>
-              <w:t>Geschätzer Umfang</w:t>
-            </w:r>
-          </w:p>
-        </w:tc>
-        <w:tc>
-          <w:tcPr>
-            <w:tcW w:w="1256" w:type="dxa"/>
+              <w:t>Geschätzer</w:t>
+            </w:r>
+            <w:proofErr w:type="spellEnd"/>
+            <w:r>
+              <w:rPr>
+                <w:rFonts w:ascii="Times New Roman" w:hAnsi="Times New Roman" w:cs="Times New Roman"/>
+                <w:b/>
+                <w:sz w:val="24"/>
+                <w:szCs w:val="24"/>
+              </w:rPr>
+              <w:t xml:space="preserve"> Umfang</w:t>
+            </w:r>
+          </w:p>
+        </w:tc>
+        <w:tc>
+          <w:tcPr>
+            <w:tcW w:w="1296" w:type="dxa"/>
           </w:tcPr>
           <w:p>
             <w:pPr>
@@ -5408,7 +5613,7 @@
       <w:tr>
         <w:tc>
           <w:tcPr>
-            <w:tcW w:w="523" w:type="dxa"/>
+            <w:tcW w:w="522" w:type="dxa"/>
           </w:tcPr>
           <w:p>
             <w:pPr>
@@ -5431,7 +5636,7 @@
         </w:tc>
         <w:tc>
           <w:tcPr>
-            <w:tcW w:w="2994" w:type="dxa"/>
+            <w:tcW w:w="2988" w:type="dxa"/>
           </w:tcPr>
           <w:p>
             <w:pPr>
@@ -5454,7 +5659,7 @@
         </w:tc>
         <w:tc>
           <w:tcPr>
-            <w:tcW w:w="1058" w:type="dxa"/>
+            <w:tcW w:w="993" w:type="dxa"/>
           </w:tcPr>
           <w:p>
             <w:pPr>
@@ -5478,17 +5683,25 @@
         </w:tc>
         <w:tc>
           <w:tcPr>
-            <w:tcW w:w="2046" w:type="dxa"/>
-          </w:tcPr>
-          <w:p>
-            <w:pPr>
-              <w:pStyle w:val="KeinLeerraum"/>
-              <w:rPr>
-                <w:rFonts w:ascii="Times New Roman" w:hAnsi="Times New Roman" w:cs="Times New Roman"/>
-                <w:sz w:val="24"/>
-                <w:szCs w:val="24"/>
-              </w:rPr>
-            </w:pPr>
+            <w:tcW w:w="2079" w:type="dxa"/>
+          </w:tcPr>
+          <w:p>
+            <w:pPr>
+              <w:pStyle w:val="KeinLeerraum"/>
+              <w:rPr>
+                <w:rFonts w:ascii="Times New Roman" w:hAnsi="Times New Roman" w:cs="Times New Roman"/>
+                <w:sz w:val="24"/>
+                <w:szCs w:val="24"/>
+              </w:rPr>
+            </w:pPr>
+            <w:r>
+              <w:rPr>
+                <w:rFonts w:ascii="Times New Roman" w:hAnsi="Times New Roman" w:cs="Times New Roman"/>
+                <w:sz w:val="24"/>
+                <w:szCs w:val="24"/>
+              </w:rPr>
+              <w:t xml:space="preserve">Andreas, </w:t>
+            </w:r>
             <w:r>
               <w:rPr>
                 <w:rFonts w:ascii="Times New Roman" w:hAnsi="Times New Roman" w:cs="Times New Roman"/>
@@ -5501,7 +5714,7 @@
         </w:tc>
         <w:tc>
           <w:tcPr>
-            <w:tcW w:w="1411" w:type="dxa"/>
+            <w:tcW w:w="1410" w:type="dxa"/>
           </w:tcPr>
           <w:p>
             <w:pPr>
@@ -5525,7 +5738,7 @@
         </w:tc>
         <w:tc>
           <w:tcPr>
-            <w:tcW w:w="1256" w:type="dxa"/>
+            <w:tcW w:w="1296" w:type="dxa"/>
           </w:tcPr>
           <w:p>
             <w:pPr>
@@ -5543,7 +5756,7 @@
       <w:tr>
         <w:tc>
           <w:tcPr>
-            <w:tcW w:w="523" w:type="dxa"/>
+            <w:tcW w:w="522" w:type="dxa"/>
           </w:tcPr>
           <w:p>
             <w:pPr>
@@ -5566,7 +5779,7 @@
         </w:tc>
         <w:tc>
           <w:tcPr>
-            <w:tcW w:w="2994" w:type="dxa"/>
+            <w:tcW w:w="2988" w:type="dxa"/>
           </w:tcPr>
           <w:p>
             <w:pPr>
@@ -5589,7 +5802,7 @@
         </w:tc>
         <w:tc>
           <w:tcPr>
-            <w:tcW w:w="1058" w:type="dxa"/>
+            <w:tcW w:w="993" w:type="dxa"/>
           </w:tcPr>
           <w:p>
             <w:pPr>
@@ -5613,17 +5826,25 @@
         </w:tc>
         <w:tc>
           <w:tcPr>
-            <w:tcW w:w="2046" w:type="dxa"/>
-          </w:tcPr>
-          <w:p>
-            <w:pPr>
-              <w:pStyle w:val="KeinLeerraum"/>
-              <w:rPr>
-                <w:rFonts w:ascii="Times New Roman" w:hAnsi="Times New Roman" w:cs="Times New Roman"/>
-                <w:sz w:val="24"/>
-                <w:szCs w:val="24"/>
-              </w:rPr>
-            </w:pPr>
+            <w:tcW w:w="2079" w:type="dxa"/>
+          </w:tcPr>
+          <w:p>
+            <w:pPr>
+              <w:pStyle w:val="KeinLeerraum"/>
+              <w:rPr>
+                <w:rFonts w:ascii="Times New Roman" w:hAnsi="Times New Roman" w:cs="Times New Roman"/>
+                <w:sz w:val="24"/>
+                <w:szCs w:val="24"/>
+              </w:rPr>
+            </w:pPr>
+            <w:r>
+              <w:rPr>
+                <w:rFonts w:ascii="Times New Roman" w:hAnsi="Times New Roman" w:cs="Times New Roman"/>
+                <w:sz w:val="24"/>
+                <w:szCs w:val="24"/>
+              </w:rPr>
+              <w:t xml:space="preserve">Andreas, </w:t>
+            </w:r>
             <w:r>
               <w:rPr>
                 <w:rFonts w:ascii="Times New Roman" w:hAnsi="Times New Roman" w:cs="Times New Roman"/>
@@ -5636,7 +5857,7 @@
         </w:tc>
         <w:tc>
           <w:tcPr>
-            <w:tcW w:w="1411" w:type="dxa"/>
+            <w:tcW w:w="1410" w:type="dxa"/>
           </w:tcPr>
           <w:p>
             <w:pPr>
@@ -5660,7 +5881,7 @@
         </w:tc>
         <w:tc>
           <w:tcPr>
-            <w:tcW w:w="1256" w:type="dxa"/>
+            <w:tcW w:w="1296" w:type="dxa"/>
           </w:tcPr>
           <w:p>
             <w:pPr>
@@ -5678,7 +5899,7 @@
       <w:tr>
         <w:tc>
           <w:tcPr>
-            <w:tcW w:w="523" w:type="dxa"/>
+            <w:tcW w:w="522" w:type="dxa"/>
           </w:tcPr>
           <w:p>
             <w:pPr>
@@ -5701,7 +5922,7 @@
         </w:tc>
         <w:tc>
           <w:tcPr>
-            <w:tcW w:w="2994" w:type="dxa"/>
+            <w:tcW w:w="2988" w:type="dxa"/>
           </w:tcPr>
           <w:p>
             <w:pPr>
@@ -5724,7 +5945,7 @@
         </w:tc>
         <w:tc>
           <w:tcPr>
-            <w:tcW w:w="1058" w:type="dxa"/>
+            <w:tcW w:w="993" w:type="dxa"/>
           </w:tcPr>
           <w:p>
             <w:pPr>
@@ -5748,7 +5969,7 @@
         </w:tc>
         <w:tc>
           <w:tcPr>
-            <w:tcW w:w="2046" w:type="dxa"/>
+            <w:tcW w:w="2079" w:type="dxa"/>
           </w:tcPr>
           <w:p>
             <w:pPr>
@@ -5771,7 +5992,7 @@
         </w:tc>
         <w:tc>
           <w:tcPr>
-            <w:tcW w:w="1411" w:type="dxa"/>
+            <w:tcW w:w="1410" w:type="dxa"/>
           </w:tcPr>
           <w:p>
             <w:pPr>
@@ -5795,7 +6016,7 @@
         </w:tc>
         <w:tc>
           <w:tcPr>
-            <w:tcW w:w="1256" w:type="dxa"/>
+            <w:tcW w:w="1296" w:type="dxa"/>
           </w:tcPr>
           <w:p>
             <w:pPr>
@@ -5813,7 +6034,7 @@
       <w:tr>
         <w:tc>
           <w:tcPr>
-            <w:tcW w:w="523" w:type="dxa"/>
+            <w:tcW w:w="522" w:type="dxa"/>
           </w:tcPr>
           <w:p>
             <w:pPr>
@@ -5836,7 +6057,7 @@
         </w:tc>
         <w:tc>
           <w:tcPr>
-            <w:tcW w:w="2994" w:type="dxa"/>
+            <w:tcW w:w="2988" w:type="dxa"/>
           </w:tcPr>
           <w:p>
             <w:pPr>
@@ -5859,7 +6080,7 @@
         </w:tc>
         <w:tc>
           <w:tcPr>
-            <w:tcW w:w="1058" w:type="dxa"/>
+            <w:tcW w:w="993" w:type="dxa"/>
           </w:tcPr>
           <w:p>
             <w:pPr>
@@ -5883,7 +6104,7 @@
         </w:tc>
         <w:tc>
           <w:tcPr>
-            <w:tcW w:w="2046" w:type="dxa"/>
+            <w:tcW w:w="2079" w:type="dxa"/>
           </w:tcPr>
           <w:p>
             <w:pPr>
@@ -5906,7 +6127,7 @@
         </w:tc>
         <w:tc>
           <w:tcPr>
-            <w:tcW w:w="1411" w:type="dxa"/>
+            <w:tcW w:w="1410" w:type="dxa"/>
           </w:tcPr>
           <w:p>
             <w:pPr>
@@ -5930,7 +6151,7 @@
         </w:tc>
         <w:tc>
           <w:tcPr>
-            <w:tcW w:w="1256" w:type="dxa"/>
+            <w:tcW w:w="1296" w:type="dxa"/>
           </w:tcPr>
           <w:p>
             <w:pPr>
@@ -5948,7 +6169,7 @@
       <w:tr>
         <w:tc>
           <w:tcPr>
-            <w:tcW w:w="523" w:type="dxa"/>
+            <w:tcW w:w="522" w:type="dxa"/>
           </w:tcPr>
           <w:p>
             <w:pPr>
@@ -5971,7 +6192,7 @@
         </w:tc>
         <w:tc>
           <w:tcPr>
-            <w:tcW w:w="2994" w:type="dxa"/>
+            <w:tcW w:w="2988" w:type="dxa"/>
           </w:tcPr>
           <w:p>
             <w:pPr>
@@ -5994,7 +6215,7 @@
         </w:tc>
         <w:tc>
           <w:tcPr>
-            <w:tcW w:w="1058" w:type="dxa"/>
+            <w:tcW w:w="993" w:type="dxa"/>
           </w:tcPr>
           <w:p>
             <w:pPr>
@@ -6018,17 +6239,25 @@
         </w:tc>
         <w:tc>
           <w:tcPr>
-            <w:tcW w:w="2046" w:type="dxa"/>
-          </w:tcPr>
-          <w:p>
-            <w:pPr>
-              <w:pStyle w:val="KeinLeerraum"/>
-              <w:rPr>
-                <w:rFonts w:ascii="Times New Roman" w:hAnsi="Times New Roman" w:cs="Times New Roman"/>
-                <w:sz w:val="24"/>
-                <w:szCs w:val="24"/>
-              </w:rPr>
-            </w:pPr>
+            <w:tcW w:w="2079" w:type="dxa"/>
+          </w:tcPr>
+          <w:p>
+            <w:pPr>
+              <w:pStyle w:val="KeinLeerraum"/>
+              <w:rPr>
+                <w:rFonts w:ascii="Times New Roman" w:hAnsi="Times New Roman" w:cs="Times New Roman"/>
+                <w:sz w:val="24"/>
+                <w:szCs w:val="24"/>
+              </w:rPr>
+            </w:pPr>
+            <w:r>
+              <w:rPr>
+                <w:rFonts w:ascii="Times New Roman" w:hAnsi="Times New Roman" w:cs="Times New Roman"/>
+                <w:sz w:val="24"/>
+                <w:szCs w:val="24"/>
+              </w:rPr>
+              <w:t xml:space="preserve">Andreas, </w:t>
+            </w:r>
             <w:r>
               <w:rPr>
                 <w:rFonts w:ascii="Times New Roman" w:hAnsi="Times New Roman" w:cs="Times New Roman"/>
@@ -6041,7 +6270,7 @@
         </w:tc>
         <w:tc>
           <w:tcPr>
-            <w:tcW w:w="1411" w:type="dxa"/>
+            <w:tcW w:w="1410" w:type="dxa"/>
           </w:tcPr>
           <w:p>
             <w:pPr>
@@ -6065,7 +6294,7 @@
         </w:tc>
         <w:tc>
           <w:tcPr>
-            <w:tcW w:w="1256" w:type="dxa"/>
+            <w:tcW w:w="1296" w:type="dxa"/>
           </w:tcPr>
           <w:p>
             <w:pPr>
@@ -6083,7 +6312,7 @@
       <w:tr>
         <w:tc>
           <w:tcPr>
-            <w:tcW w:w="523" w:type="dxa"/>
+            <w:tcW w:w="522" w:type="dxa"/>
           </w:tcPr>
           <w:p>
             <w:pPr>
@@ -6106,7 +6335,7 @@
         </w:tc>
         <w:tc>
           <w:tcPr>
-            <w:tcW w:w="2994" w:type="dxa"/>
+            <w:tcW w:w="2988" w:type="dxa"/>
           </w:tcPr>
           <w:p>
             <w:pPr>
@@ -6129,7 +6358,7 @@
         </w:tc>
         <w:tc>
           <w:tcPr>
-            <w:tcW w:w="1058" w:type="dxa"/>
+            <w:tcW w:w="993" w:type="dxa"/>
           </w:tcPr>
           <w:p>
             <w:pPr>
@@ -6153,7 +6382,7 @@
         </w:tc>
         <w:tc>
           <w:tcPr>
-            <w:tcW w:w="2046" w:type="dxa"/>
+            <w:tcW w:w="2079" w:type="dxa"/>
           </w:tcPr>
           <w:p>
             <w:pPr>
@@ -6176,7 +6405,7 @@
         </w:tc>
         <w:tc>
           <w:tcPr>
-            <w:tcW w:w="1411" w:type="dxa"/>
+            <w:tcW w:w="1410" w:type="dxa"/>
           </w:tcPr>
           <w:p>
             <w:pPr>
@@ -6200,7 +6429,7 @@
         </w:tc>
         <w:tc>
           <w:tcPr>
-            <w:tcW w:w="1256" w:type="dxa"/>
+            <w:tcW w:w="1296" w:type="dxa"/>
           </w:tcPr>
           <w:p>
             <w:pPr>
@@ -6218,7 +6447,7 @@
       <w:tr>
         <w:tc>
           <w:tcPr>
-            <w:tcW w:w="523" w:type="dxa"/>
+            <w:tcW w:w="522" w:type="dxa"/>
           </w:tcPr>
           <w:p>
             <w:pPr>
@@ -6241,7 +6470,7 @@
         </w:tc>
         <w:tc>
           <w:tcPr>
-            <w:tcW w:w="2994" w:type="dxa"/>
+            <w:tcW w:w="2988" w:type="dxa"/>
           </w:tcPr>
           <w:p>
             <w:pPr>
@@ -6264,7 +6493,7 @@
         </w:tc>
         <w:tc>
           <w:tcPr>
-            <w:tcW w:w="1058" w:type="dxa"/>
+            <w:tcW w:w="993" w:type="dxa"/>
           </w:tcPr>
           <w:p>
             <w:pPr>
@@ -6288,7 +6517,7 @@
         </w:tc>
         <w:tc>
           <w:tcPr>
-            <w:tcW w:w="2046" w:type="dxa"/>
+            <w:tcW w:w="2079" w:type="dxa"/>
           </w:tcPr>
           <w:p>
             <w:pPr>
@@ -6311,7 +6540,7 @@
         </w:tc>
         <w:tc>
           <w:tcPr>
-            <w:tcW w:w="1411" w:type="dxa"/>
+            <w:tcW w:w="1410" w:type="dxa"/>
           </w:tcPr>
           <w:p>
             <w:pPr>
@@ -6335,25 +6564,33 @@
         </w:tc>
         <w:tc>
           <w:tcPr>
-            <w:tcW w:w="1256" w:type="dxa"/>
-          </w:tcPr>
-          <w:p>
-            <w:pPr>
-              <w:pStyle w:val="KeinLeerraum"/>
-              <w:jc w:val="center"/>
-              <w:rPr>
-                <w:rFonts w:ascii="Times New Roman" w:hAnsi="Times New Roman" w:cs="Times New Roman"/>
-                <w:sz w:val="24"/>
-                <w:szCs w:val="24"/>
-              </w:rPr>
-            </w:pPr>
+            <w:tcW w:w="1296" w:type="dxa"/>
+          </w:tcPr>
+          <w:p>
+            <w:pPr>
+              <w:pStyle w:val="KeinLeerraum"/>
+              <w:jc w:val="center"/>
+              <w:rPr>
+                <w:rFonts w:ascii="Times New Roman" w:hAnsi="Times New Roman" w:cs="Times New Roman"/>
+                <w:sz w:val="24"/>
+                <w:szCs w:val="24"/>
+              </w:rPr>
+            </w:pPr>
+            <w:r>
+              <w:rPr>
+                <w:rFonts w:ascii="Times New Roman" w:hAnsi="Times New Roman" w:cs="Times New Roman"/>
+                <w:sz w:val="24"/>
+                <w:szCs w:val="24"/>
+              </w:rPr>
+              <w:t>1</w:t>
+            </w:r>
           </w:p>
         </w:tc>
       </w:tr>
       <w:tr>
         <w:tc>
           <w:tcPr>
-            <w:tcW w:w="523" w:type="dxa"/>
+            <w:tcW w:w="522" w:type="dxa"/>
           </w:tcPr>
           <w:p>
             <w:pPr>
@@ -6376,7 +6613,7 @@
         </w:tc>
         <w:tc>
           <w:tcPr>
-            <w:tcW w:w="2994" w:type="dxa"/>
+            <w:tcW w:w="2988" w:type="dxa"/>
           </w:tcPr>
           <w:p>
             <w:pPr>
@@ -6399,7 +6636,7 @@
         </w:tc>
         <w:tc>
           <w:tcPr>
-            <w:tcW w:w="1058" w:type="dxa"/>
+            <w:tcW w:w="993" w:type="dxa"/>
           </w:tcPr>
           <w:p>
             <w:pPr>
@@ -6423,7 +6660,7 @@
         </w:tc>
         <w:tc>
           <w:tcPr>
-            <w:tcW w:w="2046" w:type="dxa"/>
+            <w:tcW w:w="2079" w:type="dxa"/>
           </w:tcPr>
           <w:p>
             <w:pPr>
@@ -6446,7 +6683,7 @@
         </w:tc>
         <w:tc>
           <w:tcPr>
-            <w:tcW w:w="1411" w:type="dxa"/>
+            <w:tcW w:w="1410" w:type="dxa"/>
           </w:tcPr>
           <w:p>
             <w:pPr>
@@ -6470,25 +6707,33 @@
         </w:tc>
         <w:tc>
           <w:tcPr>
-            <w:tcW w:w="1256" w:type="dxa"/>
-          </w:tcPr>
-          <w:p>
-            <w:pPr>
-              <w:pStyle w:val="KeinLeerraum"/>
-              <w:jc w:val="center"/>
-              <w:rPr>
-                <w:rFonts w:ascii="Times New Roman" w:hAnsi="Times New Roman" w:cs="Times New Roman"/>
-                <w:sz w:val="24"/>
-                <w:szCs w:val="24"/>
-              </w:rPr>
-            </w:pPr>
+            <w:tcW w:w="1296" w:type="dxa"/>
+          </w:tcPr>
+          <w:p>
+            <w:pPr>
+              <w:pStyle w:val="KeinLeerraum"/>
+              <w:jc w:val="center"/>
+              <w:rPr>
+                <w:rFonts w:ascii="Times New Roman" w:hAnsi="Times New Roman" w:cs="Times New Roman"/>
+                <w:sz w:val="24"/>
+                <w:szCs w:val="24"/>
+              </w:rPr>
+            </w:pPr>
+            <w:r>
+              <w:rPr>
+                <w:rFonts w:ascii="Times New Roman" w:hAnsi="Times New Roman" w:cs="Times New Roman"/>
+                <w:sz w:val="24"/>
+                <w:szCs w:val="24"/>
+              </w:rPr>
+              <w:t>0,5</w:t>
+            </w:r>
           </w:p>
         </w:tc>
       </w:tr>
       <w:tr>
         <w:tc>
           <w:tcPr>
-            <w:tcW w:w="523" w:type="dxa"/>
+            <w:tcW w:w="522" w:type="dxa"/>
           </w:tcPr>
           <w:p>
             <w:pPr>
@@ -6511,7 +6756,7 @@
         </w:tc>
         <w:tc>
           <w:tcPr>
-            <w:tcW w:w="2994" w:type="dxa"/>
+            <w:tcW w:w="2988" w:type="dxa"/>
           </w:tcPr>
           <w:p>
             <w:pPr>
@@ -6534,7 +6779,7 @@
         </w:tc>
         <w:tc>
           <w:tcPr>
-            <w:tcW w:w="1058" w:type="dxa"/>
+            <w:tcW w:w="993" w:type="dxa"/>
           </w:tcPr>
           <w:p>
             <w:pPr>
@@ -6558,17 +6803,25 @@
         </w:tc>
         <w:tc>
           <w:tcPr>
-            <w:tcW w:w="2046" w:type="dxa"/>
-          </w:tcPr>
-          <w:p>
-            <w:pPr>
-              <w:pStyle w:val="KeinLeerraum"/>
-              <w:rPr>
-                <w:rFonts w:ascii="Times New Roman" w:hAnsi="Times New Roman" w:cs="Times New Roman"/>
-                <w:sz w:val="24"/>
-                <w:szCs w:val="24"/>
-              </w:rPr>
-            </w:pPr>
+            <w:tcW w:w="2079" w:type="dxa"/>
+          </w:tcPr>
+          <w:p>
+            <w:pPr>
+              <w:pStyle w:val="KeinLeerraum"/>
+              <w:rPr>
+                <w:rFonts w:ascii="Times New Roman" w:hAnsi="Times New Roman" w:cs="Times New Roman"/>
+                <w:sz w:val="24"/>
+                <w:szCs w:val="24"/>
+              </w:rPr>
+            </w:pPr>
+            <w:r>
+              <w:rPr>
+                <w:rFonts w:ascii="Times New Roman" w:hAnsi="Times New Roman" w:cs="Times New Roman"/>
+                <w:sz w:val="24"/>
+                <w:szCs w:val="24"/>
+              </w:rPr>
+              <w:t xml:space="preserve">Andreas, </w:t>
+            </w:r>
             <w:r>
               <w:rPr>
                 <w:rFonts w:ascii="Times New Roman" w:hAnsi="Times New Roman" w:cs="Times New Roman"/>
@@ -6581,7 +6834,7 @@
         </w:tc>
         <w:tc>
           <w:tcPr>
-            <w:tcW w:w="1411" w:type="dxa"/>
+            <w:tcW w:w="1410" w:type="dxa"/>
           </w:tcPr>
           <w:p>
             <w:pPr>
@@ -6605,7 +6858,7 @@
         </w:tc>
         <w:tc>
           <w:tcPr>
-            <w:tcW w:w="1256" w:type="dxa"/>
+            <w:tcW w:w="1296" w:type="dxa"/>
           </w:tcPr>
           <w:p>
             <w:pPr>
@@ -6623,7 +6876,7 @@
       <w:tr>
         <w:tc>
           <w:tcPr>
-            <w:tcW w:w="523" w:type="dxa"/>
+            <w:tcW w:w="522" w:type="dxa"/>
           </w:tcPr>
           <w:p>
             <w:pPr>
@@ -6646,7 +6899,7 @@
         </w:tc>
         <w:tc>
           <w:tcPr>
-            <w:tcW w:w="2994" w:type="dxa"/>
+            <w:tcW w:w="2988" w:type="dxa"/>
           </w:tcPr>
           <w:p>
             <w:pPr>
@@ -6665,68 +6918,76 @@
               </w:rPr>
               <w:t xml:space="preserve">Neue Fahrt </w:t>
             </w:r>
-            <w:r>
-              <w:rPr>
-                <w:rFonts w:ascii="Times New Roman" w:hAnsi="Times New Roman" w:cs="Times New Roman"/>
-                <w:sz w:val="24"/>
-                <w:szCs w:val="24"/>
-              </w:rPr>
-              <w:lastRenderedPageBreak/>
-              <w:t>Emailbenachricht.</w:t>
-            </w:r>
-          </w:p>
-        </w:tc>
-        <w:tc>
-          <w:tcPr>
-            <w:tcW w:w="1058" w:type="dxa"/>
-          </w:tcPr>
-          <w:p>
-            <w:pPr>
-              <w:pStyle w:val="KeinLeerraum"/>
-              <w:jc w:val="center"/>
-              <w:rPr>
-                <w:rFonts w:ascii="Times New Roman" w:hAnsi="Times New Roman" w:cs="Times New Roman"/>
-                <w:sz w:val="24"/>
-                <w:szCs w:val="24"/>
-              </w:rPr>
-            </w:pPr>
-            <w:r>
-              <w:rPr>
-                <w:rFonts w:ascii="Times New Roman" w:hAnsi="Times New Roman" w:cs="Times New Roman"/>
-                <w:sz w:val="24"/>
-                <w:szCs w:val="24"/>
-              </w:rPr>
-              <w:lastRenderedPageBreak/>
+            <w:proofErr w:type="spellStart"/>
+            <w:r>
+              <w:rPr>
+                <w:rFonts w:ascii="Times New Roman" w:hAnsi="Times New Roman" w:cs="Times New Roman"/>
+                <w:sz w:val="24"/>
+                <w:szCs w:val="24"/>
+              </w:rPr>
+              <w:t>Emailbenachricht</w:t>
+            </w:r>
+            <w:proofErr w:type="spellEnd"/>
+            <w:r>
+              <w:rPr>
+                <w:rFonts w:ascii="Times New Roman" w:hAnsi="Times New Roman" w:cs="Times New Roman"/>
+                <w:sz w:val="24"/>
+                <w:szCs w:val="24"/>
+              </w:rPr>
+              <w:t>.</w:t>
+            </w:r>
+          </w:p>
+        </w:tc>
+        <w:tc>
+          <w:tcPr>
+            <w:tcW w:w="993" w:type="dxa"/>
+          </w:tcPr>
+          <w:p>
+            <w:pPr>
+              <w:pStyle w:val="KeinLeerraum"/>
+              <w:jc w:val="center"/>
+              <w:rPr>
+                <w:rFonts w:ascii="Times New Roman" w:hAnsi="Times New Roman" w:cs="Times New Roman"/>
+                <w:sz w:val="24"/>
+                <w:szCs w:val="24"/>
+              </w:rPr>
+            </w:pPr>
+            <w:r>
+              <w:rPr>
+                <w:rFonts w:ascii="Times New Roman" w:hAnsi="Times New Roman" w:cs="Times New Roman"/>
+                <w:sz w:val="24"/>
+                <w:szCs w:val="24"/>
+              </w:rPr>
               <w:t>2</w:t>
             </w:r>
           </w:p>
         </w:tc>
         <w:tc>
           <w:tcPr>
-            <w:tcW w:w="2046" w:type="dxa"/>
-          </w:tcPr>
-          <w:p>
-            <w:pPr>
-              <w:pStyle w:val="KeinLeerraum"/>
-              <w:rPr>
-                <w:rFonts w:ascii="Times New Roman" w:hAnsi="Times New Roman" w:cs="Times New Roman"/>
-                <w:sz w:val="24"/>
-                <w:szCs w:val="24"/>
-              </w:rPr>
-            </w:pPr>
-            <w:r>
-              <w:rPr>
-                <w:rFonts w:ascii="Times New Roman" w:hAnsi="Times New Roman" w:cs="Times New Roman"/>
-                <w:sz w:val="24"/>
-                <w:szCs w:val="24"/>
-              </w:rPr>
-              <w:t>Mareike</w:t>
-            </w:r>
-          </w:p>
-        </w:tc>
-        <w:tc>
-          <w:tcPr>
-            <w:tcW w:w="1411" w:type="dxa"/>
+            <w:tcW w:w="2079" w:type="dxa"/>
+          </w:tcPr>
+          <w:p>
+            <w:pPr>
+              <w:pStyle w:val="KeinLeerraum"/>
+              <w:rPr>
+                <w:rFonts w:ascii="Times New Roman" w:hAnsi="Times New Roman" w:cs="Times New Roman"/>
+                <w:sz w:val="24"/>
+                <w:szCs w:val="24"/>
+              </w:rPr>
+            </w:pPr>
+            <w:r>
+              <w:rPr>
+                <w:rFonts w:ascii="Times New Roman" w:hAnsi="Times New Roman" w:cs="Times New Roman"/>
+                <w:sz w:val="24"/>
+                <w:szCs w:val="24"/>
+              </w:rPr>
+              <w:t>Tom</w:t>
+            </w:r>
+          </w:p>
+        </w:tc>
+        <w:tc>
+          <w:tcPr>
+            <w:tcW w:w="1410" w:type="dxa"/>
           </w:tcPr>
           <w:p>
             <w:pPr>
@@ -6750,7 +7011,7 @@
         </w:tc>
         <w:tc>
           <w:tcPr>
-            <w:tcW w:w="1256" w:type="dxa"/>
+            <w:tcW w:w="1296" w:type="dxa"/>
           </w:tcPr>
           <w:p>
             <w:pPr>
@@ -6768,31 +7029,30 @@
       <w:tr>
         <w:tc>
           <w:tcPr>
-            <w:tcW w:w="523" w:type="dxa"/>
-          </w:tcPr>
-          <w:p>
-            <w:pPr>
-              <w:pStyle w:val="KeinLeerraum"/>
-              <w:rPr>
-                <w:rFonts w:ascii="Times New Roman" w:hAnsi="Times New Roman" w:cs="Times New Roman"/>
-                <w:sz w:val="24"/>
-                <w:szCs w:val="24"/>
-              </w:rPr>
-            </w:pPr>
-            <w:r>
-              <w:rPr>
-                <w:rFonts w:ascii="Times New Roman" w:hAnsi="Times New Roman" w:cs="Times New Roman"/>
-                <w:sz w:val="24"/>
-                <w:szCs w:val="24"/>
-              </w:rPr>
-              <w:lastRenderedPageBreak/>
+            <w:tcW w:w="522" w:type="dxa"/>
+          </w:tcPr>
+          <w:p>
+            <w:pPr>
+              <w:pStyle w:val="KeinLeerraum"/>
+              <w:rPr>
+                <w:rFonts w:ascii="Times New Roman" w:hAnsi="Times New Roman" w:cs="Times New Roman"/>
+                <w:sz w:val="24"/>
+                <w:szCs w:val="24"/>
+              </w:rPr>
+            </w:pPr>
+            <w:r>
+              <w:rPr>
+                <w:rFonts w:ascii="Times New Roman" w:hAnsi="Times New Roman" w:cs="Times New Roman"/>
+                <w:sz w:val="24"/>
+                <w:szCs w:val="24"/>
+              </w:rPr>
               <w:t>39</w:t>
             </w:r>
           </w:p>
         </w:tc>
         <w:tc>
           <w:tcPr>
-            <w:tcW w:w="2994" w:type="dxa"/>
+            <w:tcW w:w="2988" w:type="dxa"/>
           </w:tcPr>
           <w:p>
             <w:pPr>
@@ -6815,7 +7075,7 @@
         </w:tc>
         <w:tc>
           <w:tcPr>
-            <w:tcW w:w="1058" w:type="dxa"/>
+            <w:tcW w:w="993" w:type="dxa"/>
           </w:tcPr>
           <w:p>
             <w:pPr>
@@ -6839,7 +7099,7 @@
         </w:tc>
         <w:tc>
           <w:tcPr>
-            <w:tcW w:w="2046" w:type="dxa"/>
+            <w:tcW w:w="2079" w:type="dxa"/>
           </w:tcPr>
           <w:p>
             <w:pPr>
@@ -6862,7 +7122,7 @@
         </w:tc>
         <w:tc>
           <w:tcPr>
-            <w:tcW w:w="1411" w:type="dxa"/>
+            <w:tcW w:w="1410" w:type="dxa"/>
           </w:tcPr>
           <w:p>
             <w:pPr>
@@ -6886,7 +7146,7 @@
         </w:tc>
         <w:tc>
           <w:tcPr>
-            <w:tcW w:w="1256" w:type="dxa"/>
+            <w:tcW w:w="1296" w:type="dxa"/>
           </w:tcPr>
           <w:p>
             <w:pPr>
@@ -6904,53 +7164,72 @@
       <w:tr>
         <w:tc>
           <w:tcPr>
-            <w:tcW w:w="523" w:type="dxa"/>
-          </w:tcPr>
-          <w:p>
-            <w:pPr>
-              <w:pStyle w:val="KeinLeerraum"/>
-              <w:rPr>
-                <w:rFonts w:ascii="Times New Roman" w:hAnsi="Times New Roman" w:cs="Times New Roman"/>
-                <w:sz w:val="24"/>
-                <w:szCs w:val="24"/>
-              </w:rPr>
-            </w:pPr>
-            <w:r>
-              <w:rPr>
-                <w:rFonts w:ascii="Times New Roman" w:hAnsi="Times New Roman" w:cs="Times New Roman"/>
-                <w:sz w:val="24"/>
-                <w:szCs w:val="24"/>
-              </w:rPr>
+            <w:tcW w:w="522" w:type="dxa"/>
+          </w:tcPr>
+          <w:p>
+            <w:pPr>
+              <w:pStyle w:val="KeinLeerraum"/>
+              <w:rPr>
+                <w:rFonts w:ascii="Times New Roman" w:hAnsi="Times New Roman" w:cs="Times New Roman"/>
+                <w:sz w:val="24"/>
+                <w:szCs w:val="24"/>
+              </w:rPr>
+            </w:pPr>
+            <w:r>
+              <w:rPr>
+                <w:rFonts w:ascii="Times New Roman" w:hAnsi="Times New Roman" w:cs="Times New Roman"/>
+                <w:sz w:val="24"/>
+                <w:szCs w:val="24"/>
+              </w:rPr>
+              <w:lastRenderedPageBreak/>
               <w:t>40</w:t>
             </w:r>
           </w:p>
         </w:tc>
         <w:tc>
           <w:tcPr>
-            <w:tcW w:w="2994" w:type="dxa"/>
-          </w:tcPr>
-          <w:p>
-            <w:pPr>
-              <w:pStyle w:val="KeinLeerraum"/>
-              <w:rPr>
-                <w:rFonts w:ascii="Times New Roman" w:hAnsi="Times New Roman" w:cs="Times New Roman"/>
-                <w:sz w:val="24"/>
-                <w:szCs w:val="24"/>
-              </w:rPr>
-            </w:pPr>
-            <w:r>
-              <w:rPr>
-                <w:rFonts w:ascii="Times New Roman" w:hAnsi="Times New Roman" w:cs="Times New Roman"/>
-                <w:sz w:val="24"/>
-                <w:szCs w:val="24"/>
-              </w:rPr>
-              <w:t xml:space="preserve">Bedarf nach Firmenaccount </w:t>
-            </w:r>
-          </w:p>
-        </w:tc>
-        <w:tc>
-          <w:tcPr>
-            <w:tcW w:w="1058" w:type="dxa"/>
+            <w:tcW w:w="2988" w:type="dxa"/>
+          </w:tcPr>
+          <w:p>
+            <w:pPr>
+              <w:pStyle w:val="KeinLeerraum"/>
+              <w:rPr>
+                <w:rFonts w:ascii="Times New Roman" w:hAnsi="Times New Roman" w:cs="Times New Roman"/>
+                <w:sz w:val="24"/>
+                <w:szCs w:val="24"/>
+              </w:rPr>
+            </w:pPr>
+            <w:r>
+              <w:rPr>
+                <w:rFonts w:ascii="Times New Roman" w:hAnsi="Times New Roman" w:cs="Times New Roman"/>
+                <w:sz w:val="24"/>
+                <w:szCs w:val="24"/>
+              </w:rPr>
+              <w:t xml:space="preserve">Bedarf nach </w:t>
+            </w:r>
+            <w:proofErr w:type="spellStart"/>
+            <w:r>
+              <w:rPr>
+                <w:rFonts w:ascii="Times New Roman" w:hAnsi="Times New Roman" w:cs="Times New Roman"/>
+                <w:sz w:val="24"/>
+                <w:szCs w:val="24"/>
+              </w:rPr>
+              <w:t>Firmenaccount</w:t>
+            </w:r>
+            <w:proofErr w:type="spellEnd"/>
+            <w:r>
+              <w:rPr>
+                <w:rFonts w:ascii="Times New Roman" w:hAnsi="Times New Roman" w:cs="Times New Roman"/>
+                <w:sz w:val="24"/>
+                <w:szCs w:val="24"/>
+              </w:rPr>
+              <w:t xml:space="preserve"> </w:t>
+            </w:r>
+          </w:p>
+        </w:tc>
+        <w:tc>
+          <w:tcPr>
+            <w:tcW w:w="993" w:type="dxa"/>
           </w:tcPr>
           <w:p>
             <w:pPr>
@@ -6974,7 +7253,7 @@
         </w:tc>
         <w:tc>
           <w:tcPr>
-            <w:tcW w:w="2046" w:type="dxa"/>
+            <w:tcW w:w="2079" w:type="dxa"/>
           </w:tcPr>
           <w:p>
             <w:pPr>
@@ -6997,7 +7276,7 @@
         </w:tc>
         <w:tc>
           <w:tcPr>
-            <w:tcW w:w="1411" w:type="dxa"/>
+            <w:tcW w:w="1410" w:type="dxa"/>
           </w:tcPr>
           <w:p>
             <w:pPr>
@@ -7021,7 +7300,7 @@
         </w:tc>
         <w:tc>
           <w:tcPr>
-            <w:tcW w:w="1256" w:type="dxa"/>
+            <w:tcW w:w="1296" w:type="dxa"/>
           </w:tcPr>
           <w:p>
             <w:pPr>
@@ -7039,7 +7318,7 @@
       <w:tr>
         <w:tc>
           <w:tcPr>
-            <w:tcW w:w="523" w:type="dxa"/>
+            <w:tcW w:w="522" w:type="dxa"/>
           </w:tcPr>
           <w:p>
             <w:pPr>
@@ -7062,30 +7341,40 @@
         </w:tc>
         <w:tc>
           <w:tcPr>
-            <w:tcW w:w="2994" w:type="dxa"/>
-          </w:tcPr>
-          <w:p>
-            <w:pPr>
-              <w:pStyle w:val="KeinLeerraum"/>
-              <w:rPr>
-                <w:rFonts w:ascii="Times New Roman" w:hAnsi="Times New Roman" w:cs="Times New Roman"/>
-                <w:sz w:val="24"/>
-                <w:szCs w:val="24"/>
-              </w:rPr>
-            </w:pPr>
-            <w:r>
-              <w:rPr>
-                <w:rFonts w:ascii="Times New Roman" w:hAnsi="Times New Roman" w:cs="Times New Roman"/>
-                <w:sz w:val="24"/>
-                <w:szCs w:val="24"/>
-              </w:rPr>
-              <w:t>Kontakt zu myTaxi</w:t>
-            </w:r>
-          </w:p>
-        </w:tc>
-        <w:tc>
-          <w:tcPr>
-            <w:tcW w:w="1058" w:type="dxa"/>
+            <w:tcW w:w="2988" w:type="dxa"/>
+          </w:tcPr>
+          <w:p>
+            <w:pPr>
+              <w:pStyle w:val="KeinLeerraum"/>
+              <w:rPr>
+                <w:rFonts w:ascii="Times New Roman" w:hAnsi="Times New Roman" w:cs="Times New Roman"/>
+                <w:sz w:val="24"/>
+                <w:szCs w:val="24"/>
+              </w:rPr>
+            </w:pPr>
+            <w:r>
+              <w:rPr>
+                <w:rFonts w:ascii="Times New Roman" w:hAnsi="Times New Roman" w:cs="Times New Roman"/>
+                <w:sz w:val="24"/>
+                <w:szCs w:val="24"/>
+              </w:rPr>
+              <w:t xml:space="preserve">Kontakt zu </w:t>
+            </w:r>
+            <w:proofErr w:type="spellStart"/>
+            <w:r>
+              <w:rPr>
+                <w:rFonts w:ascii="Times New Roman" w:hAnsi="Times New Roman" w:cs="Times New Roman"/>
+                <w:sz w:val="24"/>
+                <w:szCs w:val="24"/>
+              </w:rPr>
+              <w:t>myTaxi</w:t>
+            </w:r>
+            <w:proofErr w:type="spellEnd"/>
+          </w:p>
+        </w:tc>
+        <w:tc>
+          <w:tcPr>
+            <w:tcW w:w="993" w:type="dxa"/>
           </w:tcPr>
           <w:p>
             <w:pPr>
@@ -7109,7 +7398,7 @@
         </w:tc>
         <w:tc>
           <w:tcPr>
-            <w:tcW w:w="2046" w:type="dxa"/>
+            <w:tcW w:w="2079" w:type="dxa"/>
           </w:tcPr>
           <w:p>
             <w:pPr>
@@ -7132,7 +7421,7 @@
         </w:tc>
         <w:tc>
           <w:tcPr>
-            <w:tcW w:w="1411" w:type="dxa"/>
+            <w:tcW w:w="1410" w:type="dxa"/>
           </w:tcPr>
           <w:p>
             <w:pPr>
@@ -7156,7 +7445,7 @@
         </w:tc>
         <w:tc>
           <w:tcPr>
-            <w:tcW w:w="1256" w:type="dxa"/>
+            <w:tcW w:w="1296" w:type="dxa"/>
           </w:tcPr>
           <w:p>
             <w:pPr>
@@ -7174,7 +7463,7 @@
       <w:tr>
         <w:tc>
           <w:tcPr>
-            <w:tcW w:w="523" w:type="dxa"/>
+            <w:tcW w:w="522" w:type="dxa"/>
           </w:tcPr>
           <w:p>
             <w:pPr>
@@ -7197,7 +7486,7 @@
         </w:tc>
         <w:tc>
           <w:tcPr>
-            <w:tcW w:w="2994" w:type="dxa"/>
+            <w:tcW w:w="2988" w:type="dxa"/>
           </w:tcPr>
           <w:p>
             <w:pPr>
@@ -7220,7 +7509,7 @@
         </w:tc>
         <w:tc>
           <w:tcPr>
-            <w:tcW w:w="1058" w:type="dxa"/>
+            <w:tcW w:w="993" w:type="dxa"/>
           </w:tcPr>
           <w:p>
             <w:pPr>
@@ -7244,30 +7533,30 @@
         </w:tc>
         <w:tc>
           <w:tcPr>
-            <w:tcW w:w="2046" w:type="dxa"/>
-          </w:tcPr>
-          <w:p>
-            <w:pPr>
-              <w:pStyle w:val="KeinLeerraum"/>
-              <w:rPr>
-                <w:rFonts w:ascii="Times New Roman" w:hAnsi="Times New Roman" w:cs="Times New Roman"/>
-                <w:sz w:val="24"/>
-                <w:szCs w:val="24"/>
-              </w:rPr>
-            </w:pPr>
-            <w:r>
-              <w:rPr>
-                <w:rFonts w:ascii="Times New Roman" w:hAnsi="Times New Roman" w:cs="Times New Roman"/>
-                <w:sz w:val="24"/>
-                <w:szCs w:val="24"/>
-              </w:rPr>
-              <w:t>Tu</w:t>
-            </w:r>
-          </w:p>
-        </w:tc>
-        <w:tc>
-          <w:tcPr>
-            <w:tcW w:w="1411" w:type="dxa"/>
+            <w:tcW w:w="2079" w:type="dxa"/>
+          </w:tcPr>
+          <w:p>
+            <w:pPr>
+              <w:pStyle w:val="KeinLeerraum"/>
+              <w:rPr>
+                <w:rFonts w:ascii="Times New Roman" w:hAnsi="Times New Roman" w:cs="Times New Roman"/>
+                <w:sz w:val="24"/>
+                <w:szCs w:val="24"/>
+              </w:rPr>
+            </w:pPr>
+            <w:r>
+              <w:rPr>
+                <w:rFonts w:ascii="Times New Roman" w:hAnsi="Times New Roman" w:cs="Times New Roman"/>
+                <w:sz w:val="24"/>
+                <w:szCs w:val="24"/>
+              </w:rPr>
+              <w:t>Tom</w:t>
+            </w:r>
+          </w:p>
+        </w:tc>
+        <w:tc>
+          <w:tcPr>
+            <w:tcW w:w="1410" w:type="dxa"/>
           </w:tcPr>
           <w:p>
             <w:pPr>
@@ -7291,7 +7580,7 @@
         </w:tc>
         <w:tc>
           <w:tcPr>
-            <w:tcW w:w="1256" w:type="dxa"/>
+            <w:tcW w:w="1296" w:type="dxa"/>
           </w:tcPr>
           <w:p>
             <w:pPr>
@@ -7309,7 +7598,7 @@
       <w:tr>
         <w:tc>
           <w:tcPr>
-            <w:tcW w:w="523" w:type="dxa"/>
+            <w:tcW w:w="522" w:type="dxa"/>
           </w:tcPr>
           <w:p>
             <w:pPr>
@@ -7332,30 +7621,48 @@
         </w:tc>
         <w:tc>
           <w:tcPr>
-            <w:tcW w:w="2994" w:type="dxa"/>
-          </w:tcPr>
-          <w:p>
-            <w:pPr>
-              <w:pStyle w:val="KeinLeerraum"/>
-              <w:rPr>
-                <w:rFonts w:ascii="Times New Roman" w:hAnsi="Times New Roman" w:cs="Times New Roman"/>
-                <w:sz w:val="24"/>
-                <w:szCs w:val="24"/>
-              </w:rPr>
-            </w:pPr>
-            <w:r>
-              <w:rPr>
-                <w:rFonts w:ascii="Times New Roman" w:hAnsi="Times New Roman" w:cs="Times New Roman"/>
-                <w:sz w:val="24"/>
-                <w:szCs w:val="24"/>
-              </w:rPr>
-              <w:t>Benachrichtigung für n. Mitf.</w:t>
-            </w:r>
-          </w:p>
-        </w:tc>
-        <w:tc>
-          <w:tcPr>
-            <w:tcW w:w="1058" w:type="dxa"/>
+            <w:tcW w:w="2988" w:type="dxa"/>
+          </w:tcPr>
+          <w:p>
+            <w:pPr>
+              <w:pStyle w:val="KeinLeerraum"/>
+              <w:rPr>
+                <w:rFonts w:ascii="Times New Roman" w:hAnsi="Times New Roman" w:cs="Times New Roman"/>
+                <w:sz w:val="24"/>
+                <w:szCs w:val="24"/>
+              </w:rPr>
+            </w:pPr>
+            <w:r>
+              <w:rPr>
+                <w:rFonts w:ascii="Times New Roman" w:hAnsi="Times New Roman" w:cs="Times New Roman"/>
+                <w:sz w:val="24"/>
+                <w:szCs w:val="24"/>
+              </w:rPr>
+              <w:t xml:space="preserve">Benachrichtigung für n. </w:t>
+            </w:r>
+            <w:proofErr w:type="spellStart"/>
+            <w:r>
+              <w:rPr>
+                <w:rFonts w:ascii="Times New Roman" w:hAnsi="Times New Roman" w:cs="Times New Roman"/>
+                <w:sz w:val="24"/>
+                <w:szCs w:val="24"/>
+              </w:rPr>
+              <w:t>Mitf</w:t>
+            </w:r>
+            <w:proofErr w:type="spellEnd"/>
+            <w:r>
+              <w:rPr>
+                <w:rFonts w:ascii="Times New Roman" w:hAnsi="Times New Roman" w:cs="Times New Roman"/>
+                <w:sz w:val="24"/>
+                <w:szCs w:val="24"/>
+              </w:rPr>
+              <w:t>.</w:t>
+            </w:r>
+          </w:p>
+        </w:tc>
+        <w:tc>
+          <w:tcPr>
+            <w:tcW w:w="993" w:type="dxa"/>
           </w:tcPr>
           <w:p>
             <w:pPr>
@@ -7379,30 +7686,30 @@
         </w:tc>
         <w:tc>
           <w:tcPr>
-            <w:tcW w:w="2046" w:type="dxa"/>
-          </w:tcPr>
-          <w:p>
-            <w:pPr>
-              <w:pStyle w:val="KeinLeerraum"/>
-              <w:rPr>
-                <w:rFonts w:ascii="Times New Roman" w:hAnsi="Times New Roman" w:cs="Times New Roman"/>
-                <w:sz w:val="24"/>
-                <w:szCs w:val="24"/>
-              </w:rPr>
-            </w:pPr>
-            <w:r>
-              <w:rPr>
-                <w:rFonts w:ascii="Times New Roman" w:hAnsi="Times New Roman" w:cs="Times New Roman"/>
-                <w:sz w:val="24"/>
-                <w:szCs w:val="24"/>
-              </w:rPr>
-              <w:t>Tu</w:t>
-            </w:r>
-          </w:p>
-        </w:tc>
-        <w:tc>
-          <w:tcPr>
-            <w:tcW w:w="1411" w:type="dxa"/>
+            <w:tcW w:w="2079" w:type="dxa"/>
+          </w:tcPr>
+          <w:p>
+            <w:pPr>
+              <w:pStyle w:val="KeinLeerraum"/>
+              <w:rPr>
+                <w:rFonts w:ascii="Times New Roman" w:hAnsi="Times New Roman" w:cs="Times New Roman"/>
+                <w:sz w:val="24"/>
+                <w:szCs w:val="24"/>
+              </w:rPr>
+            </w:pPr>
+            <w:r>
+              <w:rPr>
+                <w:rFonts w:ascii="Times New Roman" w:hAnsi="Times New Roman" w:cs="Times New Roman"/>
+                <w:sz w:val="24"/>
+                <w:szCs w:val="24"/>
+              </w:rPr>
+              <w:t>Tom</w:t>
+            </w:r>
+          </w:p>
+        </w:tc>
+        <w:tc>
+          <w:tcPr>
+            <w:tcW w:w="1410" w:type="dxa"/>
           </w:tcPr>
           <w:p>
             <w:pPr>
@@ -7426,7 +7733,7 @@
         </w:tc>
         <w:tc>
           <w:tcPr>
-            <w:tcW w:w="1256" w:type="dxa"/>
+            <w:tcW w:w="1296" w:type="dxa"/>
           </w:tcPr>
           <w:p>
             <w:pPr>
@@ -7444,7 +7751,7 @@
       <w:tr>
         <w:tc>
           <w:tcPr>
-            <w:tcW w:w="523" w:type="dxa"/>
+            <w:tcW w:w="522" w:type="dxa"/>
           </w:tcPr>
           <w:p>
             <w:pPr>
@@ -7467,30 +7774,48 @@
         </w:tc>
         <w:tc>
           <w:tcPr>
-            <w:tcW w:w="2994" w:type="dxa"/>
-          </w:tcPr>
-          <w:p>
-            <w:pPr>
-              <w:pStyle w:val="KeinLeerraum"/>
-              <w:rPr>
-                <w:rFonts w:ascii="Times New Roman" w:hAnsi="Times New Roman" w:cs="Times New Roman"/>
-                <w:sz w:val="24"/>
-                <w:szCs w:val="24"/>
-              </w:rPr>
-            </w:pPr>
-            <w:r>
-              <w:rPr>
-                <w:rFonts w:ascii="Times New Roman" w:hAnsi="Times New Roman" w:cs="Times New Roman"/>
-                <w:sz w:val="24"/>
-                <w:szCs w:val="24"/>
-              </w:rPr>
-              <w:t>„Timer“ für Benachrichtigung</w:t>
-            </w:r>
-          </w:p>
-        </w:tc>
-        <w:tc>
-          <w:tcPr>
-            <w:tcW w:w="1058" w:type="dxa"/>
+            <w:tcW w:w="2988" w:type="dxa"/>
+          </w:tcPr>
+          <w:p>
+            <w:pPr>
+              <w:pStyle w:val="KeinLeerraum"/>
+              <w:rPr>
+                <w:rFonts w:ascii="Times New Roman" w:hAnsi="Times New Roman" w:cs="Times New Roman"/>
+                <w:sz w:val="24"/>
+                <w:szCs w:val="24"/>
+              </w:rPr>
+            </w:pPr>
+            <w:r>
+              <w:rPr>
+                <w:rFonts w:ascii="Times New Roman" w:hAnsi="Times New Roman" w:cs="Times New Roman"/>
+                <w:sz w:val="24"/>
+                <w:szCs w:val="24"/>
+              </w:rPr>
+              <w:t>„</w:t>
+            </w:r>
+            <w:proofErr w:type="spellStart"/>
+            <w:r>
+              <w:rPr>
+                <w:rFonts w:ascii="Times New Roman" w:hAnsi="Times New Roman" w:cs="Times New Roman"/>
+                <w:sz w:val="24"/>
+                <w:szCs w:val="24"/>
+              </w:rPr>
+              <w:t>Timer</w:t>
+            </w:r>
+            <w:proofErr w:type="spellEnd"/>
+            <w:r>
+              <w:rPr>
+                <w:rFonts w:ascii="Times New Roman" w:hAnsi="Times New Roman" w:cs="Times New Roman"/>
+                <w:sz w:val="24"/>
+                <w:szCs w:val="24"/>
+              </w:rPr>
+              <w:t>“ für Benachrichtigung</w:t>
+            </w:r>
+          </w:p>
+        </w:tc>
+        <w:tc>
+          <w:tcPr>
+            <w:tcW w:w="993" w:type="dxa"/>
           </w:tcPr>
           <w:p>
             <w:pPr>
@@ -7514,7 +7839,7 @@
         </w:tc>
         <w:tc>
           <w:tcPr>
-            <w:tcW w:w="2046" w:type="dxa"/>
+            <w:tcW w:w="2079" w:type="dxa"/>
           </w:tcPr>
           <w:p>
             <w:pPr>
@@ -7537,7 +7862,7 @@
         </w:tc>
         <w:tc>
           <w:tcPr>
-            <w:tcW w:w="1411" w:type="dxa"/>
+            <w:tcW w:w="1410" w:type="dxa"/>
           </w:tcPr>
           <w:p>
             <w:pPr>
@@ -7561,7 +7886,7 @@
         </w:tc>
         <w:tc>
           <w:tcPr>
-            <w:tcW w:w="1256" w:type="dxa"/>
+            <w:tcW w:w="1296" w:type="dxa"/>
           </w:tcPr>
           <w:p>
             <w:pPr>
@@ -7579,7 +7904,7 @@
       <w:tr>
         <w:tc>
           <w:tcPr>
-            <w:tcW w:w="523" w:type="dxa"/>
+            <w:tcW w:w="522" w:type="dxa"/>
           </w:tcPr>
           <w:p>
             <w:pPr>
@@ -7602,7 +7927,7 @@
         </w:tc>
         <w:tc>
           <w:tcPr>
-            <w:tcW w:w="2994" w:type="dxa"/>
+            <w:tcW w:w="2988" w:type="dxa"/>
           </w:tcPr>
           <w:p>
             <w:pPr>
@@ -7625,7 +7950,7 @@
         </w:tc>
         <w:tc>
           <w:tcPr>
-            <w:tcW w:w="1058" w:type="dxa"/>
+            <w:tcW w:w="993" w:type="dxa"/>
           </w:tcPr>
           <w:p>
             <w:pPr>
@@ -7649,7 +7974,7 @@
         </w:tc>
         <w:tc>
           <w:tcPr>
-            <w:tcW w:w="2046" w:type="dxa"/>
+            <w:tcW w:w="2079" w:type="dxa"/>
           </w:tcPr>
           <w:p>
             <w:pPr>
@@ -7672,7 +7997,7 @@
         </w:tc>
         <w:tc>
           <w:tcPr>
-            <w:tcW w:w="1411" w:type="dxa"/>
+            <w:tcW w:w="1410" w:type="dxa"/>
           </w:tcPr>
           <w:p>
             <w:pPr>
@@ -7696,7 +8021,7 @@
         </w:tc>
         <w:tc>
           <w:tcPr>
-            <w:tcW w:w="1256" w:type="dxa"/>
+            <w:tcW w:w="1296" w:type="dxa"/>
           </w:tcPr>
           <w:p>
             <w:pPr>
@@ -7714,7 +8039,7 @@
       <w:tr>
         <w:tc>
           <w:tcPr>
-            <w:tcW w:w="523" w:type="dxa"/>
+            <w:tcW w:w="522" w:type="dxa"/>
           </w:tcPr>
           <w:p>
             <w:pPr>
@@ -7737,7 +8062,7 @@
         </w:tc>
         <w:tc>
           <w:tcPr>
-            <w:tcW w:w="2994" w:type="dxa"/>
+            <w:tcW w:w="2988" w:type="dxa"/>
           </w:tcPr>
           <w:p>
             <w:pPr>
@@ -7760,7 +8085,7 @@
         </w:tc>
         <w:tc>
           <w:tcPr>
-            <w:tcW w:w="1058" w:type="dxa"/>
+            <w:tcW w:w="993" w:type="dxa"/>
           </w:tcPr>
           <w:p>
             <w:pPr>
@@ -7784,30 +8109,30 @@
         </w:tc>
         <w:tc>
           <w:tcPr>
-            <w:tcW w:w="2046" w:type="dxa"/>
-          </w:tcPr>
-          <w:p>
-            <w:pPr>
-              <w:pStyle w:val="KeinLeerraum"/>
-              <w:rPr>
-                <w:rFonts w:ascii="Times New Roman" w:hAnsi="Times New Roman" w:cs="Times New Roman"/>
-                <w:sz w:val="24"/>
-                <w:szCs w:val="24"/>
-              </w:rPr>
-            </w:pPr>
-            <w:r>
-              <w:rPr>
-                <w:rFonts w:ascii="Times New Roman" w:hAnsi="Times New Roman" w:cs="Times New Roman"/>
-                <w:sz w:val="24"/>
-                <w:szCs w:val="24"/>
-              </w:rPr>
-              <w:t>Sebastian, Mareike</w:t>
-            </w:r>
-          </w:p>
-        </w:tc>
-        <w:tc>
-          <w:tcPr>
-            <w:tcW w:w="1411" w:type="dxa"/>
+            <w:tcW w:w="2079" w:type="dxa"/>
+          </w:tcPr>
+          <w:p>
+            <w:pPr>
+              <w:pStyle w:val="KeinLeerraum"/>
+              <w:rPr>
+                <w:rFonts w:ascii="Times New Roman" w:hAnsi="Times New Roman" w:cs="Times New Roman"/>
+                <w:sz w:val="24"/>
+                <w:szCs w:val="24"/>
+              </w:rPr>
+            </w:pPr>
+            <w:r>
+              <w:rPr>
+                <w:rFonts w:ascii="Times New Roman" w:hAnsi="Times New Roman" w:cs="Times New Roman"/>
+                <w:sz w:val="24"/>
+                <w:szCs w:val="24"/>
+              </w:rPr>
+              <w:t>Sebastian</w:t>
+            </w:r>
+          </w:p>
+        </w:tc>
+        <w:tc>
+          <w:tcPr>
+            <w:tcW w:w="1410" w:type="dxa"/>
           </w:tcPr>
           <w:p>
             <w:pPr>
@@ -7831,7 +8156,7 @@
         </w:tc>
         <w:tc>
           <w:tcPr>
-            <w:tcW w:w="1256" w:type="dxa"/>
+            <w:tcW w:w="1296" w:type="dxa"/>
           </w:tcPr>
           <w:p>
             <w:pPr>
@@ -7849,7 +8174,454 @@
       <w:tr>
         <w:tc>
           <w:tcPr>
-            <w:tcW w:w="523" w:type="dxa"/>
+            <w:tcW w:w="522" w:type="dxa"/>
+          </w:tcPr>
+          <w:p>
+            <w:pPr>
+              <w:pStyle w:val="KeinLeerraum"/>
+              <w:rPr>
+                <w:rFonts w:ascii="Times New Roman" w:hAnsi="Times New Roman" w:cs="Times New Roman"/>
+                <w:sz w:val="24"/>
+                <w:szCs w:val="24"/>
+              </w:rPr>
+            </w:pPr>
+            <w:r>
+              <w:rPr>
+                <w:rFonts w:ascii="Times New Roman" w:hAnsi="Times New Roman" w:cs="Times New Roman"/>
+                <w:sz w:val="24"/>
+                <w:szCs w:val="24"/>
+              </w:rPr>
+              <w:t>45</w:t>
+            </w:r>
+          </w:p>
+        </w:tc>
+        <w:tc>
+          <w:tcPr>
+            <w:tcW w:w="2988" w:type="dxa"/>
+          </w:tcPr>
+          <w:p>
+            <w:pPr>
+              <w:pStyle w:val="KeinLeerraum"/>
+              <w:rPr>
+                <w:rFonts w:ascii="Times New Roman" w:hAnsi="Times New Roman" w:cs="Times New Roman"/>
+                <w:sz w:val="24"/>
+                <w:szCs w:val="24"/>
+              </w:rPr>
+            </w:pPr>
+            <w:r>
+              <w:rPr>
+                <w:rFonts w:ascii="Times New Roman" w:hAnsi="Times New Roman" w:cs="Times New Roman"/>
+                <w:sz w:val="24"/>
+                <w:szCs w:val="24"/>
+              </w:rPr>
+              <w:t xml:space="preserve">Profilframework </w:t>
+            </w:r>
+            <w:proofErr w:type="spellStart"/>
+            <w:r>
+              <w:rPr>
+                <w:rFonts w:ascii="Times New Roman" w:hAnsi="Times New Roman" w:cs="Times New Roman"/>
+                <w:sz w:val="24"/>
+                <w:szCs w:val="24"/>
+              </w:rPr>
+              <w:t>recherch</w:t>
+            </w:r>
+            <w:proofErr w:type="spellEnd"/>
+            <w:r>
+              <w:rPr>
+                <w:rFonts w:ascii="Times New Roman" w:hAnsi="Times New Roman" w:cs="Times New Roman"/>
+                <w:sz w:val="24"/>
+                <w:szCs w:val="24"/>
+              </w:rPr>
+              <w:t>.</w:t>
+            </w:r>
+          </w:p>
+        </w:tc>
+        <w:tc>
+          <w:tcPr>
+            <w:tcW w:w="993" w:type="dxa"/>
+          </w:tcPr>
+          <w:p>
+            <w:pPr>
+              <w:pStyle w:val="KeinLeerraum"/>
+              <w:jc w:val="center"/>
+              <w:rPr>
+                <w:rFonts w:ascii="Times New Roman" w:hAnsi="Times New Roman" w:cs="Times New Roman"/>
+                <w:sz w:val="24"/>
+                <w:szCs w:val="24"/>
+              </w:rPr>
+            </w:pPr>
+            <w:r>
+              <w:rPr>
+                <w:rFonts w:ascii="Times New Roman" w:hAnsi="Times New Roman" w:cs="Times New Roman"/>
+                <w:sz w:val="24"/>
+                <w:szCs w:val="24"/>
+              </w:rPr>
+              <w:t>7</w:t>
+            </w:r>
+          </w:p>
+        </w:tc>
+        <w:tc>
+          <w:tcPr>
+            <w:tcW w:w="2079" w:type="dxa"/>
+          </w:tcPr>
+          <w:p>
+            <w:pPr>
+              <w:pStyle w:val="KeinLeerraum"/>
+              <w:rPr>
+                <w:rFonts w:ascii="Times New Roman" w:hAnsi="Times New Roman" w:cs="Times New Roman"/>
+                <w:sz w:val="24"/>
+                <w:szCs w:val="24"/>
+              </w:rPr>
+            </w:pPr>
+            <w:r>
+              <w:rPr>
+                <w:rFonts w:ascii="Times New Roman" w:hAnsi="Times New Roman" w:cs="Times New Roman"/>
+                <w:sz w:val="24"/>
+                <w:szCs w:val="24"/>
+              </w:rPr>
+              <w:t>Sebastian</w:t>
+            </w:r>
+          </w:p>
+        </w:tc>
+        <w:tc>
+          <w:tcPr>
+            <w:tcW w:w="1410" w:type="dxa"/>
+          </w:tcPr>
+          <w:p>
+            <w:pPr>
+              <w:pStyle w:val="KeinLeerraum"/>
+              <w:jc w:val="center"/>
+              <w:rPr>
+                <w:rFonts w:ascii="Times New Roman" w:hAnsi="Times New Roman" w:cs="Times New Roman"/>
+                <w:sz w:val="24"/>
+                <w:szCs w:val="24"/>
+              </w:rPr>
+            </w:pPr>
+            <w:r>
+              <w:rPr>
+                <w:rFonts w:ascii="Times New Roman" w:hAnsi="Times New Roman" w:cs="Times New Roman"/>
+                <w:sz w:val="24"/>
+                <w:szCs w:val="24"/>
+              </w:rPr>
+              <w:t>1</w:t>
+            </w:r>
+          </w:p>
+        </w:tc>
+        <w:tc>
+          <w:tcPr>
+            <w:tcW w:w="1296" w:type="dxa"/>
+          </w:tcPr>
+          <w:p>
+            <w:pPr>
+              <w:pStyle w:val="KeinLeerraum"/>
+              <w:jc w:val="center"/>
+              <w:rPr>
+                <w:rFonts w:ascii="Times New Roman" w:hAnsi="Times New Roman" w:cs="Times New Roman"/>
+                <w:sz w:val="24"/>
+                <w:szCs w:val="24"/>
+              </w:rPr>
+            </w:pPr>
+            <w:r>
+              <w:rPr>
+                <w:rFonts w:ascii="Times New Roman" w:hAnsi="Times New Roman" w:cs="Times New Roman"/>
+                <w:sz w:val="24"/>
+                <w:szCs w:val="24"/>
+              </w:rPr>
+              <w:t>0,5</w:t>
+            </w:r>
+          </w:p>
+        </w:tc>
+      </w:tr>
+      <w:tr>
+        <w:tc>
+          <w:tcPr>
+            <w:tcW w:w="522" w:type="dxa"/>
+          </w:tcPr>
+          <w:p>
+            <w:pPr>
+              <w:pStyle w:val="KeinLeerraum"/>
+              <w:rPr>
+                <w:rFonts w:ascii="Times New Roman" w:hAnsi="Times New Roman" w:cs="Times New Roman"/>
+                <w:sz w:val="24"/>
+                <w:szCs w:val="24"/>
+              </w:rPr>
+            </w:pPr>
+            <w:r>
+              <w:rPr>
+                <w:rFonts w:ascii="Times New Roman" w:hAnsi="Times New Roman" w:cs="Times New Roman"/>
+                <w:sz w:val="24"/>
+                <w:szCs w:val="24"/>
+              </w:rPr>
+              <w:t>46</w:t>
+            </w:r>
+          </w:p>
+        </w:tc>
+        <w:tc>
+          <w:tcPr>
+            <w:tcW w:w="2988" w:type="dxa"/>
+          </w:tcPr>
+          <w:p>
+            <w:pPr>
+              <w:pStyle w:val="KeinLeerraum"/>
+              <w:rPr>
+                <w:rFonts w:ascii="Times New Roman" w:hAnsi="Times New Roman" w:cs="Times New Roman"/>
+                <w:sz w:val="24"/>
+                <w:szCs w:val="24"/>
+              </w:rPr>
+            </w:pPr>
+            <w:r>
+              <w:rPr>
+                <w:rFonts w:ascii="Times New Roman" w:hAnsi="Times New Roman" w:cs="Times New Roman"/>
+                <w:sz w:val="24"/>
+                <w:szCs w:val="24"/>
+              </w:rPr>
+              <w:t>Registrierung</w:t>
+            </w:r>
+          </w:p>
+        </w:tc>
+        <w:tc>
+          <w:tcPr>
+            <w:tcW w:w="993" w:type="dxa"/>
+          </w:tcPr>
+          <w:p>
+            <w:pPr>
+              <w:pStyle w:val="KeinLeerraum"/>
+              <w:jc w:val="center"/>
+              <w:rPr>
+                <w:rFonts w:ascii="Times New Roman" w:hAnsi="Times New Roman" w:cs="Times New Roman"/>
+                <w:sz w:val="24"/>
+                <w:szCs w:val="24"/>
+              </w:rPr>
+            </w:pPr>
+            <w:r>
+              <w:rPr>
+                <w:rFonts w:ascii="Times New Roman" w:hAnsi="Times New Roman" w:cs="Times New Roman"/>
+                <w:sz w:val="24"/>
+                <w:szCs w:val="24"/>
+              </w:rPr>
+              <w:t>7</w:t>
+            </w:r>
+          </w:p>
+        </w:tc>
+        <w:tc>
+          <w:tcPr>
+            <w:tcW w:w="2079" w:type="dxa"/>
+          </w:tcPr>
+          <w:p>
+            <w:pPr>
+              <w:pStyle w:val="KeinLeerraum"/>
+              <w:rPr>
+                <w:rFonts w:ascii="Times New Roman" w:hAnsi="Times New Roman" w:cs="Times New Roman"/>
+                <w:sz w:val="24"/>
+                <w:szCs w:val="24"/>
+              </w:rPr>
+            </w:pPr>
+            <w:r>
+              <w:rPr>
+                <w:rFonts w:ascii="Times New Roman" w:hAnsi="Times New Roman" w:cs="Times New Roman"/>
+                <w:sz w:val="24"/>
+                <w:szCs w:val="24"/>
+              </w:rPr>
+              <w:t>Andreas, Sebastian</w:t>
+            </w:r>
+          </w:p>
+        </w:tc>
+        <w:tc>
+          <w:tcPr>
+            <w:tcW w:w="1410" w:type="dxa"/>
+          </w:tcPr>
+          <w:p>
+            <w:pPr>
+              <w:pStyle w:val="KeinLeerraum"/>
+              <w:jc w:val="center"/>
+              <w:rPr>
+                <w:rFonts w:ascii="Times New Roman" w:hAnsi="Times New Roman" w:cs="Times New Roman"/>
+                <w:sz w:val="24"/>
+                <w:szCs w:val="24"/>
+              </w:rPr>
+            </w:pPr>
+            <w:r>
+              <w:rPr>
+                <w:rFonts w:ascii="Times New Roman" w:hAnsi="Times New Roman" w:cs="Times New Roman"/>
+                <w:sz w:val="24"/>
+                <w:szCs w:val="24"/>
+              </w:rPr>
+              <w:t>1</w:t>
+            </w:r>
+          </w:p>
+        </w:tc>
+        <w:tc>
+          <w:tcPr>
+            <w:tcW w:w="1296" w:type="dxa"/>
+          </w:tcPr>
+          <w:p>
+            <w:pPr>
+              <w:pStyle w:val="KeinLeerraum"/>
+              <w:jc w:val="center"/>
+              <w:rPr>
+                <w:rFonts w:ascii="Times New Roman" w:hAnsi="Times New Roman" w:cs="Times New Roman"/>
+                <w:sz w:val="24"/>
+                <w:szCs w:val="24"/>
+              </w:rPr>
+            </w:pPr>
+            <w:r>
+              <w:rPr>
+                <w:rFonts w:ascii="Times New Roman" w:hAnsi="Times New Roman" w:cs="Times New Roman"/>
+                <w:sz w:val="24"/>
+                <w:szCs w:val="24"/>
+              </w:rPr>
+              <w:t>2</w:t>
+            </w:r>
+          </w:p>
+        </w:tc>
+      </w:tr>
+      <w:tr>
+        <w:tc>
+          <w:tcPr>
+            <w:tcW w:w="522" w:type="dxa"/>
+          </w:tcPr>
+          <w:p>
+            <w:pPr>
+              <w:pStyle w:val="KeinLeerraum"/>
+              <w:rPr>
+                <w:rFonts w:ascii="Times New Roman" w:hAnsi="Times New Roman" w:cs="Times New Roman"/>
+                <w:sz w:val="24"/>
+                <w:szCs w:val="24"/>
+              </w:rPr>
+            </w:pPr>
+            <w:r>
+              <w:rPr>
+                <w:rFonts w:ascii="Times New Roman" w:hAnsi="Times New Roman" w:cs="Times New Roman"/>
+                <w:sz w:val="24"/>
+                <w:szCs w:val="24"/>
+              </w:rPr>
+              <w:t>47</w:t>
+            </w:r>
+          </w:p>
+        </w:tc>
+        <w:tc>
+          <w:tcPr>
+            <w:tcW w:w="2988" w:type="dxa"/>
+          </w:tcPr>
+          <w:p>
+            <w:pPr>
+              <w:pStyle w:val="KeinLeerraum"/>
+              <w:rPr>
+                <w:rFonts w:ascii="Times New Roman" w:hAnsi="Times New Roman" w:cs="Times New Roman"/>
+                <w:sz w:val="24"/>
+                <w:szCs w:val="24"/>
+              </w:rPr>
+            </w:pPr>
+            <w:r>
+              <w:rPr>
+                <w:rFonts w:ascii="Times New Roman" w:hAnsi="Times New Roman" w:cs="Times New Roman"/>
+                <w:sz w:val="24"/>
+                <w:szCs w:val="24"/>
+              </w:rPr>
+              <w:t>Login</w:t>
+            </w:r>
+          </w:p>
+        </w:tc>
+        <w:tc>
+          <w:tcPr>
+            <w:tcW w:w="993" w:type="dxa"/>
+          </w:tcPr>
+          <w:p>
+            <w:pPr>
+              <w:pStyle w:val="KeinLeerraum"/>
+              <w:jc w:val="center"/>
+              <w:rPr>
+                <w:rFonts w:ascii="Times New Roman" w:hAnsi="Times New Roman" w:cs="Times New Roman"/>
+                <w:sz w:val="24"/>
+                <w:szCs w:val="24"/>
+              </w:rPr>
+            </w:pPr>
+            <w:r>
+              <w:rPr>
+                <w:rFonts w:ascii="Times New Roman" w:hAnsi="Times New Roman" w:cs="Times New Roman"/>
+                <w:sz w:val="24"/>
+                <w:szCs w:val="24"/>
+              </w:rPr>
+              <w:t>7</w:t>
+            </w:r>
+          </w:p>
+        </w:tc>
+        <w:tc>
+          <w:tcPr>
+            <w:tcW w:w="2079" w:type="dxa"/>
+          </w:tcPr>
+          <w:p>
+            <w:pPr>
+              <w:pStyle w:val="KeinLeerraum"/>
+              <w:rPr>
+                <w:rFonts w:ascii="Times New Roman" w:hAnsi="Times New Roman" w:cs="Times New Roman"/>
+                <w:sz w:val="24"/>
+                <w:szCs w:val="24"/>
+              </w:rPr>
+            </w:pPr>
+            <w:r>
+              <w:rPr>
+                <w:rFonts w:ascii="Times New Roman" w:hAnsi="Times New Roman" w:cs="Times New Roman"/>
+                <w:sz w:val="24"/>
+                <w:szCs w:val="24"/>
+              </w:rPr>
+              <w:t>Andreas, Sebastian</w:t>
+            </w:r>
+          </w:p>
+        </w:tc>
+        <w:tc>
+          <w:tcPr>
+            <w:tcW w:w="1410" w:type="dxa"/>
+          </w:tcPr>
+          <w:p>
+            <w:pPr>
+              <w:pStyle w:val="KeinLeerraum"/>
+              <w:jc w:val="center"/>
+              <w:rPr>
+                <w:rFonts w:ascii="Times New Roman" w:hAnsi="Times New Roman" w:cs="Times New Roman"/>
+                <w:sz w:val="24"/>
+                <w:szCs w:val="24"/>
+              </w:rPr>
+            </w:pPr>
+            <w:r>
+              <w:rPr>
+                <w:rFonts w:ascii="Times New Roman" w:hAnsi="Times New Roman" w:cs="Times New Roman"/>
+                <w:sz w:val="24"/>
+                <w:szCs w:val="24"/>
+              </w:rPr>
+              <w:t>1</w:t>
+            </w:r>
+          </w:p>
+        </w:tc>
+        <w:tc>
+          <w:tcPr>
+            <w:tcW w:w="1296" w:type="dxa"/>
+          </w:tcPr>
+          <w:p>
+            <w:pPr>
+              <w:pStyle w:val="KeinLeerraum"/>
+              <w:jc w:val="center"/>
+              <w:rPr>
+                <w:rFonts w:ascii="Times New Roman" w:hAnsi="Times New Roman" w:cs="Times New Roman"/>
+                <w:sz w:val="24"/>
+                <w:szCs w:val="24"/>
+              </w:rPr>
+            </w:pPr>
+            <w:r>
+              <w:rPr>
+                <w:rFonts w:ascii="Times New Roman" w:hAnsi="Times New Roman" w:cs="Times New Roman"/>
+                <w:sz w:val="24"/>
+                <w:szCs w:val="24"/>
+              </w:rPr>
+              <w:t>2</w:t>
+            </w:r>
+          </w:p>
+        </w:tc>
+      </w:tr>
+      <w:tr>
+        <w:tc>
+          <w:tcPr>
+            <w:tcW w:w="522" w:type="dxa"/>
           </w:tcPr>
           <w:p>
             <w:pPr>
@@ -7872,7 +8644,7 @@
         </w:tc>
         <w:tc>
           <w:tcPr>
-            <w:tcW w:w="2994" w:type="dxa"/>
+            <w:tcW w:w="2988" w:type="dxa"/>
           </w:tcPr>
           <w:p>
             <w:pPr>
@@ -7895,7 +8667,7 @@
         </w:tc>
         <w:tc>
           <w:tcPr>
-            <w:tcW w:w="1058" w:type="dxa"/>
+            <w:tcW w:w="993" w:type="dxa"/>
           </w:tcPr>
           <w:p>
             <w:pPr>
@@ -7919,7 +8691,7 @@
         </w:tc>
         <w:tc>
           <w:tcPr>
-            <w:tcW w:w="2046" w:type="dxa"/>
+            <w:tcW w:w="2079" w:type="dxa"/>
           </w:tcPr>
           <w:p>
             <w:pPr>
@@ -7942,7 +8714,7 @@
         </w:tc>
         <w:tc>
           <w:tcPr>
-            <w:tcW w:w="1411" w:type="dxa"/>
+            <w:tcW w:w="1410" w:type="dxa"/>
           </w:tcPr>
           <w:p>
             <w:pPr>
@@ -7966,7 +8738,7 @@
         </w:tc>
         <w:tc>
           <w:tcPr>
-            <w:tcW w:w="1256" w:type="dxa"/>
+            <w:tcW w:w="1296" w:type="dxa"/>
           </w:tcPr>
           <w:p>
             <w:pPr>
@@ -8092,7 +8864,7 @@
     <w:tbl>
       <w:tblPr>
         <w:tblStyle w:val="Tabellengitternetz"/>
-        <w:tblW w:w="0" w:type="auto"/>
+        <w:tblW w:w="9212" w:type="dxa"/>
         <w:tblLook w:val="04A0"/>
       </w:tblPr>
       <w:tblGrid>
@@ -8196,6 +8968,7 @@
                 <w:szCs w:val="24"/>
               </w:rPr>
             </w:pPr>
+            <w:proofErr w:type="spellStart"/>
             <w:r>
               <w:rPr>
                 <w:rFonts w:ascii="Times New Roman" w:hAnsi="Times New Roman" w:cs="Times New Roman"/>
@@ -8205,6 +8978,7 @@
               </w:rPr>
               <w:t>BearbeiterIn</w:t>
             </w:r>
+            <w:proofErr w:type="spellEnd"/>
           </w:p>
         </w:tc>
         <w:tc>
@@ -8222,6 +8996,7 @@
                 <w:szCs w:val="24"/>
               </w:rPr>
             </w:pPr>
+            <w:proofErr w:type="spellStart"/>
             <w:r>
               <w:rPr>
                 <w:rFonts w:ascii="Times New Roman" w:hAnsi="Times New Roman" w:cs="Times New Roman"/>
@@ -8229,7 +9004,17 @@
                 <w:sz w:val="24"/>
                 <w:szCs w:val="24"/>
               </w:rPr>
-              <w:t>Geschätzer Umfang</w:t>
+              <w:t>Geschätzer</w:t>
+            </w:r>
+            <w:proofErr w:type="spellEnd"/>
+            <w:r>
+              <w:rPr>
+                <w:rFonts w:ascii="Times New Roman" w:hAnsi="Times New Roman" w:cs="Times New Roman"/>
+                <w:b/>
+                <w:sz w:val="24"/>
+                <w:szCs w:val="24"/>
+              </w:rPr>
+              <w:t xml:space="preserve"> Umfang</w:t>
             </w:r>
           </w:p>
         </w:tc>
@@ -8254,7 +9039,7 @@
                 <w:sz w:val="24"/>
                 <w:szCs w:val="24"/>
               </w:rPr>
-              <w:t>58</w:t>
+              <w:t>54</w:t>
             </w:r>
           </w:p>
         </w:tc>
@@ -8277,7 +9062,7 @@
                 <w:sz w:val="24"/>
                 <w:szCs w:val="24"/>
               </w:rPr>
-              <w:t>Möglich APIs validieren</w:t>
+              <w:t>SMS Versand</w:t>
             </w:r>
           </w:p>
         </w:tc>
@@ -8301,7 +9086,7 @@
                 <w:sz w:val="24"/>
                 <w:szCs w:val="24"/>
               </w:rPr>
-              <w:t>4</w:t>
+              <w:t>5</w:t>
             </w:r>
           </w:p>
         </w:tc>
@@ -8318,6 +9103,14 @@
                 <w:szCs w:val="24"/>
               </w:rPr>
             </w:pPr>
+            <w:r>
+              <w:rPr>
+                <w:rFonts w:ascii="Times New Roman" w:hAnsi="Times New Roman" w:cs="Times New Roman"/>
+                <w:sz w:val="24"/>
+                <w:szCs w:val="24"/>
+              </w:rPr>
+              <w:t>Sebastian</w:t>
+            </w:r>
           </w:p>
         </w:tc>
         <w:tc>
@@ -8340,7 +9133,7 @@
                 <w:sz w:val="24"/>
                 <w:szCs w:val="24"/>
               </w:rPr>
-              <w:t>2</w:t>
+              <w:t>3 (neu)</w:t>
             </w:r>
           </w:p>
         </w:tc>
@@ -8365,7 +9158,7 @@
                 <w:sz w:val="24"/>
                 <w:szCs w:val="24"/>
               </w:rPr>
-              <w:t>59</w:t>
+              <w:t>58</w:t>
             </w:r>
           </w:p>
         </w:tc>
@@ -8388,7 +9181,7 @@
                 <w:sz w:val="24"/>
                 <w:szCs w:val="24"/>
               </w:rPr>
-              <w:t xml:space="preserve">APIs dem Team vorstellen </w:t>
+              <w:t>Möglich APIs validieren</w:t>
             </w:r>
           </w:p>
         </w:tc>
@@ -8429,6 +9222,14 @@
                 <w:szCs w:val="24"/>
               </w:rPr>
             </w:pPr>
+            <w:r>
+              <w:rPr>
+                <w:rFonts w:ascii="Times New Roman" w:hAnsi="Times New Roman" w:cs="Times New Roman"/>
+                <w:sz w:val="24"/>
+                <w:szCs w:val="24"/>
+              </w:rPr>
+              <w:t>Mareike</w:t>
+            </w:r>
           </w:p>
         </w:tc>
         <w:tc>
@@ -8451,7 +9252,7 @@
                 <w:sz w:val="24"/>
                 <w:szCs w:val="24"/>
               </w:rPr>
-              <w:t>0,5</w:t>
+              <w:t>2</w:t>
             </w:r>
           </w:p>
         </w:tc>
@@ -8476,7 +9277,7 @@
                 <w:sz w:val="24"/>
                 <w:szCs w:val="24"/>
               </w:rPr>
-              <w:t>60</w:t>
+              <w:t>59</w:t>
             </w:r>
           </w:p>
         </w:tc>
@@ -8499,7 +9300,7 @@
                 <w:sz w:val="24"/>
                 <w:szCs w:val="24"/>
               </w:rPr>
-              <w:t>Vertragsbedingungen aushandeln</w:t>
+              <w:t xml:space="preserve">APIs dem Team vorstellen </w:t>
             </w:r>
           </w:p>
         </w:tc>
@@ -8540,6 +9341,14 @@
                 <w:szCs w:val="24"/>
               </w:rPr>
             </w:pPr>
+            <w:r>
+              <w:rPr>
+                <w:rFonts w:ascii="Times New Roman" w:hAnsi="Times New Roman" w:cs="Times New Roman"/>
+                <w:sz w:val="24"/>
+                <w:szCs w:val="24"/>
+              </w:rPr>
+              <w:t>Mareike</w:t>
+            </w:r>
           </w:p>
         </w:tc>
         <w:tc>
@@ -8562,7 +9371,7 @@
                 <w:sz w:val="24"/>
                 <w:szCs w:val="24"/>
               </w:rPr>
-              <w:t>1</w:t>
+              <w:t>0,5</w:t>
             </w:r>
           </w:p>
         </w:tc>
@@ -8587,6 +9396,125 @@
                 <w:sz w:val="24"/>
                 <w:szCs w:val="24"/>
               </w:rPr>
+              <w:t>60</w:t>
+            </w:r>
+          </w:p>
+        </w:tc>
+        <w:tc>
+          <w:tcPr>
+            <w:tcW w:w="3150" w:type="dxa"/>
+          </w:tcPr>
+          <w:p>
+            <w:pPr>
+              <w:pStyle w:val="KeinLeerraum"/>
+              <w:rPr>
+                <w:rFonts w:ascii="Times New Roman" w:hAnsi="Times New Roman" w:cs="Times New Roman"/>
+                <w:sz w:val="24"/>
+                <w:szCs w:val="24"/>
+              </w:rPr>
+            </w:pPr>
+            <w:r>
+              <w:rPr>
+                <w:rFonts w:ascii="Times New Roman" w:hAnsi="Times New Roman" w:cs="Times New Roman"/>
+                <w:sz w:val="24"/>
+                <w:szCs w:val="24"/>
+              </w:rPr>
+              <w:t>Vertragsbedingungen aushandeln</w:t>
+            </w:r>
+          </w:p>
+        </w:tc>
+        <w:tc>
+          <w:tcPr>
+            <w:tcW w:w="1527" w:type="dxa"/>
+          </w:tcPr>
+          <w:p>
+            <w:pPr>
+              <w:pStyle w:val="KeinLeerraum"/>
+              <w:jc w:val="center"/>
+              <w:rPr>
+                <w:rFonts w:ascii="Times New Roman" w:hAnsi="Times New Roman" w:cs="Times New Roman"/>
+                <w:sz w:val="24"/>
+                <w:szCs w:val="24"/>
+              </w:rPr>
+            </w:pPr>
+            <w:r>
+              <w:rPr>
+                <w:rFonts w:ascii="Times New Roman" w:hAnsi="Times New Roman" w:cs="Times New Roman"/>
+                <w:sz w:val="24"/>
+                <w:szCs w:val="24"/>
+              </w:rPr>
+              <w:t>4</w:t>
+            </w:r>
+          </w:p>
+        </w:tc>
+        <w:tc>
+          <w:tcPr>
+            <w:tcW w:w="2158" w:type="dxa"/>
+          </w:tcPr>
+          <w:p>
+            <w:pPr>
+              <w:pStyle w:val="KeinLeerraum"/>
+              <w:rPr>
+                <w:rFonts w:ascii="Times New Roman" w:hAnsi="Times New Roman" w:cs="Times New Roman"/>
+                <w:sz w:val="24"/>
+                <w:szCs w:val="24"/>
+              </w:rPr>
+            </w:pPr>
+            <w:r>
+              <w:rPr>
+                <w:rFonts w:ascii="Times New Roman" w:hAnsi="Times New Roman" w:cs="Times New Roman"/>
+                <w:sz w:val="24"/>
+                <w:szCs w:val="24"/>
+              </w:rPr>
+              <w:t>Mareike</w:t>
+            </w:r>
+          </w:p>
+        </w:tc>
+        <w:tc>
+          <w:tcPr>
+            <w:tcW w:w="1843" w:type="dxa"/>
+          </w:tcPr>
+          <w:p>
+            <w:pPr>
+              <w:pStyle w:val="KeinLeerraum"/>
+              <w:jc w:val="center"/>
+              <w:rPr>
+                <w:rFonts w:ascii="Times New Roman" w:hAnsi="Times New Roman" w:cs="Times New Roman"/>
+                <w:sz w:val="24"/>
+                <w:szCs w:val="24"/>
+              </w:rPr>
+            </w:pPr>
+            <w:r>
+              <w:rPr>
+                <w:rFonts w:ascii="Times New Roman" w:hAnsi="Times New Roman" w:cs="Times New Roman"/>
+                <w:sz w:val="24"/>
+                <w:szCs w:val="24"/>
+              </w:rPr>
+              <w:t>1</w:t>
+            </w:r>
+          </w:p>
+        </w:tc>
+      </w:tr>
+      <w:tr>
+        <w:tc>
+          <w:tcPr>
+            <w:tcW w:w="534" w:type="dxa"/>
+          </w:tcPr>
+          <w:p>
+            <w:pPr>
+              <w:pStyle w:val="KeinLeerraum"/>
+              <w:rPr>
+                <w:rFonts w:ascii="Times New Roman" w:hAnsi="Times New Roman" w:cs="Times New Roman"/>
+                <w:sz w:val="24"/>
+                <w:szCs w:val="24"/>
+              </w:rPr>
+            </w:pPr>
+            <w:r>
+              <w:rPr>
+                <w:rFonts w:ascii="Times New Roman" w:hAnsi="Times New Roman" w:cs="Times New Roman"/>
+                <w:sz w:val="24"/>
+                <w:szCs w:val="24"/>
+              </w:rPr>
               <w:t>61</w:t>
             </w:r>
           </w:p>
@@ -8651,6 +9579,14 @@
                 <w:szCs w:val="24"/>
               </w:rPr>
             </w:pPr>
+            <w:r>
+              <w:rPr>
+                <w:rFonts w:ascii="Times New Roman" w:hAnsi="Times New Roman" w:cs="Times New Roman"/>
+                <w:sz w:val="24"/>
+                <w:szCs w:val="24"/>
+              </w:rPr>
+              <w:t>Mareike</w:t>
+            </w:r>
           </w:p>
         </w:tc>
         <w:tc>
@@ -8815,8 +9751,13 @@
         </wp:anchor>
       </w:drawing>
     </w:r>
+    <w:proofErr w:type="spellStart"/>
     <w:r>
-      <w:t>Kundenprokjekt Webtechnologien II</w:t>
+      <w:t>Kundenprokjekt</w:t>
+    </w:r>
+    <w:proofErr w:type="spellEnd"/>
+    <w:r>
+      <w:t xml:space="preserve"> Webtechnologien II</w:t>
     </w:r>
     <w:r>
       <w:ptab w:relativeTo="margin" w:alignment="center" w:leader="none"/>

</xml_diff>

<commit_message>
user stories für iteration 4
</commit_message>
<xml_diff>
--- a/Dokumentation/User_Stories.docx
+++ b/Dokumentation/User_Stories.docx
@@ -557,20 +557,20 @@
               <w:pStyle w:val="TableContents"/>
               <w:jc w:val="center"/>
             </w:pPr>
+          </w:p>
+        </w:tc>
+        <w:tc>
+          <w:tcPr>
+            <w:tcW w:w="1273" w:type="dxa"/>
+          </w:tcPr>
+          <w:p>
+            <w:pPr>
+              <w:pStyle w:val="TableContents"/>
+              <w:jc w:val="center"/>
+            </w:pPr>
             <w:r>
               <w:t>X</w:t>
             </w:r>
-          </w:p>
-        </w:tc>
-        <w:tc>
-          <w:tcPr>
-            <w:tcW w:w="1273" w:type="dxa"/>
-          </w:tcPr>
-          <w:p>
-            <w:pPr>
-              <w:pStyle w:val="TableContents"/>
-              <w:jc w:val="center"/>
-            </w:pPr>
           </w:p>
         </w:tc>
       </w:tr>
@@ -979,26 +979,26 @@
                 <w:lang w:val="de-DE"/>
               </w:rPr>
             </w:pPr>
-            <w:r>
+          </w:p>
+        </w:tc>
+        <w:tc>
+          <w:tcPr>
+            <w:tcW w:w="1273" w:type="dxa"/>
+          </w:tcPr>
+          <w:p>
+            <w:pPr>
+              <w:pStyle w:val="TableContents"/>
+              <w:jc w:val="center"/>
               <w:rPr>
                 <w:lang w:val="de-DE"/>
               </w:rPr>
+            </w:pPr>
+            <w:r>
+              <w:rPr>
+                <w:lang w:val="de-DE"/>
+              </w:rPr>
               <w:t>X</w:t>
             </w:r>
-          </w:p>
-        </w:tc>
-        <w:tc>
-          <w:tcPr>
-            <w:tcW w:w="1273" w:type="dxa"/>
-          </w:tcPr>
-          <w:p>
-            <w:pPr>
-              <w:pStyle w:val="TableContents"/>
-              <w:jc w:val="center"/>
-              <w:rPr>
-                <w:lang w:val="de-DE"/>
-              </w:rPr>
-            </w:pPr>
           </w:p>
         </w:tc>
       </w:tr>
@@ -1282,20 +1282,20 @@
               <w:pStyle w:val="TableContents"/>
               <w:jc w:val="center"/>
             </w:pPr>
+          </w:p>
+        </w:tc>
+        <w:tc>
+          <w:tcPr>
+            <w:tcW w:w="1273" w:type="dxa"/>
+          </w:tcPr>
+          <w:p>
+            <w:pPr>
+              <w:pStyle w:val="TableContents"/>
+              <w:jc w:val="center"/>
+            </w:pPr>
             <w:r>
               <w:t>X</w:t>
             </w:r>
-          </w:p>
-        </w:tc>
-        <w:tc>
-          <w:tcPr>
-            <w:tcW w:w="1273" w:type="dxa"/>
-          </w:tcPr>
-          <w:p>
-            <w:pPr>
-              <w:pStyle w:val="TableContents"/>
-              <w:jc w:val="center"/>
-            </w:pPr>
           </w:p>
         </w:tc>
       </w:tr>
@@ -2345,40 +2345,40 @@
                 <w:lang w:val="de-DE"/>
               </w:rPr>
             </w:pPr>
-            <w:r>
+          </w:p>
+        </w:tc>
+        <w:tc>
+          <w:tcPr>
+            <w:tcW w:w="1701" w:type="dxa"/>
+          </w:tcPr>
+          <w:p>
+            <w:pPr>
+              <w:pStyle w:val="TableContents"/>
+              <w:jc w:val="center"/>
               <w:rPr>
                 <w:lang w:val="de-DE"/>
               </w:rPr>
+            </w:pPr>
+          </w:p>
+        </w:tc>
+        <w:tc>
+          <w:tcPr>
+            <w:tcW w:w="1273" w:type="dxa"/>
+          </w:tcPr>
+          <w:p>
+            <w:pPr>
+              <w:pStyle w:val="TableContents"/>
+              <w:jc w:val="center"/>
+              <w:rPr>
+                <w:lang w:val="de-DE"/>
+              </w:rPr>
+            </w:pPr>
+            <w:r>
+              <w:rPr>
+                <w:lang w:val="de-DE"/>
+              </w:rPr>
               <w:t>X</w:t>
             </w:r>
-          </w:p>
-        </w:tc>
-        <w:tc>
-          <w:tcPr>
-            <w:tcW w:w="1701" w:type="dxa"/>
-          </w:tcPr>
-          <w:p>
-            <w:pPr>
-              <w:pStyle w:val="TableContents"/>
-              <w:jc w:val="center"/>
-              <w:rPr>
-                <w:lang w:val="de-DE"/>
-              </w:rPr>
-            </w:pPr>
-          </w:p>
-        </w:tc>
-        <w:tc>
-          <w:tcPr>
-            <w:tcW w:w="1273" w:type="dxa"/>
-          </w:tcPr>
-          <w:p>
-            <w:pPr>
-              <w:pStyle w:val="TableContents"/>
-              <w:jc w:val="center"/>
-              <w:rPr>
-                <w:lang w:val="de-DE"/>
-              </w:rPr>
-            </w:pPr>
           </w:p>
         </w:tc>
       </w:tr>
@@ -2437,6 +2437,12 @@
               </w:rPr>
               <w:t>-</w:t>
             </w:r>
+            <w:r>
+              <w:rPr>
+                <w:lang w:val="de-DE"/>
+              </w:rPr>
+              <w:t>-</w:t>
+            </w:r>
           </w:p>
         </w:tc>
         <w:tc>
@@ -2729,6 +2735,436 @@
                 <w:lang w:val="de-DE"/>
               </w:rPr>
             </w:pPr>
+          </w:p>
+        </w:tc>
+        <w:tc>
+          <w:tcPr>
+            <w:tcW w:w="1273" w:type="dxa"/>
+          </w:tcPr>
+          <w:p>
+            <w:pPr>
+              <w:pStyle w:val="TableContents"/>
+              <w:jc w:val="center"/>
+              <w:rPr>
+                <w:lang w:val="de-DE"/>
+              </w:rPr>
+            </w:pPr>
+          </w:p>
+        </w:tc>
+      </w:tr>
+      <w:tr>
+        <w:tc>
+          <w:tcPr>
+            <w:tcW w:w="534" w:type="dxa"/>
+          </w:tcPr>
+          <w:p>
+            <w:pPr>
+              <w:jc w:val="center"/>
+            </w:pPr>
+            <w:r>
+              <w:t>22.</w:t>
+            </w:r>
+          </w:p>
+        </w:tc>
+        <w:tc>
+          <w:tcPr>
+            <w:tcW w:w="2693" w:type="dxa"/>
+          </w:tcPr>
+          <w:p>
+            <w:r>
+              <w:rPr>
+                <w:rStyle w:val="author-g-jd3l7ghz122zpigy1p9d"/>
+              </w:rPr>
+              <w:t>Der Nutzer möchte Fahrt-</w:t>
+            </w:r>
+            <w:r>
+              <w:rPr>
+                <w:rStyle w:val="author-g-4gn4fe70u9m6nvwc"/>
+              </w:rPr>
+              <w:t>Favoriten</w:t>
+            </w:r>
+            <w:r>
+              <w:rPr>
+                <w:rStyle w:val="author-g-jd3l7ghz122zpigy1p9d"/>
+              </w:rPr>
+              <w:t xml:space="preserve"> haben, um </w:t>
+            </w:r>
+            <w:r>
+              <w:rPr>
+                <w:rStyle w:val="author-g-4gn4fe70u9m6nvwc"/>
+              </w:rPr>
+              <w:t>sich manuelle Eingaben zu sparen.</w:t>
+            </w:r>
+          </w:p>
+        </w:tc>
+        <w:tc>
+          <w:tcPr>
+            <w:tcW w:w="850" w:type="dxa"/>
+          </w:tcPr>
+          <w:p>
+            <w:pPr>
+              <w:pStyle w:val="TableContents"/>
+              <w:jc w:val="center"/>
+              <w:rPr>
+                <w:lang w:val="de-DE"/>
+              </w:rPr>
+            </w:pPr>
+            <w:r>
+              <w:rPr>
+                <w:lang w:val="de-DE"/>
+              </w:rPr>
+              <w:t>++</w:t>
+            </w:r>
+          </w:p>
+        </w:tc>
+        <w:tc>
+          <w:tcPr>
+            <w:tcW w:w="1560" w:type="dxa"/>
+          </w:tcPr>
+          <w:p>
+            <w:pPr>
+              <w:pStyle w:val="TableContents"/>
+              <w:jc w:val="center"/>
+              <w:rPr>
+                <w:lang w:val="de-DE"/>
+              </w:rPr>
+            </w:pPr>
+            <w:r>
+              <w:rPr>
+                <w:lang w:val="de-DE"/>
+              </w:rPr>
+              <w:t>5</w:t>
+            </w:r>
+          </w:p>
+        </w:tc>
+        <w:tc>
+          <w:tcPr>
+            <w:tcW w:w="992" w:type="dxa"/>
+          </w:tcPr>
+          <w:p>
+            <w:pPr>
+              <w:pStyle w:val="TableContents"/>
+              <w:jc w:val="center"/>
+              <w:rPr>
+                <w:lang w:val="de-DE"/>
+              </w:rPr>
+            </w:pPr>
+          </w:p>
+        </w:tc>
+        <w:tc>
+          <w:tcPr>
+            <w:tcW w:w="1701" w:type="dxa"/>
+          </w:tcPr>
+          <w:p>
+            <w:pPr>
+              <w:pStyle w:val="TableContents"/>
+              <w:jc w:val="center"/>
+              <w:rPr>
+                <w:lang w:val="de-DE"/>
+              </w:rPr>
+            </w:pPr>
+            <w:r>
+              <w:rPr>
+                <w:lang w:val="de-DE"/>
+              </w:rPr>
+              <w:t>X</w:t>
+            </w:r>
+          </w:p>
+        </w:tc>
+        <w:tc>
+          <w:tcPr>
+            <w:tcW w:w="1273" w:type="dxa"/>
+          </w:tcPr>
+          <w:p>
+            <w:pPr>
+              <w:pStyle w:val="TableContents"/>
+              <w:jc w:val="center"/>
+              <w:rPr>
+                <w:lang w:val="de-DE"/>
+              </w:rPr>
+            </w:pPr>
+          </w:p>
+        </w:tc>
+      </w:tr>
+      <w:tr>
+        <w:tc>
+          <w:tcPr>
+            <w:tcW w:w="534" w:type="dxa"/>
+          </w:tcPr>
+          <w:p>
+            <w:pPr>
+              <w:jc w:val="center"/>
+            </w:pPr>
+            <w:r>
+              <w:t>23.</w:t>
+            </w:r>
+          </w:p>
+        </w:tc>
+        <w:tc>
+          <w:tcPr>
+            <w:tcW w:w="2693" w:type="dxa"/>
+          </w:tcPr>
+          <w:p>
+            <w:pPr>
+              <w:rPr>
+                <w:rStyle w:val="author-g-jd3l7ghz122zpigy1p9d"/>
+              </w:rPr>
+            </w:pPr>
+            <w:r>
+              <w:rPr>
+                <w:rStyle w:val="author-g-jd3l7ghz122zpigy1p9d"/>
+              </w:rPr>
+              <w:t xml:space="preserve">Der Nutzer möchte in einer Tabelle sowohl seine Favoriten als auch gebuchte und mögliche </w:t>
+            </w:r>
+            <w:r>
+              <w:rPr>
+                <w:rStyle w:val="author-g-4gn4fe70u9m6nvwc"/>
+              </w:rPr>
+              <w:t>Mitf</w:t>
+            </w:r>
+            <w:r>
+              <w:rPr>
+                <w:rStyle w:val="author-g-jd3l7ghz122zpigy1p9d"/>
+              </w:rPr>
+              <w:t>ahrten sehen, um sich unnötige Klicks zu sparen</w:t>
+            </w:r>
+            <w:r>
+              <w:rPr>
+                <w:rStyle w:val="author-g-jd3l7ghz122zpigy1p9d"/>
+              </w:rPr>
+              <w:t>.</w:t>
+            </w:r>
+          </w:p>
+        </w:tc>
+        <w:tc>
+          <w:tcPr>
+            <w:tcW w:w="850" w:type="dxa"/>
+          </w:tcPr>
+          <w:p>
+            <w:pPr>
+              <w:pStyle w:val="TableContents"/>
+              <w:jc w:val="center"/>
+              <w:rPr>
+                <w:lang w:val="de-DE"/>
+              </w:rPr>
+            </w:pPr>
+            <w:r>
+              <w:rPr>
+                <w:lang w:val="de-DE"/>
+              </w:rPr>
+              <w:t>++</w:t>
+            </w:r>
+          </w:p>
+        </w:tc>
+        <w:tc>
+          <w:tcPr>
+            <w:tcW w:w="1560" w:type="dxa"/>
+          </w:tcPr>
+          <w:p>
+            <w:pPr>
+              <w:pStyle w:val="TableContents"/>
+              <w:jc w:val="center"/>
+              <w:rPr>
+                <w:lang w:val="de-DE"/>
+              </w:rPr>
+            </w:pPr>
+            <w:r>
+              <w:rPr>
+                <w:lang w:val="de-DE"/>
+              </w:rPr>
+              <w:t>3</w:t>
+            </w:r>
+          </w:p>
+        </w:tc>
+        <w:tc>
+          <w:tcPr>
+            <w:tcW w:w="992" w:type="dxa"/>
+          </w:tcPr>
+          <w:p>
+            <w:pPr>
+              <w:pStyle w:val="TableContents"/>
+              <w:jc w:val="center"/>
+              <w:rPr>
+                <w:lang w:val="de-DE"/>
+              </w:rPr>
+            </w:pPr>
+          </w:p>
+        </w:tc>
+        <w:tc>
+          <w:tcPr>
+            <w:tcW w:w="1701" w:type="dxa"/>
+          </w:tcPr>
+          <w:p>
+            <w:pPr>
+              <w:pStyle w:val="TableContents"/>
+              <w:jc w:val="center"/>
+              <w:rPr>
+                <w:lang w:val="de-DE"/>
+              </w:rPr>
+            </w:pPr>
+            <w:r>
+              <w:rPr>
+                <w:lang w:val="de-DE"/>
+              </w:rPr>
+              <w:t>X</w:t>
+            </w:r>
+          </w:p>
+        </w:tc>
+        <w:tc>
+          <w:tcPr>
+            <w:tcW w:w="1273" w:type="dxa"/>
+          </w:tcPr>
+          <w:p>
+            <w:pPr>
+              <w:pStyle w:val="TableContents"/>
+              <w:jc w:val="center"/>
+              <w:rPr>
+                <w:lang w:val="de-DE"/>
+              </w:rPr>
+            </w:pPr>
+          </w:p>
+        </w:tc>
+      </w:tr>
+      <w:tr>
+        <w:tc>
+          <w:tcPr>
+            <w:tcW w:w="534" w:type="dxa"/>
+          </w:tcPr>
+          <w:p>
+            <w:pPr>
+              <w:jc w:val="center"/>
+            </w:pPr>
+            <w:r>
+              <w:t>24.</w:t>
+            </w:r>
+          </w:p>
+        </w:tc>
+        <w:tc>
+          <w:tcPr>
+            <w:tcW w:w="2693" w:type="dxa"/>
+          </w:tcPr>
+          <w:p>
+            <w:pPr>
+              <w:rPr>
+                <w:rStyle w:val="author-g-jd3l7ghz122zpigy1p9d"/>
+              </w:rPr>
+            </w:pPr>
+            <w:proofErr w:type="spellStart"/>
+            <w:r>
+              <w:rPr>
+                <w:rStyle w:val="author-g-jd3l7ghz122zpigy1p9d"/>
+              </w:rPr>
+              <w:t>Meta</w:t>
+            </w:r>
+            <w:proofErr w:type="spellEnd"/>
+            <w:r>
+              <w:rPr>
+                <w:rStyle w:val="author-g-jd3l7ghz122zpigy1p9d"/>
+              </w:rPr>
+              <w:t xml:space="preserve"> Userstory: Einarbeitung in </w:t>
+            </w:r>
+            <w:proofErr w:type="spellStart"/>
+            <w:r>
+              <w:rPr>
+                <w:rStyle w:val="author-g-jd3l7ghz122zpigy1p9d"/>
+              </w:rPr>
+              <w:t>Android</w:t>
+            </w:r>
+            <w:proofErr w:type="spellEnd"/>
+            <w:r>
+              <w:rPr>
+                <w:rStyle w:val="author-g-jd3l7ghz122zpigy1p9d"/>
+              </w:rPr>
+              <w:t xml:space="preserve">, um zu evaluieren ob noch eine </w:t>
+            </w:r>
+            <w:proofErr w:type="spellStart"/>
+            <w:r>
+              <w:rPr>
+                <w:rStyle w:val="author-g-jd3l7ghz122zpigy1p9d"/>
+              </w:rPr>
+              <w:t>App</w:t>
+            </w:r>
+            <w:proofErr w:type="spellEnd"/>
+            <w:r>
+              <w:rPr>
+                <w:rStyle w:val="author-g-jd3l7ghz122zpigy1p9d"/>
+              </w:rPr>
+              <w:t xml:space="preserve"> geschrieben werden soll oder nicht.</w:t>
+            </w:r>
+          </w:p>
+        </w:tc>
+        <w:tc>
+          <w:tcPr>
+            <w:tcW w:w="850" w:type="dxa"/>
+          </w:tcPr>
+          <w:p>
+            <w:pPr>
+              <w:pStyle w:val="TableContents"/>
+              <w:jc w:val="center"/>
+              <w:rPr>
+                <w:lang w:val="de-DE"/>
+              </w:rPr>
+            </w:pPr>
+            <w:r>
+              <w:rPr>
+                <w:lang w:val="de-DE"/>
+              </w:rPr>
+              <w:t>+</w:t>
+            </w:r>
+          </w:p>
+        </w:tc>
+        <w:tc>
+          <w:tcPr>
+            <w:tcW w:w="1560" w:type="dxa"/>
+          </w:tcPr>
+          <w:p>
+            <w:pPr>
+              <w:pStyle w:val="TableContents"/>
+              <w:jc w:val="center"/>
+              <w:rPr>
+                <w:lang w:val="de-DE"/>
+              </w:rPr>
+            </w:pPr>
+            <w:r>
+              <w:rPr>
+                <w:lang w:val="de-DE"/>
+              </w:rPr>
+              <w:t>4,5</w:t>
+            </w:r>
+          </w:p>
+        </w:tc>
+        <w:tc>
+          <w:tcPr>
+            <w:tcW w:w="992" w:type="dxa"/>
+          </w:tcPr>
+          <w:p>
+            <w:pPr>
+              <w:pStyle w:val="TableContents"/>
+              <w:jc w:val="center"/>
+              <w:rPr>
+                <w:lang w:val="de-DE"/>
+              </w:rPr>
+            </w:pPr>
+          </w:p>
+        </w:tc>
+        <w:tc>
+          <w:tcPr>
+            <w:tcW w:w="1701" w:type="dxa"/>
+          </w:tcPr>
+          <w:p>
+            <w:pPr>
+              <w:pStyle w:val="TableContents"/>
+              <w:jc w:val="center"/>
+              <w:rPr>
+                <w:lang w:val="de-DE"/>
+              </w:rPr>
+            </w:pPr>
+            <w:r>
+              <w:rPr>
+                <w:lang w:val="de-DE"/>
+              </w:rPr>
+              <w:t>X</w:t>
+            </w:r>
           </w:p>
         </w:tc>
         <w:tc>
@@ -9610,6 +10046,4303 @@
                 <w:szCs w:val="24"/>
               </w:rPr>
               <w:t>5,5</w:t>
+            </w:r>
+          </w:p>
+        </w:tc>
+      </w:tr>
+    </w:tbl>
+    <w:p>
+      <w:pPr>
+        <w:pStyle w:val="KeinLeerraum"/>
+        <w:rPr>
+          <w:rFonts w:ascii="Times New Roman" w:hAnsi="Times New Roman" w:cs="Times New Roman"/>
+          <w:sz w:val="24"/>
+          <w:szCs w:val="24"/>
+        </w:rPr>
+      </w:pPr>
+    </w:p>
+    <w:p>
+      <w:pPr>
+        <w:pStyle w:val="KeinLeerraum"/>
+        <w:rPr>
+          <w:b/>
+          <w:sz w:val="36"/>
+          <w:szCs w:val="36"/>
+        </w:rPr>
+      </w:pPr>
+      <w:r>
+        <w:rPr>
+          <w:b/>
+          <w:sz w:val="36"/>
+          <w:szCs w:val="36"/>
+        </w:rPr>
+        <w:t>Review Iteration 3</w:t>
+      </w:r>
+    </w:p>
+    <w:p>
+      <w:pPr>
+        <w:pStyle w:val="KeinLeerraum"/>
+        <w:rPr>
+          <w:sz w:val="28"/>
+          <w:szCs w:val="28"/>
+        </w:rPr>
+      </w:pPr>
+      <w:r>
+        <w:rPr>
+          <w:sz w:val="28"/>
+          <w:szCs w:val="28"/>
+        </w:rPr>
+        <w:t>User Stories – Aufgaben - Bearbeiter</w:t>
+      </w:r>
+      <w:r>
+        <w:rPr>
+          <w:sz w:val="28"/>
+          <w:szCs w:val="28"/>
+        </w:rPr>
+        <w:t>:</w:t>
+      </w:r>
+    </w:p>
+    <w:tbl>
+      <w:tblPr>
+        <w:tblStyle w:val="Tabellengitternetz"/>
+        <w:tblW w:w="0" w:type="auto"/>
+        <w:tblLook w:val="04A0"/>
+      </w:tblPr>
+      <w:tblGrid>
+        <w:gridCol w:w="522"/>
+        <w:gridCol w:w="2988"/>
+        <w:gridCol w:w="993"/>
+        <w:gridCol w:w="2079"/>
+        <w:gridCol w:w="1410"/>
+        <w:gridCol w:w="1296"/>
+      </w:tblGrid>
+      <w:tr>
+        <w:tc>
+          <w:tcPr>
+            <w:tcW w:w="522" w:type="dxa"/>
+          </w:tcPr>
+          <w:p>
+            <w:pPr>
+              <w:pStyle w:val="KeinLeerraum"/>
+              <w:jc w:val="center"/>
+              <w:rPr>
+                <w:rFonts w:ascii="Times New Roman" w:hAnsi="Times New Roman" w:cs="Times New Roman"/>
+                <w:b/>
+                <w:sz w:val="24"/>
+                <w:szCs w:val="24"/>
+              </w:rPr>
+            </w:pPr>
+            <w:r>
+              <w:rPr>
+                <w:rFonts w:ascii="Times New Roman" w:hAnsi="Times New Roman" w:cs="Times New Roman"/>
+                <w:b/>
+                <w:sz w:val="24"/>
+                <w:szCs w:val="24"/>
+              </w:rPr>
+              <w:t>#</w:t>
+            </w:r>
+          </w:p>
+        </w:tc>
+        <w:tc>
+          <w:tcPr>
+            <w:tcW w:w="2988" w:type="dxa"/>
+          </w:tcPr>
+          <w:p>
+            <w:pPr>
+              <w:pStyle w:val="KeinLeerraum"/>
+              <w:jc w:val="center"/>
+              <w:rPr>
+                <w:rFonts w:ascii="Times New Roman" w:hAnsi="Times New Roman" w:cs="Times New Roman"/>
+                <w:b/>
+                <w:sz w:val="24"/>
+                <w:szCs w:val="24"/>
+              </w:rPr>
+            </w:pPr>
+            <w:r>
+              <w:rPr>
+                <w:rFonts w:ascii="Times New Roman" w:hAnsi="Times New Roman" w:cs="Times New Roman"/>
+                <w:b/>
+                <w:sz w:val="24"/>
+                <w:szCs w:val="24"/>
+              </w:rPr>
+              <w:t>Aufgabe/Task</w:t>
+            </w:r>
+          </w:p>
+        </w:tc>
+        <w:tc>
+          <w:tcPr>
+            <w:tcW w:w="993" w:type="dxa"/>
+          </w:tcPr>
+          <w:p>
+            <w:pPr>
+              <w:pStyle w:val="KeinLeerraum"/>
+              <w:jc w:val="center"/>
+              <w:rPr>
+                <w:rFonts w:ascii="Times New Roman" w:hAnsi="Times New Roman" w:cs="Times New Roman"/>
+                <w:b/>
+                <w:sz w:val="24"/>
+                <w:szCs w:val="24"/>
+              </w:rPr>
+            </w:pPr>
+            <w:r>
+              <w:rPr>
+                <w:rFonts w:ascii="Times New Roman" w:hAnsi="Times New Roman" w:cs="Times New Roman"/>
+                <w:b/>
+                <w:sz w:val="24"/>
+                <w:szCs w:val="24"/>
+              </w:rPr>
+              <w:t># User Story</w:t>
+            </w:r>
+          </w:p>
+        </w:tc>
+        <w:tc>
+          <w:tcPr>
+            <w:tcW w:w="2079" w:type="dxa"/>
+          </w:tcPr>
+          <w:p>
+            <w:pPr>
+              <w:pStyle w:val="KeinLeerraum"/>
+              <w:jc w:val="center"/>
+              <w:rPr>
+                <w:rFonts w:ascii="Times New Roman" w:hAnsi="Times New Roman" w:cs="Times New Roman"/>
+                <w:b/>
+                <w:sz w:val="24"/>
+                <w:szCs w:val="24"/>
+              </w:rPr>
+            </w:pPr>
+            <w:proofErr w:type="spellStart"/>
+            <w:r>
+              <w:rPr>
+                <w:rFonts w:ascii="Times New Roman" w:hAnsi="Times New Roman" w:cs="Times New Roman"/>
+                <w:b/>
+                <w:sz w:val="24"/>
+                <w:szCs w:val="24"/>
+              </w:rPr>
+              <w:t>BearbeiterIn</w:t>
+            </w:r>
+            <w:proofErr w:type="spellEnd"/>
+          </w:p>
+        </w:tc>
+        <w:tc>
+          <w:tcPr>
+            <w:tcW w:w="1410" w:type="dxa"/>
+          </w:tcPr>
+          <w:p>
+            <w:pPr>
+              <w:pStyle w:val="KeinLeerraum"/>
+              <w:jc w:val="center"/>
+              <w:rPr>
+                <w:rFonts w:ascii="Times New Roman" w:hAnsi="Times New Roman" w:cs="Times New Roman"/>
+                <w:b/>
+                <w:sz w:val="24"/>
+                <w:szCs w:val="24"/>
+              </w:rPr>
+            </w:pPr>
+            <w:proofErr w:type="spellStart"/>
+            <w:r>
+              <w:rPr>
+                <w:rFonts w:ascii="Times New Roman" w:hAnsi="Times New Roman" w:cs="Times New Roman"/>
+                <w:b/>
+                <w:sz w:val="24"/>
+                <w:szCs w:val="24"/>
+              </w:rPr>
+              <w:t>Geschätzer</w:t>
+            </w:r>
+            <w:proofErr w:type="spellEnd"/>
+            <w:r>
+              <w:rPr>
+                <w:rFonts w:ascii="Times New Roman" w:hAnsi="Times New Roman" w:cs="Times New Roman"/>
+                <w:b/>
+                <w:sz w:val="24"/>
+                <w:szCs w:val="24"/>
+              </w:rPr>
+              <w:t xml:space="preserve"> Umfang</w:t>
+            </w:r>
+          </w:p>
+        </w:tc>
+        <w:tc>
+          <w:tcPr>
+            <w:tcW w:w="1296" w:type="dxa"/>
+          </w:tcPr>
+          <w:p>
+            <w:pPr>
+              <w:pStyle w:val="KeinLeerraum"/>
+              <w:jc w:val="center"/>
+              <w:rPr>
+                <w:rFonts w:ascii="Times New Roman" w:hAnsi="Times New Roman" w:cs="Times New Roman"/>
+                <w:b/>
+                <w:sz w:val="24"/>
+                <w:szCs w:val="24"/>
+              </w:rPr>
+            </w:pPr>
+            <w:r>
+              <w:rPr>
+                <w:rFonts w:ascii="Times New Roman" w:hAnsi="Times New Roman" w:cs="Times New Roman"/>
+                <w:b/>
+                <w:sz w:val="24"/>
+                <w:szCs w:val="24"/>
+              </w:rPr>
+              <w:t>Benötigter Umfang</w:t>
+            </w:r>
+          </w:p>
+        </w:tc>
+      </w:tr>
+      <w:tr>
+        <w:tc>
+          <w:tcPr>
+            <w:tcW w:w="522" w:type="dxa"/>
+          </w:tcPr>
+          <w:p>
+            <w:pPr>
+              <w:pStyle w:val="KeinLeerraum"/>
+              <w:rPr>
+                <w:rFonts w:ascii="Times New Roman" w:hAnsi="Times New Roman" w:cs="Times New Roman"/>
+                <w:sz w:val="24"/>
+                <w:szCs w:val="24"/>
+              </w:rPr>
+            </w:pPr>
+            <w:r>
+              <w:rPr>
+                <w:rFonts w:ascii="Times New Roman" w:hAnsi="Times New Roman" w:cs="Times New Roman"/>
+                <w:sz w:val="24"/>
+                <w:szCs w:val="24"/>
+              </w:rPr>
+              <w:t>37</w:t>
+            </w:r>
+          </w:p>
+        </w:tc>
+        <w:tc>
+          <w:tcPr>
+            <w:tcW w:w="2988" w:type="dxa"/>
+          </w:tcPr>
+          <w:p>
+            <w:pPr>
+              <w:pStyle w:val="KeinLeerraum"/>
+              <w:rPr>
+                <w:rFonts w:ascii="Times New Roman" w:hAnsi="Times New Roman" w:cs="Times New Roman"/>
+                <w:sz w:val="24"/>
+                <w:szCs w:val="24"/>
+              </w:rPr>
+            </w:pPr>
+            <w:r>
+              <w:rPr>
+                <w:rFonts w:ascii="Times New Roman" w:hAnsi="Times New Roman" w:cs="Times New Roman"/>
+                <w:sz w:val="24"/>
+                <w:szCs w:val="24"/>
+              </w:rPr>
+              <w:t>Vorhandene Fahrt anzeigen</w:t>
+            </w:r>
+          </w:p>
+        </w:tc>
+        <w:tc>
+          <w:tcPr>
+            <w:tcW w:w="993" w:type="dxa"/>
+          </w:tcPr>
+          <w:p>
+            <w:pPr>
+              <w:pStyle w:val="KeinLeerraum"/>
+              <w:jc w:val="center"/>
+              <w:rPr>
+                <w:rFonts w:ascii="Times New Roman" w:hAnsi="Times New Roman" w:cs="Times New Roman"/>
+                <w:sz w:val="24"/>
+                <w:szCs w:val="24"/>
+              </w:rPr>
+            </w:pPr>
+            <w:r>
+              <w:rPr>
+                <w:rFonts w:ascii="Times New Roman" w:hAnsi="Times New Roman" w:cs="Times New Roman"/>
+                <w:sz w:val="24"/>
+                <w:szCs w:val="24"/>
+              </w:rPr>
+              <w:t>1</w:t>
+            </w:r>
+          </w:p>
+        </w:tc>
+        <w:tc>
+          <w:tcPr>
+            <w:tcW w:w="2079" w:type="dxa"/>
+          </w:tcPr>
+          <w:p>
+            <w:pPr>
+              <w:pStyle w:val="KeinLeerraum"/>
+              <w:rPr>
+                <w:rFonts w:ascii="Times New Roman" w:hAnsi="Times New Roman" w:cs="Times New Roman"/>
+                <w:sz w:val="24"/>
+                <w:szCs w:val="24"/>
+              </w:rPr>
+            </w:pPr>
+            <w:r>
+              <w:rPr>
+                <w:rFonts w:ascii="Times New Roman" w:hAnsi="Times New Roman" w:cs="Times New Roman"/>
+                <w:sz w:val="24"/>
+                <w:szCs w:val="24"/>
+              </w:rPr>
+              <w:t>Andreas, Mareike</w:t>
+            </w:r>
+          </w:p>
+        </w:tc>
+        <w:tc>
+          <w:tcPr>
+            <w:tcW w:w="1410" w:type="dxa"/>
+          </w:tcPr>
+          <w:p>
+            <w:pPr>
+              <w:pStyle w:val="KeinLeerraum"/>
+              <w:jc w:val="center"/>
+              <w:rPr>
+                <w:rFonts w:ascii="Times New Roman" w:hAnsi="Times New Roman" w:cs="Times New Roman"/>
+                <w:sz w:val="24"/>
+                <w:szCs w:val="24"/>
+              </w:rPr>
+            </w:pPr>
+            <w:r>
+              <w:rPr>
+                <w:rFonts w:ascii="Times New Roman" w:hAnsi="Times New Roman" w:cs="Times New Roman"/>
+                <w:sz w:val="24"/>
+                <w:szCs w:val="24"/>
+              </w:rPr>
+              <w:t>0,5</w:t>
+            </w:r>
+          </w:p>
+        </w:tc>
+        <w:tc>
+          <w:tcPr>
+            <w:tcW w:w="1296" w:type="dxa"/>
+          </w:tcPr>
+          <w:p>
+            <w:pPr>
+              <w:pStyle w:val="KeinLeerraum"/>
+              <w:jc w:val="center"/>
+              <w:rPr>
+                <w:rFonts w:ascii="Times New Roman" w:hAnsi="Times New Roman" w:cs="Times New Roman"/>
+                <w:sz w:val="24"/>
+                <w:szCs w:val="24"/>
+              </w:rPr>
+            </w:pPr>
+            <w:r>
+              <w:rPr>
+                <w:rFonts w:ascii="Times New Roman" w:hAnsi="Times New Roman" w:cs="Times New Roman"/>
+                <w:sz w:val="24"/>
+                <w:szCs w:val="24"/>
+              </w:rPr>
+              <w:t>1</w:t>
+            </w:r>
+          </w:p>
+        </w:tc>
+      </w:tr>
+      <w:tr>
+        <w:tc>
+          <w:tcPr>
+            <w:tcW w:w="522" w:type="dxa"/>
+          </w:tcPr>
+          <w:p>
+            <w:pPr>
+              <w:pStyle w:val="KeinLeerraum"/>
+              <w:rPr>
+                <w:rFonts w:ascii="Times New Roman" w:hAnsi="Times New Roman" w:cs="Times New Roman"/>
+                <w:sz w:val="24"/>
+                <w:szCs w:val="24"/>
+              </w:rPr>
+            </w:pPr>
+            <w:r>
+              <w:rPr>
+                <w:rFonts w:ascii="Times New Roman" w:hAnsi="Times New Roman" w:cs="Times New Roman"/>
+                <w:sz w:val="24"/>
+                <w:szCs w:val="24"/>
+              </w:rPr>
+              <w:t>38</w:t>
+            </w:r>
+          </w:p>
+        </w:tc>
+        <w:tc>
+          <w:tcPr>
+            <w:tcW w:w="2988" w:type="dxa"/>
+          </w:tcPr>
+          <w:p>
+            <w:pPr>
+              <w:pStyle w:val="KeinLeerraum"/>
+              <w:rPr>
+                <w:rFonts w:ascii="Times New Roman" w:hAnsi="Times New Roman" w:cs="Times New Roman"/>
+                <w:sz w:val="24"/>
+                <w:szCs w:val="24"/>
+              </w:rPr>
+            </w:pPr>
+            <w:r>
+              <w:rPr>
+                <w:rFonts w:ascii="Times New Roman" w:hAnsi="Times New Roman" w:cs="Times New Roman"/>
+                <w:sz w:val="24"/>
+                <w:szCs w:val="24"/>
+              </w:rPr>
+              <w:t>Mitfahren</w:t>
+            </w:r>
+          </w:p>
+        </w:tc>
+        <w:tc>
+          <w:tcPr>
+            <w:tcW w:w="993" w:type="dxa"/>
+          </w:tcPr>
+          <w:p>
+            <w:pPr>
+              <w:pStyle w:val="KeinLeerraum"/>
+              <w:jc w:val="center"/>
+              <w:rPr>
+                <w:rFonts w:ascii="Times New Roman" w:hAnsi="Times New Roman" w:cs="Times New Roman"/>
+                <w:sz w:val="24"/>
+                <w:szCs w:val="24"/>
+              </w:rPr>
+            </w:pPr>
+            <w:r>
+              <w:rPr>
+                <w:rFonts w:ascii="Times New Roman" w:hAnsi="Times New Roman" w:cs="Times New Roman"/>
+                <w:sz w:val="24"/>
+                <w:szCs w:val="24"/>
+              </w:rPr>
+              <w:t>1</w:t>
+            </w:r>
+          </w:p>
+        </w:tc>
+        <w:tc>
+          <w:tcPr>
+            <w:tcW w:w="2079" w:type="dxa"/>
+          </w:tcPr>
+          <w:p>
+            <w:pPr>
+              <w:pStyle w:val="KeinLeerraum"/>
+              <w:rPr>
+                <w:rFonts w:ascii="Times New Roman" w:hAnsi="Times New Roman" w:cs="Times New Roman"/>
+                <w:sz w:val="24"/>
+                <w:szCs w:val="24"/>
+              </w:rPr>
+            </w:pPr>
+            <w:r>
+              <w:rPr>
+                <w:rFonts w:ascii="Times New Roman" w:hAnsi="Times New Roman" w:cs="Times New Roman"/>
+                <w:sz w:val="24"/>
+                <w:szCs w:val="24"/>
+              </w:rPr>
+              <w:t>Andreas, Mareike</w:t>
+            </w:r>
+          </w:p>
+        </w:tc>
+        <w:tc>
+          <w:tcPr>
+            <w:tcW w:w="1410" w:type="dxa"/>
+          </w:tcPr>
+          <w:p>
+            <w:pPr>
+              <w:pStyle w:val="KeinLeerraum"/>
+              <w:jc w:val="center"/>
+              <w:rPr>
+                <w:rFonts w:ascii="Times New Roman" w:hAnsi="Times New Roman" w:cs="Times New Roman"/>
+                <w:sz w:val="24"/>
+                <w:szCs w:val="24"/>
+              </w:rPr>
+            </w:pPr>
+            <w:r>
+              <w:rPr>
+                <w:rFonts w:ascii="Times New Roman" w:hAnsi="Times New Roman" w:cs="Times New Roman"/>
+                <w:sz w:val="24"/>
+                <w:szCs w:val="24"/>
+              </w:rPr>
+              <w:t>0,5</w:t>
+            </w:r>
+          </w:p>
+        </w:tc>
+        <w:tc>
+          <w:tcPr>
+            <w:tcW w:w="1296" w:type="dxa"/>
+          </w:tcPr>
+          <w:p>
+            <w:pPr>
+              <w:pStyle w:val="KeinLeerraum"/>
+              <w:jc w:val="center"/>
+              <w:rPr>
+                <w:rFonts w:ascii="Times New Roman" w:hAnsi="Times New Roman" w:cs="Times New Roman"/>
+                <w:sz w:val="24"/>
+                <w:szCs w:val="24"/>
+              </w:rPr>
+            </w:pPr>
+          </w:p>
+        </w:tc>
+      </w:tr>
+      <w:tr>
+        <w:tc>
+          <w:tcPr>
+            <w:tcW w:w="522" w:type="dxa"/>
+          </w:tcPr>
+          <w:p>
+            <w:pPr>
+              <w:pStyle w:val="KeinLeerraum"/>
+              <w:rPr>
+                <w:rFonts w:ascii="Times New Roman" w:hAnsi="Times New Roman" w:cs="Times New Roman"/>
+                <w:sz w:val="24"/>
+                <w:szCs w:val="24"/>
+              </w:rPr>
+            </w:pPr>
+            <w:r>
+              <w:rPr>
+                <w:rFonts w:ascii="Times New Roman" w:hAnsi="Times New Roman" w:cs="Times New Roman"/>
+                <w:sz w:val="24"/>
+                <w:szCs w:val="24"/>
+              </w:rPr>
+              <w:t>26</w:t>
+            </w:r>
+          </w:p>
+        </w:tc>
+        <w:tc>
+          <w:tcPr>
+            <w:tcW w:w="2988" w:type="dxa"/>
+          </w:tcPr>
+          <w:p>
+            <w:pPr>
+              <w:pStyle w:val="KeinLeerraum"/>
+              <w:rPr>
+                <w:rFonts w:ascii="Times New Roman" w:hAnsi="Times New Roman" w:cs="Times New Roman"/>
+                <w:sz w:val="24"/>
+                <w:szCs w:val="24"/>
+              </w:rPr>
+            </w:pPr>
+            <w:r>
+              <w:rPr>
+                <w:rFonts w:ascii="Times New Roman" w:hAnsi="Times New Roman" w:cs="Times New Roman"/>
+                <w:sz w:val="24"/>
+                <w:szCs w:val="24"/>
+              </w:rPr>
+              <w:t>Designvorgaben erfragen</w:t>
+            </w:r>
+          </w:p>
+        </w:tc>
+        <w:tc>
+          <w:tcPr>
+            <w:tcW w:w="993" w:type="dxa"/>
+          </w:tcPr>
+          <w:p>
+            <w:pPr>
+              <w:pStyle w:val="KeinLeerraum"/>
+              <w:jc w:val="center"/>
+              <w:rPr>
+                <w:rFonts w:ascii="Times New Roman" w:hAnsi="Times New Roman" w:cs="Times New Roman"/>
+                <w:sz w:val="24"/>
+                <w:szCs w:val="24"/>
+              </w:rPr>
+            </w:pPr>
+            <w:r>
+              <w:rPr>
+                <w:rFonts w:ascii="Times New Roman" w:hAnsi="Times New Roman" w:cs="Times New Roman"/>
+                <w:sz w:val="24"/>
+                <w:szCs w:val="24"/>
+              </w:rPr>
+              <w:t>2</w:t>
+            </w:r>
+          </w:p>
+        </w:tc>
+        <w:tc>
+          <w:tcPr>
+            <w:tcW w:w="2079" w:type="dxa"/>
+          </w:tcPr>
+          <w:p>
+            <w:pPr>
+              <w:pStyle w:val="KeinLeerraum"/>
+              <w:rPr>
+                <w:rFonts w:ascii="Times New Roman" w:hAnsi="Times New Roman" w:cs="Times New Roman"/>
+                <w:sz w:val="24"/>
+                <w:szCs w:val="24"/>
+              </w:rPr>
+            </w:pPr>
+            <w:r>
+              <w:rPr>
+                <w:rFonts w:ascii="Times New Roman" w:hAnsi="Times New Roman" w:cs="Times New Roman"/>
+                <w:sz w:val="24"/>
+                <w:szCs w:val="24"/>
+              </w:rPr>
+              <w:t>Tom</w:t>
+            </w:r>
+          </w:p>
+        </w:tc>
+        <w:tc>
+          <w:tcPr>
+            <w:tcW w:w="1410" w:type="dxa"/>
+          </w:tcPr>
+          <w:p>
+            <w:pPr>
+              <w:pStyle w:val="KeinLeerraum"/>
+              <w:jc w:val="center"/>
+              <w:rPr>
+                <w:rFonts w:ascii="Times New Roman" w:hAnsi="Times New Roman" w:cs="Times New Roman"/>
+                <w:sz w:val="24"/>
+                <w:szCs w:val="24"/>
+              </w:rPr>
+            </w:pPr>
+            <w:r>
+              <w:rPr>
+                <w:rFonts w:ascii="Times New Roman" w:hAnsi="Times New Roman" w:cs="Times New Roman"/>
+                <w:sz w:val="24"/>
+                <w:szCs w:val="24"/>
+              </w:rPr>
+              <w:t>0,5</w:t>
+            </w:r>
+          </w:p>
+        </w:tc>
+        <w:tc>
+          <w:tcPr>
+            <w:tcW w:w="1296" w:type="dxa"/>
+          </w:tcPr>
+          <w:p>
+            <w:pPr>
+              <w:pStyle w:val="KeinLeerraum"/>
+              <w:jc w:val="center"/>
+              <w:rPr>
+                <w:rFonts w:ascii="Times New Roman" w:hAnsi="Times New Roman" w:cs="Times New Roman"/>
+                <w:sz w:val="24"/>
+                <w:szCs w:val="24"/>
+              </w:rPr>
+            </w:pPr>
+            <w:r>
+              <w:rPr>
+                <w:rFonts w:ascii="Times New Roman" w:hAnsi="Times New Roman" w:cs="Times New Roman"/>
+                <w:sz w:val="24"/>
+                <w:szCs w:val="24"/>
+              </w:rPr>
+              <w:t>0,5</w:t>
+            </w:r>
+          </w:p>
+        </w:tc>
+      </w:tr>
+      <w:tr>
+        <w:tc>
+          <w:tcPr>
+            <w:tcW w:w="522" w:type="dxa"/>
+          </w:tcPr>
+          <w:p>
+            <w:pPr>
+              <w:pStyle w:val="KeinLeerraum"/>
+              <w:rPr>
+                <w:rFonts w:ascii="Times New Roman" w:hAnsi="Times New Roman" w:cs="Times New Roman"/>
+                <w:sz w:val="24"/>
+                <w:szCs w:val="24"/>
+              </w:rPr>
+            </w:pPr>
+            <w:r>
+              <w:rPr>
+                <w:rFonts w:ascii="Times New Roman" w:hAnsi="Times New Roman" w:cs="Times New Roman"/>
+                <w:sz w:val="24"/>
+                <w:szCs w:val="24"/>
+              </w:rPr>
+              <w:t>27</w:t>
+            </w:r>
+          </w:p>
+        </w:tc>
+        <w:tc>
+          <w:tcPr>
+            <w:tcW w:w="2988" w:type="dxa"/>
+          </w:tcPr>
+          <w:p>
+            <w:pPr>
+              <w:pStyle w:val="KeinLeerraum"/>
+              <w:rPr>
+                <w:rFonts w:ascii="Times New Roman" w:hAnsi="Times New Roman" w:cs="Times New Roman"/>
+                <w:sz w:val="24"/>
+                <w:szCs w:val="24"/>
+              </w:rPr>
+            </w:pPr>
+            <w:r>
+              <w:rPr>
+                <w:rFonts w:ascii="Times New Roman" w:hAnsi="Times New Roman" w:cs="Times New Roman"/>
+                <w:sz w:val="24"/>
+                <w:szCs w:val="24"/>
+              </w:rPr>
+              <w:t>Datenbankstruktur</w:t>
+            </w:r>
+          </w:p>
+        </w:tc>
+        <w:tc>
+          <w:tcPr>
+            <w:tcW w:w="993" w:type="dxa"/>
+          </w:tcPr>
+          <w:p>
+            <w:pPr>
+              <w:pStyle w:val="KeinLeerraum"/>
+              <w:jc w:val="center"/>
+              <w:rPr>
+                <w:rFonts w:ascii="Times New Roman" w:hAnsi="Times New Roman" w:cs="Times New Roman"/>
+                <w:sz w:val="24"/>
+                <w:szCs w:val="24"/>
+              </w:rPr>
+            </w:pPr>
+            <w:r>
+              <w:rPr>
+                <w:rFonts w:ascii="Times New Roman" w:hAnsi="Times New Roman" w:cs="Times New Roman"/>
+                <w:sz w:val="24"/>
+                <w:szCs w:val="24"/>
+              </w:rPr>
+              <w:t>2</w:t>
+            </w:r>
+          </w:p>
+        </w:tc>
+        <w:tc>
+          <w:tcPr>
+            <w:tcW w:w="2079" w:type="dxa"/>
+          </w:tcPr>
+          <w:p>
+            <w:pPr>
+              <w:pStyle w:val="KeinLeerraum"/>
+              <w:rPr>
+                <w:rFonts w:ascii="Times New Roman" w:hAnsi="Times New Roman" w:cs="Times New Roman"/>
+                <w:sz w:val="24"/>
+                <w:szCs w:val="24"/>
+              </w:rPr>
+            </w:pPr>
+            <w:r>
+              <w:rPr>
+                <w:rFonts w:ascii="Times New Roman" w:hAnsi="Times New Roman" w:cs="Times New Roman"/>
+                <w:sz w:val="24"/>
+                <w:szCs w:val="24"/>
+              </w:rPr>
+              <w:t>Mareike, Sebastian</w:t>
+            </w:r>
+          </w:p>
+        </w:tc>
+        <w:tc>
+          <w:tcPr>
+            <w:tcW w:w="1410" w:type="dxa"/>
+          </w:tcPr>
+          <w:p>
+            <w:pPr>
+              <w:pStyle w:val="KeinLeerraum"/>
+              <w:jc w:val="center"/>
+              <w:rPr>
+                <w:rFonts w:ascii="Times New Roman" w:hAnsi="Times New Roman" w:cs="Times New Roman"/>
+                <w:sz w:val="24"/>
+                <w:szCs w:val="24"/>
+              </w:rPr>
+            </w:pPr>
+            <w:r>
+              <w:rPr>
+                <w:rFonts w:ascii="Times New Roman" w:hAnsi="Times New Roman" w:cs="Times New Roman"/>
+                <w:sz w:val="24"/>
+                <w:szCs w:val="24"/>
+              </w:rPr>
+              <w:t>0,5</w:t>
+            </w:r>
+          </w:p>
+        </w:tc>
+        <w:tc>
+          <w:tcPr>
+            <w:tcW w:w="1296" w:type="dxa"/>
+          </w:tcPr>
+          <w:p>
+            <w:pPr>
+              <w:pStyle w:val="KeinLeerraum"/>
+              <w:jc w:val="center"/>
+              <w:rPr>
+                <w:rFonts w:ascii="Times New Roman" w:hAnsi="Times New Roman" w:cs="Times New Roman"/>
+                <w:sz w:val="24"/>
+                <w:szCs w:val="24"/>
+              </w:rPr>
+            </w:pPr>
+            <w:r>
+              <w:rPr>
+                <w:rFonts w:ascii="Times New Roman" w:hAnsi="Times New Roman" w:cs="Times New Roman"/>
+                <w:sz w:val="24"/>
+                <w:szCs w:val="24"/>
+              </w:rPr>
+              <w:t>0,5</w:t>
+            </w:r>
+          </w:p>
+        </w:tc>
+      </w:tr>
+      <w:tr>
+        <w:tc>
+          <w:tcPr>
+            <w:tcW w:w="522" w:type="dxa"/>
+          </w:tcPr>
+          <w:p>
+            <w:pPr>
+              <w:pStyle w:val="KeinLeerraum"/>
+              <w:rPr>
+                <w:rFonts w:ascii="Times New Roman" w:hAnsi="Times New Roman" w:cs="Times New Roman"/>
+                <w:sz w:val="24"/>
+                <w:szCs w:val="24"/>
+              </w:rPr>
+            </w:pPr>
+            <w:r>
+              <w:rPr>
+                <w:rFonts w:ascii="Times New Roman" w:hAnsi="Times New Roman" w:cs="Times New Roman"/>
+                <w:sz w:val="24"/>
+                <w:szCs w:val="24"/>
+              </w:rPr>
+              <w:t>31</w:t>
+            </w:r>
+          </w:p>
+        </w:tc>
+        <w:tc>
+          <w:tcPr>
+            <w:tcW w:w="2988" w:type="dxa"/>
+          </w:tcPr>
+          <w:p>
+            <w:pPr>
+              <w:pStyle w:val="KeinLeerraum"/>
+              <w:rPr>
+                <w:rFonts w:ascii="Times New Roman" w:hAnsi="Times New Roman" w:cs="Times New Roman"/>
+                <w:sz w:val="24"/>
+                <w:szCs w:val="24"/>
+              </w:rPr>
+            </w:pPr>
+            <w:r>
+              <w:rPr>
+                <w:rFonts w:ascii="Times New Roman" w:hAnsi="Times New Roman" w:cs="Times New Roman"/>
+                <w:sz w:val="24"/>
+                <w:szCs w:val="24"/>
+              </w:rPr>
+              <w:t>Grundgerüst der Webseite</w:t>
+            </w:r>
+          </w:p>
+        </w:tc>
+        <w:tc>
+          <w:tcPr>
+            <w:tcW w:w="993" w:type="dxa"/>
+          </w:tcPr>
+          <w:p>
+            <w:pPr>
+              <w:pStyle w:val="KeinLeerraum"/>
+              <w:jc w:val="center"/>
+              <w:rPr>
+                <w:rFonts w:ascii="Times New Roman" w:hAnsi="Times New Roman" w:cs="Times New Roman"/>
+                <w:sz w:val="24"/>
+                <w:szCs w:val="24"/>
+              </w:rPr>
+            </w:pPr>
+            <w:r>
+              <w:rPr>
+                <w:rFonts w:ascii="Times New Roman" w:hAnsi="Times New Roman" w:cs="Times New Roman"/>
+                <w:sz w:val="24"/>
+                <w:szCs w:val="24"/>
+              </w:rPr>
+              <w:t>2</w:t>
+            </w:r>
+          </w:p>
+        </w:tc>
+        <w:tc>
+          <w:tcPr>
+            <w:tcW w:w="2079" w:type="dxa"/>
+          </w:tcPr>
+          <w:p>
+            <w:pPr>
+              <w:pStyle w:val="KeinLeerraum"/>
+              <w:rPr>
+                <w:rFonts w:ascii="Times New Roman" w:hAnsi="Times New Roman" w:cs="Times New Roman"/>
+                <w:sz w:val="24"/>
+                <w:szCs w:val="24"/>
+              </w:rPr>
+            </w:pPr>
+            <w:r>
+              <w:rPr>
+                <w:rFonts w:ascii="Times New Roman" w:hAnsi="Times New Roman" w:cs="Times New Roman"/>
+                <w:sz w:val="24"/>
+                <w:szCs w:val="24"/>
+              </w:rPr>
+              <w:t>Andreas, Mareike</w:t>
+            </w:r>
+          </w:p>
+        </w:tc>
+        <w:tc>
+          <w:tcPr>
+            <w:tcW w:w="1410" w:type="dxa"/>
+          </w:tcPr>
+          <w:p>
+            <w:pPr>
+              <w:pStyle w:val="KeinLeerraum"/>
+              <w:jc w:val="center"/>
+              <w:rPr>
+                <w:rFonts w:ascii="Times New Roman" w:hAnsi="Times New Roman" w:cs="Times New Roman"/>
+                <w:sz w:val="24"/>
+                <w:szCs w:val="24"/>
+              </w:rPr>
+            </w:pPr>
+            <w:r>
+              <w:rPr>
+                <w:rFonts w:ascii="Times New Roman" w:hAnsi="Times New Roman" w:cs="Times New Roman"/>
+                <w:sz w:val="24"/>
+                <w:szCs w:val="24"/>
+              </w:rPr>
+              <w:t>3</w:t>
+            </w:r>
+          </w:p>
+        </w:tc>
+        <w:tc>
+          <w:tcPr>
+            <w:tcW w:w="1296" w:type="dxa"/>
+          </w:tcPr>
+          <w:p>
+            <w:pPr>
+              <w:pStyle w:val="KeinLeerraum"/>
+              <w:jc w:val="center"/>
+              <w:rPr>
+                <w:rFonts w:ascii="Times New Roman" w:hAnsi="Times New Roman" w:cs="Times New Roman"/>
+                <w:sz w:val="24"/>
+                <w:szCs w:val="24"/>
+              </w:rPr>
+            </w:pPr>
+            <w:r>
+              <w:rPr>
+                <w:rFonts w:ascii="Times New Roman" w:hAnsi="Times New Roman" w:cs="Times New Roman"/>
+                <w:sz w:val="24"/>
+                <w:szCs w:val="24"/>
+              </w:rPr>
+              <w:t>2</w:t>
+            </w:r>
+          </w:p>
+        </w:tc>
+      </w:tr>
+      <w:tr>
+        <w:tc>
+          <w:tcPr>
+            <w:tcW w:w="522" w:type="dxa"/>
+          </w:tcPr>
+          <w:p>
+            <w:pPr>
+              <w:pStyle w:val="KeinLeerraum"/>
+              <w:rPr>
+                <w:rFonts w:ascii="Times New Roman" w:hAnsi="Times New Roman" w:cs="Times New Roman"/>
+                <w:sz w:val="24"/>
+                <w:szCs w:val="24"/>
+              </w:rPr>
+            </w:pPr>
+            <w:r>
+              <w:rPr>
+                <w:rFonts w:ascii="Times New Roman" w:hAnsi="Times New Roman" w:cs="Times New Roman"/>
+                <w:sz w:val="24"/>
+                <w:szCs w:val="24"/>
+              </w:rPr>
+              <w:t>32</w:t>
+            </w:r>
+          </w:p>
+        </w:tc>
+        <w:tc>
+          <w:tcPr>
+            <w:tcW w:w="2988" w:type="dxa"/>
+          </w:tcPr>
+          <w:p>
+            <w:pPr>
+              <w:pStyle w:val="KeinLeerraum"/>
+              <w:rPr>
+                <w:rFonts w:ascii="Times New Roman" w:hAnsi="Times New Roman" w:cs="Times New Roman"/>
+                <w:sz w:val="24"/>
+                <w:szCs w:val="24"/>
+              </w:rPr>
+            </w:pPr>
+            <w:r>
+              <w:rPr>
+                <w:rFonts w:ascii="Times New Roman" w:hAnsi="Times New Roman" w:cs="Times New Roman"/>
+                <w:sz w:val="24"/>
+                <w:szCs w:val="24"/>
+              </w:rPr>
+              <w:t>Designvorgaben umsetzen</w:t>
+            </w:r>
+          </w:p>
+        </w:tc>
+        <w:tc>
+          <w:tcPr>
+            <w:tcW w:w="993" w:type="dxa"/>
+          </w:tcPr>
+          <w:p>
+            <w:pPr>
+              <w:pStyle w:val="KeinLeerraum"/>
+              <w:jc w:val="center"/>
+              <w:rPr>
+                <w:rFonts w:ascii="Times New Roman" w:hAnsi="Times New Roman" w:cs="Times New Roman"/>
+                <w:sz w:val="24"/>
+                <w:szCs w:val="24"/>
+              </w:rPr>
+            </w:pPr>
+            <w:r>
+              <w:rPr>
+                <w:rFonts w:ascii="Times New Roman" w:hAnsi="Times New Roman" w:cs="Times New Roman"/>
+                <w:sz w:val="24"/>
+                <w:szCs w:val="24"/>
+              </w:rPr>
+              <w:t>2</w:t>
+            </w:r>
+          </w:p>
+        </w:tc>
+        <w:tc>
+          <w:tcPr>
+            <w:tcW w:w="2079" w:type="dxa"/>
+          </w:tcPr>
+          <w:p>
+            <w:pPr>
+              <w:pStyle w:val="KeinLeerraum"/>
+              <w:rPr>
+                <w:rFonts w:ascii="Times New Roman" w:hAnsi="Times New Roman" w:cs="Times New Roman"/>
+                <w:sz w:val="24"/>
+                <w:szCs w:val="24"/>
+              </w:rPr>
+            </w:pPr>
+            <w:r>
+              <w:rPr>
+                <w:rFonts w:ascii="Times New Roman" w:hAnsi="Times New Roman" w:cs="Times New Roman"/>
+                <w:sz w:val="24"/>
+                <w:szCs w:val="24"/>
+              </w:rPr>
+              <w:t>Tom</w:t>
+            </w:r>
+          </w:p>
+        </w:tc>
+        <w:tc>
+          <w:tcPr>
+            <w:tcW w:w="1410" w:type="dxa"/>
+          </w:tcPr>
+          <w:p>
+            <w:pPr>
+              <w:pStyle w:val="KeinLeerraum"/>
+              <w:jc w:val="center"/>
+              <w:rPr>
+                <w:rFonts w:ascii="Times New Roman" w:hAnsi="Times New Roman" w:cs="Times New Roman"/>
+                <w:sz w:val="24"/>
+                <w:szCs w:val="24"/>
+              </w:rPr>
+            </w:pPr>
+            <w:r>
+              <w:rPr>
+                <w:rFonts w:ascii="Times New Roman" w:hAnsi="Times New Roman" w:cs="Times New Roman"/>
+                <w:sz w:val="24"/>
+                <w:szCs w:val="24"/>
+              </w:rPr>
+              <w:t>2</w:t>
+            </w:r>
+          </w:p>
+        </w:tc>
+        <w:tc>
+          <w:tcPr>
+            <w:tcW w:w="1296" w:type="dxa"/>
+          </w:tcPr>
+          <w:p>
+            <w:pPr>
+              <w:pStyle w:val="KeinLeerraum"/>
+              <w:jc w:val="center"/>
+              <w:rPr>
+                <w:rFonts w:ascii="Times New Roman" w:hAnsi="Times New Roman" w:cs="Times New Roman"/>
+                <w:sz w:val="24"/>
+                <w:szCs w:val="24"/>
+              </w:rPr>
+            </w:pPr>
+            <w:r>
+              <w:rPr>
+                <w:rFonts w:ascii="Times New Roman" w:hAnsi="Times New Roman" w:cs="Times New Roman"/>
+                <w:sz w:val="24"/>
+                <w:szCs w:val="24"/>
+              </w:rPr>
+              <w:t>1</w:t>
+            </w:r>
+          </w:p>
+        </w:tc>
+      </w:tr>
+      <w:tr>
+        <w:tc>
+          <w:tcPr>
+            <w:tcW w:w="522" w:type="dxa"/>
+          </w:tcPr>
+          <w:p>
+            <w:pPr>
+              <w:pStyle w:val="KeinLeerraum"/>
+              <w:rPr>
+                <w:rFonts w:ascii="Times New Roman" w:hAnsi="Times New Roman" w:cs="Times New Roman"/>
+                <w:sz w:val="24"/>
+                <w:szCs w:val="24"/>
+              </w:rPr>
+            </w:pPr>
+            <w:r>
+              <w:rPr>
+                <w:rFonts w:ascii="Times New Roman" w:hAnsi="Times New Roman" w:cs="Times New Roman"/>
+                <w:sz w:val="24"/>
+                <w:szCs w:val="24"/>
+              </w:rPr>
+              <w:t>35</w:t>
+            </w:r>
+          </w:p>
+        </w:tc>
+        <w:tc>
+          <w:tcPr>
+            <w:tcW w:w="2988" w:type="dxa"/>
+          </w:tcPr>
+          <w:p>
+            <w:pPr>
+              <w:pStyle w:val="KeinLeerraum"/>
+              <w:rPr>
+                <w:rFonts w:ascii="Times New Roman" w:hAnsi="Times New Roman" w:cs="Times New Roman"/>
+                <w:sz w:val="24"/>
+                <w:szCs w:val="24"/>
+              </w:rPr>
+            </w:pPr>
+            <w:r>
+              <w:rPr>
+                <w:rFonts w:ascii="Times New Roman" w:hAnsi="Times New Roman" w:cs="Times New Roman"/>
+                <w:sz w:val="24"/>
+                <w:szCs w:val="24"/>
+              </w:rPr>
+              <w:t>Neue Fahrt erstellen</w:t>
+            </w:r>
+          </w:p>
+        </w:tc>
+        <w:tc>
+          <w:tcPr>
+            <w:tcW w:w="993" w:type="dxa"/>
+          </w:tcPr>
+          <w:p>
+            <w:pPr>
+              <w:pStyle w:val="KeinLeerraum"/>
+              <w:jc w:val="center"/>
+              <w:rPr>
+                <w:rFonts w:ascii="Times New Roman" w:hAnsi="Times New Roman" w:cs="Times New Roman"/>
+                <w:sz w:val="24"/>
+                <w:szCs w:val="24"/>
+              </w:rPr>
+            </w:pPr>
+            <w:r>
+              <w:rPr>
+                <w:rFonts w:ascii="Times New Roman" w:hAnsi="Times New Roman" w:cs="Times New Roman"/>
+                <w:sz w:val="24"/>
+                <w:szCs w:val="24"/>
+              </w:rPr>
+              <w:t>2</w:t>
+            </w:r>
+          </w:p>
+        </w:tc>
+        <w:tc>
+          <w:tcPr>
+            <w:tcW w:w="2079" w:type="dxa"/>
+          </w:tcPr>
+          <w:p>
+            <w:pPr>
+              <w:pStyle w:val="KeinLeerraum"/>
+              <w:rPr>
+                <w:rFonts w:ascii="Times New Roman" w:hAnsi="Times New Roman" w:cs="Times New Roman"/>
+                <w:sz w:val="24"/>
+                <w:szCs w:val="24"/>
+              </w:rPr>
+            </w:pPr>
+            <w:r>
+              <w:rPr>
+                <w:rFonts w:ascii="Times New Roman" w:hAnsi="Times New Roman" w:cs="Times New Roman"/>
+                <w:sz w:val="24"/>
+                <w:szCs w:val="24"/>
+              </w:rPr>
+              <w:t>Andreas, Mareike</w:t>
+            </w:r>
+          </w:p>
+        </w:tc>
+        <w:tc>
+          <w:tcPr>
+            <w:tcW w:w="1410" w:type="dxa"/>
+          </w:tcPr>
+          <w:p>
+            <w:pPr>
+              <w:pStyle w:val="KeinLeerraum"/>
+              <w:jc w:val="center"/>
+              <w:rPr>
+                <w:rFonts w:ascii="Times New Roman" w:hAnsi="Times New Roman" w:cs="Times New Roman"/>
+                <w:sz w:val="24"/>
+                <w:szCs w:val="24"/>
+              </w:rPr>
+            </w:pPr>
+            <w:r>
+              <w:rPr>
+                <w:rFonts w:ascii="Times New Roman" w:hAnsi="Times New Roman" w:cs="Times New Roman"/>
+                <w:sz w:val="24"/>
+                <w:szCs w:val="24"/>
+              </w:rPr>
+              <w:t>2,5</w:t>
+            </w:r>
+          </w:p>
+        </w:tc>
+        <w:tc>
+          <w:tcPr>
+            <w:tcW w:w="1296" w:type="dxa"/>
+          </w:tcPr>
+          <w:p>
+            <w:pPr>
+              <w:pStyle w:val="KeinLeerraum"/>
+              <w:jc w:val="center"/>
+              <w:rPr>
+                <w:rFonts w:ascii="Times New Roman" w:hAnsi="Times New Roman" w:cs="Times New Roman"/>
+                <w:sz w:val="24"/>
+                <w:szCs w:val="24"/>
+              </w:rPr>
+            </w:pPr>
+          </w:p>
+        </w:tc>
+      </w:tr>
+      <w:tr>
+        <w:tc>
+          <w:tcPr>
+            <w:tcW w:w="522" w:type="dxa"/>
+          </w:tcPr>
+          <w:p>
+            <w:pPr>
+              <w:pStyle w:val="KeinLeerraum"/>
+              <w:rPr>
+                <w:rFonts w:ascii="Times New Roman" w:hAnsi="Times New Roman" w:cs="Times New Roman"/>
+                <w:sz w:val="24"/>
+                <w:szCs w:val="24"/>
+              </w:rPr>
+            </w:pPr>
+            <w:r>
+              <w:rPr>
+                <w:rFonts w:ascii="Times New Roman" w:hAnsi="Times New Roman" w:cs="Times New Roman"/>
+                <w:sz w:val="24"/>
+                <w:szCs w:val="24"/>
+              </w:rPr>
+              <w:t>36</w:t>
+            </w:r>
+          </w:p>
+        </w:tc>
+        <w:tc>
+          <w:tcPr>
+            <w:tcW w:w="2988" w:type="dxa"/>
+          </w:tcPr>
+          <w:p>
+            <w:pPr>
+              <w:pStyle w:val="KeinLeerraum"/>
+              <w:rPr>
+                <w:rFonts w:ascii="Times New Roman" w:hAnsi="Times New Roman" w:cs="Times New Roman"/>
+                <w:sz w:val="24"/>
+                <w:szCs w:val="24"/>
+              </w:rPr>
+            </w:pPr>
+            <w:r>
+              <w:rPr>
+                <w:rFonts w:ascii="Times New Roman" w:hAnsi="Times New Roman" w:cs="Times New Roman"/>
+                <w:sz w:val="24"/>
+                <w:szCs w:val="24"/>
+              </w:rPr>
+              <w:t xml:space="preserve">Neue Fahrt </w:t>
+            </w:r>
+            <w:proofErr w:type="spellStart"/>
+            <w:r>
+              <w:rPr>
+                <w:rFonts w:ascii="Times New Roman" w:hAnsi="Times New Roman" w:cs="Times New Roman"/>
+                <w:sz w:val="24"/>
+                <w:szCs w:val="24"/>
+              </w:rPr>
+              <w:t>Emailbenachricht</w:t>
+            </w:r>
+            <w:proofErr w:type="spellEnd"/>
+            <w:r>
+              <w:rPr>
+                <w:rFonts w:ascii="Times New Roman" w:hAnsi="Times New Roman" w:cs="Times New Roman"/>
+                <w:sz w:val="24"/>
+                <w:szCs w:val="24"/>
+              </w:rPr>
+              <w:t>.</w:t>
+            </w:r>
+          </w:p>
+        </w:tc>
+        <w:tc>
+          <w:tcPr>
+            <w:tcW w:w="993" w:type="dxa"/>
+          </w:tcPr>
+          <w:p>
+            <w:pPr>
+              <w:pStyle w:val="KeinLeerraum"/>
+              <w:jc w:val="center"/>
+              <w:rPr>
+                <w:rFonts w:ascii="Times New Roman" w:hAnsi="Times New Roman" w:cs="Times New Roman"/>
+                <w:sz w:val="24"/>
+                <w:szCs w:val="24"/>
+              </w:rPr>
+            </w:pPr>
+            <w:r>
+              <w:rPr>
+                <w:rFonts w:ascii="Times New Roman" w:hAnsi="Times New Roman" w:cs="Times New Roman"/>
+                <w:sz w:val="24"/>
+                <w:szCs w:val="24"/>
+              </w:rPr>
+              <w:t>2</w:t>
+            </w:r>
+          </w:p>
+        </w:tc>
+        <w:tc>
+          <w:tcPr>
+            <w:tcW w:w="2079" w:type="dxa"/>
+          </w:tcPr>
+          <w:p>
+            <w:pPr>
+              <w:pStyle w:val="KeinLeerraum"/>
+              <w:rPr>
+                <w:rFonts w:ascii="Times New Roman" w:hAnsi="Times New Roman" w:cs="Times New Roman"/>
+                <w:sz w:val="24"/>
+                <w:szCs w:val="24"/>
+              </w:rPr>
+            </w:pPr>
+            <w:r>
+              <w:rPr>
+                <w:rFonts w:ascii="Times New Roman" w:hAnsi="Times New Roman" w:cs="Times New Roman"/>
+                <w:sz w:val="24"/>
+                <w:szCs w:val="24"/>
+              </w:rPr>
+              <w:t>Tom</w:t>
+            </w:r>
+          </w:p>
+        </w:tc>
+        <w:tc>
+          <w:tcPr>
+            <w:tcW w:w="1410" w:type="dxa"/>
+          </w:tcPr>
+          <w:p>
+            <w:pPr>
+              <w:pStyle w:val="KeinLeerraum"/>
+              <w:jc w:val="center"/>
+              <w:rPr>
+                <w:rFonts w:ascii="Times New Roman" w:hAnsi="Times New Roman" w:cs="Times New Roman"/>
+                <w:sz w:val="24"/>
+                <w:szCs w:val="24"/>
+              </w:rPr>
+            </w:pPr>
+            <w:r>
+              <w:rPr>
+                <w:rFonts w:ascii="Times New Roman" w:hAnsi="Times New Roman" w:cs="Times New Roman"/>
+                <w:sz w:val="24"/>
+                <w:szCs w:val="24"/>
+              </w:rPr>
+              <w:t>0,5</w:t>
+            </w:r>
+          </w:p>
+        </w:tc>
+        <w:tc>
+          <w:tcPr>
+            <w:tcW w:w="1296" w:type="dxa"/>
+          </w:tcPr>
+          <w:p>
+            <w:pPr>
+              <w:pStyle w:val="KeinLeerraum"/>
+              <w:jc w:val="center"/>
+              <w:rPr>
+                <w:rFonts w:ascii="Times New Roman" w:hAnsi="Times New Roman" w:cs="Times New Roman"/>
+                <w:sz w:val="24"/>
+                <w:szCs w:val="24"/>
+              </w:rPr>
+            </w:pPr>
+            <w:r>
+              <w:rPr>
+                <w:rFonts w:ascii="Times New Roman" w:hAnsi="Times New Roman" w:cs="Times New Roman"/>
+                <w:sz w:val="24"/>
+                <w:szCs w:val="24"/>
+              </w:rPr>
+              <w:t>1</w:t>
+            </w:r>
+          </w:p>
+        </w:tc>
+      </w:tr>
+      <w:tr>
+        <w:tc>
+          <w:tcPr>
+            <w:tcW w:w="522" w:type="dxa"/>
+          </w:tcPr>
+          <w:p>
+            <w:pPr>
+              <w:pStyle w:val="KeinLeerraum"/>
+              <w:rPr>
+                <w:rFonts w:ascii="Times New Roman" w:hAnsi="Times New Roman" w:cs="Times New Roman"/>
+                <w:sz w:val="24"/>
+                <w:szCs w:val="24"/>
+              </w:rPr>
+            </w:pPr>
+            <w:r>
+              <w:rPr>
+                <w:rFonts w:ascii="Times New Roman" w:hAnsi="Times New Roman" w:cs="Times New Roman"/>
+                <w:sz w:val="24"/>
+                <w:szCs w:val="24"/>
+              </w:rPr>
+              <w:t>39</w:t>
+            </w:r>
+          </w:p>
+        </w:tc>
+        <w:tc>
+          <w:tcPr>
+            <w:tcW w:w="2988" w:type="dxa"/>
+          </w:tcPr>
+          <w:p>
+            <w:pPr>
+              <w:pStyle w:val="KeinLeerraum"/>
+              <w:rPr>
+                <w:rFonts w:ascii="Times New Roman" w:hAnsi="Times New Roman" w:cs="Times New Roman"/>
+                <w:sz w:val="24"/>
+                <w:szCs w:val="24"/>
+              </w:rPr>
+            </w:pPr>
+            <w:r>
+              <w:rPr>
+                <w:rFonts w:ascii="Times New Roman" w:hAnsi="Times New Roman" w:cs="Times New Roman"/>
+                <w:sz w:val="24"/>
+                <w:szCs w:val="24"/>
+              </w:rPr>
+              <w:t>Austragen aus einer Reise</w:t>
+            </w:r>
+          </w:p>
+        </w:tc>
+        <w:tc>
+          <w:tcPr>
+            <w:tcW w:w="993" w:type="dxa"/>
+          </w:tcPr>
+          <w:p>
+            <w:pPr>
+              <w:pStyle w:val="KeinLeerraum"/>
+              <w:jc w:val="center"/>
+              <w:rPr>
+                <w:rFonts w:ascii="Times New Roman" w:hAnsi="Times New Roman" w:cs="Times New Roman"/>
+                <w:sz w:val="24"/>
+                <w:szCs w:val="24"/>
+              </w:rPr>
+            </w:pPr>
+            <w:r>
+              <w:rPr>
+                <w:rFonts w:ascii="Times New Roman" w:hAnsi="Times New Roman" w:cs="Times New Roman"/>
+                <w:sz w:val="24"/>
+                <w:szCs w:val="24"/>
+              </w:rPr>
+              <w:t>3</w:t>
+            </w:r>
+          </w:p>
+        </w:tc>
+        <w:tc>
+          <w:tcPr>
+            <w:tcW w:w="2079" w:type="dxa"/>
+          </w:tcPr>
+          <w:p>
+            <w:pPr>
+              <w:pStyle w:val="KeinLeerraum"/>
+              <w:rPr>
+                <w:rFonts w:ascii="Times New Roman" w:hAnsi="Times New Roman" w:cs="Times New Roman"/>
+                <w:sz w:val="24"/>
+                <w:szCs w:val="24"/>
+              </w:rPr>
+            </w:pPr>
+            <w:r>
+              <w:rPr>
+                <w:rFonts w:ascii="Times New Roman" w:hAnsi="Times New Roman" w:cs="Times New Roman"/>
+                <w:sz w:val="24"/>
+                <w:szCs w:val="24"/>
+              </w:rPr>
+              <w:t>Andreas</w:t>
+            </w:r>
+          </w:p>
+        </w:tc>
+        <w:tc>
+          <w:tcPr>
+            <w:tcW w:w="1410" w:type="dxa"/>
+          </w:tcPr>
+          <w:p>
+            <w:pPr>
+              <w:pStyle w:val="KeinLeerraum"/>
+              <w:jc w:val="center"/>
+              <w:rPr>
+                <w:rFonts w:ascii="Times New Roman" w:hAnsi="Times New Roman" w:cs="Times New Roman"/>
+                <w:sz w:val="24"/>
+                <w:szCs w:val="24"/>
+              </w:rPr>
+            </w:pPr>
+            <w:r>
+              <w:rPr>
+                <w:rFonts w:ascii="Times New Roman" w:hAnsi="Times New Roman" w:cs="Times New Roman"/>
+                <w:sz w:val="24"/>
+                <w:szCs w:val="24"/>
+              </w:rPr>
+              <w:t>1</w:t>
+            </w:r>
+          </w:p>
+        </w:tc>
+        <w:tc>
+          <w:tcPr>
+            <w:tcW w:w="1296" w:type="dxa"/>
+          </w:tcPr>
+          <w:p>
+            <w:pPr>
+              <w:pStyle w:val="KeinLeerraum"/>
+              <w:jc w:val="center"/>
+              <w:rPr>
+                <w:rFonts w:ascii="Times New Roman" w:hAnsi="Times New Roman" w:cs="Times New Roman"/>
+                <w:sz w:val="24"/>
+                <w:szCs w:val="24"/>
+              </w:rPr>
+            </w:pPr>
+          </w:p>
+        </w:tc>
+      </w:tr>
+      <w:tr>
+        <w:tc>
+          <w:tcPr>
+            <w:tcW w:w="522" w:type="dxa"/>
+          </w:tcPr>
+          <w:p>
+            <w:pPr>
+              <w:pStyle w:val="KeinLeerraum"/>
+              <w:rPr>
+                <w:rFonts w:ascii="Times New Roman" w:hAnsi="Times New Roman" w:cs="Times New Roman"/>
+                <w:sz w:val="24"/>
+                <w:szCs w:val="24"/>
+              </w:rPr>
+            </w:pPr>
+            <w:r>
+              <w:rPr>
+                <w:rFonts w:ascii="Times New Roman" w:hAnsi="Times New Roman" w:cs="Times New Roman"/>
+                <w:sz w:val="24"/>
+                <w:szCs w:val="24"/>
+              </w:rPr>
+              <w:t>40</w:t>
+            </w:r>
+          </w:p>
+        </w:tc>
+        <w:tc>
+          <w:tcPr>
+            <w:tcW w:w="2988" w:type="dxa"/>
+          </w:tcPr>
+          <w:p>
+            <w:pPr>
+              <w:pStyle w:val="KeinLeerraum"/>
+              <w:rPr>
+                <w:rFonts w:ascii="Times New Roman" w:hAnsi="Times New Roman" w:cs="Times New Roman"/>
+                <w:sz w:val="24"/>
+                <w:szCs w:val="24"/>
+              </w:rPr>
+            </w:pPr>
+            <w:r>
+              <w:rPr>
+                <w:rFonts w:ascii="Times New Roman" w:hAnsi="Times New Roman" w:cs="Times New Roman"/>
+                <w:sz w:val="24"/>
+                <w:szCs w:val="24"/>
+              </w:rPr>
+              <w:t xml:space="preserve">Bedarf nach </w:t>
+            </w:r>
+            <w:proofErr w:type="spellStart"/>
+            <w:r>
+              <w:rPr>
+                <w:rFonts w:ascii="Times New Roman" w:hAnsi="Times New Roman" w:cs="Times New Roman"/>
+                <w:sz w:val="24"/>
+                <w:szCs w:val="24"/>
+              </w:rPr>
+              <w:t>Firmenaccount</w:t>
+            </w:r>
+            <w:proofErr w:type="spellEnd"/>
+            <w:r>
+              <w:rPr>
+                <w:rFonts w:ascii="Times New Roman" w:hAnsi="Times New Roman" w:cs="Times New Roman"/>
+                <w:sz w:val="24"/>
+                <w:szCs w:val="24"/>
+              </w:rPr>
+              <w:t xml:space="preserve"> </w:t>
+            </w:r>
+          </w:p>
+        </w:tc>
+        <w:tc>
+          <w:tcPr>
+            <w:tcW w:w="993" w:type="dxa"/>
+          </w:tcPr>
+          <w:p>
+            <w:pPr>
+              <w:pStyle w:val="KeinLeerraum"/>
+              <w:jc w:val="center"/>
+              <w:rPr>
+                <w:rFonts w:ascii="Times New Roman" w:hAnsi="Times New Roman" w:cs="Times New Roman"/>
+                <w:sz w:val="24"/>
+                <w:szCs w:val="24"/>
+              </w:rPr>
+            </w:pPr>
+            <w:r>
+              <w:rPr>
+                <w:rFonts w:ascii="Times New Roman" w:hAnsi="Times New Roman" w:cs="Times New Roman"/>
+                <w:sz w:val="24"/>
+                <w:szCs w:val="24"/>
+              </w:rPr>
+              <w:t>4</w:t>
+            </w:r>
+          </w:p>
+        </w:tc>
+        <w:tc>
+          <w:tcPr>
+            <w:tcW w:w="2079" w:type="dxa"/>
+          </w:tcPr>
+          <w:p>
+            <w:pPr>
+              <w:pStyle w:val="KeinLeerraum"/>
+              <w:rPr>
+                <w:rFonts w:ascii="Times New Roman" w:hAnsi="Times New Roman" w:cs="Times New Roman"/>
+                <w:sz w:val="24"/>
+                <w:szCs w:val="24"/>
+              </w:rPr>
+            </w:pPr>
+            <w:r>
+              <w:rPr>
+                <w:rFonts w:ascii="Times New Roman" w:hAnsi="Times New Roman" w:cs="Times New Roman"/>
+                <w:sz w:val="24"/>
+                <w:szCs w:val="24"/>
+              </w:rPr>
+              <w:t>Mareike</w:t>
+            </w:r>
+          </w:p>
+        </w:tc>
+        <w:tc>
+          <w:tcPr>
+            <w:tcW w:w="1410" w:type="dxa"/>
+          </w:tcPr>
+          <w:p>
+            <w:pPr>
+              <w:pStyle w:val="KeinLeerraum"/>
+              <w:jc w:val="center"/>
+              <w:rPr>
+                <w:rFonts w:ascii="Times New Roman" w:hAnsi="Times New Roman" w:cs="Times New Roman"/>
+                <w:sz w:val="24"/>
+                <w:szCs w:val="24"/>
+              </w:rPr>
+            </w:pPr>
+            <w:r>
+              <w:rPr>
+                <w:rFonts w:ascii="Times New Roman" w:hAnsi="Times New Roman" w:cs="Times New Roman"/>
+                <w:sz w:val="24"/>
+                <w:szCs w:val="24"/>
+              </w:rPr>
+              <w:t>0,5</w:t>
+            </w:r>
+          </w:p>
+        </w:tc>
+        <w:tc>
+          <w:tcPr>
+            <w:tcW w:w="1296" w:type="dxa"/>
+          </w:tcPr>
+          <w:p>
+            <w:pPr>
+              <w:pStyle w:val="KeinLeerraum"/>
+              <w:jc w:val="center"/>
+              <w:rPr>
+                <w:rFonts w:ascii="Times New Roman" w:hAnsi="Times New Roman" w:cs="Times New Roman"/>
+                <w:sz w:val="24"/>
+                <w:szCs w:val="24"/>
+              </w:rPr>
+            </w:pPr>
+            <w:r>
+              <w:rPr>
+                <w:rFonts w:ascii="Times New Roman" w:hAnsi="Times New Roman" w:cs="Times New Roman"/>
+                <w:sz w:val="24"/>
+                <w:szCs w:val="24"/>
+              </w:rPr>
+              <w:t>0,5</w:t>
+            </w:r>
+          </w:p>
+        </w:tc>
+      </w:tr>
+      <w:tr>
+        <w:tc>
+          <w:tcPr>
+            <w:tcW w:w="522" w:type="dxa"/>
+          </w:tcPr>
+          <w:p>
+            <w:pPr>
+              <w:pStyle w:val="KeinLeerraum"/>
+              <w:rPr>
+                <w:rFonts w:ascii="Times New Roman" w:hAnsi="Times New Roman" w:cs="Times New Roman"/>
+                <w:sz w:val="24"/>
+                <w:szCs w:val="24"/>
+              </w:rPr>
+            </w:pPr>
+            <w:r>
+              <w:rPr>
+                <w:rFonts w:ascii="Times New Roman" w:hAnsi="Times New Roman" w:cs="Times New Roman"/>
+                <w:sz w:val="24"/>
+                <w:szCs w:val="24"/>
+              </w:rPr>
+              <w:t>41</w:t>
+            </w:r>
+          </w:p>
+        </w:tc>
+        <w:tc>
+          <w:tcPr>
+            <w:tcW w:w="2988" w:type="dxa"/>
+          </w:tcPr>
+          <w:p>
+            <w:pPr>
+              <w:pStyle w:val="KeinLeerraum"/>
+              <w:rPr>
+                <w:rFonts w:ascii="Times New Roman" w:hAnsi="Times New Roman" w:cs="Times New Roman"/>
+                <w:sz w:val="24"/>
+                <w:szCs w:val="24"/>
+              </w:rPr>
+            </w:pPr>
+            <w:r>
+              <w:rPr>
+                <w:rFonts w:ascii="Times New Roman" w:hAnsi="Times New Roman" w:cs="Times New Roman"/>
+                <w:sz w:val="24"/>
+                <w:szCs w:val="24"/>
+              </w:rPr>
+              <w:t xml:space="preserve">Kontakt zu </w:t>
+            </w:r>
+            <w:proofErr w:type="spellStart"/>
+            <w:r>
+              <w:rPr>
+                <w:rFonts w:ascii="Times New Roman" w:hAnsi="Times New Roman" w:cs="Times New Roman"/>
+                <w:sz w:val="24"/>
+                <w:szCs w:val="24"/>
+              </w:rPr>
+              <w:t>myTaxi</w:t>
+            </w:r>
+            <w:proofErr w:type="spellEnd"/>
+          </w:p>
+        </w:tc>
+        <w:tc>
+          <w:tcPr>
+            <w:tcW w:w="993" w:type="dxa"/>
+          </w:tcPr>
+          <w:p>
+            <w:pPr>
+              <w:pStyle w:val="KeinLeerraum"/>
+              <w:jc w:val="center"/>
+              <w:rPr>
+                <w:rFonts w:ascii="Times New Roman" w:hAnsi="Times New Roman" w:cs="Times New Roman"/>
+                <w:sz w:val="24"/>
+                <w:szCs w:val="24"/>
+              </w:rPr>
+            </w:pPr>
+            <w:r>
+              <w:rPr>
+                <w:rFonts w:ascii="Times New Roman" w:hAnsi="Times New Roman" w:cs="Times New Roman"/>
+                <w:sz w:val="24"/>
+                <w:szCs w:val="24"/>
+              </w:rPr>
+              <w:t>4</w:t>
+            </w:r>
+          </w:p>
+        </w:tc>
+        <w:tc>
+          <w:tcPr>
+            <w:tcW w:w="2079" w:type="dxa"/>
+          </w:tcPr>
+          <w:p>
+            <w:pPr>
+              <w:pStyle w:val="KeinLeerraum"/>
+              <w:rPr>
+                <w:rFonts w:ascii="Times New Roman" w:hAnsi="Times New Roman" w:cs="Times New Roman"/>
+                <w:sz w:val="24"/>
+                <w:szCs w:val="24"/>
+              </w:rPr>
+            </w:pPr>
+            <w:r>
+              <w:rPr>
+                <w:rFonts w:ascii="Times New Roman" w:hAnsi="Times New Roman" w:cs="Times New Roman"/>
+                <w:sz w:val="24"/>
+                <w:szCs w:val="24"/>
+              </w:rPr>
+              <w:t>Mareike</w:t>
+            </w:r>
+          </w:p>
+        </w:tc>
+        <w:tc>
+          <w:tcPr>
+            <w:tcW w:w="1410" w:type="dxa"/>
+          </w:tcPr>
+          <w:p>
+            <w:pPr>
+              <w:pStyle w:val="KeinLeerraum"/>
+              <w:jc w:val="center"/>
+              <w:rPr>
+                <w:rFonts w:ascii="Times New Roman" w:hAnsi="Times New Roman" w:cs="Times New Roman"/>
+                <w:sz w:val="24"/>
+                <w:szCs w:val="24"/>
+              </w:rPr>
+            </w:pPr>
+            <w:r>
+              <w:rPr>
+                <w:rFonts w:ascii="Times New Roman" w:hAnsi="Times New Roman" w:cs="Times New Roman"/>
+                <w:sz w:val="24"/>
+                <w:szCs w:val="24"/>
+              </w:rPr>
+              <w:t>0,5</w:t>
+            </w:r>
+          </w:p>
+        </w:tc>
+        <w:tc>
+          <w:tcPr>
+            <w:tcW w:w="1296" w:type="dxa"/>
+          </w:tcPr>
+          <w:p>
+            <w:pPr>
+              <w:pStyle w:val="KeinLeerraum"/>
+              <w:jc w:val="center"/>
+              <w:rPr>
+                <w:rFonts w:ascii="Times New Roman" w:hAnsi="Times New Roman" w:cs="Times New Roman"/>
+                <w:sz w:val="24"/>
+                <w:szCs w:val="24"/>
+              </w:rPr>
+            </w:pPr>
+            <w:r>
+              <w:rPr>
+                <w:rFonts w:ascii="Times New Roman" w:hAnsi="Times New Roman" w:cs="Times New Roman"/>
+                <w:sz w:val="24"/>
+                <w:szCs w:val="24"/>
+              </w:rPr>
+              <w:t>1</w:t>
+            </w:r>
+          </w:p>
+        </w:tc>
+      </w:tr>
+      <w:tr>
+        <w:tc>
+          <w:tcPr>
+            <w:tcW w:w="522" w:type="dxa"/>
+          </w:tcPr>
+          <w:p>
+            <w:pPr>
+              <w:pStyle w:val="KeinLeerraum"/>
+              <w:rPr>
+                <w:rFonts w:ascii="Times New Roman" w:hAnsi="Times New Roman" w:cs="Times New Roman"/>
+                <w:sz w:val="24"/>
+                <w:szCs w:val="24"/>
+              </w:rPr>
+            </w:pPr>
+            <w:r>
+              <w:rPr>
+                <w:rFonts w:ascii="Times New Roman" w:hAnsi="Times New Roman" w:cs="Times New Roman"/>
+                <w:sz w:val="24"/>
+                <w:szCs w:val="24"/>
+              </w:rPr>
+              <w:t>42</w:t>
+            </w:r>
+          </w:p>
+        </w:tc>
+        <w:tc>
+          <w:tcPr>
+            <w:tcW w:w="2988" w:type="dxa"/>
+          </w:tcPr>
+          <w:p>
+            <w:pPr>
+              <w:pStyle w:val="KeinLeerraum"/>
+              <w:rPr>
+                <w:rFonts w:ascii="Times New Roman" w:hAnsi="Times New Roman" w:cs="Times New Roman"/>
+                <w:sz w:val="24"/>
+                <w:szCs w:val="24"/>
+              </w:rPr>
+            </w:pPr>
+            <w:r>
+              <w:rPr>
+                <w:rFonts w:ascii="Times New Roman" w:hAnsi="Times New Roman" w:cs="Times New Roman"/>
+                <w:sz w:val="24"/>
+                <w:szCs w:val="24"/>
+              </w:rPr>
+              <w:t>Mailserver evaluieren</w:t>
+            </w:r>
+          </w:p>
+        </w:tc>
+        <w:tc>
+          <w:tcPr>
+            <w:tcW w:w="993" w:type="dxa"/>
+          </w:tcPr>
+          <w:p>
+            <w:pPr>
+              <w:pStyle w:val="KeinLeerraum"/>
+              <w:jc w:val="center"/>
+              <w:rPr>
+                <w:rFonts w:ascii="Times New Roman" w:hAnsi="Times New Roman" w:cs="Times New Roman"/>
+                <w:sz w:val="24"/>
+                <w:szCs w:val="24"/>
+              </w:rPr>
+            </w:pPr>
+            <w:r>
+              <w:rPr>
+                <w:rFonts w:ascii="Times New Roman" w:hAnsi="Times New Roman" w:cs="Times New Roman"/>
+                <w:sz w:val="24"/>
+                <w:szCs w:val="24"/>
+              </w:rPr>
+              <w:t>5</w:t>
+            </w:r>
+          </w:p>
+        </w:tc>
+        <w:tc>
+          <w:tcPr>
+            <w:tcW w:w="2079" w:type="dxa"/>
+          </w:tcPr>
+          <w:p>
+            <w:pPr>
+              <w:pStyle w:val="KeinLeerraum"/>
+              <w:rPr>
+                <w:rFonts w:ascii="Times New Roman" w:hAnsi="Times New Roman" w:cs="Times New Roman"/>
+                <w:sz w:val="24"/>
+                <w:szCs w:val="24"/>
+              </w:rPr>
+            </w:pPr>
+            <w:r>
+              <w:rPr>
+                <w:rFonts w:ascii="Times New Roman" w:hAnsi="Times New Roman" w:cs="Times New Roman"/>
+                <w:sz w:val="24"/>
+                <w:szCs w:val="24"/>
+              </w:rPr>
+              <w:t>Tom</w:t>
+            </w:r>
+          </w:p>
+        </w:tc>
+        <w:tc>
+          <w:tcPr>
+            <w:tcW w:w="1410" w:type="dxa"/>
+          </w:tcPr>
+          <w:p>
+            <w:pPr>
+              <w:pStyle w:val="KeinLeerraum"/>
+              <w:jc w:val="center"/>
+              <w:rPr>
+                <w:rFonts w:ascii="Times New Roman" w:hAnsi="Times New Roman" w:cs="Times New Roman"/>
+                <w:sz w:val="24"/>
+                <w:szCs w:val="24"/>
+              </w:rPr>
+            </w:pPr>
+            <w:r>
+              <w:rPr>
+                <w:rFonts w:ascii="Times New Roman" w:hAnsi="Times New Roman" w:cs="Times New Roman"/>
+                <w:sz w:val="24"/>
+                <w:szCs w:val="24"/>
+              </w:rPr>
+              <w:t>0,5</w:t>
+            </w:r>
+          </w:p>
+        </w:tc>
+        <w:tc>
+          <w:tcPr>
+            <w:tcW w:w="1296" w:type="dxa"/>
+          </w:tcPr>
+          <w:p>
+            <w:pPr>
+              <w:pStyle w:val="KeinLeerraum"/>
+              <w:jc w:val="center"/>
+              <w:rPr>
+                <w:rFonts w:ascii="Times New Roman" w:hAnsi="Times New Roman" w:cs="Times New Roman"/>
+                <w:sz w:val="24"/>
+                <w:szCs w:val="24"/>
+              </w:rPr>
+            </w:pPr>
+            <w:r>
+              <w:rPr>
+                <w:rFonts w:ascii="Times New Roman" w:hAnsi="Times New Roman" w:cs="Times New Roman"/>
+                <w:sz w:val="24"/>
+                <w:szCs w:val="24"/>
+              </w:rPr>
+              <w:t>0</w:t>
+            </w:r>
+          </w:p>
+        </w:tc>
+      </w:tr>
+      <w:tr>
+        <w:tc>
+          <w:tcPr>
+            <w:tcW w:w="522" w:type="dxa"/>
+          </w:tcPr>
+          <w:p>
+            <w:pPr>
+              <w:pStyle w:val="KeinLeerraum"/>
+              <w:rPr>
+                <w:rFonts w:ascii="Times New Roman" w:hAnsi="Times New Roman" w:cs="Times New Roman"/>
+                <w:sz w:val="24"/>
+                <w:szCs w:val="24"/>
+              </w:rPr>
+            </w:pPr>
+            <w:r>
+              <w:rPr>
+                <w:rFonts w:ascii="Times New Roman" w:hAnsi="Times New Roman" w:cs="Times New Roman"/>
+                <w:sz w:val="24"/>
+                <w:szCs w:val="24"/>
+              </w:rPr>
+              <w:t>43</w:t>
+            </w:r>
+          </w:p>
+        </w:tc>
+        <w:tc>
+          <w:tcPr>
+            <w:tcW w:w="2988" w:type="dxa"/>
+          </w:tcPr>
+          <w:p>
+            <w:pPr>
+              <w:pStyle w:val="KeinLeerraum"/>
+              <w:rPr>
+                <w:rFonts w:ascii="Times New Roman" w:hAnsi="Times New Roman" w:cs="Times New Roman"/>
+                <w:sz w:val="24"/>
+                <w:szCs w:val="24"/>
+              </w:rPr>
+            </w:pPr>
+            <w:r>
+              <w:rPr>
+                <w:rFonts w:ascii="Times New Roman" w:hAnsi="Times New Roman" w:cs="Times New Roman"/>
+                <w:sz w:val="24"/>
+                <w:szCs w:val="24"/>
+              </w:rPr>
+              <w:t xml:space="preserve">Benachrichtigung für n. </w:t>
+            </w:r>
+            <w:proofErr w:type="spellStart"/>
+            <w:r>
+              <w:rPr>
+                <w:rFonts w:ascii="Times New Roman" w:hAnsi="Times New Roman" w:cs="Times New Roman"/>
+                <w:sz w:val="24"/>
+                <w:szCs w:val="24"/>
+              </w:rPr>
+              <w:t>Mitf</w:t>
+            </w:r>
+            <w:proofErr w:type="spellEnd"/>
+            <w:r>
+              <w:rPr>
+                <w:rFonts w:ascii="Times New Roman" w:hAnsi="Times New Roman" w:cs="Times New Roman"/>
+                <w:sz w:val="24"/>
+                <w:szCs w:val="24"/>
+              </w:rPr>
+              <w:t>.</w:t>
+            </w:r>
+          </w:p>
+        </w:tc>
+        <w:tc>
+          <w:tcPr>
+            <w:tcW w:w="993" w:type="dxa"/>
+          </w:tcPr>
+          <w:p>
+            <w:pPr>
+              <w:pStyle w:val="KeinLeerraum"/>
+              <w:jc w:val="center"/>
+              <w:rPr>
+                <w:rFonts w:ascii="Times New Roman" w:hAnsi="Times New Roman" w:cs="Times New Roman"/>
+                <w:sz w:val="24"/>
+                <w:szCs w:val="24"/>
+              </w:rPr>
+            </w:pPr>
+            <w:r>
+              <w:rPr>
+                <w:rFonts w:ascii="Times New Roman" w:hAnsi="Times New Roman" w:cs="Times New Roman"/>
+                <w:sz w:val="24"/>
+                <w:szCs w:val="24"/>
+              </w:rPr>
+              <w:t>5</w:t>
+            </w:r>
+          </w:p>
+        </w:tc>
+        <w:tc>
+          <w:tcPr>
+            <w:tcW w:w="2079" w:type="dxa"/>
+          </w:tcPr>
+          <w:p>
+            <w:pPr>
+              <w:pStyle w:val="KeinLeerraum"/>
+              <w:rPr>
+                <w:rFonts w:ascii="Times New Roman" w:hAnsi="Times New Roman" w:cs="Times New Roman"/>
+                <w:sz w:val="24"/>
+                <w:szCs w:val="24"/>
+              </w:rPr>
+            </w:pPr>
+            <w:r>
+              <w:rPr>
+                <w:rFonts w:ascii="Times New Roman" w:hAnsi="Times New Roman" w:cs="Times New Roman"/>
+                <w:sz w:val="24"/>
+                <w:szCs w:val="24"/>
+              </w:rPr>
+              <w:t>Tom</w:t>
+            </w:r>
+          </w:p>
+        </w:tc>
+        <w:tc>
+          <w:tcPr>
+            <w:tcW w:w="1410" w:type="dxa"/>
+          </w:tcPr>
+          <w:p>
+            <w:pPr>
+              <w:pStyle w:val="KeinLeerraum"/>
+              <w:jc w:val="center"/>
+              <w:rPr>
+                <w:rFonts w:ascii="Times New Roman" w:hAnsi="Times New Roman" w:cs="Times New Roman"/>
+                <w:sz w:val="24"/>
+                <w:szCs w:val="24"/>
+              </w:rPr>
+            </w:pPr>
+            <w:r>
+              <w:rPr>
+                <w:rFonts w:ascii="Times New Roman" w:hAnsi="Times New Roman" w:cs="Times New Roman"/>
+                <w:sz w:val="24"/>
+                <w:szCs w:val="24"/>
+              </w:rPr>
+              <w:t>0,5</w:t>
+            </w:r>
+          </w:p>
+        </w:tc>
+        <w:tc>
+          <w:tcPr>
+            <w:tcW w:w="1296" w:type="dxa"/>
+          </w:tcPr>
+          <w:p>
+            <w:pPr>
+              <w:pStyle w:val="KeinLeerraum"/>
+              <w:jc w:val="center"/>
+              <w:rPr>
+                <w:rFonts w:ascii="Times New Roman" w:hAnsi="Times New Roman" w:cs="Times New Roman"/>
+                <w:sz w:val="24"/>
+                <w:szCs w:val="24"/>
+              </w:rPr>
+            </w:pPr>
+            <w:r>
+              <w:rPr>
+                <w:rFonts w:ascii="Times New Roman" w:hAnsi="Times New Roman" w:cs="Times New Roman"/>
+                <w:sz w:val="24"/>
+                <w:szCs w:val="24"/>
+              </w:rPr>
+              <w:t>1</w:t>
+            </w:r>
+          </w:p>
+        </w:tc>
+      </w:tr>
+      <w:tr>
+        <w:tc>
+          <w:tcPr>
+            <w:tcW w:w="522" w:type="dxa"/>
+          </w:tcPr>
+          <w:p>
+            <w:pPr>
+              <w:pStyle w:val="KeinLeerraum"/>
+              <w:rPr>
+                <w:rFonts w:ascii="Times New Roman" w:hAnsi="Times New Roman" w:cs="Times New Roman"/>
+                <w:sz w:val="24"/>
+                <w:szCs w:val="24"/>
+              </w:rPr>
+            </w:pPr>
+            <w:r>
+              <w:rPr>
+                <w:rFonts w:ascii="Times New Roman" w:hAnsi="Times New Roman" w:cs="Times New Roman"/>
+                <w:sz w:val="24"/>
+                <w:szCs w:val="24"/>
+              </w:rPr>
+              <w:t>44</w:t>
+            </w:r>
+          </w:p>
+        </w:tc>
+        <w:tc>
+          <w:tcPr>
+            <w:tcW w:w="2988" w:type="dxa"/>
+          </w:tcPr>
+          <w:p>
+            <w:pPr>
+              <w:pStyle w:val="KeinLeerraum"/>
+              <w:rPr>
+                <w:rFonts w:ascii="Times New Roman" w:hAnsi="Times New Roman" w:cs="Times New Roman"/>
+                <w:sz w:val="24"/>
+                <w:szCs w:val="24"/>
+              </w:rPr>
+            </w:pPr>
+            <w:r>
+              <w:rPr>
+                <w:rFonts w:ascii="Times New Roman" w:hAnsi="Times New Roman" w:cs="Times New Roman"/>
+                <w:sz w:val="24"/>
+                <w:szCs w:val="24"/>
+              </w:rPr>
+              <w:t>„</w:t>
+            </w:r>
+            <w:proofErr w:type="spellStart"/>
+            <w:r>
+              <w:rPr>
+                <w:rFonts w:ascii="Times New Roman" w:hAnsi="Times New Roman" w:cs="Times New Roman"/>
+                <w:sz w:val="24"/>
+                <w:szCs w:val="24"/>
+              </w:rPr>
+              <w:t>Timer</w:t>
+            </w:r>
+            <w:proofErr w:type="spellEnd"/>
+            <w:r>
+              <w:rPr>
+                <w:rFonts w:ascii="Times New Roman" w:hAnsi="Times New Roman" w:cs="Times New Roman"/>
+                <w:sz w:val="24"/>
+                <w:szCs w:val="24"/>
+              </w:rPr>
+              <w:t>“ für Benachrichtigung</w:t>
+            </w:r>
+          </w:p>
+        </w:tc>
+        <w:tc>
+          <w:tcPr>
+            <w:tcW w:w="993" w:type="dxa"/>
+          </w:tcPr>
+          <w:p>
+            <w:pPr>
+              <w:pStyle w:val="KeinLeerraum"/>
+              <w:jc w:val="center"/>
+              <w:rPr>
+                <w:rFonts w:ascii="Times New Roman" w:hAnsi="Times New Roman" w:cs="Times New Roman"/>
+                <w:sz w:val="24"/>
+                <w:szCs w:val="24"/>
+              </w:rPr>
+            </w:pPr>
+            <w:r>
+              <w:rPr>
+                <w:rFonts w:ascii="Times New Roman" w:hAnsi="Times New Roman" w:cs="Times New Roman"/>
+                <w:sz w:val="24"/>
+                <w:szCs w:val="24"/>
+              </w:rPr>
+              <w:t>5</w:t>
+            </w:r>
+          </w:p>
+        </w:tc>
+        <w:tc>
+          <w:tcPr>
+            <w:tcW w:w="2079" w:type="dxa"/>
+          </w:tcPr>
+          <w:p>
+            <w:pPr>
+              <w:pStyle w:val="KeinLeerraum"/>
+              <w:rPr>
+                <w:rFonts w:ascii="Times New Roman" w:hAnsi="Times New Roman" w:cs="Times New Roman"/>
+                <w:sz w:val="24"/>
+                <w:szCs w:val="24"/>
+              </w:rPr>
+            </w:pPr>
+            <w:r>
+              <w:rPr>
+                <w:rFonts w:ascii="Times New Roman" w:hAnsi="Times New Roman" w:cs="Times New Roman"/>
+                <w:sz w:val="24"/>
+                <w:szCs w:val="24"/>
+              </w:rPr>
+              <w:t>Tu</w:t>
+            </w:r>
+          </w:p>
+        </w:tc>
+        <w:tc>
+          <w:tcPr>
+            <w:tcW w:w="1410" w:type="dxa"/>
+          </w:tcPr>
+          <w:p>
+            <w:pPr>
+              <w:pStyle w:val="KeinLeerraum"/>
+              <w:jc w:val="center"/>
+              <w:rPr>
+                <w:rFonts w:ascii="Times New Roman" w:hAnsi="Times New Roman" w:cs="Times New Roman"/>
+                <w:sz w:val="24"/>
+                <w:szCs w:val="24"/>
+              </w:rPr>
+            </w:pPr>
+            <w:r>
+              <w:rPr>
+                <w:rFonts w:ascii="Times New Roman" w:hAnsi="Times New Roman" w:cs="Times New Roman"/>
+                <w:sz w:val="24"/>
+                <w:szCs w:val="24"/>
+              </w:rPr>
+              <w:t>0,5</w:t>
+            </w:r>
+          </w:p>
+        </w:tc>
+        <w:tc>
+          <w:tcPr>
+            <w:tcW w:w="1296" w:type="dxa"/>
+          </w:tcPr>
+          <w:p>
+            <w:pPr>
+              <w:pStyle w:val="KeinLeerraum"/>
+              <w:jc w:val="center"/>
+              <w:rPr>
+                <w:rFonts w:ascii="Times New Roman" w:hAnsi="Times New Roman" w:cs="Times New Roman"/>
+                <w:sz w:val="24"/>
+                <w:szCs w:val="24"/>
+              </w:rPr>
+            </w:pPr>
+            <w:r>
+              <w:rPr>
+                <w:rFonts w:ascii="Times New Roman" w:hAnsi="Times New Roman" w:cs="Times New Roman"/>
+                <w:sz w:val="24"/>
+                <w:szCs w:val="24"/>
+              </w:rPr>
+              <w:t>3</w:t>
+            </w:r>
+          </w:p>
+        </w:tc>
+      </w:tr>
+      <w:tr>
+        <w:tc>
+          <w:tcPr>
+            <w:tcW w:w="522" w:type="dxa"/>
+          </w:tcPr>
+          <w:p>
+            <w:pPr>
+              <w:pStyle w:val="KeinLeerraum"/>
+              <w:rPr>
+                <w:rFonts w:ascii="Times New Roman" w:hAnsi="Times New Roman" w:cs="Times New Roman"/>
+                <w:sz w:val="24"/>
+                <w:szCs w:val="24"/>
+              </w:rPr>
+            </w:pPr>
+            <w:r>
+              <w:rPr>
+                <w:rFonts w:ascii="Times New Roman" w:hAnsi="Times New Roman" w:cs="Times New Roman"/>
+                <w:sz w:val="24"/>
+                <w:szCs w:val="24"/>
+              </w:rPr>
+              <w:t>53</w:t>
+            </w:r>
+          </w:p>
+        </w:tc>
+        <w:tc>
+          <w:tcPr>
+            <w:tcW w:w="2988" w:type="dxa"/>
+          </w:tcPr>
+          <w:p>
+            <w:pPr>
+              <w:pStyle w:val="KeinLeerraum"/>
+              <w:rPr>
+                <w:rFonts w:ascii="Times New Roman" w:hAnsi="Times New Roman" w:cs="Times New Roman"/>
+                <w:sz w:val="24"/>
+                <w:szCs w:val="24"/>
+              </w:rPr>
+            </w:pPr>
+            <w:r>
+              <w:rPr>
+                <w:rFonts w:ascii="Times New Roman" w:hAnsi="Times New Roman" w:cs="Times New Roman"/>
+                <w:sz w:val="24"/>
+                <w:szCs w:val="24"/>
+              </w:rPr>
+              <w:t>Mailversandt Taxistatus</w:t>
+            </w:r>
+          </w:p>
+        </w:tc>
+        <w:tc>
+          <w:tcPr>
+            <w:tcW w:w="993" w:type="dxa"/>
+          </w:tcPr>
+          <w:p>
+            <w:pPr>
+              <w:pStyle w:val="KeinLeerraum"/>
+              <w:jc w:val="center"/>
+              <w:rPr>
+                <w:rFonts w:ascii="Times New Roman" w:hAnsi="Times New Roman" w:cs="Times New Roman"/>
+                <w:sz w:val="24"/>
+                <w:szCs w:val="24"/>
+              </w:rPr>
+            </w:pPr>
+            <w:r>
+              <w:rPr>
+                <w:rFonts w:ascii="Times New Roman" w:hAnsi="Times New Roman" w:cs="Times New Roman"/>
+                <w:sz w:val="24"/>
+                <w:szCs w:val="24"/>
+              </w:rPr>
+              <w:t>5</w:t>
+            </w:r>
+          </w:p>
+        </w:tc>
+        <w:tc>
+          <w:tcPr>
+            <w:tcW w:w="2079" w:type="dxa"/>
+          </w:tcPr>
+          <w:p>
+            <w:pPr>
+              <w:pStyle w:val="KeinLeerraum"/>
+              <w:rPr>
+                <w:rFonts w:ascii="Times New Roman" w:hAnsi="Times New Roman" w:cs="Times New Roman"/>
+                <w:sz w:val="24"/>
+                <w:szCs w:val="24"/>
+              </w:rPr>
+            </w:pPr>
+            <w:r>
+              <w:rPr>
+                <w:rFonts w:ascii="Times New Roman" w:hAnsi="Times New Roman" w:cs="Times New Roman"/>
+                <w:sz w:val="24"/>
+                <w:szCs w:val="24"/>
+              </w:rPr>
+              <w:t>Tom</w:t>
+            </w:r>
+          </w:p>
+        </w:tc>
+        <w:tc>
+          <w:tcPr>
+            <w:tcW w:w="1410" w:type="dxa"/>
+          </w:tcPr>
+          <w:p>
+            <w:pPr>
+              <w:pStyle w:val="KeinLeerraum"/>
+              <w:jc w:val="center"/>
+              <w:rPr>
+                <w:rFonts w:ascii="Times New Roman" w:hAnsi="Times New Roman" w:cs="Times New Roman"/>
+                <w:sz w:val="24"/>
+                <w:szCs w:val="24"/>
+              </w:rPr>
+            </w:pPr>
+            <w:r>
+              <w:rPr>
+                <w:rFonts w:ascii="Times New Roman" w:hAnsi="Times New Roman" w:cs="Times New Roman"/>
+                <w:sz w:val="24"/>
+                <w:szCs w:val="24"/>
+              </w:rPr>
+              <w:t>0,5</w:t>
+            </w:r>
+          </w:p>
+        </w:tc>
+        <w:tc>
+          <w:tcPr>
+            <w:tcW w:w="1296" w:type="dxa"/>
+          </w:tcPr>
+          <w:p>
+            <w:pPr>
+              <w:pStyle w:val="KeinLeerraum"/>
+              <w:jc w:val="center"/>
+              <w:rPr>
+                <w:rFonts w:ascii="Times New Roman" w:hAnsi="Times New Roman" w:cs="Times New Roman"/>
+                <w:sz w:val="24"/>
+                <w:szCs w:val="24"/>
+              </w:rPr>
+            </w:pPr>
+            <w:r>
+              <w:rPr>
+                <w:rFonts w:ascii="Times New Roman" w:hAnsi="Times New Roman" w:cs="Times New Roman"/>
+                <w:sz w:val="24"/>
+                <w:szCs w:val="24"/>
+              </w:rPr>
+              <w:t>1,5</w:t>
+            </w:r>
+          </w:p>
+        </w:tc>
+      </w:tr>
+      <w:tr>
+        <w:tc>
+          <w:tcPr>
+            <w:tcW w:w="522" w:type="dxa"/>
+          </w:tcPr>
+          <w:p>
+            <w:pPr>
+              <w:pStyle w:val="KeinLeerraum"/>
+              <w:rPr>
+                <w:rFonts w:ascii="Times New Roman" w:hAnsi="Times New Roman" w:cs="Times New Roman"/>
+                <w:sz w:val="24"/>
+                <w:szCs w:val="24"/>
+              </w:rPr>
+            </w:pPr>
+            <w:r>
+              <w:rPr>
+                <w:rFonts w:ascii="Times New Roman" w:hAnsi="Times New Roman" w:cs="Times New Roman"/>
+                <w:sz w:val="24"/>
+                <w:szCs w:val="24"/>
+              </w:rPr>
+              <w:t>54</w:t>
+            </w:r>
+          </w:p>
+        </w:tc>
+        <w:tc>
+          <w:tcPr>
+            <w:tcW w:w="2988" w:type="dxa"/>
+          </w:tcPr>
+          <w:p>
+            <w:pPr>
+              <w:pStyle w:val="KeinLeerraum"/>
+              <w:rPr>
+                <w:rFonts w:ascii="Times New Roman" w:hAnsi="Times New Roman" w:cs="Times New Roman"/>
+                <w:sz w:val="24"/>
+                <w:szCs w:val="24"/>
+              </w:rPr>
+            </w:pPr>
+            <w:r>
+              <w:rPr>
+                <w:rFonts w:ascii="Times New Roman" w:hAnsi="Times New Roman" w:cs="Times New Roman"/>
+                <w:sz w:val="24"/>
+                <w:szCs w:val="24"/>
+              </w:rPr>
+              <w:t>SMS Versand</w:t>
+            </w:r>
+          </w:p>
+        </w:tc>
+        <w:tc>
+          <w:tcPr>
+            <w:tcW w:w="993" w:type="dxa"/>
+          </w:tcPr>
+          <w:p>
+            <w:pPr>
+              <w:pStyle w:val="KeinLeerraum"/>
+              <w:jc w:val="center"/>
+              <w:rPr>
+                <w:rFonts w:ascii="Times New Roman" w:hAnsi="Times New Roman" w:cs="Times New Roman"/>
+                <w:sz w:val="24"/>
+                <w:szCs w:val="24"/>
+              </w:rPr>
+            </w:pPr>
+            <w:r>
+              <w:rPr>
+                <w:rFonts w:ascii="Times New Roman" w:hAnsi="Times New Roman" w:cs="Times New Roman"/>
+                <w:sz w:val="24"/>
+                <w:szCs w:val="24"/>
+              </w:rPr>
+              <w:t>5</w:t>
+            </w:r>
+          </w:p>
+        </w:tc>
+        <w:tc>
+          <w:tcPr>
+            <w:tcW w:w="2079" w:type="dxa"/>
+          </w:tcPr>
+          <w:p>
+            <w:pPr>
+              <w:pStyle w:val="KeinLeerraum"/>
+              <w:rPr>
+                <w:rFonts w:ascii="Times New Roman" w:hAnsi="Times New Roman" w:cs="Times New Roman"/>
+                <w:sz w:val="24"/>
+                <w:szCs w:val="24"/>
+              </w:rPr>
+            </w:pPr>
+            <w:r>
+              <w:rPr>
+                <w:rFonts w:ascii="Times New Roman" w:hAnsi="Times New Roman" w:cs="Times New Roman"/>
+                <w:sz w:val="24"/>
+                <w:szCs w:val="24"/>
+              </w:rPr>
+              <w:t>Sebastian</w:t>
+            </w:r>
+          </w:p>
+        </w:tc>
+        <w:tc>
+          <w:tcPr>
+            <w:tcW w:w="1410" w:type="dxa"/>
+          </w:tcPr>
+          <w:p>
+            <w:pPr>
+              <w:pStyle w:val="KeinLeerraum"/>
+              <w:jc w:val="center"/>
+              <w:rPr>
+                <w:rFonts w:ascii="Times New Roman" w:hAnsi="Times New Roman" w:cs="Times New Roman"/>
+                <w:sz w:val="24"/>
+                <w:szCs w:val="24"/>
+              </w:rPr>
+            </w:pPr>
+            <w:r>
+              <w:rPr>
+                <w:rFonts w:ascii="Times New Roman" w:hAnsi="Times New Roman" w:cs="Times New Roman"/>
+                <w:sz w:val="24"/>
+                <w:szCs w:val="24"/>
+              </w:rPr>
+              <w:t>3</w:t>
+            </w:r>
+          </w:p>
+        </w:tc>
+        <w:tc>
+          <w:tcPr>
+            <w:tcW w:w="1296" w:type="dxa"/>
+          </w:tcPr>
+          <w:p>
+            <w:pPr>
+              <w:pStyle w:val="KeinLeerraum"/>
+              <w:jc w:val="center"/>
+              <w:rPr>
+                <w:rFonts w:ascii="Times New Roman" w:hAnsi="Times New Roman" w:cs="Times New Roman"/>
+                <w:sz w:val="24"/>
+                <w:szCs w:val="24"/>
+              </w:rPr>
+            </w:pPr>
+            <w:r>
+              <w:rPr>
+                <w:rFonts w:ascii="Times New Roman" w:hAnsi="Times New Roman" w:cs="Times New Roman"/>
+                <w:sz w:val="24"/>
+                <w:szCs w:val="24"/>
+              </w:rPr>
+              <w:t>3</w:t>
+            </w:r>
+          </w:p>
+        </w:tc>
+      </w:tr>
+      <w:tr>
+        <w:tc>
+          <w:tcPr>
+            <w:tcW w:w="522" w:type="dxa"/>
+          </w:tcPr>
+          <w:p>
+            <w:pPr>
+              <w:pStyle w:val="KeinLeerraum"/>
+              <w:rPr>
+                <w:rFonts w:ascii="Times New Roman" w:hAnsi="Times New Roman" w:cs="Times New Roman"/>
+                <w:sz w:val="24"/>
+                <w:szCs w:val="24"/>
+              </w:rPr>
+            </w:pPr>
+            <w:r>
+              <w:rPr>
+                <w:rFonts w:ascii="Times New Roman" w:hAnsi="Times New Roman" w:cs="Times New Roman"/>
+                <w:sz w:val="24"/>
+                <w:szCs w:val="24"/>
+              </w:rPr>
+              <w:t>48</w:t>
+            </w:r>
+          </w:p>
+        </w:tc>
+        <w:tc>
+          <w:tcPr>
+            <w:tcW w:w="2988" w:type="dxa"/>
+          </w:tcPr>
+          <w:p>
+            <w:pPr>
+              <w:pStyle w:val="KeinLeerraum"/>
+              <w:rPr>
+                <w:rFonts w:ascii="Times New Roman" w:hAnsi="Times New Roman" w:cs="Times New Roman"/>
+                <w:sz w:val="24"/>
+                <w:szCs w:val="24"/>
+              </w:rPr>
+            </w:pPr>
+            <w:r>
+              <w:rPr>
+                <w:rFonts w:ascii="Times New Roman" w:hAnsi="Times New Roman" w:cs="Times New Roman"/>
+                <w:sz w:val="24"/>
+                <w:szCs w:val="24"/>
+              </w:rPr>
+              <w:t>Mailversandt Telefonbestell.</w:t>
+            </w:r>
+          </w:p>
+        </w:tc>
+        <w:tc>
+          <w:tcPr>
+            <w:tcW w:w="993" w:type="dxa"/>
+          </w:tcPr>
+          <w:p>
+            <w:pPr>
+              <w:pStyle w:val="KeinLeerraum"/>
+              <w:jc w:val="center"/>
+              <w:rPr>
+                <w:rFonts w:ascii="Times New Roman" w:hAnsi="Times New Roman" w:cs="Times New Roman"/>
+                <w:sz w:val="24"/>
+                <w:szCs w:val="24"/>
+              </w:rPr>
+            </w:pPr>
+            <w:r>
+              <w:rPr>
+                <w:rFonts w:ascii="Times New Roman" w:hAnsi="Times New Roman" w:cs="Times New Roman"/>
+                <w:sz w:val="24"/>
+                <w:szCs w:val="24"/>
+              </w:rPr>
+              <w:t>8</w:t>
+            </w:r>
+          </w:p>
+        </w:tc>
+        <w:tc>
+          <w:tcPr>
+            <w:tcW w:w="2079" w:type="dxa"/>
+          </w:tcPr>
+          <w:p>
+            <w:pPr>
+              <w:pStyle w:val="KeinLeerraum"/>
+              <w:rPr>
+                <w:rFonts w:ascii="Times New Roman" w:hAnsi="Times New Roman" w:cs="Times New Roman"/>
+                <w:sz w:val="24"/>
+                <w:szCs w:val="24"/>
+              </w:rPr>
+            </w:pPr>
+            <w:r>
+              <w:rPr>
+                <w:rFonts w:ascii="Times New Roman" w:hAnsi="Times New Roman" w:cs="Times New Roman"/>
+                <w:sz w:val="24"/>
+                <w:szCs w:val="24"/>
+              </w:rPr>
+              <w:t>Tom</w:t>
+            </w:r>
+          </w:p>
+        </w:tc>
+        <w:tc>
+          <w:tcPr>
+            <w:tcW w:w="1410" w:type="dxa"/>
+          </w:tcPr>
+          <w:p>
+            <w:pPr>
+              <w:pStyle w:val="KeinLeerraum"/>
+              <w:jc w:val="center"/>
+              <w:rPr>
+                <w:rFonts w:ascii="Times New Roman" w:hAnsi="Times New Roman" w:cs="Times New Roman"/>
+                <w:sz w:val="24"/>
+                <w:szCs w:val="24"/>
+              </w:rPr>
+            </w:pPr>
+            <w:r>
+              <w:rPr>
+                <w:rFonts w:ascii="Times New Roman" w:hAnsi="Times New Roman" w:cs="Times New Roman"/>
+                <w:sz w:val="24"/>
+                <w:szCs w:val="24"/>
+              </w:rPr>
+              <w:t>0,5</w:t>
+            </w:r>
+          </w:p>
+        </w:tc>
+        <w:tc>
+          <w:tcPr>
+            <w:tcW w:w="1296" w:type="dxa"/>
+          </w:tcPr>
+          <w:p>
+            <w:pPr>
+              <w:pStyle w:val="KeinLeerraum"/>
+              <w:jc w:val="center"/>
+              <w:rPr>
+                <w:rFonts w:ascii="Times New Roman" w:hAnsi="Times New Roman" w:cs="Times New Roman"/>
+                <w:sz w:val="24"/>
+                <w:szCs w:val="24"/>
+              </w:rPr>
+            </w:pPr>
+            <w:r>
+              <w:rPr>
+                <w:rFonts w:ascii="Times New Roman" w:hAnsi="Times New Roman" w:cs="Times New Roman"/>
+                <w:sz w:val="24"/>
+                <w:szCs w:val="24"/>
+              </w:rPr>
+              <w:t>2</w:t>
+            </w:r>
+          </w:p>
+        </w:tc>
+      </w:tr>
+      <w:tr>
+        <w:tc>
+          <w:tcPr>
+            <w:tcW w:w="522" w:type="dxa"/>
+          </w:tcPr>
+          <w:p>
+            <w:pPr>
+              <w:pStyle w:val="KeinLeerraum"/>
+              <w:rPr>
+                <w:rFonts w:ascii="Times New Roman" w:hAnsi="Times New Roman" w:cs="Times New Roman"/>
+                <w:sz w:val="24"/>
+                <w:szCs w:val="24"/>
+              </w:rPr>
+            </w:pPr>
+            <w:r>
+              <w:rPr>
+                <w:rFonts w:ascii="Times New Roman" w:hAnsi="Times New Roman" w:cs="Times New Roman"/>
+                <w:sz w:val="24"/>
+                <w:szCs w:val="24"/>
+              </w:rPr>
+              <w:t>58</w:t>
+            </w:r>
+          </w:p>
+        </w:tc>
+        <w:tc>
+          <w:tcPr>
+            <w:tcW w:w="2988" w:type="dxa"/>
+          </w:tcPr>
+          <w:p>
+            <w:pPr>
+              <w:pStyle w:val="KeinLeerraum"/>
+              <w:rPr>
+                <w:rFonts w:ascii="Times New Roman" w:hAnsi="Times New Roman" w:cs="Times New Roman"/>
+                <w:sz w:val="24"/>
+                <w:szCs w:val="24"/>
+              </w:rPr>
+            </w:pPr>
+            <w:r>
+              <w:rPr>
+                <w:rFonts w:ascii="Times New Roman" w:hAnsi="Times New Roman" w:cs="Times New Roman"/>
+                <w:sz w:val="24"/>
+                <w:szCs w:val="24"/>
+              </w:rPr>
+              <w:t>Möglich APIs validieren</w:t>
+            </w:r>
+          </w:p>
+        </w:tc>
+        <w:tc>
+          <w:tcPr>
+            <w:tcW w:w="993" w:type="dxa"/>
+          </w:tcPr>
+          <w:p>
+            <w:pPr>
+              <w:pStyle w:val="KeinLeerraum"/>
+              <w:jc w:val="center"/>
+              <w:rPr>
+                <w:rFonts w:ascii="Times New Roman" w:hAnsi="Times New Roman" w:cs="Times New Roman"/>
+                <w:sz w:val="24"/>
+                <w:szCs w:val="24"/>
+              </w:rPr>
+            </w:pPr>
+            <w:r>
+              <w:rPr>
+                <w:rFonts w:ascii="Times New Roman" w:hAnsi="Times New Roman" w:cs="Times New Roman"/>
+                <w:sz w:val="24"/>
+                <w:szCs w:val="24"/>
+              </w:rPr>
+              <w:t>4</w:t>
+            </w:r>
+          </w:p>
+        </w:tc>
+        <w:tc>
+          <w:tcPr>
+            <w:tcW w:w="2079" w:type="dxa"/>
+          </w:tcPr>
+          <w:p>
+            <w:pPr>
+              <w:pStyle w:val="KeinLeerraum"/>
+              <w:rPr>
+                <w:rFonts w:ascii="Times New Roman" w:hAnsi="Times New Roman" w:cs="Times New Roman"/>
+                <w:sz w:val="24"/>
+                <w:szCs w:val="24"/>
+              </w:rPr>
+            </w:pPr>
+            <w:r>
+              <w:rPr>
+                <w:rFonts w:ascii="Times New Roman" w:hAnsi="Times New Roman" w:cs="Times New Roman"/>
+                <w:sz w:val="24"/>
+                <w:szCs w:val="24"/>
+              </w:rPr>
+              <w:t>Mareike</w:t>
+            </w:r>
+          </w:p>
+        </w:tc>
+        <w:tc>
+          <w:tcPr>
+            <w:tcW w:w="1410" w:type="dxa"/>
+          </w:tcPr>
+          <w:p>
+            <w:pPr>
+              <w:pStyle w:val="KeinLeerraum"/>
+              <w:jc w:val="center"/>
+              <w:rPr>
+                <w:rFonts w:ascii="Times New Roman" w:hAnsi="Times New Roman" w:cs="Times New Roman"/>
+                <w:sz w:val="24"/>
+                <w:szCs w:val="24"/>
+              </w:rPr>
+            </w:pPr>
+            <w:r>
+              <w:rPr>
+                <w:rFonts w:ascii="Times New Roman" w:hAnsi="Times New Roman" w:cs="Times New Roman"/>
+                <w:sz w:val="24"/>
+                <w:szCs w:val="24"/>
+              </w:rPr>
+              <w:t>2</w:t>
+            </w:r>
+          </w:p>
+        </w:tc>
+        <w:tc>
+          <w:tcPr>
+            <w:tcW w:w="1296" w:type="dxa"/>
+          </w:tcPr>
+          <w:p>
+            <w:pPr>
+              <w:pStyle w:val="KeinLeerraum"/>
+              <w:jc w:val="center"/>
+              <w:rPr>
+                <w:rFonts w:ascii="Times New Roman" w:hAnsi="Times New Roman" w:cs="Times New Roman"/>
+                <w:sz w:val="24"/>
+                <w:szCs w:val="24"/>
+              </w:rPr>
+            </w:pPr>
+            <w:r>
+              <w:rPr>
+                <w:rFonts w:ascii="Times New Roman" w:hAnsi="Times New Roman" w:cs="Times New Roman"/>
+                <w:sz w:val="24"/>
+                <w:szCs w:val="24"/>
+              </w:rPr>
+              <w:t>2</w:t>
+            </w:r>
+          </w:p>
+        </w:tc>
+      </w:tr>
+      <w:tr>
+        <w:tc>
+          <w:tcPr>
+            <w:tcW w:w="522" w:type="dxa"/>
+          </w:tcPr>
+          <w:p>
+            <w:pPr>
+              <w:pStyle w:val="KeinLeerraum"/>
+              <w:rPr>
+                <w:rFonts w:ascii="Times New Roman" w:hAnsi="Times New Roman" w:cs="Times New Roman"/>
+                <w:sz w:val="24"/>
+                <w:szCs w:val="24"/>
+              </w:rPr>
+            </w:pPr>
+            <w:r>
+              <w:rPr>
+                <w:rFonts w:ascii="Times New Roman" w:hAnsi="Times New Roman" w:cs="Times New Roman"/>
+                <w:sz w:val="24"/>
+                <w:szCs w:val="24"/>
+              </w:rPr>
+              <w:t>59</w:t>
+            </w:r>
+          </w:p>
+        </w:tc>
+        <w:tc>
+          <w:tcPr>
+            <w:tcW w:w="2988" w:type="dxa"/>
+          </w:tcPr>
+          <w:p>
+            <w:pPr>
+              <w:pStyle w:val="KeinLeerraum"/>
+              <w:rPr>
+                <w:rFonts w:ascii="Times New Roman" w:hAnsi="Times New Roman" w:cs="Times New Roman"/>
+                <w:sz w:val="24"/>
+                <w:szCs w:val="24"/>
+              </w:rPr>
+            </w:pPr>
+            <w:r>
+              <w:rPr>
+                <w:rFonts w:ascii="Times New Roman" w:hAnsi="Times New Roman" w:cs="Times New Roman"/>
+                <w:sz w:val="24"/>
+                <w:szCs w:val="24"/>
+              </w:rPr>
+              <w:t xml:space="preserve">APIs dem Team vorstellen </w:t>
+            </w:r>
+          </w:p>
+        </w:tc>
+        <w:tc>
+          <w:tcPr>
+            <w:tcW w:w="993" w:type="dxa"/>
+          </w:tcPr>
+          <w:p>
+            <w:pPr>
+              <w:pStyle w:val="KeinLeerraum"/>
+              <w:jc w:val="center"/>
+              <w:rPr>
+                <w:rFonts w:ascii="Times New Roman" w:hAnsi="Times New Roman" w:cs="Times New Roman"/>
+                <w:sz w:val="24"/>
+                <w:szCs w:val="24"/>
+              </w:rPr>
+            </w:pPr>
+            <w:r>
+              <w:rPr>
+                <w:rFonts w:ascii="Times New Roman" w:hAnsi="Times New Roman" w:cs="Times New Roman"/>
+                <w:sz w:val="24"/>
+                <w:szCs w:val="24"/>
+              </w:rPr>
+              <w:t>4</w:t>
+            </w:r>
+          </w:p>
+        </w:tc>
+        <w:tc>
+          <w:tcPr>
+            <w:tcW w:w="2079" w:type="dxa"/>
+          </w:tcPr>
+          <w:p>
+            <w:pPr>
+              <w:pStyle w:val="KeinLeerraum"/>
+              <w:rPr>
+                <w:rFonts w:ascii="Times New Roman" w:hAnsi="Times New Roman" w:cs="Times New Roman"/>
+                <w:sz w:val="24"/>
+                <w:szCs w:val="24"/>
+              </w:rPr>
+            </w:pPr>
+            <w:r>
+              <w:rPr>
+                <w:rFonts w:ascii="Times New Roman" w:hAnsi="Times New Roman" w:cs="Times New Roman"/>
+                <w:sz w:val="24"/>
+                <w:szCs w:val="24"/>
+              </w:rPr>
+              <w:t>Mareike</w:t>
+            </w:r>
+          </w:p>
+        </w:tc>
+        <w:tc>
+          <w:tcPr>
+            <w:tcW w:w="1410" w:type="dxa"/>
+          </w:tcPr>
+          <w:p>
+            <w:pPr>
+              <w:pStyle w:val="KeinLeerraum"/>
+              <w:jc w:val="center"/>
+              <w:rPr>
+                <w:rFonts w:ascii="Times New Roman" w:hAnsi="Times New Roman" w:cs="Times New Roman"/>
+                <w:sz w:val="24"/>
+                <w:szCs w:val="24"/>
+              </w:rPr>
+            </w:pPr>
+            <w:r>
+              <w:rPr>
+                <w:rFonts w:ascii="Times New Roman" w:hAnsi="Times New Roman" w:cs="Times New Roman"/>
+                <w:sz w:val="24"/>
+                <w:szCs w:val="24"/>
+              </w:rPr>
+              <w:t>0,5</w:t>
+            </w:r>
+          </w:p>
+        </w:tc>
+        <w:tc>
+          <w:tcPr>
+            <w:tcW w:w="1296" w:type="dxa"/>
+          </w:tcPr>
+          <w:p>
+            <w:pPr>
+              <w:pStyle w:val="KeinLeerraum"/>
+              <w:jc w:val="center"/>
+              <w:rPr>
+                <w:rFonts w:ascii="Times New Roman" w:hAnsi="Times New Roman" w:cs="Times New Roman"/>
+                <w:sz w:val="24"/>
+                <w:szCs w:val="24"/>
+              </w:rPr>
+            </w:pPr>
+            <w:r>
+              <w:rPr>
+                <w:rFonts w:ascii="Times New Roman" w:hAnsi="Times New Roman" w:cs="Times New Roman"/>
+                <w:sz w:val="24"/>
+                <w:szCs w:val="24"/>
+              </w:rPr>
+              <w:t>0,5</w:t>
+            </w:r>
+          </w:p>
+        </w:tc>
+      </w:tr>
+      <w:tr>
+        <w:tc>
+          <w:tcPr>
+            <w:tcW w:w="522" w:type="dxa"/>
+          </w:tcPr>
+          <w:p>
+            <w:pPr>
+              <w:pStyle w:val="KeinLeerraum"/>
+              <w:rPr>
+                <w:rFonts w:ascii="Times New Roman" w:hAnsi="Times New Roman" w:cs="Times New Roman"/>
+                <w:sz w:val="24"/>
+                <w:szCs w:val="24"/>
+              </w:rPr>
+            </w:pPr>
+            <w:r>
+              <w:rPr>
+                <w:rFonts w:ascii="Times New Roman" w:hAnsi="Times New Roman" w:cs="Times New Roman"/>
+                <w:sz w:val="24"/>
+                <w:szCs w:val="24"/>
+              </w:rPr>
+              <w:t>60</w:t>
+            </w:r>
+          </w:p>
+        </w:tc>
+        <w:tc>
+          <w:tcPr>
+            <w:tcW w:w="2988" w:type="dxa"/>
+          </w:tcPr>
+          <w:p>
+            <w:pPr>
+              <w:pStyle w:val="KeinLeerraum"/>
+              <w:rPr>
+                <w:rFonts w:ascii="Times New Roman" w:hAnsi="Times New Roman" w:cs="Times New Roman"/>
+                <w:sz w:val="24"/>
+                <w:szCs w:val="24"/>
+              </w:rPr>
+            </w:pPr>
+            <w:r>
+              <w:rPr>
+                <w:rFonts w:ascii="Times New Roman" w:hAnsi="Times New Roman" w:cs="Times New Roman"/>
+                <w:sz w:val="24"/>
+                <w:szCs w:val="24"/>
+              </w:rPr>
+              <w:t xml:space="preserve">Vertragsbedingungen </w:t>
+            </w:r>
+            <w:r>
+              <w:rPr>
+                <w:rFonts w:ascii="Times New Roman" w:hAnsi="Times New Roman" w:cs="Times New Roman"/>
+                <w:sz w:val="24"/>
+                <w:szCs w:val="24"/>
+              </w:rPr>
+              <w:lastRenderedPageBreak/>
+              <w:t>aushandeln</w:t>
+            </w:r>
+          </w:p>
+        </w:tc>
+        <w:tc>
+          <w:tcPr>
+            <w:tcW w:w="993" w:type="dxa"/>
+          </w:tcPr>
+          <w:p>
+            <w:pPr>
+              <w:pStyle w:val="KeinLeerraum"/>
+              <w:jc w:val="center"/>
+              <w:rPr>
+                <w:rFonts w:ascii="Times New Roman" w:hAnsi="Times New Roman" w:cs="Times New Roman"/>
+                <w:sz w:val="24"/>
+                <w:szCs w:val="24"/>
+              </w:rPr>
+            </w:pPr>
+            <w:r>
+              <w:rPr>
+                <w:rFonts w:ascii="Times New Roman" w:hAnsi="Times New Roman" w:cs="Times New Roman"/>
+                <w:sz w:val="24"/>
+                <w:szCs w:val="24"/>
+              </w:rPr>
+              <w:lastRenderedPageBreak/>
+              <w:t>4</w:t>
+            </w:r>
+          </w:p>
+        </w:tc>
+        <w:tc>
+          <w:tcPr>
+            <w:tcW w:w="2079" w:type="dxa"/>
+          </w:tcPr>
+          <w:p>
+            <w:pPr>
+              <w:pStyle w:val="KeinLeerraum"/>
+              <w:rPr>
+                <w:rFonts w:ascii="Times New Roman" w:hAnsi="Times New Roman" w:cs="Times New Roman"/>
+                <w:sz w:val="24"/>
+                <w:szCs w:val="24"/>
+              </w:rPr>
+            </w:pPr>
+            <w:r>
+              <w:rPr>
+                <w:rFonts w:ascii="Times New Roman" w:hAnsi="Times New Roman" w:cs="Times New Roman"/>
+                <w:sz w:val="24"/>
+                <w:szCs w:val="24"/>
+              </w:rPr>
+              <w:t>Mareike</w:t>
+            </w:r>
+          </w:p>
+        </w:tc>
+        <w:tc>
+          <w:tcPr>
+            <w:tcW w:w="1410" w:type="dxa"/>
+          </w:tcPr>
+          <w:p>
+            <w:pPr>
+              <w:pStyle w:val="KeinLeerraum"/>
+              <w:jc w:val="center"/>
+              <w:rPr>
+                <w:rFonts w:ascii="Times New Roman" w:hAnsi="Times New Roman" w:cs="Times New Roman"/>
+                <w:sz w:val="24"/>
+                <w:szCs w:val="24"/>
+              </w:rPr>
+            </w:pPr>
+            <w:r>
+              <w:rPr>
+                <w:rFonts w:ascii="Times New Roman" w:hAnsi="Times New Roman" w:cs="Times New Roman"/>
+                <w:sz w:val="24"/>
+                <w:szCs w:val="24"/>
+              </w:rPr>
+              <w:t>1</w:t>
+            </w:r>
+          </w:p>
+        </w:tc>
+        <w:tc>
+          <w:tcPr>
+            <w:tcW w:w="1296" w:type="dxa"/>
+          </w:tcPr>
+          <w:p>
+            <w:pPr>
+              <w:pStyle w:val="KeinLeerraum"/>
+              <w:jc w:val="center"/>
+              <w:rPr>
+                <w:rFonts w:ascii="Times New Roman" w:hAnsi="Times New Roman" w:cs="Times New Roman"/>
+                <w:sz w:val="24"/>
+                <w:szCs w:val="24"/>
+              </w:rPr>
+            </w:pPr>
+          </w:p>
+        </w:tc>
+      </w:tr>
+      <w:tr>
+        <w:tc>
+          <w:tcPr>
+            <w:tcW w:w="522" w:type="dxa"/>
+          </w:tcPr>
+          <w:p>
+            <w:pPr>
+              <w:pStyle w:val="KeinLeerraum"/>
+              <w:rPr>
+                <w:rFonts w:ascii="Times New Roman" w:hAnsi="Times New Roman" w:cs="Times New Roman"/>
+                <w:sz w:val="24"/>
+                <w:szCs w:val="24"/>
+              </w:rPr>
+            </w:pPr>
+            <w:r>
+              <w:rPr>
+                <w:rFonts w:ascii="Times New Roman" w:hAnsi="Times New Roman" w:cs="Times New Roman"/>
+                <w:sz w:val="24"/>
+                <w:szCs w:val="24"/>
+              </w:rPr>
+              <w:lastRenderedPageBreak/>
+              <w:t>61</w:t>
+            </w:r>
+          </w:p>
+        </w:tc>
+        <w:tc>
+          <w:tcPr>
+            <w:tcW w:w="2988" w:type="dxa"/>
+          </w:tcPr>
+          <w:p>
+            <w:pPr>
+              <w:pStyle w:val="KeinLeerraum"/>
+              <w:rPr>
+                <w:rFonts w:ascii="Times New Roman" w:hAnsi="Times New Roman" w:cs="Times New Roman"/>
+                <w:sz w:val="24"/>
+                <w:szCs w:val="24"/>
+              </w:rPr>
+            </w:pPr>
+            <w:r>
+              <w:rPr>
+                <w:rFonts w:ascii="Times New Roman" w:hAnsi="Times New Roman" w:cs="Times New Roman"/>
+                <w:sz w:val="24"/>
+                <w:szCs w:val="24"/>
+              </w:rPr>
+              <w:t>Automatisierte Buchung</w:t>
+            </w:r>
+          </w:p>
+        </w:tc>
+        <w:tc>
+          <w:tcPr>
+            <w:tcW w:w="993" w:type="dxa"/>
+          </w:tcPr>
+          <w:p>
+            <w:pPr>
+              <w:pStyle w:val="KeinLeerraum"/>
+              <w:jc w:val="center"/>
+              <w:rPr>
+                <w:rFonts w:ascii="Times New Roman" w:hAnsi="Times New Roman" w:cs="Times New Roman"/>
+                <w:sz w:val="24"/>
+                <w:szCs w:val="24"/>
+              </w:rPr>
+            </w:pPr>
+            <w:r>
+              <w:rPr>
+                <w:rFonts w:ascii="Times New Roman" w:hAnsi="Times New Roman" w:cs="Times New Roman"/>
+                <w:sz w:val="24"/>
+                <w:szCs w:val="24"/>
+              </w:rPr>
+              <w:t>4</w:t>
+            </w:r>
+          </w:p>
+        </w:tc>
+        <w:tc>
+          <w:tcPr>
+            <w:tcW w:w="2079" w:type="dxa"/>
+          </w:tcPr>
+          <w:p>
+            <w:pPr>
+              <w:pStyle w:val="KeinLeerraum"/>
+              <w:rPr>
+                <w:rFonts w:ascii="Times New Roman" w:hAnsi="Times New Roman" w:cs="Times New Roman"/>
+                <w:sz w:val="24"/>
+                <w:szCs w:val="24"/>
+              </w:rPr>
+            </w:pPr>
+            <w:r>
+              <w:rPr>
+                <w:rFonts w:ascii="Times New Roman" w:hAnsi="Times New Roman" w:cs="Times New Roman"/>
+                <w:sz w:val="24"/>
+                <w:szCs w:val="24"/>
+              </w:rPr>
+              <w:t>Mareike</w:t>
+            </w:r>
+          </w:p>
+        </w:tc>
+        <w:tc>
+          <w:tcPr>
+            <w:tcW w:w="1410" w:type="dxa"/>
+          </w:tcPr>
+          <w:p>
+            <w:pPr>
+              <w:pStyle w:val="KeinLeerraum"/>
+              <w:jc w:val="center"/>
+              <w:rPr>
+                <w:rFonts w:ascii="Times New Roman" w:hAnsi="Times New Roman" w:cs="Times New Roman"/>
+                <w:sz w:val="24"/>
+                <w:szCs w:val="24"/>
+              </w:rPr>
+            </w:pPr>
+            <w:r>
+              <w:rPr>
+                <w:rFonts w:ascii="Times New Roman" w:hAnsi="Times New Roman" w:cs="Times New Roman"/>
+                <w:sz w:val="24"/>
+                <w:szCs w:val="24"/>
+              </w:rPr>
+              <w:t>5,5</w:t>
+            </w:r>
+          </w:p>
+        </w:tc>
+        <w:tc>
+          <w:tcPr>
+            <w:tcW w:w="1296" w:type="dxa"/>
+          </w:tcPr>
+          <w:p>
+            <w:pPr>
+              <w:pStyle w:val="KeinLeerraum"/>
+              <w:jc w:val="center"/>
+              <w:rPr>
+                <w:rFonts w:ascii="Times New Roman" w:hAnsi="Times New Roman" w:cs="Times New Roman"/>
+                <w:sz w:val="24"/>
+                <w:szCs w:val="24"/>
+              </w:rPr>
+            </w:pPr>
+          </w:p>
+        </w:tc>
+      </w:tr>
+    </w:tbl>
+    <w:p>
+      <w:pPr>
+        <w:pStyle w:val="KeinLeerraum"/>
+        <w:rPr>
+          <w:rFonts w:ascii="Times New Roman" w:hAnsi="Times New Roman" w:cs="Times New Roman"/>
+          <w:sz w:val="24"/>
+          <w:szCs w:val="24"/>
+        </w:rPr>
+      </w:pPr>
+    </w:p>
+    <w:p>
+      <w:pPr>
+        <w:rPr>
+          <w:rFonts w:ascii="Times New Roman" w:hAnsi="Times New Roman" w:cs="Times New Roman"/>
+          <w:sz w:val="24"/>
+          <w:szCs w:val="24"/>
+        </w:rPr>
+      </w:pPr>
+      <w:r>
+        <w:rPr>
+          <w:rFonts w:ascii="Times New Roman" w:hAnsi="Times New Roman" w:cs="Times New Roman"/>
+          <w:sz w:val="24"/>
+          <w:szCs w:val="24"/>
+        </w:rPr>
+        <w:br w:type="page"/>
+      </w:r>
+    </w:p>
+    <w:p>
+      <w:pPr>
+        <w:rPr>
+          <w:b/>
+          <w:sz w:val="36"/>
+          <w:szCs w:val="36"/>
+        </w:rPr>
+      </w:pPr>
+      <w:r>
+        <w:rPr>
+          <w:b/>
+          <w:sz w:val="36"/>
+          <w:szCs w:val="36"/>
+        </w:rPr>
+        <w:lastRenderedPageBreak/>
+        <w:t>Planung Iteration 4</w:t>
+      </w:r>
+    </w:p>
+    <w:p>
+      <w:pPr>
+        <w:pStyle w:val="KeinLeerraum"/>
+        <w:rPr>
+          <w:sz w:val="28"/>
+          <w:szCs w:val="28"/>
+        </w:rPr>
+      </w:pPr>
+      <w:r>
+        <w:rPr>
+          <w:sz w:val="28"/>
+          <w:szCs w:val="28"/>
+        </w:rPr>
+        <w:t>Iterationsziel</w:t>
+      </w:r>
+      <w:r>
+        <w:rPr>
+          <w:sz w:val="28"/>
+          <w:szCs w:val="28"/>
+        </w:rPr>
+        <w:t>:</w:t>
+      </w:r>
+    </w:p>
+    <w:p>
+      <w:pPr>
+        <w:jc w:val="both"/>
+      </w:pPr>
+      <w:r>
+        <w:t xml:space="preserve">Das Ziel des dritten Sprints besteht darin die Grundlagen des Webservice zu vervollständigen. Weiterhin soll dem Nutzer ein vereinfachtes Nutzerinterface gegeben werden, das nur noch aus einer Seite mit einer Tabelle besteht. In dieser Tabelle sollen sowohl Templates für häufige Fahrten und eigene Fahrten, als auch angebotene Fahrten angegeben sein. Weiterhin soll sich ein Teil des Teams mit der Evaluierung einer </w:t>
+      </w:r>
+      <w:proofErr w:type="spellStart"/>
+      <w:r>
+        <w:t>Android-App</w:t>
+      </w:r>
+      <w:proofErr w:type="spellEnd"/>
+      <w:r>
+        <w:t xml:space="preserve"> beschäftigen. Dabei sollen erste Funktionalitäten entwickelt und bewertet werden, ob es vor allem im zeitlich verbleibenden Rahmen sinnvoll ist eine </w:t>
+      </w:r>
+      <w:proofErr w:type="spellStart"/>
+      <w:r>
+        <w:t>Android-App</w:t>
+      </w:r>
+      <w:proofErr w:type="spellEnd"/>
+      <w:r>
+        <w:t xml:space="preserve"> zu entwickeln oder nur die Webseite auf mobile Endgeräte anzupassen. Es werden noch einige Tasks aus der dritten Iteration vervollständigt.</w:t>
+      </w:r>
+    </w:p>
+    <w:p>
+      <w:pPr>
+        <w:pStyle w:val="KeinLeerraum"/>
+        <w:rPr>
+          <w:sz w:val="28"/>
+          <w:szCs w:val="28"/>
+        </w:rPr>
+      </w:pPr>
+      <w:r>
+        <w:rPr>
+          <w:sz w:val="28"/>
+          <w:szCs w:val="28"/>
+        </w:rPr>
+        <w:t>User Stories – Aufgaben - Bearbeiter</w:t>
+      </w:r>
+      <w:r>
+        <w:rPr>
+          <w:sz w:val="28"/>
+          <w:szCs w:val="28"/>
+        </w:rPr>
+        <w:t>:</w:t>
+      </w:r>
+    </w:p>
+    <w:tbl>
+      <w:tblPr>
+        <w:tblStyle w:val="Tabellengitternetz"/>
+        <w:tblW w:w="0" w:type="auto"/>
+        <w:tblLook w:val="04A0"/>
+      </w:tblPr>
+      <w:tblGrid>
+        <w:gridCol w:w="534"/>
+        <w:gridCol w:w="3150"/>
+        <w:gridCol w:w="1527"/>
+        <w:gridCol w:w="2158"/>
+        <w:gridCol w:w="1843"/>
+      </w:tblGrid>
+      <w:tr>
+        <w:tc>
+          <w:tcPr>
+            <w:tcW w:w="534" w:type="dxa"/>
+          </w:tcPr>
+          <w:p>
+            <w:pPr>
+              <w:pStyle w:val="KeinLeerraum"/>
+              <w:jc w:val="center"/>
+              <w:rPr>
+                <w:rFonts w:ascii="Times New Roman" w:hAnsi="Times New Roman" w:cs="Times New Roman"/>
+                <w:b/>
+                <w:sz w:val="24"/>
+                <w:szCs w:val="24"/>
+              </w:rPr>
+            </w:pPr>
+            <w:r>
+              <w:rPr>
+                <w:rFonts w:ascii="Times New Roman" w:hAnsi="Times New Roman" w:cs="Times New Roman"/>
+                <w:b/>
+                <w:sz w:val="24"/>
+                <w:szCs w:val="24"/>
+              </w:rPr>
+              <w:t>#</w:t>
+            </w:r>
+          </w:p>
+        </w:tc>
+        <w:tc>
+          <w:tcPr>
+            <w:tcW w:w="3150" w:type="dxa"/>
+          </w:tcPr>
+          <w:p>
+            <w:pPr>
+              <w:pStyle w:val="KeinLeerraum"/>
+              <w:jc w:val="center"/>
+              <w:rPr>
+                <w:rFonts w:ascii="Times New Roman" w:hAnsi="Times New Roman" w:cs="Times New Roman"/>
+                <w:b/>
+                <w:sz w:val="24"/>
+                <w:szCs w:val="24"/>
+              </w:rPr>
+            </w:pPr>
+            <w:r>
+              <w:rPr>
+                <w:rFonts w:ascii="Times New Roman" w:hAnsi="Times New Roman" w:cs="Times New Roman"/>
+                <w:b/>
+                <w:sz w:val="24"/>
+                <w:szCs w:val="24"/>
+              </w:rPr>
+              <w:t>Aufgabe/Task</w:t>
+            </w:r>
+          </w:p>
+        </w:tc>
+        <w:tc>
+          <w:tcPr>
+            <w:tcW w:w="1527" w:type="dxa"/>
+          </w:tcPr>
+          <w:p>
+            <w:pPr>
+              <w:pStyle w:val="KeinLeerraum"/>
+              <w:jc w:val="center"/>
+              <w:rPr>
+                <w:rFonts w:ascii="Times New Roman" w:hAnsi="Times New Roman" w:cs="Times New Roman"/>
+                <w:b/>
+                <w:sz w:val="24"/>
+                <w:szCs w:val="24"/>
+              </w:rPr>
+            </w:pPr>
+            <w:r>
+              <w:rPr>
+                <w:rFonts w:ascii="Times New Roman" w:hAnsi="Times New Roman" w:cs="Times New Roman"/>
+                <w:b/>
+                <w:sz w:val="24"/>
+                <w:szCs w:val="24"/>
+              </w:rPr>
+              <w:t># User Story</w:t>
+            </w:r>
+          </w:p>
+        </w:tc>
+        <w:tc>
+          <w:tcPr>
+            <w:tcW w:w="2158" w:type="dxa"/>
+          </w:tcPr>
+          <w:p>
+            <w:pPr>
+              <w:pStyle w:val="KeinLeerraum"/>
+              <w:jc w:val="center"/>
+              <w:rPr>
+                <w:rFonts w:ascii="Times New Roman" w:hAnsi="Times New Roman" w:cs="Times New Roman"/>
+                <w:b/>
+                <w:sz w:val="24"/>
+                <w:szCs w:val="24"/>
+              </w:rPr>
+            </w:pPr>
+            <w:proofErr w:type="spellStart"/>
+            <w:r>
+              <w:rPr>
+                <w:rFonts w:ascii="Times New Roman" w:hAnsi="Times New Roman" w:cs="Times New Roman"/>
+                <w:b/>
+                <w:sz w:val="24"/>
+                <w:szCs w:val="24"/>
+              </w:rPr>
+              <w:t>BearbeiterIn</w:t>
+            </w:r>
+            <w:proofErr w:type="spellEnd"/>
+          </w:p>
+        </w:tc>
+        <w:tc>
+          <w:tcPr>
+            <w:tcW w:w="1843" w:type="dxa"/>
+          </w:tcPr>
+          <w:p>
+            <w:pPr>
+              <w:pStyle w:val="KeinLeerraum"/>
+              <w:jc w:val="center"/>
+              <w:rPr>
+                <w:rFonts w:ascii="Times New Roman" w:hAnsi="Times New Roman" w:cs="Times New Roman"/>
+                <w:b/>
+                <w:sz w:val="24"/>
+                <w:szCs w:val="24"/>
+              </w:rPr>
+            </w:pPr>
+            <w:proofErr w:type="spellStart"/>
+            <w:r>
+              <w:rPr>
+                <w:rFonts w:ascii="Times New Roman" w:hAnsi="Times New Roman" w:cs="Times New Roman"/>
+                <w:b/>
+                <w:sz w:val="24"/>
+                <w:szCs w:val="24"/>
+              </w:rPr>
+              <w:t>Geschätzer</w:t>
+            </w:r>
+            <w:proofErr w:type="spellEnd"/>
+            <w:r>
+              <w:rPr>
+                <w:rFonts w:ascii="Times New Roman" w:hAnsi="Times New Roman" w:cs="Times New Roman"/>
+                <w:b/>
+                <w:sz w:val="24"/>
+                <w:szCs w:val="24"/>
+              </w:rPr>
+              <w:t xml:space="preserve"> Umfang</w:t>
+            </w:r>
+          </w:p>
+        </w:tc>
+      </w:tr>
+      <w:tr>
+        <w:tc>
+          <w:tcPr>
+            <w:tcW w:w="534" w:type="dxa"/>
+          </w:tcPr>
+          <w:p>
+            <w:pPr>
+              <w:pStyle w:val="KeinLeerraum"/>
+              <w:rPr>
+                <w:rFonts w:ascii="Times New Roman" w:hAnsi="Times New Roman" w:cs="Times New Roman"/>
+                <w:sz w:val="24"/>
+                <w:szCs w:val="24"/>
+              </w:rPr>
+            </w:pPr>
+            <w:r>
+              <w:rPr>
+                <w:rFonts w:ascii="Times New Roman" w:hAnsi="Times New Roman" w:cs="Times New Roman"/>
+                <w:sz w:val="24"/>
+                <w:szCs w:val="24"/>
+              </w:rPr>
+              <w:t>66</w:t>
+            </w:r>
+          </w:p>
+        </w:tc>
+        <w:tc>
+          <w:tcPr>
+            <w:tcW w:w="3150" w:type="dxa"/>
+          </w:tcPr>
+          <w:p>
+            <w:pPr>
+              <w:pStyle w:val="KeinLeerraum"/>
+              <w:rPr>
+                <w:rFonts w:ascii="Times New Roman" w:hAnsi="Times New Roman" w:cs="Times New Roman"/>
+                <w:sz w:val="24"/>
+                <w:szCs w:val="24"/>
+              </w:rPr>
+            </w:pPr>
+            <w:r>
+              <w:rPr>
+                <w:rFonts w:ascii="Times New Roman" w:hAnsi="Times New Roman" w:cs="Times New Roman"/>
+                <w:sz w:val="24"/>
+                <w:szCs w:val="24"/>
+              </w:rPr>
+              <w:t>Filterfunktion für Favoriten</w:t>
+            </w:r>
+          </w:p>
+        </w:tc>
+        <w:tc>
+          <w:tcPr>
+            <w:tcW w:w="1527" w:type="dxa"/>
+          </w:tcPr>
+          <w:p>
+            <w:pPr>
+              <w:pStyle w:val="KeinLeerraum"/>
+              <w:jc w:val="center"/>
+              <w:rPr>
+                <w:rFonts w:ascii="Times New Roman" w:hAnsi="Times New Roman" w:cs="Times New Roman"/>
+                <w:sz w:val="24"/>
+                <w:szCs w:val="24"/>
+              </w:rPr>
+            </w:pPr>
+            <w:r>
+              <w:rPr>
+                <w:rFonts w:ascii="Times New Roman" w:hAnsi="Times New Roman" w:cs="Times New Roman"/>
+                <w:sz w:val="24"/>
+                <w:szCs w:val="24"/>
+              </w:rPr>
+              <w:t>22</w:t>
+            </w:r>
+          </w:p>
+        </w:tc>
+        <w:tc>
+          <w:tcPr>
+            <w:tcW w:w="2158" w:type="dxa"/>
+          </w:tcPr>
+          <w:p>
+            <w:pPr>
+              <w:pStyle w:val="KeinLeerraum"/>
+              <w:rPr>
+                <w:rFonts w:ascii="Times New Roman" w:hAnsi="Times New Roman" w:cs="Times New Roman"/>
+                <w:sz w:val="24"/>
+                <w:szCs w:val="24"/>
+              </w:rPr>
+            </w:pPr>
+            <w:r>
+              <w:rPr>
+                <w:rFonts w:ascii="Times New Roman" w:hAnsi="Times New Roman" w:cs="Times New Roman"/>
+                <w:sz w:val="24"/>
+                <w:szCs w:val="24"/>
+              </w:rPr>
+              <w:t>Tom</w:t>
+            </w:r>
+          </w:p>
+        </w:tc>
+        <w:tc>
+          <w:tcPr>
+            <w:tcW w:w="1843" w:type="dxa"/>
+          </w:tcPr>
+          <w:p>
+            <w:pPr>
+              <w:pStyle w:val="KeinLeerraum"/>
+              <w:jc w:val="center"/>
+              <w:rPr>
+                <w:rFonts w:ascii="Times New Roman" w:hAnsi="Times New Roman" w:cs="Times New Roman"/>
+                <w:sz w:val="24"/>
+                <w:szCs w:val="24"/>
+              </w:rPr>
+            </w:pPr>
+            <w:r>
+              <w:rPr>
+                <w:rFonts w:ascii="Times New Roman" w:hAnsi="Times New Roman" w:cs="Times New Roman"/>
+                <w:sz w:val="24"/>
+                <w:szCs w:val="24"/>
+              </w:rPr>
+              <w:t>3</w:t>
+            </w:r>
+          </w:p>
+        </w:tc>
+      </w:tr>
+      <w:tr>
+        <w:tc>
+          <w:tcPr>
+            <w:tcW w:w="534" w:type="dxa"/>
+          </w:tcPr>
+          <w:p>
+            <w:pPr>
+              <w:pStyle w:val="KeinLeerraum"/>
+              <w:rPr>
+                <w:rFonts w:ascii="Times New Roman" w:hAnsi="Times New Roman" w:cs="Times New Roman"/>
+                <w:sz w:val="24"/>
+                <w:szCs w:val="24"/>
+              </w:rPr>
+            </w:pPr>
+            <w:r>
+              <w:rPr>
+                <w:rFonts w:ascii="Times New Roman" w:hAnsi="Times New Roman" w:cs="Times New Roman"/>
+                <w:sz w:val="24"/>
+                <w:szCs w:val="24"/>
+              </w:rPr>
+              <w:t>67</w:t>
+            </w:r>
+          </w:p>
+        </w:tc>
+        <w:tc>
+          <w:tcPr>
+            <w:tcW w:w="3150" w:type="dxa"/>
+          </w:tcPr>
+          <w:p>
+            <w:pPr>
+              <w:pStyle w:val="KeinLeerraum"/>
+              <w:rPr>
+                <w:rFonts w:ascii="Times New Roman" w:hAnsi="Times New Roman" w:cs="Times New Roman"/>
+                <w:sz w:val="24"/>
+                <w:szCs w:val="24"/>
+              </w:rPr>
+            </w:pPr>
+            <w:r>
+              <w:rPr>
+                <w:rStyle w:val="author-g-jd3l7ghz122zpigy1p9d"/>
+                <w:rFonts w:ascii="Times New Roman" w:hAnsi="Times New Roman" w:cs="Times New Roman"/>
+                <w:sz w:val="24"/>
+                <w:szCs w:val="24"/>
+              </w:rPr>
+              <w:t>Initiale Favoriten finden</w:t>
+            </w:r>
+          </w:p>
+        </w:tc>
+        <w:tc>
+          <w:tcPr>
+            <w:tcW w:w="1527" w:type="dxa"/>
+          </w:tcPr>
+          <w:p>
+            <w:pPr>
+              <w:pStyle w:val="KeinLeerraum"/>
+              <w:jc w:val="center"/>
+              <w:rPr>
+                <w:rFonts w:ascii="Times New Roman" w:hAnsi="Times New Roman" w:cs="Times New Roman"/>
+                <w:sz w:val="24"/>
+                <w:szCs w:val="24"/>
+              </w:rPr>
+            </w:pPr>
+            <w:r>
+              <w:rPr>
+                <w:rFonts w:ascii="Times New Roman" w:hAnsi="Times New Roman" w:cs="Times New Roman"/>
+                <w:sz w:val="24"/>
+                <w:szCs w:val="24"/>
+              </w:rPr>
+              <w:t>22</w:t>
+            </w:r>
+          </w:p>
+        </w:tc>
+        <w:tc>
+          <w:tcPr>
+            <w:tcW w:w="2158" w:type="dxa"/>
+          </w:tcPr>
+          <w:p>
+            <w:pPr>
+              <w:pStyle w:val="KeinLeerraum"/>
+              <w:rPr>
+                <w:rFonts w:ascii="Times New Roman" w:hAnsi="Times New Roman" w:cs="Times New Roman"/>
+                <w:sz w:val="24"/>
+                <w:szCs w:val="24"/>
+              </w:rPr>
+            </w:pPr>
+            <w:r>
+              <w:rPr>
+                <w:rFonts w:ascii="Times New Roman" w:hAnsi="Times New Roman" w:cs="Times New Roman"/>
+                <w:sz w:val="24"/>
+                <w:szCs w:val="24"/>
+              </w:rPr>
+              <w:t>Tom</w:t>
+            </w:r>
+          </w:p>
+        </w:tc>
+        <w:tc>
+          <w:tcPr>
+            <w:tcW w:w="1843" w:type="dxa"/>
+          </w:tcPr>
+          <w:p>
+            <w:pPr>
+              <w:pStyle w:val="KeinLeerraum"/>
+              <w:jc w:val="center"/>
+              <w:rPr>
+                <w:rFonts w:ascii="Times New Roman" w:hAnsi="Times New Roman" w:cs="Times New Roman"/>
+                <w:sz w:val="24"/>
+                <w:szCs w:val="24"/>
+              </w:rPr>
+            </w:pPr>
+            <w:r>
+              <w:rPr>
+                <w:rFonts w:ascii="Times New Roman" w:hAnsi="Times New Roman" w:cs="Times New Roman"/>
+                <w:sz w:val="24"/>
+                <w:szCs w:val="24"/>
+              </w:rPr>
+              <w:t>2</w:t>
+            </w:r>
+          </w:p>
+        </w:tc>
+      </w:tr>
+      <w:tr>
+        <w:tc>
+          <w:tcPr>
+            <w:tcW w:w="534" w:type="dxa"/>
+          </w:tcPr>
+          <w:p>
+            <w:pPr>
+              <w:pStyle w:val="KeinLeerraum"/>
+              <w:rPr>
+                <w:rFonts w:ascii="Times New Roman" w:hAnsi="Times New Roman" w:cs="Times New Roman"/>
+                <w:sz w:val="24"/>
+                <w:szCs w:val="24"/>
+              </w:rPr>
+            </w:pPr>
+            <w:r>
+              <w:rPr>
+                <w:rFonts w:ascii="Times New Roman" w:hAnsi="Times New Roman" w:cs="Times New Roman"/>
+                <w:sz w:val="24"/>
+                <w:szCs w:val="24"/>
+              </w:rPr>
+              <w:t>68</w:t>
+            </w:r>
+          </w:p>
+        </w:tc>
+        <w:tc>
+          <w:tcPr>
+            <w:tcW w:w="3150" w:type="dxa"/>
+          </w:tcPr>
+          <w:p>
+            <w:pPr>
+              <w:pStyle w:val="KeinLeerraum"/>
+              <w:rPr>
+                <w:rFonts w:ascii="Times New Roman" w:hAnsi="Times New Roman" w:cs="Times New Roman"/>
+                <w:sz w:val="24"/>
+                <w:szCs w:val="24"/>
+              </w:rPr>
+            </w:pPr>
+            <w:r>
+              <w:rPr>
+                <w:rStyle w:val="author-g-jd3l7ghz122zpigy1p9d"/>
+                <w:rFonts w:ascii="Times New Roman" w:hAnsi="Times New Roman" w:cs="Times New Roman"/>
+                <w:sz w:val="24"/>
+                <w:szCs w:val="24"/>
+              </w:rPr>
+              <w:t>Filterfunktion für Tabellenspalten</w:t>
+            </w:r>
+          </w:p>
+        </w:tc>
+        <w:tc>
+          <w:tcPr>
+            <w:tcW w:w="1527" w:type="dxa"/>
+          </w:tcPr>
+          <w:p>
+            <w:pPr>
+              <w:pStyle w:val="KeinLeerraum"/>
+              <w:jc w:val="center"/>
+              <w:rPr>
+                <w:rFonts w:ascii="Times New Roman" w:hAnsi="Times New Roman" w:cs="Times New Roman"/>
+                <w:sz w:val="24"/>
+                <w:szCs w:val="24"/>
+              </w:rPr>
+            </w:pPr>
+            <w:r>
+              <w:rPr>
+                <w:rFonts w:ascii="Times New Roman" w:hAnsi="Times New Roman" w:cs="Times New Roman"/>
+                <w:sz w:val="24"/>
+                <w:szCs w:val="24"/>
+              </w:rPr>
+              <w:t>2</w:t>
+            </w:r>
+            <w:r>
+              <w:rPr>
+                <w:rFonts w:ascii="Times New Roman" w:hAnsi="Times New Roman" w:cs="Times New Roman"/>
+                <w:sz w:val="24"/>
+                <w:szCs w:val="24"/>
+              </w:rPr>
+              <w:t>3</w:t>
+            </w:r>
+          </w:p>
+        </w:tc>
+        <w:tc>
+          <w:tcPr>
+            <w:tcW w:w="2158" w:type="dxa"/>
+          </w:tcPr>
+          <w:p>
+            <w:pPr>
+              <w:pStyle w:val="KeinLeerraum"/>
+              <w:rPr>
+                <w:rFonts w:ascii="Times New Roman" w:hAnsi="Times New Roman" w:cs="Times New Roman"/>
+                <w:sz w:val="24"/>
+                <w:szCs w:val="24"/>
+              </w:rPr>
+            </w:pPr>
+            <w:r>
+              <w:rPr>
+                <w:rFonts w:ascii="Times New Roman" w:hAnsi="Times New Roman" w:cs="Times New Roman"/>
+                <w:sz w:val="24"/>
+                <w:szCs w:val="24"/>
+              </w:rPr>
+              <w:t>Andreas</w:t>
+            </w:r>
+          </w:p>
+        </w:tc>
+        <w:tc>
+          <w:tcPr>
+            <w:tcW w:w="1843" w:type="dxa"/>
+          </w:tcPr>
+          <w:p>
+            <w:pPr>
+              <w:pStyle w:val="KeinLeerraum"/>
+              <w:jc w:val="center"/>
+              <w:rPr>
+                <w:rFonts w:ascii="Times New Roman" w:hAnsi="Times New Roman" w:cs="Times New Roman"/>
+                <w:sz w:val="24"/>
+                <w:szCs w:val="24"/>
+              </w:rPr>
+            </w:pPr>
+            <w:r>
+              <w:rPr>
+                <w:rFonts w:ascii="Times New Roman" w:hAnsi="Times New Roman" w:cs="Times New Roman"/>
+                <w:sz w:val="24"/>
+                <w:szCs w:val="24"/>
+              </w:rPr>
+              <w:t>1</w:t>
+            </w:r>
+          </w:p>
+        </w:tc>
+      </w:tr>
+      <w:tr>
+        <w:tc>
+          <w:tcPr>
+            <w:tcW w:w="534" w:type="dxa"/>
+          </w:tcPr>
+          <w:p>
+            <w:pPr>
+              <w:pStyle w:val="KeinLeerraum"/>
+              <w:rPr>
+                <w:rFonts w:ascii="Times New Roman" w:hAnsi="Times New Roman" w:cs="Times New Roman"/>
+                <w:sz w:val="24"/>
+                <w:szCs w:val="24"/>
+              </w:rPr>
+            </w:pPr>
+            <w:r>
+              <w:rPr>
+                <w:rFonts w:ascii="Times New Roman" w:hAnsi="Times New Roman" w:cs="Times New Roman"/>
+                <w:sz w:val="24"/>
+                <w:szCs w:val="24"/>
+              </w:rPr>
+              <w:t>69</w:t>
+            </w:r>
+          </w:p>
+        </w:tc>
+        <w:tc>
+          <w:tcPr>
+            <w:tcW w:w="3150" w:type="dxa"/>
+          </w:tcPr>
+          <w:p>
+            <w:pPr>
+              <w:pStyle w:val="KeinLeerraum"/>
+              <w:rPr>
+                <w:rStyle w:val="author-g-jd3l7ghz122zpigy1p9d"/>
+                <w:rFonts w:ascii="Times New Roman" w:hAnsi="Times New Roman" w:cs="Times New Roman"/>
+                <w:sz w:val="24"/>
+                <w:szCs w:val="24"/>
+              </w:rPr>
+            </w:pPr>
+            <w:r>
+              <w:rPr>
+                <w:rStyle w:val="author-g-jd3l7ghz122zpigy1p9d"/>
+                <w:rFonts w:ascii="Times New Roman" w:hAnsi="Times New Roman" w:cs="Times New Roman"/>
+                <w:sz w:val="24"/>
+                <w:szCs w:val="24"/>
+              </w:rPr>
+              <w:t>Darstellung der Tabelle</w:t>
+            </w:r>
+          </w:p>
+        </w:tc>
+        <w:tc>
+          <w:tcPr>
+            <w:tcW w:w="1527" w:type="dxa"/>
+          </w:tcPr>
+          <w:p>
+            <w:pPr>
+              <w:pStyle w:val="KeinLeerraum"/>
+              <w:jc w:val="center"/>
+              <w:rPr>
+                <w:rFonts w:ascii="Times New Roman" w:hAnsi="Times New Roman" w:cs="Times New Roman"/>
+                <w:sz w:val="24"/>
+                <w:szCs w:val="24"/>
+              </w:rPr>
+            </w:pPr>
+            <w:r>
+              <w:rPr>
+                <w:rFonts w:ascii="Times New Roman" w:hAnsi="Times New Roman" w:cs="Times New Roman"/>
+                <w:sz w:val="24"/>
+                <w:szCs w:val="24"/>
+              </w:rPr>
+              <w:t>23</w:t>
+            </w:r>
+          </w:p>
+        </w:tc>
+        <w:tc>
+          <w:tcPr>
+            <w:tcW w:w="2158" w:type="dxa"/>
+          </w:tcPr>
+          <w:p>
+            <w:pPr>
+              <w:pStyle w:val="KeinLeerraum"/>
+              <w:rPr>
+                <w:rFonts w:ascii="Times New Roman" w:hAnsi="Times New Roman" w:cs="Times New Roman"/>
+                <w:sz w:val="24"/>
+                <w:szCs w:val="24"/>
+              </w:rPr>
+            </w:pPr>
+            <w:r>
+              <w:rPr>
+                <w:rFonts w:ascii="Times New Roman" w:hAnsi="Times New Roman" w:cs="Times New Roman"/>
+                <w:sz w:val="24"/>
+                <w:szCs w:val="24"/>
+              </w:rPr>
+              <w:t>Andreas</w:t>
+            </w:r>
+          </w:p>
+        </w:tc>
+        <w:tc>
+          <w:tcPr>
+            <w:tcW w:w="1843" w:type="dxa"/>
+          </w:tcPr>
+          <w:p>
+            <w:pPr>
+              <w:pStyle w:val="KeinLeerraum"/>
+              <w:jc w:val="center"/>
+              <w:rPr>
+                <w:rFonts w:ascii="Times New Roman" w:hAnsi="Times New Roman" w:cs="Times New Roman"/>
+                <w:sz w:val="24"/>
+                <w:szCs w:val="24"/>
+              </w:rPr>
+            </w:pPr>
+            <w:r>
+              <w:rPr>
+                <w:rFonts w:ascii="Times New Roman" w:hAnsi="Times New Roman" w:cs="Times New Roman"/>
+                <w:sz w:val="24"/>
+                <w:szCs w:val="24"/>
+              </w:rPr>
+              <w:t>2</w:t>
+            </w:r>
+          </w:p>
+        </w:tc>
+      </w:tr>
+      <w:tr>
+        <w:tc>
+          <w:tcPr>
+            <w:tcW w:w="534" w:type="dxa"/>
+          </w:tcPr>
+          <w:p>
+            <w:pPr>
+              <w:pStyle w:val="KeinLeerraum"/>
+              <w:rPr>
+                <w:rFonts w:ascii="Times New Roman" w:hAnsi="Times New Roman" w:cs="Times New Roman"/>
+                <w:sz w:val="24"/>
+                <w:szCs w:val="24"/>
+              </w:rPr>
+            </w:pPr>
+            <w:r>
+              <w:rPr>
+                <w:rFonts w:ascii="Times New Roman" w:hAnsi="Times New Roman" w:cs="Times New Roman"/>
+                <w:sz w:val="24"/>
+                <w:szCs w:val="24"/>
+              </w:rPr>
+              <w:t>70</w:t>
+            </w:r>
+          </w:p>
+        </w:tc>
+        <w:tc>
+          <w:tcPr>
+            <w:tcW w:w="3150" w:type="dxa"/>
+          </w:tcPr>
+          <w:p>
+            <w:pPr>
+              <w:pStyle w:val="KeinLeerraum"/>
+              <w:rPr>
+                <w:rStyle w:val="author-g-jd3l7ghz122zpigy1p9d"/>
+                <w:rFonts w:ascii="Times New Roman" w:hAnsi="Times New Roman" w:cs="Times New Roman"/>
+                <w:sz w:val="24"/>
+                <w:szCs w:val="24"/>
+              </w:rPr>
+            </w:pPr>
+            <w:r>
+              <w:rPr>
+                <w:rStyle w:val="author-g-jd3l7ghz122zpigy1p9d"/>
+                <w:rFonts w:ascii="Times New Roman" w:hAnsi="Times New Roman" w:cs="Times New Roman"/>
+                <w:sz w:val="24"/>
+                <w:szCs w:val="24"/>
+              </w:rPr>
+              <w:t>Erste Views erstellen</w:t>
+            </w:r>
+          </w:p>
+        </w:tc>
+        <w:tc>
+          <w:tcPr>
+            <w:tcW w:w="1527" w:type="dxa"/>
+          </w:tcPr>
+          <w:p>
+            <w:pPr>
+              <w:pStyle w:val="KeinLeerraum"/>
+              <w:jc w:val="center"/>
+              <w:rPr>
+                <w:rFonts w:ascii="Times New Roman" w:hAnsi="Times New Roman" w:cs="Times New Roman"/>
+                <w:sz w:val="24"/>
+                <w:szCs w:val="24"/>
+              </w:rPr>
+            </w:pPr>
+            <w:r>
+              <w:rPr>
+                <w:rFonts w:ascii="Times New Roman" w:hAnsi="Times New Roman" w:cs="Times New Roman"/>
+                <w:sz w:val="24"/>
+                <w:szCs w:val="24"/>
+              </w:rPr>
+              <w:t>24</w:t>
+            </w:r>
+          </w:p>
+        </w:tc>
+        <w:tc>
+          <w:tcPr>
+            <w:tcW w:w="2158" w:type="dxa"/>
+          </w:tcPr>
+          <w:p>
+            <w:pPr>
+              <w:pStyle w:val="KeinLeerraum"/>
+              <w:rPr>
+                <w:rFonts w:ascii="Times New Roman" w:hAnsi="Times New Roman" w:cs="Times New Roman"/>
+                <w:sz w:val="24"/>
+                <w:szCs w:val="24"/>
+              </w:rPr>
+            </w:pPr>
+            <w:r>
+              <w:rPr>
+                <w:rFonts w:ascii="Times New Roman" w:hAnsi="Times New Roman" w:cs="Times New Roman"/>
+                <w:sz w:val="24"/>
+                <w:szCs w:val="24"/>
+              </w:rPr>
+              <w:t>Mareike, Sebastian</w:t>
+            </w:r>
+          </w:p>
+        </w:tc>
+        <w:tc>
+          <w:tcPr>
+            <w:tcW w:w="1843" w:type="dxa"/>
+          </w:tcPr>
+          <w:p>
+            <w:pPr>
+              <w:pStyle w:val="KeinLeerraum"/>
+              <w:jc w:val="center"/>
+              <w:rPr>
+                <w:rFonts w:ascii="Times New Roman" w:hAnsi="Times New Roman" w:cs="Times New Roman"/>
+                <w:sz w:val="24"/>
+                <w:szCs w:val="24"/>
+              </w:rPr>
+            </w:pPr>
+            <w:r>
+              <w:rPr>
+                <w:rFonts w:ascii="Times New Roman" w:hAnsi="Times New Roman" w:cs="Times New Roman"/>
+                <w:sz w:val="24"/>
+                <w:szCs w:val="24"/>
+              </w:rPr>
+              <w:t>4</w:t>
+            </w:r>
+          </w:p>
+        </w:tc>
+      </w:tr>
+      <w:tr>
+        <w:tc>
+          <w:tcPr>
+            <w:tcW w:w="534" w:type="dxa"/>
+          </w:tcPr>
+          <w:p>
+            <w:pPr>
+              <w:pStyle w:val="KeinLeerraum"/>
+              <w:rPr>
+                <w:rFonts w:ascii="Times New Roman" w:hAnsi="Times New Roman" w:cs="Times New Roman"/>
+                <w:sz w:val="24"/>
+                <w:szCs w:val="24"/>
+              </w:rPr>
+            </w:pPr>
+            <w:r>
+              <w:rPr>
+                <w:rFonts w:ascii="Times New Roman" w:hAnsi="Times New Roman" w:cs="Times New Roman"/>
+                <w:sz w:val="24"/>
+                <w:szCs w:val="24"/>
+              </w:rPr>
+              <w:t>71</w:t>
+            </w:r>
+          </w:p>
+        </w:tc>
+        <w:tc>
+          <w:tcPr>
+            <w:tcW w:w="3150" w:type="dxa"/>
+          </w:tcPr>
+          <w:p>
+            <w:pPr>
+              <w:pStyle w:val="KeinLeerraum"/>
+              <w:rPr>
+                <w:rStyle w:val="author-g-jd3l7ghz122zpigy1p9d"/>
+                <w:rFonts w:ascii="Times New Roman" w:hAnsi="Times New Roman" w:cs="Times New Roman"/>
+                <w:sz w:val="24"/>
+                <w:szCs w:val="24"/>
+              </w:rPr>
+            </w:pPr>
+            <w:r>
+              <w:rPr>
+                <w:rStyle w:val="author-g-jd3l7ghz122zpigy1p9d"/>
+                <w:rFonts w:ascii="Times New Roman" w:hAnsi="Times New Roman" w:cs="Times New Roman"/>
+                <w:sz w:val="24"/>
+                <w:szCs w:val="24"/>
+              </w:rPr>
+              <w:t>Aufwandsevaluation</w:t>
+            </w:r>
+          </w:p>
+        </w:tc>
+        <w:tc>
+          <w:tcPr>
+            <w:tcW w:w="1527" w:type="dxa"/>
+          </w:tcPr>
+          <w:p>
+            <w:pPr>
+              <w:pStyle w:val="KeinLeerraum"/>
+              <w:jc w:val="center"/>
+              <w:rPr>
+                <w:rFonts w:ascii="Times New Roman" w:hAnsi="Times New Roman" w:cs="Times New Roman"/>
+                <w:sz w:val="24"/>
+                <w:szCs w:val="24"/>
+              </w:rPr>
+            </w:pPr>
+            <w:r>
+              <w:rPr>
+                <w:rFonts w:ascii="Times New Roman" w:hAnsi="Times New Roman" w:cs="Times New Roman"/>
+                <w:sz w:val="24"/>
+                <w:szCs w:val="24"/>
+              </w:rPr>
+              <w:t>24</w:t>
+            </w:r>
+          </w:p>
+        </w:tc>
+        <w:tc>
+          <w:tcPr>
+            <w:tcW w:w="2158" w:type="dxa"/>
+          </w:tcPr>
+          <w:p>
+            <w:pPr>
+              <w:pStyle w:val="KeinLeerraum"/>
+              <w:rPr>
+                <w:rFonts w:ascii="Times New Roman" w:hAnsi="Times New Roman" w:cs="Times New Roman"/>
+                <w:sz w:val="24"/>
+                <w:szCs w:val="24"/>
+              </w:rPr>
+            </w:pPr>
+            <w:r>
+              <w:rPr>
+                <w:rFonts w:ascii="Times New Roman" w:hAnsi="Times New Roman" w:cs="Times New Roman"/>
+                <w:sz w:val="24"/>
+                <w:szCs w:val="24"/>
+              </w:rPr>
+              <w:t>Mareike, Sebastian</w:t>
+            </w:r>
+          </w:p>
+        </w:tc>
+        <w:tc>
+          <w:tcPr>
+            <w:tcW w:w="1843" w:type="dxa"/>
+          </w:tcPr>
+          <w:p>
+            <w:pPr>
+              <w:pStyle w:val="KeinLeerraum"/>
+              <w:jc w:val="center"/>
+              <w:rPr>
+                <w:rFonts w:ascii="Times New Roman" w:hAnsi="Times New Roman" w:cs="Times New Roman"/>
+                <w:sz w:val="24"/>
+                <w:szCs w:val="24"/>
+              </w:rPr>
+            </w:pPr>
+            <w:r>
+              <w:rPr>
+                <w:rFonts w:ascii="Times New Roman" w:hAnsi="Times New Roman" w:cs="Times New Roman"/>
+                <w:sz w:val="24"/>
+                <w:szCs w:val="24"/>
+              </w:rPr>
+              <w:t>0,5</w:t>
             </w:r>
           </w:p>
         </w:tc>
@@ -12352,6 +17085,16 @@
       </w:tblCellMar>
     </w:tblPr>
   </w:style>
+  <w:style w:type="character" w:customStyle="1" w:styleId="author-g-jd3l7ghz122zpigy1p9d">
+    <w:name w:val="author-g-jd3l7ghz122zpigy1p9d"/>
+    <w:basedOn w:val="Absatz-Standardschriftart"/>
+    <w:rsid w:val="001F0B8C"/>
+  </w:style>
+  <w:style w:type="character" w:customStyle="1" w:styleId="author-g-4gn4fe70u9m6nvwc">
+    <w:name w:val="author-g-4gn4fe70u9m6nvwc"/>
+    <w:basedOn w:val="Absatz-Standardschriftart"/>
+    <w:rsid w:val="001F0B8C"/>
+  </w:style>
 </w:styles>
 </file>
 

</xml_diff>

<commit_message>
Burndown und Taskaktualisierung für Iteration 4
</commit_message>
<xml_diff>
--- a/Dokumentation/User_Stories.docx
+++ b/Dokumentation/User_Stories.docx
@@ -103,6 +103,10 @@
         <w:gridCol w:w="1273"/>
       </w:tblGrid>
       <w:tr>
+        <w:trPr>
+          <w:cantSplit/>
+          <w:tblHeader/>
+        </w:trPr>
         <w:tc>
           <w:tcPr>
             <w:tcW w:w="534" w:type="dxa"/>
@@ -323,7 +327,9 @@
       </w:tr>
       <w:tr>
         <w:trPr>
+          <w:cantSplit/>
           <w:trHeight w:val="512"/>
+          <w:tblHeader/>
         </w:trPr>
         <w:tc>
           <w:tcPr>
@@ -2276,11 +2282,14 @@
               <w:t xml:space="preserve">Der Nutzer </w:t>
             </w:r>
             <w:r>
-              <w:t xml:space="preserve">möchte ein Logo auf der Webseite wiederfinden, damit er auf einen Blick identifizieren kann ob er sich auf der </w:t>
+              <w:t xml:space="preserve">möchte ein </w:t>
+            </w:r>
+            <w:r>
+              <w:lastRenderedPageBreak/>
+              <w:t xml:space="preserve">Logo auf der Webseite wiederfinden, damit er auf einen Blick identifizieren kann ob er sich auf der </w:t>
             </w:r>
             <w:proofErr w:type="spellStart"/>
             <w:r>
-              <w:lastRenderedPageBreak/>
               <w:t>TaWusel</w:t>
             </w:r>
             <w:proofErr w:type="spellEnd"/>
@@ -5876,6 +5885,10 @@
         <w:gridCol w:w="1296"/>
       </w:tblGrid>
       <w:tr>
+        <w:trPr>
+          <w:cantSplit/>
+          <w:tblHeader/>
+        </w:trPr>
         <w:tc>
           <w:tcPr>
             <w:tcW w:w="522" w:type="dxa"/>
@@ -10117,6 +10130,10 @@
         <w:gridCol w:w="1296"/>
       </w:tblGrid>
       <w:tr>
+        <w:trPr>
+          <w:cantSplit/>
+          <w:tblHeader/>
+        </w:trPr>
         <w:tc>
           <w:tcPr>
             <w:tcW w:w="522" w:type="dxa"/>
@@ -13162,7 +13179,7 @@
                 <w:sz w:val="24"/>
                 <w:szCs w:val="24"/>
               </w:rPr>
-              <w:t>Mareike</w:t>
+              <w:t>Tu</w:t>
             </w:r>
           </w:p>
         </w:tc>
@@ -13298,7 +13315,7 @@
                 <w:sz w:val="24"/>
                 <w:szCs w:val="24"/>
               </w:rPr>
-              <w:t>Mareike</w:t>
+              <w:t>Tu</w:t>
             </w:r>
           </w:p>
         </w:tc>
@@ -14319,6 +14336,270 @@
                 <w:szCs w:val="24"/>
               </w:rPr>
               <w:t>Mareike, Sebastian</w:t>
+            </w:r>
+          </w:p>
+        </w:tc>
+        <w:tc>
+          <w:tcPr>
+            <w:tcW w:w="1843" w:type="dxa"/>
+          </w:tcPr>
+          <w:p>
+            <w:pPr>
+              <w:pStyle w:val="KeinLeerraum"/>
+              <w:jc w:val="center"/>
+              <w:rPr>
+                <w:rFonts w:ascii="Times New Roman" w:hAnsi="Times New Roman" w:cs="Times New Roman"/>
+                <w:sz w:val="24"/>
+                <w:szCs w:val="24"/>
+              </w:rPr>
+            </w:pPr>
+            <w:r>
+              <w:rPr>
+                <w:rFonts w:ascii="Times New Roman" w:hAnsi="Times New Roman" w:cs="Times New Roman"/>
+                <w:sz w:val="24"/>
+                <w:szCs w:val="24"/>
+              </w:rPr>
+              <w:t>0,5</w:t>
+            </w:r>
+          </w:p>
+        </w:tc>
+      </w:tr>
+      <w:tr>
+        <w:tc>
+          <w:tcPr>
+            <w:tcW w:w="534" w:type="dxa"/>
+          </w:tcPr>
+          <w:p>
+            <w:pPr>
+              <w:pStyle w:val="KeinLeerraum"/>
+              <w:rPr>
+                <w:rFonts w:ascii="Times New Roman" w:hAnsi="Times New Roman" w:cs="Times New Roman"/>
+                <w:sz w:val="24"/>
+                <w:szCs w:val="24"/>
+              </w:rPr>
+            </w:pPr>
+            <w:r>
+              <w:rPr>
+                <w:rFonts w:ascii="Times New Roman" w:hAnsi="Times New Roman" w:cs="Times New Roman"/>
+                <w:sz w:val="24"/>
+                <w:szCs w:val="24"/>
+              </w:rPr>
+              <w:t>72</w:t>
+            </w:r>
+          </w:p>
+        </w:tc>
+        <w:tc>
+          <w:tcPr>
+            <w:tcW w:w="3150" w:type="dxa"/>
+          </w:tcPr>
+          <w:p>
+            <w:pPr>
+              <w:pStyle w:val="KeinLeerraum"/>
+              <w:rPr>
+                <w:rStyle w:val="author-g-jd3l7ghz122zpigy1p9d"/>
+                <w:rFonts w:ascii="Times New Roman" w:hAnsi="Times New Roman" w:cs="Times New Roman"/>
+                <w:sz w:val="24"/>
+                <w:szCs w:val="24"/>
+              </w:rPr>
+            </w:pPr>
+            <w:r>
+              <w:rPr>
+                <w:rStyle w:val="author-g-jd3l7ghz122zpigy1p9d"/>
+                <w:rFonts w:ascii="Times New Roman" w:hAnsi="Times New Roman" w:cs="Times New Roman"/>
+                <w:sz w:val="24"/>
+                <w:szCs w:val="24"/>
+              </w:rPr>
+              <w:t xml:space="preserve">Modularisierung </w:t>
+            </w:r>
+            <w:proofErr w:type="spellStart"/>
+            <w:r>
+              <w:rPr>
+                <w:rStyle w:val="author-g-jd3l7ghz122zpigy1p9d"/>
+                <w:rFonts w:ascii="Times New Roman" w:hAnsi="Times New Roman" w:cs="Times New Roman"/>
+                <w:sz w:val="24"/>
+                <w:szCs w:val="24"/>
+              </w:rPr>
+              <w:t>Notifications</w:t>
+            </w:r>
+            <w:proofErr w:type="spellEnd"/>
+          </w:p>
+        </w:tc>
+        <w:tc>
+          <w:tcPr>
+            <w:tcW w:w="1527" w:type="dxa"/>
+          </w:tcPr>
+          <w:p>
+            <w:pPr>
+              <w:pStyle w:val="KeinLeerraum"/>
+              <w:jc w:val="center"/>
+              <w:rPr>
+                <w:rFonts w:ascii="Times New Roman" w:hAnsi="Times New Roman" w:cs="Times New Roman"/>
+                <w:sz w:val="24"/>
+                <w:szCs w:val="24"/>
+              </w:rPr>
+            </w:pPr>
+            <w:r>
+              <w:rPr>
+                <w:rFonts w:ascii="Times New Roman" w:hAnsi="Times New Roman" w:cs="Times New Roman"/>
+                <w:sz w:val="24"/>
+                <w:szCs w:val="24"/>
+              </w:rPr>
+              <w:t>5</w:t>
+            </w:r>
+          </w:p>
+        </w:tc>
+        <w:tc>
+          <w:tcPr>
+            <w:tcW w:w="2158" w:type="dxa"/>
+          </w:tcPr>
+          <w:p>
+            <w:pPr>
+              <w:pStyle w:val="KeinLeerraum"/>
+              <w:rPr>
+                <w:rFonts w:ascii="Times New Roman" w:hAnsi="Times New Roman" w:cs="Times New Roman"/>
+                <w:sz w:val="24"/>
+                <w:szCs w:val="24"/>
+              </w:rPr>
+            </w:pPr>
+            <w:r>
+              <w:rPr>
+                <w:rFonts w:ascii="Times New Roman" w:hAnsi="Times New Roman" w:cs="Times New Roman"/>
+                <w:sz w:val="24"/>
+                <w:szCs w:val="24"/>
+              </w:rPr>
+              <w:t>Sebastian</w:t>
+            </w:r>
+          </w:p>
+        </w:tc>
+        <w:tc>
+          <w:tcPr>
+            <w:tcW w:w="1843" w:type="dxa"/>
+          </w:tcPr>
+          <w:p>
+            <w:pPr>
+              <w:pStyle w:val="KeinLeerraum"/>
+              <w:jc w:val="center"/>
+              <w:rPr>
+                <w:rFonts w:ascii="Times New Roman" w:hAnsi="Times New Roman" w:cs="Times New Roman"/>
+                <w:sz w:val="24"/>
+                <w:szCs w:val="24"/>
+              </w:rPr>
+            </w:pPr>
+            <w:r>
+              <w:rPr>
+                <w:rFonts w:ascii="Times New Roman" w:hAnsi="Times New Roman" w:cs="Times New Roman"/>
+                <w:sz w:val="24"/>
+                <w:szCs w:val="24"/>
+              </w:rPr>
+              <w:t>2</w:t>
+            </w:r>
+          </w:p>
+        </w:tc>
+      </w:tr>
+      <w:tr>
+        <w:tc>
+          <w:tcPr>
+            <w:tcW w:w="534" w:type="dxa"/>
+          </w:tcPr>
+          <w:p>
+            <w:pPr>
+              <w:pStyle w:val="KeinLeerraum"/>
+              <w:rPr>
+                <w:rFonts w:ascii="Times New Roman" w:hAnsi="Times New Roman" w:cs="Times New Roman"/>
+                <w:sz w:val="24"/>
+                <w:szCs w:val="24"/>
+              </w:rPr>
+            </w:pPr>
+            <w:r>
+              <w:rPr>
+                <w:rFonts w:ascii="Times New Roman" w:hAnsi="Times New Roman" w:cs="Times New Roman"/>
+                <w:sz w:val="24"/>
+                <w:szCs w:val="24"/>
+              </w:rPr>
+              <w:t>73</w:t>
+            </w:r>
+          </w:p>
+        </w:tc>
+        <w:tc>
+          <w:tcPr>
+            <w:tcW w:w="3150" w:type="dxa"/>
+          </w:tcPr>
+          <w:p>
+            <w:pPr>
+              <w:pStyle w:val="KeinLeerraum"/>
+              <w:rPr>
+                <w:rStyle w:val="author-g-jd3l7ghz122zpigy1p9d"/>
+                <w:rFonts w:ascii="Times New Roman" w:hAnsi="Times New Roman" w:cs="Times New Roman"/>
+                <w:sz w:val="24"/>
+                <w:szCs w:val="24"/>
+              </w:rPr>
+            </w:pPr>
+            <w:r>
+              <w:rPr>
+                <w:rStyle w:val="author-g-jd3l7ghz122zpigy1p9d"/>
+                <w:rFonts w:ascii="Times New Roman" w:hAnsi="Times New Roman" w:cs="Times New Roman"/>
+                <w:sz w:val="24"/>
+                <w:szCs w:val="24"/>
+              </w:rPr>
+              <w:t xml:space="preserve">Weitere Infos von </w:t>
+            </w:r>
+            <w:proofErr w:type="spellStart"/>
+            <w:r>
+              <w:rPr>
+                <w:rStyle w:val="author-g-jd3l7ghz122zpigy1p9d"/>
+                <w:rFonts w:ascii="Times New Roman" w:hAnsi="Times New Roman" w:cs="Times New Roman"/>
+                <w:sz w:val="24"/>
+                <w:szCs w:val="24"/>
+              </w:rPr>
+              <w:t>myTaxi</w:t>
+            </w:r>
+            <w:proofErr w:type="spellEnd"/>
+          </w:p>
+        </w:tc>
+        <w:tc>
+          <w:tcPr>
+            <w:tcW w:w="1527" w:type="dxa"/>
+          </w:tcPr>
+          <w:p>
+            <w:pPr>
+              <w:pStyle w:val="KeinLeerraum"/>
+              <w:jc w:val="center"/>
+              <w:rPr>
+                <w:rFonts w:ascii="Times New Roman" w:hAnsi="Times New Roman" w:cs="Times New Roman"/>
+                <w:sz w:val="24"/>
+                <w:szCs w:val="24"/>
+              </w:rPr>
+            </w:pPr>
+            <w:r>
+              <w:rPr>
+                <w:rFonts w:ascii="Times New Roman" w:hAnsi="Times New Roman" w:cs="Times New Roman"/>
+                <w:sz w:val="24"/>
+                <w:szCs w:val="24"/>
+              </w:rPr>
+              <w:t>4</w:t>
+            </w:r>
+          </w:p>
+        </w:tc>
+        <w:tc>
+          <w:tcPr>
+            <w:tcW w:w="2158" w:type="dxa"/>
+          </w:tcPr>
+          <w:p>
+            <w:pPr>
+              <w:pStyle w:val="KeinLeerraum"/>
+              <w:rPr>
+                <w:rFonts w:ascii="Times New Roman" w:hAnsi="Times New Roman" w:cs="Times New Roman"/>
+                <w:sz w:val="24"/>
+                <w:szCs w:val="24"/>
+              </w:rPr>
+            </w:pPr>
+            <w:r>
+              <w:rPr>
+                <w:rFonts w:ascii="Times New Roman" w:hAnsi="Times New Roman" w:cs="Times New Roman"/>
+                <w:sz w:val="24"/>
+                <w:szCs w:val="24"/>
+              </w:rPr>
+              <w:t>Tu</w:t>
             </w:r>
           </w:p>
         </w:tc>

</xml_diff>

<commit_message>
diverse aktualisierungen + präsi
präsi, update user stories, burndown chart aktualisiert,
architekturdiagramm angefertigt
</commit_message>
<xml_diff>
--- a/Dokumentation/User_Stories.docx
+++ b/Dokumentation/User_Stories.docx
@@ -845,6 +845,9 @@
               <w:pStyle w:val="TableContents"/>
               <w:jc w:val="center"/>
             </w:pPr>
+            <w:r>
+              <w:t>X</w:t>
+            </w:r>
           </w:p>
         </w:tc>
         <w:tc>
@@ -856,9 +859,6 @@
               <w:pStyle w:val="TableContents"/>
               <w:jc w:val="center"/>
             </w:pPr>
-            <w:r>
-              <w:t>X</w:t>
-            </w:r>
           </w:p>
         </w:tc>
         <w:tc>
@@ -1485,20 +1485,20 @@
               <w:pStyle w:val="TableContents"/>
               <w:jc w:val="center"/>
             </w:pPr>
+          </w:p>
+        </w:tc>
+        <w:tc>
+          <w:tcPr>
+            <w:tcW w:w="1273" w:type="dxa"/>
+          </w:tcPr>
+          <w:p>
+            <w:pPr>
+              <w:pStyle w:val="TableContents"/>
+              <w:jc w:val="center"/>
+            </w:pPr>
             <w:r>
               <w:t>X</w:t>
             </w:r>
-          </w:p>
-        </w:tc>
-        <w:tc>
-          <w:tcPr>
-            <w:tcW w:w="1273" w:type="dxa"/>
-          </w:tcPr>
-          <w:p>
-            <w:pPr>
-              <w:pStyle w:val="TableContents"/>
-              <w:jc w:val="center"/>
-            </w:pPr>
           </w:p>
         </w:tc>
       </w:tr>
@@ -17998,7 +17998,16 @@
                 <w:sz w:val="24"/>
                 <w:szCs w:val="24"/>
               </w:rPr>
-              <w:t xml:space="preserve"> D</w:t>
+              <w:t xml:space="preserve"> </w:t>
+            </w:r>
+            <w:proofErr w:type="spellStart"/>
+            <w:r>
+              <w:rPr>
+                <w:rFonts w:ascii="Times New Roman" w:hAnsi="Times New Roman" w:cs="Times New Roman"/>
+                <w:sz w:val="24"/>
+                <w:szCs w:val="24"/>
+              </w:rPr>
+              <w:t>D</w:t>
             </w:r>
             <w:r>
               <w:rPr>
@@ -18024,6 +18033,7 @@
               </w:rPr>
               <w:t>mon</w:t>
             </w:r>
+            <w:proofErr w:type="spellEnd"/>
           </w:p>
         </w:tc>
         <w:tc>

</xml_diff>

<commit_message>
erweiterung der gruppen doku
um ein stückchen adroid und einfügen von den user stories in das pdf.
</commit_message>
<xml_diff>
--- a/Dokumentation/User_Stories.docx
+++ b/Dokumentation/User_Stories.docx
@@ -54,10 +54,26 @@
         <w:t xml:space="preserve"> handelt, die nach unserer Projektplanung vor der</w:t>
       </w:r>
       <w:r>
-        <w:t xml:space="preserve"> App-Version </w:t>
+        <w:t xml:space="preserve"> </w:t>
+      </w:r>
+      <w:proofErr w:type="spellStart"/>
+      <w:r>
+        <w:t>App</w:t>
+      </w:r>
+      <w:proofErr w:type="spellEnd"/>
+      <w:r>
+        <w:t xml:space="preserve">-Version </w:t>
       </w:r>
       <w:r>
-        <w:t xml:space="preserve">implementiert werden soll. Bei der Implementierung der App-Version, wird ein Großteil der User Stories ein weiteres Mal durchlaufen werden, wobei es dabei nur technisch bedingte Abweichungen vorhanden sein werden. </w:t>
+        <w:t xml:space="preserve">implementiert werden soll. Bei der Implementierung der </w:t>
+      </w:r>
+      <w:proofErr w:type="spellStart"/>
+      <w:r>
+        <w:t>App</w:t>
+      </w:r>
+      <w:proofErr w:type="spellEnd"/>
+      <w:r>
+        <w:t xml:space="preserve">-Version, wird ein Großteil der User Stories ein weiteres Mal durchlaufen werden, wobei es dabei nur technisch bedingte Abweichungen vorhanden sein werden. </w:t>
       </w:r>
     </w:p>
     <w:p>
@@ -151,6 +167,7 @@
                 <w:szCs w:val="24"/>
               </w:rPr>
             </w:pPr>
+            <w:proofErr w:type="spellStart"/>
             <w:r>
               <w:rPr>
                 <w:rFonts w:ascii="Times New Roman" w:hAnsi="Times New Roman" w:cs="Times New Roman"/>
@@ -160,6 +177,7 @@
               </w:rPr>
               <w:t>Prio</w:t>
             </w:r>
+            <w:proofErr w:type="spellEnd"/>
             <w:r>
               <w:rPr>
                 <w:rFonts w:ascii="Times New Roman" w:hAnsi="Times New Roman" w:cs="Times New Roman"/>
@@ -262,8 +280,18 @@
                 <w:sz w:val="20"/>
                 <w:szCs w:val="20"/>
               </w:rPr>
-              <w:t>in Personentagen</w:t>
-            </w:r>
+              <w:t xml:space="preserve">in </w:t>
+            </w:r>
+            <w:proofErr w:type="spellStart"/>
+            <w:r>
+              <w:rPr>
+                <w:rFonts w:cs="Times New Roman"/>
+                <w:sz w:val="20"/>
+                <w:szCs w:val="20"/>
+              </w:rPr>
+              <w:t>Personentagen</w:t>
+            </w:r>
+            <w:proofErr w:type="spellEnd"/>
           </w:p>
         </w:tc>
         <w:tc>
@@ -762,7 +790,15 @@
           </w:tcPr>
           <w:p>
             <w:r>
-              <w:t xml:space="preserve">Der Nutzer möchte, dass ein Taxi automatisiert bestellt wird (egal ob über myTaxi oder jemand anderen), damit er möglichst wenig tun muss. </w:t>
+              <w:t xml:space="preserve">Der Nutzer möchte, dass ein Taxi automatisiert bestellt wird (egal ob über </w:t>
+            </w:r>
+            <w:proofErr w:type="spellStart"/>
+            <w:r>
+              <w:t>myTaxi</w:t>
+            </w:r>
+            <w:proofErr w:type="spellEnd"/>
+            <w:r>
+              <w:t xml:space="preserve"> oder jemand anderen), damit er möglichst wenig tun muss. </w:t>
             </w:r>
           </w:p>
         </w:tc>
@@ -860,7 +896,23 @@
               <w:t>Der Nutzer möchte bezüglich der Fahrt auf dem Laufenden gehalten werden</w:t>
             </w:r>
             <w:r>
-              <w:t xml:space="preserve"> (z.B. über Email, Notifications in der App oder SMS)</w:t>
+              <w:t xml:space="preserve"> (z.B. über Email, </w:t>
+            </w:r>
+            <w:proofErr w:type="spellStart"/>
+            <w:r>
+              <w:t>Notifications</w:t>
+            </w:r>
+            <w:proofErr w:type="spellEnd"/>
+            <w:r>
+              <w:t xml:space="preserve"> in der </w:t>
+            </w:r>
+            <w:proofErr w:type="spellStart"/>
+            <w:r>
+              <w:t>App</w:t>
+            </w:r>
+            <w:proofErr w:type="spellEnd"/>
+            <w:r>
+              <w:t xml:space="preserve"> oder SMS)</w:t>
             </w:r>
             <w:r>
               <w:t xml:space="preserve">, um sicher zu gehen, dass sie so stattfindet. </w:t>
@@ -1776,8 +1828,13 @@
               <w:t>Der Nutzer möchte</w:t>
             </w:r>
             <w:r>
-              <w:t xml:space="preserve"> die Art der Notification</w:t>
-            </w:r>
+              <w:t xml:space="preserve"> die Art der </w:t>
+            </w:r>
+            <w:proofErr w:type="spellStart"/>
+            <w:r>
+              <w:t>Notification</w:t>
+            </w:r>
+            <w:proofErr w:type="spellEnd"/>
             <w:r>
               <w:t xml:space="preserve"> einstellen können, </w:t>
             </w:r>
@@ -2229,7 +2286,15 @@
             </w:r>
             <w:r>
               <w:lastRenderedPageBreak/>
-              <w:t>Logo auf der Webseite wiederfinden, damit er auf einen Blick identifizieren kann ob er sich auf der TaWusel-Seite befindet</w:t>
+              <w:t xml:space="preserve">Logo auf der Webseite wiederfinden, damit er auf einen Blick identifizieren kann ob er sich auf der </w:t>
+            </w:r>
+            <w:proofErr w:type="spellStart"/>
+            <w:r>
+              <w:t>TaWusel</w:t>
+            </w:r>
+            <w:proofErr w:type="spellEnd"/>
+            <w:r>
+              <w:t>-Seite befindet</w:t>
             </w:r>
             <w:r>
               <w:t>.</w:t>
@@ -2993,11 +3058,47 @@
                 <w:rStyle w:val="author-g-jd3l7ghz122zpigy1p9d"/>
               </w:rPr>
             </w:pPr>
+            <w:proofErr w:type="spellStart"/>
             <w:r>
               <w:rPr>
                 <w:rStyle w:val="author-g-jd3l7ghz122zpigy1p9d"/>
               </w:rPr>
-              <w:t>Meta Userstory: Einarbeitung in Android, um zu evaluieren ob noch eine App geschrieben werden soll oder nicht.</w:t>
+              <w:t>Meta</w:t>
+            </w:r>
+            <w:proofErr w:type="spellEnd"/>
+            <w:r>
+              <w:rPr>
+                <w:rStyle w:val="author-g-jd3l7ghz122zpigy1p9d"/>
+              </w:rPr>
+              <w:t xml:space="preserve"> Userstory: Einarbeitung in </w:t>
+            </w:r>
+            <w:proofErr w:type="spellStart"/>
+            <w:r>
+              <w:rPr>
+                <w:rStyle w:val="author-g-jd3l7ghz122zpigy1p9d"/>
+              </w:rPr>
+              <w:t>Android</w:t>
+            </w:r>
+            <w:proofErr w:type="spellEnd"/>
+            <w:r>
+              <w:rPr>
+                <w:rStyle w:val="author-g-jd3l7ghz122zpigy1p9d"/>
+              </w:rPr>
+              <w:t xml:space="preserve">, um zu evaluieren ob noch eine </w:t>
+            </w:r>
+            <w:proofErr w:type="spellStart"/>
+            <w:r>
+              <w:rPr>
+                <w:rStyle w:val="author-g-jd3l7ghz122zpigy1p9d"/>
+              </w:rPr>
+              <w:t>App</w:t>
+            </w:r>
+            <w:proofErr w:type="spellEnd"/>
+            <w:r>
+              <w:rPr>
+                <w:rStyle w:val="author-g-jd3l7ghz122zpigy1p9d"/>
+              </w:rPr>
+              <w:t xml:space="preserve"> geschrieben werden soll oder nicht.</w:t>
             </w:r>
           </w:p>
         </w:tc>
@@ -3118,7 +3219,35 @@
               <w:rPr>
                 <w:rStyle w:val="author-g-jd3l7ghz122zpigy1p9d"/>
               </w:rPr>
-              <w:t>Der Nutzer möchte per Android App auf den Service zugreifen können, um den Service auch auf dem Handy verwenden zu können.</w:t>
+              <w:t xml:space="preserve">Der Nutzer möchte per </w:t>
+            </w:r>
+            <w:proofErr w:type="spellStart"/>
+            <w:r>
+              <w:rPr>
+                <w:rStyle w:val="author-g-jd3l7ghz122zpigy1p9d"/>
+              </w:rPr>
+              <w:t>Android</w:t>
+            </w:r>
+            <w:proofErr w:type="spellEnd"/>
+            <w:r>
+              <w:rPr>
+                <w:rStyle w:val="author-g-jd3l7ghz122zpigy1p9d"/>
+              </w:rPr>
+              <w:t xml:space="preserve"> </w:t>
+            </w:r>
+            <w:proofErr w:type="spellStart"/>
+            <w:r>
+              <w:rPr>
+                <w:rStyle w:val="author-g-jd3l7ghz122zpigy1p9d"/>
+              </w:rPr>
+              <w:t>App</w:t>
+            </w:r>
+            <w:proofErr w:type="spellEnd"/>
+            <w:r>
+              <w:rPr>
+                <w:rStyle w:val="author-g-jd3l7ghz122zpigy1p9d"/>
+              </w:rPr>
+              <w:t xml:space="preserve"> auf den Service zugreifen können, um den Service auch auf dem Handy verwenden zu können.</w:t>
             </w:r>
           </w:p>
         </w:tc>
@@ -3609,7 +3738,21 @@
               <w:rPr>
                 <w:rStyle w:val="author-g-jd3l7ghz122zpigy1p9d"/>
               </w:rPr>
-              <w:t>Der Nutzer möchte den Initiatior einer Tour verschieben können, um ggf. andere Leute als verantwortlich zu deklarieren.</w:t>
+              <w:t xml:space="preserve">Der Nutzer möchte den </w:t>
+            </w:r>
+            <w:proofErr w:type="spellStart"/>
+            <w:r>
+              <w:rPr>
+                <w:rStyle w:val="author-g-jd3l7ghz122zpigy1p9d"/>
+              </w:rPr>
+              <w:t>Initiatior</w:t>
+            </w:r>
+            <w:proofErr w:type="spellEnd"/>
+            <w:r>
+              <w:rPr>
+                <w:rStyle w:val="author-g-jd3l7ghz122zpigy1p9d"/>
+              </w:rPr>
+              <w:t xml:space="preserve"> einer Tour verschieben können, um ggf. andere Leute als verantwortlich zu deklarieren.</w:t>
             </w:r>
           </w:p>
         </w:tc>
@@ -3726,11 +3869,19 @@
                 <w:rStyle w:val="author-g-jd3l7ghz122zpigy1p9d"/>
               </w:rPr>
             </w:pPr>
+            <w:proofErr w:type="spellStart"/>
             <w:r>
               <w:rPr>
                 <w:rStyle w:val="author-g-jd3l7ghz122zpigy1p9d"/>
               </w:rPr>
-              <w:t>Meta Userstory:</w:t>
+              <w:t>Meta</w:t>
+            </w:r>
+            <w:proofErr w:type="spellEnd"/>
+            <w:r>
+              <w:rPr>
+                <w:rStyle w:val="author-g-jd3l7ghz122zpigy1p9d"/>
+              </w:rPr>
+              <w:t xml:space="preserve"> Userstory:</w:t>
             </w:r>
             <w:r>
               <w:rPr>
@@ -4045,6 +4196,7 @@
                 <w:szCs w:val="24"/>
               </w:rPr>
             </w:pPr>
+            <w:proofErr w:type="spellStart"/>
             <w:r>
               <w:rPr>
                 <w:rFonts w:ascii="Times New Roman" w:hAnsi="Times New Roman" w:cs="Times New Roman"/>
@@ -4054,6 +4206,7 @@
               </w:rPr>
               <w:t>BearbeiterIn</w:t>
             </w:r>
+            <w:proofErr w:type="spellEnd"/>
           </w:p>
         </w:tc>
         <w:tc>
@@ -4071,6 +4224,7 @@
                 <w:szCs w:val="24"/>
               </w:rPr>
             </w:pPr>
+            <w:proofErr w:type="spellStart"/>
             <w:r>
               <w:rPr>
                 <w:rFonts w:ascii="Times New Roman" w:hAnsi="Times New Roman" w:cs="Times New Roman"/>
@@ -4078,7 +4232,17 @@
                 <w:sz w:val="24"/>
                 <w:szCs w:val="24"/>
               </w:rPr>
-              <w:t>Geschätzer Umfang</w:t>
+              <w:t>Geschätzer</w:t>
+            </w:r>
+            <w:proofErr w:type="spellEnd"/>
+            <w:r>
+              <w:rPr>
+                <w:rFonts w:ascii="Times New Roman" w:hAnsi="Times New Roman" w:cs="Times New Roman"/>
+                <w:b/>
+                <w:sz w:val="24"/>
+                <w:szCs w:val="24"/>
+              </w:rPr>
+              <w:t xml:space="preserve"> Umfang</w:t>
             </w:r>
           </w:p>
         </w:tc>
@@ -5197,7 +5361,25 @@
                 <w:sz w:val="24"/>
                 <w:szCs w:val="24"/>
               </w:rPr>
-              <w:t>Neue Fahrt Emailbenachricht.</w:t>
+              <w:t xml:space="preserve">Neue Fahrt </w:t>
+            </w:r>
+            <w:proofErr w:type="spellStart"/>
+            <w:r>
+              <w:rPr>
+                <w:rFonts w:ascii="Times New Roman" w:hAnsi="Times New Roman" w:cs="Times New Roman"/>
+                <w:sz w:val="24"/>
+                <w:szCs w:val="24"/>
+              </w:rPr>
+              <w:t>Emailbenachricht</w:t>
+            </w:r>
+            <w:proofErr w:type="spellEnd"/>
+            <w:r>
+              <w:rPr>
+                <w:rFonts w:ascii="Times New Roman" w:hAnsi="Times New Roman" w:cs="Times New Roman"/>
+                <w:sz w:val="24"/>
+                <w:szCs w:val="24"/>
+              </w:rPr>
+              <w:t>.</w:t>
             </w:r>
           </w:p>
         </w:tc>
@@ -5435,7 +5617,25 @@
                 <w:sz w:val="24"/>
                 <w:szCs w:val="24"/>
               </w:rPr>
-              <w:t xml:space="preserve">Bedarf nach Firmenaccount </w:t>
+              <w:t xml:space="preserve">Bedarf nach </w:t>
+            </w:r>
+            <w:proofErr w:type="spellStart"/>
+            <w:r>
+              <w:rPr>
+                <w:rFonts w:ascii="Times New Roman" w:hAnsi="Times New Roman" w:cs="Times New Roman"/>
+                <w:sz w:val="24"/>
+                <w:szCs w:val="24"/>
+              </w:rPr>
+              <w:t>Firmenaccount</w:t>
+            </w:r>
+            <w:proofErr w:type="spellEnd"/>
+            <w:r>
+              <w:rPr>
+                <w:rFonts w:ascii="Times New Roman" w:hAnsi="Times New Roman" w:cs="Times New Roman"/>
+                <w:sz w:val="24"/>
+                <w:szCs w:val="24"/>
+              </w:rPr>
+              <w:t xml:space="preserve"> </w:t>
             </w:r>
           </w:p>
         </w:tc>
@@ -5554,8 +5754,18 @@
                 <w:sz w:val="24"/>
                 <w:szCs w:val="24"/>
               </w:rPr>
-              <w:t>Kontakt zu myTaxi</w:t>
-            </w:r>
+              <w:t xml:space="preserve">Kontakt zu </w:t>
+            </w:r>
+            <w:proofErr w:type="spellStart"/>
+            <w:r>
+              <w:rPr>
+                <w:rFonts w:ascii="Times New Roman" w:hAnsi="Times New Roman" w:cs="Times New Roman"/>
+                <w:sz w:val="24"/>
+                <w:szCs w:val="24"/>
+              </w:rPr>
+              <w:t>myTaxi</w:t>
+            </w:r>
+            <w:proofErr w:type="spellEnd"/>
           </w:p>
         </w:tc>
         <w:tc>
@@ -5792,7 +6002,25 @@
                 <w:sz w:val="24"/>
                 <w:szCs w:val="24"/>
               </w:rPr>
-              <w:t>Benachrichtigung für n. Mitf.</w:t>
+              <w:t xml:space="preserve">Benachrichtigung für n. </w:t>
+            </w:r>
+            <w:proofErr w:type="spellStart"/>
+            <w:r>
+              <w:rPr>
+                <w:rFonts w:ascii="Times New Roman" w:hAnsi="Times New Roman" w:cs="Times New Roman"/>
+                <w:sz w:val="24"/>
+                <w:szCs w:val="24"/>
+              </w:rPr>
+              <w:t>Mitf</w:t>
+            </w:r>
+            <w:proofErr w:type="spellEnd"/>
+            <w:r>
+              <w:rPr>
+                <w:rFonts w:ascii="Times New Roman" w:hAnsi="Times New Roman" w:cs="Times New Roman"/>
+                <w:sz w:val="24"/>
+                <w:szCs w:val="24"/>
+              </w:rPr>
+              <w:t>.</w:t>
             </w:r>
           </w:p>
         </w:tc>
@@ -5911,7 +6139,25 @@
                 <w:sz w:val="24"/>
                 <w:szCs w:val="24"/>
               </w:rPr>
-              <w:t>„Timer“ für Benachrichtigung</w:t>
+              <w:t>„</w:t>
+            </w:r>
+            <w:proofErr w:type="spellStart"/>
+            <w:r>
+              <w:rPr>
+                <w:rFonts w:ascii="Times New Roman" w:hAnsi="Times New Roman" w:cs="Times New Roman"/>
+                <w:sz w:val="24"/>
+                <w:szCs w:val="24"/>
+              </w:rPr>
+              <w:t>Timer</w:t>
+            </w:r>
+            <w:proofErr w:type="spellEnd"/>
+            <w:r>
+              <w:rPr>
+                <w:rFonts w:ascii="Times New Roman" w:hAnsi="Times New Roman" w:cs="Times New Roman"/>
+                <w:sz w:val="24"/>
+                <w:szCs w:val="24"/>
+              </w:rPr>
+              <w:t>“ für Benachrichtigung</w:t>
             </w:r>
           </w:p>
         </w:tc>
@@ -6526,6 +6772,7 @@
                 <w:szCs w:val="24"/>
               </w:rPr>
             </w:pPr>
+            <w:proofErr w:type="spellStart"/>
             <w:r>
               <w:rPr>
                 <w:rFonts w:ascii="Times New Roman" w:hAnsi="Times New Roman" w:cs="Times New Roman"/>
@@ -6535,6 +6782,7 @@
               </w:rPr>
               <w:t>BearbeiterIn</w:t>
             </w:r>
+            <w:proofErr w:type="spellEnd"/>
           </w:p>
         </w:tc>
         <w:tc>
@@ -6552,6 +6800,7 @@
                 <w:szCs w:val="24"/>
               </w:rPr>
             </w:pPr>
+            <w:proofErr w:type="spellStart"/>
             <w:r>
               <w:rPr>
                 <w:rFonts w:ascii="Times New Roman" w:hAnsi="Times New Roman" w:cs="Times New Roman"/>
@@ -6559,7 +6808,17 @@
                 <w:sz w:val="24"/>
                 <w:szCs w:val="24"/>
               </w:rPr>
-              <w:t>Geschätzer Umfang</w:t>
+              <w:t>Geschätzer</w:t>
+            </w:r>
+            <w:proofErr w:type="spellEnd"/>
+            <w:r>
+              <w:rPr>
+                <w:rFonts w:ascii="Times New Roman" w:hAnsi="Times New Roman" w:cs="Times New Roman"/>
+                <w:b/>
+                <w:sz w:val="24"/>
+                <w:szCs w:val="24"/>
+              </w:rPr>
+              <w:t xml:space="preserve"> Umfang</w:t>
             </w:r>
           </w:p>
         </w:tc>
@@ -7896,7 +8155,25 @@
                 <w:sz w:val="24"/>
                 <w:szCs w:val="24"/>
               </w:rPr>
-              <w:t>Neue Fahrt Emailbenachricht.</w:t>
+              <w:t xml:space="preserve">Neue Fahrt </w:t>
+            </w:r>
+            <w:proofErr w:type="spellStart"/>
+            <w:r>
+              <w:rPr>
+                <w:rFonts w:ascii="Times New Roman" w:hAnsi="Times New Roman" w:cs="Times New Roman"/>
+                <w:sz w:val="24"/>
+                <w:szCs w:val="24"/>
+              </w:rPr>
+              <w:t>Emailbenachricht</w:t>
+            </w:r>
+            <w:proofErr w:type="spellEnd"/>
+            <w:r>
+              <w:rPr>
+                <w:rFonts w:ascii="Times New Roman" w:hAnsi="Times New Roman" w:cs="Times New Roman"/>
+                <w:sz w:val="24"/>
+                <w:szCs w:val="24"/>
+              </w:rPr>
+              <w:t>.</w:t>
             </w:r>
           </w:p>
         </w:tc>
@@ -8167,7 +8444,25 @@
                 <w:sz w:val="24"/>
                 <w:szCs w:val="24"/>
               </w:rPr>
-              <w:t xml:space="preserve">Bedarf nach Firmenaccount </w:t>
+              <w:t xml:space="preserve">Bedarf nach </w:t>
+            </w:r>
+            <w:proofErr w:type="spellStart"/>
+            <w:r>
+              <w:rPr>
+                <w:rFonts w:ascii="Times New Roman" w:hAnsi="Times New Roman" w:cs="Times New Roman"/>
+                <w:sz w:val="24"/>
+                <w:szCs w:val="24"/>
+              </w:rPr>
+              <w:t>Firmenaccount</w:t>
+            </w:r>
+            <w:proofErr w:type="spellEnd"/>
+            <w:r>
+              <w:rPr>
+                <w:rFonts w:ascii="Times New Roman" w:hAnsi="Times New Roman" w:cs="Times New Roman"/>
+                <w:sz w:val="24"/>
+                <w:szCs w:val="24"/>
+              </w:rPr>
+              <w:t xml:space="preserve"> </w:t>
             </w:r>
           </w:p>
         </w:tc>
@@ -8302,8 +8597,18 @@
                 <w:sz w:val="24"/>
                 <w:szCs w:val="24"/>
               </w:rPr>
-              <w:t>Kontakt zu myTaxi</w:t>
-            </w:r>
+              <w:t xml:space="preserve">Kontakt zu </w:t>
+            </w:r>
+            <w:proofErr w:type="spellStart"/>
+            <w:r>
+              <w:rPr>
+                <w:rFonts w:ascii="Times New Roman" w:hAnsi="Times New Roman" w:cs="Times New Roman"/>
+                <w:sz w:val="24"/>
+                <w:szCs w:val="24"/>
+              </w:rPr>
+              <w:t>myTaxi</w:t>
+            </w:r>
+            <w:proofErr w:type="spellEnd"/>
           </w:p>
         </w:tc>
         <w:tc>
@@ -8572,7 +8877,25 @@
                 <w:sz w:val="24"/>
                 <w:szCs w:val="24"/>
               </w:rPr>
-              <w:t>Benachrichtigung für n. Mitf.</w:t>
+              <w:t xml:space="preserve">Benachrichtigung für n. </w:t>
+            </w:r>
+            <w:proofErr w:type="spellStart"/>
+            <w:r>
+              <w:rPr>
+                <w:rFonts w:ascii="Times New Roman" w:hAnsi="Times New Roman" w:cs="Times New Roman"/>
+                <w:sz w:val="24"/>
+                <w:szCs w:val="24"/>
+              </w:rPr>
+              <w:t>Mitf</w:t>
+            </w:r>
+            <w:proofErr w:type="spellEnd"/>
+            <w:r>
+              <w:rPr>
+                <w:rFonts w:ascii="Times New Roman" w:hAnsi="Times New Roman" w:cs="Times New Roman"/>
+                <w:sz w:val="24"/>
+                <w:szCs w:val="24"/>
+              </w:rPr>
+              <w:t>.</w:t>
             </w:r>
           </w:p>
         </w:tc>
@@ -8707,7 +9030,25 @@
                 <w:sz w:val="24"/>
                 <w:szCs w:val="24"/>
               </w:rPr>
-              <w:t>„Timer“ für Benachrichtigung</w:t>
+              <w:t>„</w:t>
+            </w:r>
+            <w:proofErr w:type="spellStart"/>
+            <w:r>
+              <w:rPr>
+                <w:rFonts w:ascii="Times New Roman" w:hAnsi="Times New Roman" w:cs="Times New Roman"/>
+                <w:sz w:val="24"/>
+                <w:szCs w:val="24"/>
+              </w:rPr>
+              <w:t>Timer</w:t>
+            </w:r>
+            <w:proofErr w:type="spellEnd"/>
+            <w:r>
+              <w:rPr>
+                <w:rFonts w:ascii="Times New Roman" w:hAnsi="Times New Roman" w:cs="Times New Roman"/>
+                <w:sz w:val="24"/>
+                <w:szCs w:val="24"/>
+              </w:rPr>
+              <w:t>“ für Benachrichtigung</w:t>
             </w:r>
           </w:p>
         </w:tc>
@@ -9112,7 +9453,25 @@
                 <w:sz w:val="24"/>
                 <w:szCs w:val="24"/>
               </w:rPr>
-              <w:t>Profilframework recherch.</w:t>
+              <w:t xml:space="preserve">Profilframework </w:t>
+            </w:r>
+            <w:proofErr w:type="spellStart"/>
+            <w:r>
+              <w:rPr>
+                <w:rFonts w:ascii="Times New Roman" w:hAnsi="Times New Roman" w:cs="Times New Roman"/>
+                <w:sz w:val="24"/>
+                <w:szCs w:val="24"/>
+              </w:rPr>
+              <w:t>recherch</w:t>
+            </w:r>
+            <w:proofErr w:type="spellEnd"/>
+            <w:r>
+              <w:rPr>
+                <w:rFonts w:ascii="Times New Roman" w:hAnsi="Times New Roman" w:cs="Times New Roman"/>
+                <w:sz w:val="24"/>
+                <w:szCs w:val="24"/>
+              </w:rPr>
+              <w:t>.</w:t>
             </w:r>
           </w:p>
         </w:tc>
@@ -9848,6 +10207,7 @@
                 <w:szCs w:val="24"/>
               </w:rPr>
             </w:pPr>
+            <w:proofErr w:type="spellStart"/>
             <w:r>
               <w:rPr>
                 <w:rFonts w:ascii="Times New Roman" w:hAnsi="Times New Roman" w:cs="Times New Roman"/>
@@ -9857,6 +10217,7 @@
               </w:rPr>
               <w:t>BearbeiterIn</w:t>
             </w:r>
+            <w:proofErr w:type="spellEnd"/>
           </w:p>
         </w:tc>
         <w:tc>
@@ -9874,6 +10235,7 @@
                 <w:szCs w:val="24"/>
               </w:rPr>
             </w:pPr>
+            <w:proofErr w:type="spellStart"/>
             <w:r>
               <w:rPr>
                 <w:rFonts w:ascii="Times New Roman" w:hAnsi="Times New Roman" w:cs="Times New Roman"/>
@@ -9881,7 +10243,17 @@
                 <w:sz w:val="24"/>
                 <w:szCs w:val="24"/>
               </w:rPr>
-              <w:t>Geschätzer Umfang</w:t>
+              <w:t>Geschätzer</w:t>
+            </w:r>
+            <w:proofErr w:type="spellEnd"/>
+            <w:r>
+              <w:rPr>
+                <w:rFonts w:ascii="Times New Roman" w:hAnsi="Times New Roman" w:cs="Times New Roman"/>
+                <w:b/>
+                <w:sz w:val="24"/>
+                <w:szCs w:val="24"/>
+              </w:rPr>
+              <w:t xml:space="preserve"> Umfang</w:t>
             </w:r>
           </w:p>
         </w:tc>
@@ -10645,6 +11017,7 @@
                 <w:szCs w:val="24"/>
               </w:rPr>
             </w:pPr>
+            <w:proofErr w:type="spellStart"/>
             <w:r>
               <w:rPr>
                 <w:rFonts w:ascii="Times New Roman" w:hAnsi="Times New Roman" w:cs="Times New Roman"/>
@@ -10654,6 +11027,7 @@
               </w:rPr>
               <w:t>BearbeiterIn</w:t>
             </w:r>
+            <w:proofErr w:type="spellEnd"/>
           </w:p>
         </w:tc>
         <w:tc>
@@ -10671,6 +11045,7 @@
                 <w:szCs w:val="24"/>
               </w:rPr>
             </w:pPr>
+            <w:proofErr w:type="spellStart"/>
             <w:r>
               <w:rPr>
                 <w:rFonts w:ascii="Times New Roman" w:hAnsi="Times New Roman" w:cs="Times New Roman"/>
@@ -10678,7 +11053,17 @@
                 <w:sz w:val="24"/>
                 <w:szCs w:val="24"/>
               </w:rPr>
-              <w:t>Geschätzer Umfang</w:t>
+              <w:t>Geschätzer</w:t>
+            </w:r>
+            <w:proofErr w:type="spellEnd"/>
+            <w:r>
+              <w:rPr>
+                <w:rFonts w:ascii="Times New Roman" w:hAnsi="Times New Roman" w:cs="Times New Roman"/>
+                <w:b/>
+                <w:sz w:val="24"/>
+                <w:szCs w:val="24"/>
+              </w:rPr>
+              <w:t xml:space="preserve"> Umfang</w:t>
             </w:r>
           </w:p>
         </w:tc>
@@ -11737,7 +12122,25 @@
                 <w:sz w:val="24"/>
                 <w:szCs w:val="24"/>
               </w:rPr>
-              <w:t>Neue Fahrt Emailbenachricht.</w:t>
+              <w:t xml:space="preserve">Neue Fahrt </w:t>
+            </w:r>
+            <w:proofErr w:type="spellStart"/>
+            <w:r>
+              <w:rPr>
+                <w:rFonts w:ascii="Times New Roman" w:hAnsi="Times New Roman" w:cs="Times New Roman"/>
+                <w:sz w:val="24"/>
+                <w:szCs w:val="24"/>
+              </w:rPr>
+              <w:t>Emailbenachricht</w:t>
+            </w:r>
+            <w:proofErr w:type="spellEnd"/>
+            <w:r>
+              <w:rPr>
+                <w:rFonts w:ascii="Times New Roman" w:hAnsi="Times New Roman" w:cs="Times New Roman"/>
+                <w:sz w:val="24"/>
+                <w:szCs w:val="24"/>
+              </w:rPr>
+              <w:t>.</w:t>
             </w:r>
           </w:p>
         </w:tc>
@@ -12015,7 +12418,25 @@
                 <w:sz w:val="24"/>
                 <w:szCs w:val="24"/>
               </w:rPr>
-              <w:t xml:space="preserve">Bedarf nach Firmenaccount </w:t>
+              <w:t xml:space="preserve">Bedarf nach </w:t>
+            </w:r>
+            <w:proofErr w:type="spellStart"/>
+            <w:r>
+              <w:rPr>
+                <w:rFonts w:ascii="Times New Roman" w:hAnsi="Times New Roman" w:cs="Times New Roman"/>
+                <w:sz w:val="24"/>
+                <w:szCs w:val="24"/>
+              </w:rPr>
+              <w:t>Firmenaccount</w:t>
+            </w:r>
+            <w:proofErr w:type="spellEnd"/>
+            <w:r>
+              <w:rPr>
+                <w:rFonts w:ascii="Times New Roman" w:hAnsi="Times New Roman" w:cs="Times New Roman"/>
+                <w:sz w:val="24"/>
+                <w:szCs w:val="24"/>
+              </w:rPr>
+              <w:t xml:space="preserve"> </w:t>
             </w:r>
           </w:p>
         </w:tc>
@@ -12158,8 +12579,18 @@
                 <w:sz w:val="24"/>
                 <w:szCs w:val="24"/>
               </w:rPr>
-              <w:t>Kontakt zu myTaxi</w:t>
-            </w:r>
+              <w:t xml:space="preserve">Kontakt zu </w:t>
+            </w:r>
+            <w:proofErr w:type="spellStart"/>
+            <w:r>
+              <w:rPr>
+                <w:rFonts w:ascii="Times New Roman" w:hAnsi="Times New Roman" w:cs="Times New Roman"/>
+                <w:sz w:val="24"/>
+                <w:szCs w:val="24"/>
+              </w:rPr>
+              <w:t>myTaxi</w:t>
+            </w:r>
+            <w:proofErr w:type="spellEnd"/>
           </w:p>
         </w:tc>
         <w:tc>
@@ -12444,7 +12875,25 @@
                 <w:sz w:val="24"/>
                 <w:szCs w:val="24"/>
               </w:rPr>
-              <w:t>Benachrichtigung für n. Mitf.</w:t>
+              <w:t xml:space="preserve">Benachrichtigung für n. </w:t>
+            </w:r>
+            <w:proofErr w:type="spellStart"/>
+            <w:r>
+              <w:rPr>
+                <w:rFonts w:ascii="Times New Roman" w:hAnsi="Times New Roman" w:cs="Times New Roman"/>
+                <w:sz w:val="24"/>
+                <w:szCs w:val="24"/>
+              </w:rPr>
+              <w:t>Mitf</w:t>
+            </w:r>
+            <w:proofErr w:type="spellEnd"/>
+            <w:r>
+              <w:rPr>
+                <w:rFonts w:ascii="Times New Roman" w:hAnsi="Times New Roman" w:cs="Times New Roman"/>
+                <w:sz w:val="24"/>
+                <w:szCs w:val="24"/>
+              </w:rPr>
+              <w:t>.</w:t>
             </w:r>
           </w:p>
         </w:tc>
@@ -12587,7 +13036,25 @@
                 <w:sz w:val="24"/>
                 <w:szCs w:val="24"/>
               </w:rPr>
-              <w:t>„Timer“ für Benachrichtigung</w:t>
+              <w:t>„</w:t>
+            </w:r>
+            <w:proofErr w:type="spellStart"/>
+            <w:r>
+              <w:rPr>
+                <w:rFonts w:ascii="Times New Roman" w:hAnsi="Times New Roman" w:cs="Times New Roman"/>
+                <w:sz w:val="24"/>
+                <w:szCs w:val="24"/>
+              </w:rPr>
+              <w:t>Timer</w:t>
+            </w:r>
+            <w:proofErr w:type="spellEnd"/>
+            <w:r>
+              <w:rPr>
+                <w:rFonts w:ascii="Times New Roman" w:hAnsi="Times New Roman" w:cs="Times New Roman"/>
+                <w:sz w:val="24"/>
+                <w:szCs w:val="24"/>
+              </w:rPr>
+              <w:t>“ für Benachrichtigung</w:t>
             </w:r>
           </w:p>
         </w:tc>
@@ -13763,7 +14230,23 @@
         <w:t>vierten</w:t>
       </w:r>
       <w:r>
-        <w:t xml:space="preserve"> Sprints besteht darin die Grundlagen des Webservice zu vervollständigen. Weiterhin soll dem Nutzer ein vereinfachtes Nutzerinterface gegeben werden, das nur noch aus einer Seite mit einer Tabelle besteht. In dieser Tabelle sollen sowohl Templates für häufige Fahrten und eigene Fahrten, als auch angebotene Fahrten angegeben sein. Weiterhin soll sich ein Teil des Teams mit der Evaluierung einer Android-App beschäftigen. Dabei sollen erste Funktionalitäten entwickelt und bewertet werden, ob es vor allem im zeitlich verbleibenden Rahmen sinnvoll ist eine Android-App zu entwickeln oder nur die Webseite auf mobile Endgeräte anzupassen. Es werden noch einige Tasks aus der dritten Iteration vervollständigt.</w:t>
+        <w:t xml:space="preserve"> Sprints besteht darin die Grundlagen des Webservice zu vervollständigen. Weiterhin soll dem Nutzer ein vereinfachtes Nutzerinterface gegeben werden, das nur noch aus einer Seite mit einer Tabelle besteht. In dieser Tabelle sollen sowohl Templates für häufige Fahrten und eigene Fahrten, als auch angebotene Fahrten angegeben sein. Weiterhin soll sich ein Teil des Teams mit der Evaluierung einer </w:t>
+      </w:r>
+      <w:proofErr w:type="spellStart"/>
+      <w:r>
+        <w:t>Android-App</w:t>
+      </w:r>
+      <w:proofErr w:type="spellEnd"/>
+      <w:r>
+        <w:t xml:space="preserve"> beschäftigen. Dabei sollen erste Funktionalitäten entwickelt und bewertet werden, ob es vor allem im zeitlich verbleibenden Rahmen sinnvoll ist eine </w:t>
+      </w:r>
+      <w:proofErr w:type="spellStart"/>
+      <w:r>
+        <w:t>Android-App</w:t>
+      </w:r>
+      <w:proofErr w:type="spellEnd"/>
+      <w:r>
+        <w:t xml:space="preserve"> zu entwickeln oder nur die Webseite auf mobile Endgeräte anzupassen. Es werden noch einige Tasks aus der dritten Iteration vervollständigt.</w:t>
       </w:r>
     </w:p>
     <w:p>
@@ -13896,6 +14379,7 @@
                 <w:szCs w:val="24"/>
               </w:rPr>
             </w:pPr>
+            <w:proofErr w:type="spellStart"/>
             <w:r>
               <w:rPr>
                 <w:rFonts w:ascii="Times New Roman" w:hAnsi="Times New Roman" w:cs="Times New Roman"/>
@@ -13905,6 +14389,7 @@
               </w:rPr>
               <w:t>BearbeiterIn</w:t>
             </w:r>
+            <w:proofErr w:type="spellEnd"/>
           </w:p>
         </w:tc>
         <w:tc>
@@ -13922,6 +14407,7 @@
                 <w:szCs w:val="24"/>
               </w:rPr>
             </w:pPr>
+            <w:proofErr w:type="spellStart"/>
             <w:r>
               <w:rPr>
                 <w:rFonts w:ascii="Times New Roman" w:hAnsi="Times New Roman" w:cs="Times New Roman"/>
@@ -13929,7 +14415,17 @@
                 <w:sz w:val="24"/>
                 <w:szCs w:val="24"/>
               </w:rPr>
-              <w:t>Geschätzer Umfang</w:t>
+              <w:t>Geschätzer</w:t>
+            </w:r>
+            <w:proofErr w:type="spellEnd"/>
+            <w:r>
+              <w:rPr>
+                <w:rFonts w:ascii="Times New Roman" w:hAnsi="Times New Roman" w:cs="Times New Roman"/>
+                <w:b/>
+                <w:sz w:val="24"/>
+                <w:szCs w:val="24"/>
+              </w:rPr>
+              <w:t xml:space="preserve"> Umfang</w:t>
             </w:r>
           </w:p>
         </w:tc>
@@ -14709,8 +15205,19 @@
                 <w:sz w:val="24"/>
                 <w:szCs w:val="24"/>
               </w:rPr>
-              <w:t>Modularisierung Notifications</w:t>
-            </w:r>
+              <w:t xml:space="preserve">Modularisierung </w:t>
+            </w:r>
+            <w:proofErr w:type="spellStart"/>
+            <w:r>
+              <w:rPr>
+                <w:rStyle w:val="author-g-jd3l7ghz122zpigy1p9d"/>
+                <w:rFonts w:ascii="Times New Roman" w:hAnsi="Times New Roman" w:cs="Times New Roman"/>
+                <w:sz w:val="24"/>
+                <w:szCs w:val="24"/>
+              </w:rPr>
+              <w:t>Notifications</w:t>
+            </w:r>
+            <w:proofErr w:type="spellEnd"/>
           </w:p>
         </w:tc>
         <w:tc>
@@ -14830,8 +15337,19 @@
                 <w:sz w:val="24"/>
                 <w:szCs w:val="24"/>
               </w:rPr>
-              <w:t>Weitere Infos von myTaxi</w:t>
-            </w:r>
+              <w:t xml:space="preserve">Weitere Infos von </w:t>
+            </w:r>
+            <w:proofErr w:type="spellStart"/>
+            <w:r>
+              <w:rPr>
+                <w:rStyle w:val="author-g-jd3l7ghz122zpigy1p9d"/>
+                <w:rFonts w:ascii="Times New Roman" w:hAnsi="Times New Roman" w:cs="Times New Roman"/>
+                <w:sz w:val="24"/>
+                <w:szCs w:val="24"/>
+              </w:rPr>
+              <w:t>myTaxi</w:t>
+            </w:r>
+            <w:proofErr w:type="spellEnd"/>
           </w:p>
         </w:tc>
         <w:tc>
@@ -15070,6 +15588,7 @@
                 <w:szCs w:val="24"/>
               </w:rPr>
             </w:pPr>
+            <w:proofErr w:type="spellStart"/>
             <w:r>
               <w:rPr>
                 <w:rFonts w:ascii="Times New Roman" w:hAnsi="Times New Roman" w:cs="Times New Roman"/>
@@ -15079,6 +15598,7 @@
               </w:rPr>
               <w:t>BearbeiterIn</w:t>
             </w:r>
+            <w:proofErr w:type="spellEnd"/>
           </w:p>
         </w:tc>
         <w:tc>
@@ -15096,6 +15616,7 @@
                 <w:szCs w:val="24"/>
               </w:rPr>
             </w:pPr>
+            <w:proofErr w:type="spellStart"/>
             <w:r>
               <w:rPr>
                 <w:rFonts w:ascii="Times New Roman" w:hAnsi="Times New Roman" w:cs="Times New Roman"/>
@@ -15103,7 +15624,17 @@
                 <w:sz w:val="24"/>
                 <w:szCs w:val="24"/>
               </w:rPr>
-              <w:t>Geschätzer Umfang</w:t>
+              <w:t>Geschätzer</w:t>
+            </w:r>
+            <w:proofErr w:type="spellEnd"/>
+            <w:r>
+              <w:rPr>
+                <w:rFonts w:ascii="Times New Roman" w:hAnsi="Times New Roman" w:cs="Times New Roman"/>
+                <w:b/>
+                <w:sz w:val="24"/>
+                <w:szCs w:val="24"/>
+              </w:rPr>
+              <w:t xml:space="preserve"> Umfang</w:t>
             </w:r>
           </w:p>
         </w:tc>
@@ -16474,8 +17005,19 @@
                 <w:sz w:val="24"/>
                 <w:szCs w:val="24"/>
               </w:rPr>
-              <w:t>Modularisierung Notifications</w:t>
-            </w:r>
+              <w:t xml:space="preserve">Modularisierung </w:t>
+            </w:r>
+            <w:proofErr w:type="spellStart"/>
+            <w:r>
+              <w:rPr>
+                <w:rStyle w:val="author-g-jd3l7ghz122zpigy1p9d"/>
+                <w:rFonts w:ascii="Times New Roman" w:hAnsi="Times New Roman" w:cs="Times New Roman"/>
+                <w:sz w:val="24"/>
+                <w:szCs w:val="24"/>
+              </w:rPr>
+              <w:t>Notifications</w:t>
+            </w:r>
+            <w:proofErr w:type="spellEnd"/>
           </w:p>
         </w:tc>
         <w:tc>
@@ -16619,8 +17161,19 @@
                 <w:sz w:val="24"/>
                 <w:szCs w:val="24"/>
               </w:rPr>
-              <w:t>Weitere Infos von myTaxi</w:t>
-            </w:r>
+              <w:t xml:space="preserve">Weitere Infos von </w:t>
+            </w:r>
+            <w:proofErr w:type="spellStart"/>
+            <w:r>
+              <w:rPr>
+                <w:rStyle w:val="author-g-jd3l7ghz122zpigy1p9d"/>
+                <w:rFonts w:ascii="Times New Roman" w:hAnsi="Times New Roman" w:cs="Times New Roman"/>
+                <w:sz w:val="24"/>
+                <w:szCs w:val="24"/>
+              </w:rPr>
+              <w:t>myTaxi</w:t>
+            </w:r>
+            <w:proofErr w:type="spellEnd"/>
           </w:p>
         </w:tc>
         <w:tc>
@@ -16937,13 +17490,37 @@
         <w:t xml:space="preserve"> Sprints besteht darin </w:t>
       </w:r>
       <w:r>
-        <w:t>kleine Verbesserungen und Bugfixes der Funktionalität der Webseite zu implementieren</w:t>
+        <w:t xml:space="preserve">kleine Verbesserungen und </w:t>
+      </w:r>
+      <w:proofErr w:type="spellStart"/>
+      <w:r>
+        <w:t>Bugfixes</w:t>
+      </w:r>
+      <w:proofErr w:type="spellEnd"/>
+      <w:r>
+        <w:t xml:space="preserve"> der Funktionalität der Webseite zu implementieren</w:t>
       </w:r>
       <w:r>
         <w:t xml:space="preserve">. </w:t>
       </w:r>
       <w:r>
-        <w:t xml:space="preserve"> Außerdem soll die Android App entwickelt werden, mit der der Nutzer auf den Service zugreifen kann.</w:t>
+        <w:t xml:space="preserve"> Außerdem soll die </w:t>
+      </w:r>
+      <w:proofErr w:type="spellStart"/>
+      <w:r>
+        <w:t>Android</w:t>
+      </w:r>
+      <w:proofErr w:type="spellEnd"/>
+      <w:r>
+        <w:t xml:space="preserve"> </w:t>
+      </w:r>
+      <w:proofErr w:type="spellStart"/>
+      <w:r>
+        <w:t>App</w:t>
+      </w:r>
+      <w:proofErr w:type="spellEnd"/>
+      <w:r>
+        <w:t xml:space="preserve"> entwickelt werden, mit der der Nutzer auf den Service zugreifen kann.</w:t>
       </w:r>
       <w:r>
         <w:t xml:space="preserve"> Außerdem steht noch die automatisierte Buchung aus der letzten Iteration aus.</w:t>
@@ -17079,6 +17656,7 @@
                 <w:szCs w:val="24"/>
               </w:rPr>
             </w:pPr>
+            <w:proofErr w:type="spellStart"/>
             <w:r>
               <w:rPr>
                 <w:rFonts w:ascii="Times New Roman" w:hAnsi="Times New Roman" w:cs="Times New Roman"/>
@@ -17088,6 +17666,7 @@
               </w:rPr>
               <w:t>BearbeiterIn</w:t>
             </w:r>
+            <w:proofErr w:type="spellEnd"/>
           </w:p>
         </w:tc>
         <w:tc>
@@ -17105,6 +17684,7 @@
                 <w:szCs w:val="24"/>
               </w:rPr>
             </w:pPr>
+            <w:proofErr w:type="spellStart"/>
             <w:r>
               <w:rPr>
                 <w:rFonts w:ascii="Times New Roman" w:hAnsi="Times New Roman" w:cs="Times New Roman"/>
@@ -17112,7 +17692,17 @@
                 <w:sz w:val="24"/>
                 <w:szCs w:val="24"/>
               </w:rPr>
-              <w:t>Geschätzer Umfang</w:t>
+              <w:t>Geschätzer</w:t>
+            </w:r>
+            <w:proofErr w:type="spellEnd"/>
+            <w:r>
+              <w:rPr>
+                <w:rFonts w:ascii="Times New Roman" w:hAnsi="Times New Roman" w:cs="Times New Roman"/>
+                <w:b/>
+                <w:sz w:val="24"/>
+                <w:szCs w:val="24"/>
+              </w:rPr>
+              <w:t xml:space="preserve"> Umfang</w:t>
             </w:r>
           </w:p>
         </w:tc>
@@ -17392,13 +17982,32 @@
                 <w:szCs w:val="24"/>
               </w:rPr>
             </w:pPr>
-            <w:r>
-              <w:rPr>
-                <w:rFonts w:ascii="Times New Roman" w:hAnsi="Times New Roman" w:cs="Times New Roman"/>
-                <w:sz w:val="24"/>
-                <w:szCs w:val="24"/>
-              </w:rPr>
-              <w:t>Notification D</w:t>
+            <w:proofErr w:type="spellStart"/>
+            <w:r>
+              <w:rPr>
+                <w:rFonts w:ascii="Times New Roman" w:hAnsi="Times New Roman" w:cs="Times New Roman"/>
+                <w:sz w:val="24"/>
+                <w:szCs w:val="24"/>
+              </w:rPr>
+              <w:t>Notification</w:t>
+            </w:r>
+            <w:proofErr w:type="spellEnd"/>
+            <w:r>
+              <w:rPr>
+                <w:rFonts w:ascii="Times New Roman" w:hAnsi="Times New Roman" w:cs="Times New Roman"/>
+                <w:sz w:val="24"/>
+                <w:szCs w:val="24"/>
+              </w:rPr>
+              <w:t xml:space="preserve"> </w:t>
+            </w:r>
+            <w:proofErr w:type="spellStart"/>
+            <w:r>
+              <w:rPr>
+                <w:rFonts w:ascii="Times New Roman" w:hAnsi="Times New Roman" w:cs="Times New Roman"/>
+                <w:sz w:val="24"/>
+                <w:szCs w:val="24"/>
+              </w:rPr>
+              <w:t>D</w:t>
             </w:r>
             <w:r>
               <w:rPr>
@@ -17424,6 +18033,7 @@
               </w:rPr>
               <w:t>mon</w:t>
             </w:r>
+            <w:proofErr w:type="spellEnd"/>
           </w:p>
         </w:tc>
         <w:tc>
@@ -18011,13 +18621,23 @@
                 <w:szCs w:val="24"/>
               </w:rPr>
             </w:pPr>
-            <w:r>
-              <w:rPr>
-                <w:rFonts w:ascii="Times New Roman" w:hAnsi="Times New Roman" w:cs="Times New Roman"/>
-                <w:sz w:val="24"/>
-                <w:szCs w:val="24"/>
-              </w:rPr>
-              <w:t>Notifications auswählbar machen</w:t>
+            <w:proofErr w:type="spellStart"/>
+            <w:r>
+              <w:rPr>
+                <w:rFonts w:ascii="Times New Roman" w:hAnsi="Times New Roman" w:cs="Times New Roman"/>
+                <w:sz w:val="24"/>
+                <w:szCs w:val="24"/>
+              </w:rPr>
+              <w:t>Notifications</w:t>
+            </w:r>
+            <w:proofErr w:type="spellEnd"/>
+            <w:r>
+              <w:rPr>
+                <w:rFonts w:ascii="Times New Roman" w:hAnsi="Times New Roman" w:cs="Times New Roman"/>
+                <w:sz w:val="24"/>
+                <w:szCs w:val="24"/>
+              </w:rPr>
+              <w:t xml:space="preserve"> auswählbar machen</w:t>
             </w:r>
           </w:p>
         </w:tc>
@@ -18255,7 +18875,43 @@
                 <w:sz w:val="24"/>
                 <w:szCs w:val="24"/>
               </w:rPr>
-              <w:t>Fix sms async T</w:t>
+              <w:t xml:space="preserve">Fix </w:t>
+            </w:r>
+            <w:proofErr w:type="spellStart"/>
+            <w:r>
+              <w:rPr>
+                <w:rFonts w:ascii="Times New Roman" w:hAnsi="Times New Roman" w:cs="Times New Roman"/>
+                <w:sz w:val="24"/>
+                <w:szCs w:val="24"/>
+              </w:rPr>
+              <w:t>sms</w:t>
+            </w:r>
+            <w:proofErr w:type="spellEnd"/>
+            <w:r>
+              <w:rPr>
+                <w:rFonts w:ascii="Times New Roman" w:hAnsi="Times New Roman" w:cs="Times New Roman"/>
+                <w:sz w:val="24"/>
+                <w:szCs w:val="24"/>
+              </w:rPr>
+              <w:t xml:space="preserve"> </w:t>
+            </w:r>
+            <w:proofErr w:type="spellStart"/>
+            <w:r>
+              <w:rPr>
+                <w:rFonts w:ascii="Times New Roman" w:hAnsi="Times New Roman" w:cs="Times New Roman"/>
+                <w:sz w:val="24"/>
+                <w:szCs w:val="24"/>
+              </w:rPr>
+              <w:t>async</w:t>
+            </w:r>
+            <w:proofErr w:type="spellEnd"/>
+            <w:r>
+              <w:rPr>
+                <w:rFonts w:ascii="Times New Roman" w:hAnsi="Times New Roman" w:cs="Times New Roman"/>
+                <w:sz w:val="24"/>
+                <w:szCs w:val="24"/>
+              </w:rPr>
+              <w:t xml:space="preserve"> T</w:t>
             </w:r>
             <w:r>
               <w:rPr>
@@ -18382,7 +19038,25 @@
                 <w:sz w:val="24"/>
                 <w:szCs w:val="24"/>
               </w:rPr>
-              <w:t>Fix Datepicker Bug</w:t>
+              <w:t xml:space="preserve">Fix </w:t>
+            </w:r>
+            <w:proofErr w:type="spellStart"/>
+            <w:r>
+              <w:rPr>
+                <w:rFonts w:ascii="Times New Roman" w:hAnsi="Times New Roman" w:cs="Times New Roman"/>
+                <w:sz w:val="24"/>
+                <w:szCs w:val="24"/>
+              </w:rPr>
+              <w:t>Datepicker</w:t>
+            </w:r>
+            <w:proofErr w:type="spellEnd"/>
+            <w:r>
+              <w:rPr>
+                <w:rFonts w:ascii="Times New Roman" w:hAnsi="Times New Roman" w:cs="Times New Roman"/>
+                <w:sz w:val="24"/>
+                <w:szCs w:val="24"/>
+              </w:rPr>
+              <w:t xml:space="preserve"> Bug</w:t>
             </w:r>
           </w:p>
         </w:tc>
@@ -18614,14 +19288,34 @@
                 <w:szCs w:val="24"/>
               </w:rPr>
             </w:pPr>
-            <w:r>
-              <w:rPr>
-                <w:rFonts w:ascii="Times New Roman" w:hAnsi="Times New Roman" w:cs="Times New Roman"/>
-                <w:sz w:val="24"/>
-                <w:szCs w:val="24"/>
-              </w:rPr>
-              <w:t>Flashingnachricht TourCreate</w:t>
-            </w:r>
+            <w:proofErr w:type="spellStart"/>
+            <w:r>
+              <w:rPr>
+                <w:rFonts w:ascii="Times New Roman" w:hAnsi="Times New Roman" w:cs="Times New Roman"/>
+                <w:sz w:val="24"/>
+                <w:szCs w:val="24"/>
+              </w:rPr>
+              <w:t>Flashingnachricht</w:t>
+            </w:r>
+            <w:proofErr w:type="spellEnd"/>
+            <w:r>
+              <w:rPr>
+                <w:rFonts w:ascii="Times New Roman" w:hAnsi="Times New Roman" w:cs="Times New Roman"/>
+                <w:sz w:val="24"/>
+                <w:szCs w:val="24"/>
+              </w:rPr>
+              <w:t xml:space="preserve"> </w:t>
+            </w:r>
+            <w:proofErr w:type="spellStart"/>
+            <w:r>
+              <w:rPr>
+                <w:rFonts w:ascii="Times New Roman" w:hAnsi="Times New Roman" w:cs="Times New Roman"/>
+                <w:sz w:val="24"/>
+                <w:szCs w:val="24"/>
+              </w:rPr>
+              <w:t>TourCreate</w:t>
+            </w:r>
+            <w:proofErr w:type="spellEnd"/>
           </w:p>
         </w:tc>
         <w:tc>
@@ -18739,7 +19433,25 @@
                 <w:sz w:val="24"/>
                 <w:szCs w:val="24"/>
               </w:rPr>
-              <w:t>Fix Timer Bugs</w:t>
+              <w:t xml:space="preserve">Fix </w:t>
+            </w:r>
+            <w:proofErr w:type="spellStart"/>
+            <w:r>
+              <w:rPr>
+                <w:rFonts w:ascii="Times New Roman" w:hAnsi="Times New Roman" w:cs="Times New Roman"/>
+                <w:sz w:val="24"/>
+                <w:szCs w:val="24"/>
+              </w:rPr>
+              <w:t>Timer</w:t>
+            </w:r>
+            <w:proofErr w:type="spellEnd"/>
+            <w:r>
+              <w:rPr>
+                <w:rFonts w:ascii="Times New Roman" w:hAnsi="Times New Roman" w:cs="Times New Roman"/>
+                <w:sz w:val="24"/>
+                <w:szCs w:val="24"/>
+              </w:rPr>
+              <w:t xml:space="preserve"> Bugs</w:t>
             </w:r>
           </w:p>
         </w:tc>
@@ -18858,7 +19570,25 @@
                 <w:sz w:val="24"/>
                 <w:szCs w:val="24"/>
               </w:rPr>
-              <w:t>Redirect Tel.Best. Links</w:t>
+              <w:t xml:space="preserve">Redirect </w:t>
+            </w:r>
+            <w:proofErr w:type="spellStart"/>
+            <w:r>
+              <w:rPr>
+                <w:rFonts w:ascii="Times New Roman" w:hAnsi="Times New Roman" w:cs="Times New Roman"/>
+                <w:sz w:val="24"/>
+                <w:szCs w:val="24"/>
+              </w:rPr>
+              <w:t>Tel.Best</w:t>
+            </w:r>
+            <w:proofErr w:type="spellEnd"/>
+            <w:r>
+              <w:rPr>
+                <w:rFonts w:ascii="Times New Roman" w:hAnsi="Times New Roman" w:cs="Times New Roman"/>
+                <w:sz w:val="24"/>
+                <w:szCs w:val="24"/>
+              </w:rPr>
+              <w:t>. Links</w:t>
             </w:r>
           </w:p>
         </w:tc>
@@ -18977,8 +19707,18 @@
                 <w:sz w:val="24"/>
                 <w:szCs w:val="24"/>
               </w:rPr>
-              <w:t>Registerlink auf Loginscreen</w:t>
-            </w:r>
+              <w:t xml:space="preserve">Registerlink auf </w:t>
+            </w:r>
+            <w:proofErr w:type="spellStart"/>
+            <w:r>
+              <w:rPr>
+                <w:rFonts w:ascii="Times New Roman" w:hAnsi="Times New Roman" w:cs="Times New Roman"/>
+                <w:sz w:val="24"/>
+                <w:szCs w:val="24"/>
+              </w:rPr>
+              <w:t>Loginscreen</w:t>
+            </w:r>
+            <w:proofErr w:type="spellEnd"/>
           </w:p>
         </w:tc>
         <w:tc>
@@ -19090,13 +19830,23 @@
                 <w:szCs w:val="24"/>
               </w:rPr>
             </w:pPr>
-            <w:r>
-              <w:rPr>
-                <w:rFonts w:ascii="Times New Roman" w:hAnsi="Times New Roman" w:cs="Times New Roman"/>
-                <w:sz w:val="24"/>
-                <w:szCs w:val="24"/>
-              </w:rPr>
-              <w:t>Tourseite anpassen</w:t>
+            <w:proofErr w:type="spellStart"/>
+            <w:r>
+              <w:rPr>
+                <w:rFonts w:ascii="Times New Roman" w:hAnsi="Times New Roman" w:cs="Times New Roman"/>
+                <w:sz w:val="24"/>
+                <w:szCs w:val="24"/>
+              </w:rPr>
+              <w:t>Tourseite</w:t>
+            </w:r>
+            <w:proofErr w:type="spellEnd"/>
+            <w:r>
+              <w:rPr>
+                <w:rFonts w:ascii="Times New Roman" w:hAnsi="Times New Roman" w:cs="Times New Roman"/>
+                <w:sz w:val="24"/>
+                <w:szCs w:val="24"/>
+              </w:rPr>
+              <w:t xml:space="preserve"> anpassen</w:t>
             </w:r>
           </w:p>
         </w:tc>
@@ -19406,6 +20156,3238 @@
                 <w:szCs w:val="24"/>
               </w:rPr>
               <w:t>5,5</w:t>
+            </w:r>
+          </w:p>
+        </w:tc>
+      </w:tr>
+    </w:tbl>
+    <w:p>
+      <w:pPr>
+        <w:pStyle w:val="KeinLeerraum"/>
+        <w:rPr>
+          <w:rFonts w:ascii="Times New Roman" w:hAnsi="Times New Roman" w:cs="Times New Roman"/>
+          <w:sz w:val="24"/>
+          <w:szCs w:val="24"/>
+          <w:vertAlign w:val="subscript"/>
+        </w:rPr>
+      </w:pPr>
+      <w:r>
+        <w:rPr>
+          <w:rFonts w:ascii="Times New Roman" w:hAnsi="Times New Roman" w:cs="Times New Roman"/>
+          <w:sz w:val="24"/>
+          <w:szCs w:val="24"/>
+          <w:vertAlign w:val="subscript"/>
+        </w:rPr>
+        <w:br/>
+      </w:r>
+    </w:p>
+    <w:p>
+      <w:pPr>
+        <w:rPr>
+          <w:rFonts w:ascii="Times New Roman" w:hAnsi="Times New Roman" w:cs="Times New Roman"/>
+          <w:sz w:val="24"/>
+          <w:szCs w:val="24"/>
+          <w:vertAlign w:val="subscript"/>
+        </w:rPr>
+      </w:pPr>
+      <w:r>
+        <w:rPr>
+          <w:rFonts w:ascii="Times New Roman" w:hAnsi="Times New Roman" w:cs="Times New Roman"/>
+          <w:sz w:val="24"/>
+          <w:szCs w:val="24"/>
+          <w:vertAlign w:val="subscript"/>
+        </w:rPr>
+        <w:br w:type="page"/>
+      </w:r>
+    </w:p>
+    <w:p>
+      <w:pPr>
+        <w:pStyle w:val="KeinLeerraum"/>
+        <w:rPr>
+          <w:b/>
+          <w:sz w:val="36"/>
+          <w:szCs w:val="36"/>
+        </w:rPr>
+      </w:pPr>
+      <w:r>
+        <w:rPr>
+          <w:b/>
+          <w:sz w:val="36"/>
+          <w:szCs w:val="36"/>
+        </w:rPr>
+        <w:lastRenderedPageBreak/>
+        <w:t>Review Iteration 4</w:t>
+      </w:r>
+    </w:p>
+    <w:p>
+      <w:pPr>
+        <w:pStyle w:val="KeinLeerraum"/>
+        <w:rPr>
+          <w:sz w:val="28"/>
+          <w:szCs w:val="28"/>
+        </w:rPr>
+      </w:pPr>
+      <w:r>
+        <w:rPr>
+          <w:sz w:val="28"/>
+          <w:szCs w:val="28"/>
+        </w:rPr>
+        <w:t>User Stories – Aufgaben - Bearbeiter</w:t>
+      </w:r>
+      <w:r>
+        <w:rPr>
+          <w:sz w:val="28"/>
+          <w:szCs w:val="28"/>
+        </w:rPr>
+        <w:t>:</w:t>
+      </w:r>
+    </w:p>
+    <w:tbl>
+      <w:tblPr>
+        <w:tblStyle w:val="Tabellengitternetz"/>
+        <w:tblW w:w="0" w:type="auto"/>
+        <w:tblLook w:val="04A0"/>
+      </w:tblPr>
+      <w:tblGrid>
+        <w:gridCol w:w="522"/>
+        <w:gridCol w:w="2988"/>
+        <w:gridCol w:w="993"/>
+        <w:gridCol w:w="2079"/>
+        <w:gridCol w:w="1410"/>
+        <w:gridCol w:w="1296"/>
+      </w:tblGrid>
+      <w:tr>
+        <w:trPr>
+          <w:cantSplit/>
+          <w:tblHeader/>
+        </w:trPr>
+        <w:tc>
+          <w:tcPr>
+            <w:tcW w:w="522" w:type="dxa"/>
+          </w:tcPr>
+          <w:p>
+            <w:pPr>
+              <w:pStyle w:val="KeinLeerraum"/>
+              <w:jc w:val="center"/>
+              <w:rPr>
+                <w:rFonts w:ascii="Times New Roman" w:hAnsi="Times New Roman" w:cs="Times New Roman"/>
+                <w:b/>
+                <w:sz w:val="24"/>
+                <w:szCs w:val="24"/>
+              </w:rPr>
+            </w:pPr>
+            <w:r>
+              <w:rPr>
+                <w:rFonts w:ascii="Times New Roman" w:hAnsi="Times New Roman" w:cs="Times New Roman"/>
+                <w:b/>
+                <w:sz w:val="24"/>
+                <w:szCs w:val="24"/>
+              </w:rPr>
+              <w:t>#</w:t>
+            </w:r>
+          </w:p>
+        </w:tc>
+        <w:tc>
+          <w:tcPr>
+            <w:tcW w:w="2988" w:type="dxa"/>
+          </w:tcPr>
+          <w:p>
+            <w:pPr>
+              <w:pStyle w:val="KeinLeerraum"/>
+              <w:jc w:val="center"/>
+              <w:rPr>
+                <w:rFonts w:ascii="Times New Roman" w:hAnsi="Times New Roman" w:cs="Times New Roman"/>
+                <w:b/>
+                <w:sz w:val="24"/>
+                <w:szCs w:val="24"/>
+              </w:rPr>
+            </w:pPr>
+            <w:r>
+              <w:rPr>
+                <w:rFonts w:ascii="Times New Roman" w:hAnsi="Times New Roman" w:cs="Times New Roman"/>
+                <w:b/>
+                <w:sz w:val="24"/>
+                <w:szCs w:val="24"/>
+              </w:rPr>
+              <w:t>Aufgabe/Task</w:t>
+            </w:r>
+          </w:p>
+        </w:tc>
+        <w:tc>
+          <w:tcPr>
+            <w:tcW w:w="993" w:type="dxa"/>
+          </w:tcPr>
+          <w:p>
+            <w:pPr>
+              <w:pStyle w:val="KeinLeerraum"/>
+              <w:jc w:val="center"/>
+              <w:rPr>
+                <w:rFonts w:ascii="Times New Roman" w:hAnsi="Times New Roman" w:cs="Times New Roman"/>
+                <w:b/>
+                <w:sz w:val="24"/>
+                <w:szCs w:val="24"/>
+              </w:rPr>
+            </w:pPr>
+            <w:r>
+              <w:rPr>
+                <w:rFonts w:ascii="Times New Roman" w:hAnsi="Times New Roman" w:cs="Times New Roman"/>
+                <w:b/>
+                <w:sz w:val="24"/>
+                <w:szCs w:val="24"/>
+              </w:rPr>
+              <w:t># User Story</w:t>
+            </w:r>
+          </w:p>
+        </w:tc>
+        <w:tc>
+          <w:tcPr>
+            <w:tcW w:w="2079" w:type="dxa"/>
+          </w:tcPr>
+          <w:p>
+            <w:pPr>
+              <w:pStyle w:val="KeinLeerraum"/>
+              <w:jc w:val="center"/>
+              <w:rPr>
+                <w:rFonts w:ascii="Times New Roman" w:hAnsi="Times New Roman" w:cs="Times New Roman"/>
+                <w:b/>
+                <w:sz w:val="24"/>
+                <w:szCs w:val="24"/>
+              </w:rPr>
+            </w:pPr>
+            <w:proofErr w:type="spellStart"/>
+            <w:r>
+              <w:rPr>
+                <w:rFonts w:ascii="Times New Roman" w:hAnsi="Times New Roman" w:cs="Times New Roman"/>
+                <w:b/>
+                <w:sz w:val="24"/>
+                <w:szCs w:val="24"/>
+              </w:rPr>
+              <w:t>BearbeiterIn</w:t>
+            </w:r>
+            <w:proofErr w:type="spellEnd"/>
+          </w:p>
+        </w:tc>
+        <w:tc>
+          <w:tcPr>
+            <w:tcW w:w="1410" w:type="dxa"/>
+          </w:tcPr>
+          <w:p>
+            <w:pPr>
+              <w:pStyle w:val="KeinLeerraum"/>
+              <w:jc w:val="center"/>
+              <w:rPr>
+                <w:rFonts w:ascii="Times New Roman" w:hAnsi="Times New Roman" w:cs="Times New Roman"/>
+                <w:b/>
+                <w:sz w:val="24"/>
+                <w:szCs w:val="24"/>
+              </w:rPr>
+            </w:pPr>
+            <w:proofErr w:type="spellStart"/>
+            <w:r>
+              <w:rPr>
+                <w:rFonts w:ascii="Times New Roman" w:hAnsi="Times New Roman" w:cs="Times New Roman"/>
+                <w:b/>
+                <w:sz w:val="24"/>
+                <w:szCs w:val="24"/>
+              </w:rPr>
+              <w:t>Geschätzer</w:t>
+            </w:r>
+            <w:proofErr w:type="spellEnd"/>
+            <w:r>
+              <w:rPr>
+                <w:rFonts w:ascii="Times New Roman" w:hAnsi="Times New Roman" w:cs="Times New Roman"/>
+                <w:b/>
+                <w:sz w:val="24"/>
+                <w:szCs w:val="24"/>
+              </w:rPr>
+              <w:t xml:space="preserve"> Umfang</w:t>
+            </w:r>
+          </w:p>
+        </w:tc>
+        <w:tc>
+          <w:tcPr>
+            <w:tcW w:w="1296" w:type="dxa"/>
+          </w:tcPr>
+          <w:p>
+            <w:pPr>
+              <w:pStyle w:val="KeinLeerraum"/>
+              <w:jc w:val="center"/>
+              <w:rPr>
+                <w:rFonts w:ascii="Times New Roman" w:hAnsi="Times New Roman" w:cs="Times New Roman"/>
+                <w:b/>
+                <w:sz w:val="24"/>
+                <w:szCs w:val="24"/>
+              </w:rPr>
+            </w:pPr>
+            <w:r>
+              <w:rPr>
+                <w:rFonts w:ascii="Times New Roman" w:hAnsi="Times New Roman" w:cs="Times New Roman"/>
+                <w:b/>
+                <w:sz w:val="24"/>
+                <w:szCs w:val="24"/>
+              </w:rPr>
+              <w:t>Benötigter Umfang</w:t>
+            </w:r>
+          </w:p>
+        </w:tc>
+      </w:tr>
+      <w:tr>
+        <w:trPr>
+          <w:cantSplit/>
+          <w:tblHeader/>
+        </w:trPr>
+        <w:tc>
+          <w:tcPr>
+            <w:tcW w:w="522" w:type="dxa"/>
+          </w:tcPr>
+          <w:p>
+            <w:pPr>
+              <w:pStyle w:val="KeinLeerraum"/>
+              <w:rPr>
+                <w:rFonts w:ascii="Times New Roman" w:hAnsi="Times New Roman" w:cs="Times New Roman"/>
+                <w:sz w:val="24"/>
+                <w:szCs w:val="24"/>
+              </w:rPr>
+            </w:pPr>
+            <w:r>
+              <w:rPr>
+                <w:rFonts w:ascii="Times New Roman" w:hAnsi="Times New Roman" w:cs="Times New Roman"/>
+                <w:sz w:val="24"/>
+                <w:szCs w:val="24"/>
+              </w:rPr>
+              <w:t>82</w:t>
+            </w:r>
+          </w:p>
+        </w:tc>
+        <w:tc>
+          <w:tcPr>
+            <w:tcW w:w="2988" w:type="dxa"/>
+          </w:tcPr>
+          <w:p>
+            <w:pPr>
+              <w:pStyle w:val="KeinLeerraum"/>
+              <w:rPr>
+                <w:rFonts w:ascii="Times New Roman" w:hAnsi="Times New Roman" w:cs="Times New Roman"/>
+                <w:sz w:val="24"/>
+                <w:szCs w:val="24"/>
+              </w:rPr>
+            </w:pPr>
+            <w:r>
+              <w:rPr>
+                <w:rFonts w:ascii="Times New Roman" w:hAnsi="Times New Roman" w:cs="Times New Roman"/>
+                <w:sz w:val="24"/>
+                <w:szCs w:val="24"/>
+              </w:rPr>
+              <w:t>Tabellendarstellung</w:t>
+            </w:r>
+          </w:p>
+        </w:tc>
+        <w:tc>
+          <w:tcPr>
+            <w:tcW w:w="993" w:type="dxa"/>
+          </w:tcPr>
+          <w:p>
+            <w:pPr>
+              <w:pStyle w:val="KeinLeerraum"/>
+              <w:jc w:val="center"/>
+              <w:rPr>
+                <w:rFonts w:ascii="Times New Roman" w:hAnsi="Times New Roman" w:cs="Times New Roman"/>
+                <w:sz w:val="24"/>
+                <w:szCs w:val="24"/>
+              </w:rPr>
+            </w:pPr>
+            <w:r>
+              <w:rPr>
+                <w:rFonts w:ascii="Times New Roman" w:hAnsi="Times New Roman" w:cs="Times New Roman"/>
+                <w:sz w:val="24"/>
+                <w:szCs w:val="24"/>
+              </w:rPr>
+              <w:t>25</w:t>
+            </w:r>
+          </w:p>
+        </w:tc>
+        <w:tc>
+          <w:tcPr>
+            <w:tcW w:w="2079" w:type="dxa"/>
+          </w:tcPr>
+          <w:p>
+            <w:pPr>
+              <w:pStyle w:val="KeinLeerraum"/>
+              <w:rPr>
+                <w:rFonts w:ascii="Times New Roman" w:hAnsi="Times New Roman" w:cs="Times New Roman"/>
+                <w:sz w:val="24"/>
+                <w:szCs w:val="24"/>
+              </w:rPr>
+            </w:pPr>
+            <w:r>
+              <w:rPr>
+                <w:rFonts w:ascii="Times New Roman" w:hAnsi="Times New Roman" w:cs="Times New Roman"/>
+                <w:sz w:val="24"/>
+                <w:szCs w:val="24"/>
+              </w:rPr>
+              <w:t>Sebastian</w:t>
+            </w:r>
+          </w:p>
+        </w:tc>
+        <w:tc>
+          <w:tcPr>
+            <w:tcW w:w="1410" w:type="dxa"/>
+          </w:tcPr>
+          <w:p>
+            <w:pPr>
+              <w:pStyle w:val="KeinLeerraum"/>
+              <w:jc w:val="center"/>
+              <w:rPr>
+                <w:rFonts w:ascii="Times New Roman" w:hAnsi="Times New Roman" w:cs="Times New Roman"/>
+                <w:sz w:val="24"/>
+                <w:szCs w:val="24"/>
+              </w:rPr>
+            </w:pPr>
+            <w:r>
+              <w:rPr>
+                <w:rFonts w:ascii="Times New Roman" w:hAnsi="Times New Roman" w:cs="Times New Roman"/>
+                <w:sz w:val="24"/>
+                <w:szCs w:val="24"/>
+              </w:rPr>
+              <w:t>1</w:t>
+            </w:r>
+          </w:p>
+        </w:tc>
+        <w:tc>
+          <w:tcPr>
+            <w:tcW w:w="1296" w:type="dxa"/>
+          </w:tcPr>
+          <w:p>
+            <w:pPr>
+              <w:pStyle w:val="KeinLeerraum"/>
+              <w:jc w:val="center"/>
+              <w:rPr>
+                <w:rFonts w:ascii="Times New Roman" w:hAnsi="Times New Roman" w:cs="Times New Roman"/>
+                <w:sz w:val="24"/>
+                <w:szCs w:val="24"/>
+              </w:rPr>
+            </w:pPr>
+            <w:r>
+              <w:rPr>
+                <w:rFonts w:ascii="Times New Roman" w:hAnsi="Times New Roman" w:cs="Times New Roman"/>
+                <w:sz w:val="24"/>
+                <w:szCs w:val="24"/>
+              </w:rPr>
+              <w:t>3</w:t>
+            </w:r>
+          </w:p>
+        </w:tc>
+      </w:tr>
+      <w:tr>
+        <w:trPr>
+          <w:cantSplit/>
+          <w:tblHeader/>
+        </w:trPr>
+        <w:tc>
+          <w:tcPr>
+            <w:tcW w:w="522" w:type="dxa"/>
+          </w:tcPr>
+          <w:p>
+            <w:pPr>
+              <w:pStyle w:val="KeinLeerraum"/>
+              <w:rPr>
+                <w:rFonts w:ascii="Times New Roman" w:hAnsi="Times New Roman" w:cs="Times New Roman"/>
+                <w:sz w:val="24"/>
+                <w:szCs w:val="24"/>
+              </w:rPr>
+            </w:pPr>
+            <w:r>
+              <w:rPr>
+                <w:rFonts w:ascii="Times New Roman" w:hAnsi="Times New Roman" w:cs="Times New Roman"/>
+                <w:sz w:val="24"/>
+                <w:szCs w:val="24"/>
+              </w:rPr>
+              <w:t>83</w:t>
+            </w:r>
+          </w:p>
+        </w:tc>
+        <w:tc>
+          <w:tcPr>
+            <w:tcW w:w="2988" w:type="dxa"/>
+          </w:tcPr>
+          <w:p>
+            <w:pPr>
+              <w:pStyle w:val="KeinLeerraum"/>
+              <w:rPr>
+                <w:rFonts w:ascii="Times New Roman" w:hAnsi="Times New Roman" w:cs="Times New Roman"/>
+                <w:sz w:val="24"/>
+                <w:szCs w:val="24"/>
+              </w:rPr>
+            </w:pPr>
+            <w:r>
+              <w:rPr>
+                <w:rFonts w:ascii="Times New Roman" w:hAnsi="Times New Roman" w:cs="Times New Roman"/>
+                <w:sz w:val="24"/>
+                <w:szCs w:val="24"/>
+              </w:rPr>
+              <w:t>Registrierung</w:t>
+            </w:r>
+          </w:p>
+        </w:tc>
+        <w:tc>
+          <w:tcPr>
+            <w:tcW w:w="993" w:type="dxa"/>
+          </w:tcPr>
+          <w:p>
+            <w:pPr>
+              <w:pStyle w:val="KeinLeerraum"/>
+              <w:jc w:val="center"/>
+              <w:rPr>
+                <w:rFonts w:ascii="Times New Roman" w:hAnsi="Times New Roman" w:cs="Times New Roman"/>
+                <w:sz w:val="24"/>
+                <w:szCs w:val="24"/>
+              </w:rPr>
+            </w:pPr>
+            <w:r>
+              <w:rPr>
+                <w:rFonts w:ascii="Times New Roman" w:hAnsi="Times New Roman" w:cs="Times New Roman"/>
+                <w:sz w:val="24"/>
+                <w:szCs w:val="24"/>
+              </w:rPr>
+              <w:t>25</w:t>
+            </w:r>
+          </w:p>
+        </w:tc>
+        <w:tc>
+          <w:tcPr>
+            <w:tcW w:w="2079" w:type="dxa"/>
+          </w:tcPr>
+          <w:p>
+            <w:pPr>
+              <w:pStyle w:val="KeinLeerraum"/>
+              <w:rPr>
+                <w:rFonts w:ascii="Times New Roman" w:hAnsi="Times New Roman" w:cs="Times New Roman"/>
+                <w:sz w:val="24"/>
+                <w:szCs w:val="24"/>
+              </w:rPr>
+            </w:pPr>
+            <w:r>
+              <w:rPr>
+                <w:rFonts w:ascii="Times New Roman" w:hAnsi="Times New Roman" w:cs="Times New Roman"/>
+                <w:sz w:val="24"/>
+                <w:szCs w:val="24"/>
+              </w:rPr>
+              <w:t>Mareike</w:t>
+            </w:r>
+          </w:p>
+        </w:tc>
+        <w:tc>
+          <w:tcPr>
+            <w:tcW w:w="1410" w:type="dxa"/>
+          </w:tcPr>
+          <w:p>
+            <w:pPr>
+              <w:pStyle w:val="KeinLeerraum"/>
+              <w:jc w:val="center"/>
+              <w:rPr>
+                <w:rFonts w:ascii="Times New Roman" w:hAnsi="Times New Roman" w:cs="Times New Roman"/>
+                <w:sz w:val="24"/>
+                <w:szCs w:val="24"/>
+              </w:rPr>
+            </w:pPr>
+            <w:r>
+              <w:rPr>
+                <w:rFonts w:ascii="Times New Roman" w:hAnsi="Times New Roman" w:cs="Times New Roman"/>
+                <w:sz w:val="24"/>
+                <w:szCs w:val="24"/>
+              </w:rPr>
+              <w:t>0,5</w:t>
+            </w:r>
+          </w:p>
+        </w:tc>
+        <w:tc>
+          <w:tcPr>
+            <w:tcW w:w="1296" w:type="dxa"/>
+          </w:tcPr>
+          <w:p>
+            <w:pPr>
+              <w:pStyle w:val="KeinLeerraum"/>
+              <w:jc w:val="center"/>
+              <w:rPr>
+                <w:rFonts w:ascii="Times New Roman" w:hAnsi="Times New Roman" w:cs="Times New Roman"/>
+                <w:sz w:val="24"/>
+                <w:szCs w:val="24"/>
+              </w:rPr>
+            </w:pPr>
+            <w:r>
+              <w:rPr>
+                <w:rFonts w:ascii="Times New Roman" w:hAnsi="Times New Roman" w:cs="Times New Roman"/>
+                <w:sz w:val="24"/>
+                <w:szCs w:val="24"/>
+              </w:rPr>
+              <w:t>0,5</w:t>
+            </w:r>
+          </w:p>
+        </w:tc>
+      </w:tr>
+      <w:tr>
+        <w:trPr>
+          <w:cantSplit/>
+          <w:tblHeader/>
+        </w:trPr>
+        <w:tc>
+          <w:tcPr>
+            <w:tcW w:w="522" w:type="dxa"/>
+          </w:tcPr>
+          <w:p>
+            <w:pPr>
+              <w:pStyle w:val="KeinLeerraum"/>
+              <w:rPr>
+                <w:rFonts w:ascii="Times New Roman" w:hAnsi="Times New Roman" w:cs="Times New Roman"/>
+                <w:sz w:val="24"/>
+                <w:szCs w:val="24"/>
+              </w:rPr>
+            </w:pPr>
+            <w:r>
+              <w:rPr>
+                <w:rFonts w:ascii="Times New Roman" w:hAnsi="Times New Roman" w:cs="Times New Roman"/>
+                <w:sz w:val="24"/>
+                <w:szCs w:val="24"/>
+              </w:rPr>
+              <w:t>84</w:t>
+            </w:r>
+          </w:p>
+        </w:tc>
+        <w:tc>
+          <w:tcPr>
+            <w:tcW w:w="2988" w:type="dxa"/>
+          </w:tcPr>
+          <w:p>
+            <w:pPr>
+              <w:pStyle w:val="KeinLeerraum"/>
+              <w:rPr>
+                <w:rFonts w:ascii="Times New Roman" w:hAnsi="Times New Roman" w:cs="Times New Roman"/>
+                <w:sz w:val="24"/>
+                <w:szCs w:val="24"/>
+              </w:rPr>
+            </w:pPr>
+            <w:proofErr w:type="spellStart"/>
+            <w:r>
+              <w:rPr>
+                <w:rFonts w:ascii="Times New Roman" w:hAnsi="Times New Roman" w:cs="Times New Roman"/>
+                <w:sz w:val="24"/>
+                <w:szCs w:val="24"/>
+              </w:rPr>
+              <w:t>Notification</w:t>
+            </w:r>
+            <w:proofErr w:type="spellEnd"/>
+            <w:r>
+              <w:rPr>
+                <w:rFonts w:ascii="Times New Roman" w:hAnsi="Times New Roman" w:cs="Times New Roman"/>
+                <w:sz w:val="24"/>
+                <w:szCs w:val="24"/>
+              </w:rPr>
+              <w:t xml:space="preserve"> </w:t>
+            </w:r>
+            <w:proofErr w:type="spellStart"/>
+            <w:r>
+              <w:rPr>
+                <w:rFonts w:ascii="Times New Roman" w:hAnsi="Times New Roman" w:cs="Times New Roman"/>
+                <w:sz w:val="24"/>
+                <w:szCs w:val="24"/>
+              </w:rPr>
+              <w:t>Daemon</w:t>
+            </w:r>
+            <w:proofErr w:type="spellEnd"/>
+          </w:p>
+        </w:tc>
+        <w:tc>
+          <w:tcPr>
+            <w:tcW w:w="993" w:type="dxa"/>
+          </w:tcPr>
+          <w:p>
+            <w:pPr>
+              <w:pStyle w:val="KeinLeerraum"/>
+              <w:jc w:val="center"/>
+              <w:rPr>
+                <w:rFonts w:ascii="Times New Roman" w:hAnsi="Times New Roman" w:cs="Times New Roman"/>
+                <w:sz w:val="24"/>
+                <w:szCs w:val="24"/>
+              </w:rPr>
+            </w:pPr>
+            <w:r>
+              <w:rPr>
+                <w:rFonts w:ascii="Times New Roman" w:hAnsi="Times New Roman" w:cs="Times New Roman"/>
+                <w:sz w:val="24"/>
+                <w:szCs w:val="24"/>
+              </w:rPr>
+              <w:t>25</w:t>
+            </w:r>
+          </w:p>
+        </w:tc>
+        <w:tc>
+          <w:tcPr>
+            <w:tcW w:w="2079" w:type="dxa"/>
+          </w:tcPr>
+          <w:p>
+            <w:pPr>
+              <w:pStyle w:val="KeinLeerraum"/>
+              <w:rPr>
+                <w:rFonts w:ascii="Times New Roman" w:hAnsi="Times New Roman" w:cs="Times New Roman"/>
+                <w:sz w:val="24"/>
+                <w:szCs w:val="24"/>
+              </w:rPr>
+            </w:pPr>
+            <w:r>
+              <w:rPr>
+                <w:rFonts w:ascii="Times New Roman" w:hAnsi="Times New Roman" w:cs="Times New Roman"/>
+                <w:sz w:val="24"/>
+                <w:szCs w:val="24"/>
+              </w:rPr>
+              <w:t>Sebastian</w:t>
+            </w:r>
+          </w:p>
+        </w:tc>
+        <w:tc>
+          <w:tcPr>
+            <w:tcW w:w="1410" w:type="dxa"/>
+          </w:tcPr>
+          <w:p>
+            <w:pPr>
+              <w:pStyle w:val="KeinLeerraum"/>
+              <w:jc w:val="center"/>
+              <w:rPr>
+                <w:rFonts w:ascii="Times New Roman" w:hAnsi="Times New Roman" w:cs="Times New Roman"/>
+                <w:sz w:val="24"/>
+                <w:szCs w:val="24"/>
+              </w:rPr>
+            </w:pPr>
+            <w:r>
+              <w:rPr>
+                <w:rFonts w:ascii="Times New Roman" w:hAnsi="Times New Roman" w:cs="Times New Roman"/>
+                <w:sz w:val="24"/>
+                <w:szCs w:val="24"/>
+              </w:rPr>
+              <w:t>3</w:t>
+            </w:r>
+          </w:p>
+        </w:tc>
+        <w:tc>
+          <w:tcPr>
+            <w:tcW w:w="1296" w:type="dxa"/>
+          </w:tcPr>
+          <w:p>
+            <w:pPr>
+              <w:pStyle w:val="KeinLeerraum"/>
+              <w:jc w:val="center"/>
+              <w:rPr>
+                <w:rFonts w:ascii="Times New Roman" w:hAnsi="Times New Roman" w:cs="Times New Roman"/>
+                <w:sz w:val="24"/>
+                <w:szCs w:val="24"/>
+              </w:rPr>
+            </w:pPr>
+            <w:r>
+              <w:rPr>
+                <w:rFonts w:ascii="Times New Roman" w:hAnsi="Times New Roman" w:cs="Times New Roman"/>
+                <w:sz w:val="24"/>
+                <w:szCs w:val="24"/>
+              </w:rPr>
+              <w:t>-</w:t>
+            </w:r>
+          </w:p>
+        </w:tc>
+      </w:tr>
+      <w:tr>
+        <w:trPr>
+          <w:cantSplit/>
+          <w:tblHeader/>
+        </w:trPr>
+        <w:tc>
+          <w:tcPr>
+            <w:tcW w:w="522" w:type="dxa"/>
+          </w:tcPr>
+          <w:p>
+            <w:pPr>
+              <w:pStyle w:val="KeinLeerraum"/>
+              <w:rPr>
+                <w:rFonts w:ascii="Times New Roman" w:hAnsi="Times New Roman" w:cs="Times New Roman"/>
+                <w:sz w:val="24"/>
+                <w:szCs w:val="24"/>
+              </w:rPr>
+            </w:pPr>
+            <w:r>
+              <w:rPr>
+                <w:rFonts w:ascii="Times New Roman" w:hAnsi="Times New Roman" w:cs="Times New Roman"/>
+                <w:sz w:val="24"/>
+                <w:szCs w:val="24"/>
+              </w:rPr>
+              <w:t>85</w:t>
+            </w:r>
+          </w:p>
+        </w:tc>
+        <w:tc>
+          <w:tcPr>
+            <w:tcW w:w="2988" w:type="dxa"/>
+          </w:tcPr>
+          <w:p>
+            <w:pPr>
+              <w:pStyle w:val="KeinLeerraum"/>
+              <w:rPr>
+                <w:rFonts w:ascii="Times New Roman" w:hAnsi="Times New Roman" w:cs="Times New Roman"/>
+                <w:sz w:val="24"/>
+                <w:szCs w:val="24"/>
+              </w:rPr>
+            </w:pPr>
+            <w:r>
+              <w:rPr>
+                <w:rFonts w:ascii="Times New Roman" w:hAnsi="Times New Roman" w:cs="Times New Roman"/>
+                <w:sz w:val="24"/>
+                <w:szCs w:val="24"/>
+              </w:rPr>
+              <w:t xml:space="preserve">Menü </w:t>
+            </w:r>
+          </w:p>
+        </w:tc>
+        <w:tc>
+          <w:tcPr>
+            <w:tcW w:w="993" w:type="dxa"/>
+          </w:tcPr>
+          <w:p>
+            <w:pPr>
+              <w:pStyle w:val="KeinLeerraum"/>
+              <w:jc w:val="center"/>
+              <w:rPr>
+                <w:rFonts w:ascii="Times New Roman" w:hAnsi="Times New Roman" w:cs="Times New Roman"/>
+                <w:sz w:val="24"/>
+                <w:szCs w:val="24"/>
+              </w:rPr>
+            </w:pPr>
+            <w:r>
+              <w:rPr>
+                <w:rFonts w:ascii="Times New Roman" w:hAnsi="Times New Roman" w:cs="Times New Roman"/>
+                <w:sz w:val="24"/>
+                <w:szCs w:val="24"/>
+              </w:rPr>
+              <w:t>25</w:t>
+            </w:r>
+          </w:p>
+        </w:tc>
+        <w:tc>
+          <w:tcPr>
+            <w:tcW w:w="2079" w:type="dxa"/>
+          </w:tcPr>
+          <w:p>
+            <w:pPr>
+              <w:pStyle w:val="KeinLeerraum"/>
+              <w:rPr>
+                <w:rFonts w:ascii="Times New Roman" w:hAnsi="Times New Roman" w:cs="Times New Roman"/>
+                <w:sz w:val="24"/>
+                <w:szCs w:val="24"/>
+              </w:rPr>
+            </w:pPr>
+            <w:r>
+              <w:rPr>
+                <w:rFonts w:ascii="Times New Roman" w:hAnsi="Times New Roman" w:cs="Times New Roman"/>
+                <w:sz w:val="24"/>
+                <w:szCs w:val="24"/>
+              </w:rPr>
+              <w:t>Sebastian</w:t>
+            </w:r>
+          </w:p>
+        </w:tc>
+        <w:tc>
+          <w:tcPr>
+            <w:tcW w:w="1410" w:type="dxa"/>
+          </w:tcPr>
+          <w:p>
+            <w:pPr>
+              <w:pStyle w:val="KeinLeerraum"/>
+              <w:jc w:val="center"/>
+              <w:rPr>
+                <w:rFonts w:ascii="Times New Roman" w:hAnsi="Times New Roman" w:cs="Times New Roman"/>
+                <w:sz w:val="24"/>
+                <w:szCs w:val="24"/>
+              </w:rPr>
+            </w:pPr>
+            <w:r>
+              <w:rPr>
+                <w:rFonts w:ascii="Times New Roman" w:hAnsi="Times New Roman" w:cs="Times New Roman"/>
+                <w:sz w:val="24"/>
+                <w:szCs w:val="24"/>
+              </w:rPr>
+              <w:t>0,5</w:t>
+            </w:r>
+          </w:p>
+        </w:tc>
+        <w:tc>
+          <w:tcPr>
+            <w:tcW w:w="1296" w:type="dxa"/>
+          </w:tcPr>
+          <w:p>
+            <w:pPr>
+              <w:pStyle w:val="KeinLeerraum"/>
+              <w:jc w:val="center"/>
+              <w:rPr>
+                <w:rFonts w:ascii="Times New Roman" w:hAnsi="Times New Roman" w:cs="Times New Roman"/>
+                <w:sz w:val="24"/>
+                <w:szCs w:val="24"/>
+              </w:rPr>
+            </w:pPr>
+            <w:r>
+              <w:rPr>
+                <w:rFonts w:ascii="Times New Roman" w:hAnsi="Times New Roman" w:cs="Times New Roman"/>
+                <w:sz w:val="24"/>
+                <w:szCs w:val="24"/>
+              </w:rPr>
+              <w:t>0,5</w:t>
+            </w:r>
+          </w:p>
+        </w:tc>
+      </w:tr>
+      <w:tr>
+        <w:trPr>
+          <w:cantSplit/>
+          <w:tblHeader/>
+        </w:trPr>
+        <w:tc>
+          <w:tcPr>
+            <w:tcW w:w="522" w:type="dxa"/>
+          </w:tcPr>
+          <w:p>
+            <w:pPr>
+              <w:pStyle w:val="KeinLeerraum"/>
+              <w:rPr>
+                <w:rFonts w:ascii="Times New Roman" w:hAnsi="Times New Roman" w:cs="Times New Roman"/>
+                <w:sz w:val="24"/>
+                <w:szCs w:val="24"/>
+              </w:rPr>
+            </w:pPr>
+            <w:r>
+              <w:rPr>
+                <w:rFonts w:ascii="Times New Roman" w:hAnsi="Times New Roman" w:cs="Times New Roman"/>
+                <w:sz w:val="24"/>
+                <w:szCs w:val="24"/>
+              </w:rPr>
+              <w:t>86</w:t>
+            </w:r>
+          </w:p>
+        </w:tc>
+        <w:tc>
+          <w:tcPr>
+            <w:tcW w:w="2988" w:type="dxa"/>
+          </w:tcPr>
+          <w:p>
+            <w:pPr>
+              <w:pStyle w:val="KeinLeerraum"/>
+              <w:rPr>
+                <w:rFonts w:ascii="Times New Roman" w:hAnsi="Times New Roman" w:cs="Times New Roman"/>
+                <w:sz w:val="24"/>
+                <w:szCs w:val="24"/>
+              </w:rPr>
+            </w:pPr>
+            <w:r>
+              <w:rPr>
+                <w:rFonts w:ascii="Times New Roman" w:hAnsi="Times New Roman" w:cs="Times New Roman"/>
+                <w:sz w:val="24"/>
+                <w:szCs w:val="24"/>
+              </w:rPr>
+              <w:t>Hochladen eines Bildes</w:t>
+            </w:r>
+          </w:p>
+        </w:tc>
+        <w:tc>
+          <w:tcPr>
+            <w:tcW w:w="993" w:type="dxa"/>
+          </w:tcPr>
+          <w:p>
+            <w:pPr>
+              <w:pStyle w:val="KeinLeerraum"/>
+              <w:jc w:val="center"/>
+              <w:rPr>
+                <w:rFonts w:ascii="Times New Roman" w:hAnsi="Times New Roman" w:cs="Times New Roman"/>
+                <w:sz w:val="24"/>
+                <w:szCs w:val="24"/>
+              </w:rPr>
+            </w:pPr>
+            <w:r>
+              <w:rPr>
+                <w:rFonts w:ascii="Times New Roman" w:hAnsi="Times New Roman" w:cs="Times New Roman"/>
+                <w:sz w:val="24"/>
+                <w:szCs w:val="24"/>
+              </w:rPr>
+              <w:t>10</w:t>
+            </w:r>
+          </w:p>
+        </w:tc>
+        <w:tc>
+          <w:tcPr>
+            <w:tcW w:w="2079" w:type="dxa"/>
+          </w:tcPr>
+          <w:p>
+            <w:pPr>
+              <w:pStyle w:val="KeinLeerraum"/>
+              <w:rPr>
+                <w:rFonts w:ascii="Times New Roman" w:hAnsi="Times New Roman" w:cs="Times New Roman"/>
+                <w:sz w:val="24"/>
+                <w:szCs w:val="24"/>
+              </w:rPr>
+            </w:pPr>
+            <w:r>
+              <w:rPr>
+                <w:rFonts w:ascii="Times New Roman" w:hAnsi="Times New Roman" w:cs="Times New Roman"/>
+                <w:sz w:val="24"/>
+                <w:szCs w:val="24"/>
+              </w:rPr>
+              <w:t>Andreas</w:t>
+            </w:r>
+          </w:p>
+        </w:tc>
+        <w:tc>
+          <w:tcPr>
+            <w:tcW w:w="1410" w:type="dxa"/>
+          </w:tcPr>
+          <w:p>
+            <w:pPr>
+              <w:pStyle w:val="KeinLeerraum"/>
+              <w:jc w:val="center"/>
+              <w:rPr>
+                <w:rFonts w:ascii="Times New Roman" w:hAnsi="Times New Roman" w:cs="Times New Roman"/>
+                <w:sz w:val="24"/>
+                <w:szCs w:val="24"/>
+              </w:rPr>
+            </w:pPr>
+            <w:r>
+              <w:rPr>
+                <w:rFonts w:ascii="Times New Roman" w:hAnsi="Times New Roman" w:cs="Times New Roman"/>
+                <w:sz w:val="24"/>
+                <w:szCs w:val="24"/>
+              </w:rPr>
+              <w:t>0,5</w:t>
+            </w:r>
+          </w:p>
+        </w:tc>
+        <w:tc>
+          <w:tcPr>
+            <w:tcW w:w="1296" w:type="dxa"/>
+          </w:tcPr>
+          <w:p>
+            <w:pPr>
+              <w:pStyle w:val="KeinLeerraum"/>
+              <w:jc w:val="center"/>
+              <w:rPr>
+                <w:rFonts w:ascii="Times New Roman" w:hAnsi="Times New Roman" w:cs="Times New Roman"/>
+                <w:sz w:val="24"/>
+                <w:szCs w:val="24"/>
+              </w:rPr>
+            </w:pPr>
+            <w:r>
+              <w:rPr>
+                <w:rFonts w:ascii="Times New Roman" w:hAnsi="Times New Roman" w:cs="Times New Roman"/>
+                <w:sz w:val="24"/>
+                <w:szCs w:val="24"/>
+              </w:rPr>
+              <w:t>-</w:t>
+            </w:r>
+          </w:p>
+        </w:tc>
+      </w:tr>
+      <w:tr>
+        <w:trPr>
+          <w:cantSplit/>
+          <w:tblHeader/>
+        </w:trPr>
+        <w:tc>
+          <w:tcPr>
+            <w:tcW w:w="522" w:type="dxa"/>
+          </w:tcPr>
+          <w:p>
+            <w:pPr>
+              <w:pStyle w:val="KeinLeerraum"/>
+              <w:rPr>
+                <w:rFonts w:ascii="Times New Roman" w:hAnsi="Times New Roman" w:cs="Times New Roman"/>
+                <w:sz w:val="24"/>
+                <w:szCs w:val="24"/>
+              </w:rPr>
+            </w:pPr>
+            <w:r>
+              <w:rPr>
+                <w:rFonts w:ascii="Times New Roman" w:hAnsi="Times New Roman" w:cs="Times New Roman"/>
+                <w:sz w:val="24"/>
+                <w:szCs w:val="24"/>
+              </w:rPr>
+              <w:t>87</w:t>
+            </w:r>
+          </w:p>
+        </w:tc>
+        <w:tc>
+          <w:tcPr>
+            <w:tcW w:w="2988" w:type="dxa"/>
+          </w:tcPr>
+          <w:p>
+            <w:pPr>
+              <w:pStyle w:val="KeinLeerraum"/>
+              <w:rPr>
+                <w:rFonts w:ascii="Times New Roman" w:hAnsi="Times New Roman" w:cs="Times New Roman"/>
+                <w:sz w:val="24"/>
+                <w:szCs w:val="24"/>
+              </w:rPr>
+            </w:pPr>
+            <w:r>
+              <w:rPr>
+                <w:rFonts w:ascii="Times New Roman" w:hAnsi="Times New Roman" w:cs="Times New Roman"/>
+                <w:sz w:val="24"/>
+                <w:szCs w:val="24"/>
+              </w:rPr>
+              <w:t xml:space="preserve">Ändern der Daten </w:t>
+            </w:r>
+          </w:p>
+        </w:tc>
+        <w:tc>
+          <w:tcPr>
+            <w:tcW w:w="993" w:type="dxa"/>
+          </w:tcPr>
+          <w:p>
+            <w:pPr>
+              <w:pStyle w:val="KeinLeerraum"/>
+              <w:jc w:val="center"/>
+              <w:rPr>
+                <w:rFonts w:ascii="Times New Roman" w:hAnsi="Times New Roman" w:cs="Times New Roman"/>
+                <w:sz w:val="24"/>
+                <w:szCs w:val="24"/>
+              </w:rPr>
+            </w:pPr>
+            <w:r>
+              <w:rPr>
+                <w:rFonts w:ascii="Times New Roman" w:hAnsi="Times New Roman" w:cs="Times New Roman"/>
+                <w:sz w:val="24"/>
+                <w:szCs w:val="24"/>
+              </w:rPr>
+              <w:t>10</w:t>
+            </w:r>
+          </w:p>
+        </w:tc>
+        <w:tc>
+          <w:tcPr>
+            <w:tcW w:w="2079" w:type="dxa"/>
+          </w:tcPr>
+          <w:p>
+            <w:pPr>
+              <w:pStyle w:val="KeinLeerraum"/>
+              <w:rPr>
+                <w:rFonts w:ascii="Times New Roman" w:hAnsi="Times New Roman" w:cs="Times New Roman"/>
+                <w:sz w:val="24"/>
+                <w:szCs w:val="24"/>
+              </w:rPr>
+            </w:pPr>
+            <w:r>
+              <w:rPr>
+                <w:rFonts w:ascii="Times New Roman" w:hAnsi="Times New Roman" w:cs="Times New Roman"/>
+                <w:sz w:val="24"/>
+                <w:szCs w:val="24"/>
+              </w:rPr>
+              <w:t>Andreas</w:t>
+            </w:r>
+          </w:p>
+        </w:tc>
+        <w:tc>
+          <w:tcPr>
+            <w:tcW w:w="1410" w:type="dxa"/>
+          </w:tcPr>
+          <w:p>
+            <w:pPr>
+              <w:pStyle w:val="KeinLeerraum"/>
+              <w:jc w:val="center"/>
+              <w:rPr>
+                <w:rFonts w:ascii="Times New Roman" w:hAnsi="Times New Roman" w:cs="Times New Roman"/>
+                <w:sz w:val="24"/>
+                <w:szCs w:val="24"/>
+              </w:rPr>
+            </w:pPr>
+            <w:r>
+              <w:rPr>
+                <w:rFonts w:ascii="Times New Roman" w:hAnsi="Times New Roman" w:cs="Times New Roman"/>
+                <w:sz w:val="24"/>
+                <w:szCs w:val="24"/>
+              </w:rPr>
+              <w:t>0,5</w:t>
+            </w:r>
+          </w:p>
+        </w:tc>
+        <w:tc>
+          <w:tcPr>
+            <w:tcW w:w="1296" w:type="dxa"/>
+          </w:tcPr>
+          <w:p>
+            <w:pPr>
+              <w:pStyle w:val="KeinLeerraum"/>
+              <w:jc w:val="center"/>
+              <w:rPr>
+                <w:rFonts w:ascii="Times New Roman" w:hAnsi="Times New Roman" w:cs="Times New Roman"/>
+                <w:sz w:val="24"/>
+                <w:szCs w:val="24"/>
+              </w:rPr>
+            </w:pPr>
+            <w:r>
+              <w:rPr>
+                <w:rFonts w:ascii="Times New Roman" w:hAnsi="Times New Roman" w:cs="Times New Roman"/>
+                <w:sz w:val="24"/>
+                <w:szCs w:val="24"/>
+              </w:rPr>
+              <w:t>0,5</w:t>
+            </w:r>
+          </w:p>
+        </w:tc>
+      </w:tr>
+      <w:tr>
+        <w:trPr>
+          <w:cantSplit/>
+          <w:tblHeader/>
+        </w:trPr>
+        <w:tc>
+          <w:tcPr>
+            <w:tcW w:w="522" w:type="dxa"/>
+          </w:tcPr>
+          <w:p>
+            <w:pPr>
+              <w:pStyle w:val="KeinLeerraum"/>
+              <w:rPr>
+                <w:rFonts w:ascii="Times New Roman" w:hAnsi="Times New Roman" w:cs="Times New Roman"/>
+                <w:sz w:val="24"/>
+                <w:szCs w:val="24"/>
+              </w:rPr>
+            </w:pPr>
+            <w:r>
+              <w:rPr>
+                <w:rFonts w:ascii="Times New Roman" w:hAnsi="Times New Roman" w:cs="Times New Roman"/>
+                <w:sz w:val="24"/>
+                <w:szCs w:val="24"/>
+              </w:rPr>
+              <w:t>88</w:t>
+            </w:r>
+          </w:p>
+        </w:tc>
+        <w:tc>
+          <w:tcPr>
+            <w:tcW w:w="2988" w:type="dxa"/>
+          </w:tcPr>
+          <w:p>
+            <w:pPr>
+              <w:pStyle w:val="KeinLeerraum"/>
+              <w:rPr>
+                <w:rFonts w:ascii="Times New Roman" w:hAnsi="Times New Roman" w:cs="Times New Roman"/>
+                <w:sz w:val="24"/>
+                <w:szCs w:val="24"/>
+              </w:rPr>
+            </w:pPr>
+            <w:r>
+              <w:rPr>
+                <w:rFonts w:ascii="Times New Roman" w:hAnsi="Times New Roman" w:cs="Times New Roman"/>
+                <w:sz w:val="24"/>
+                <w:szCs w:val="24"/>
+              </w:rPr>
+              <w:t>Historie v. Fahrten anzeigen</w:t>
+            </w:r>
+          </w:p>
+        </w:tc>
+        <w:tc>
+          <w:tcPr>
+            <w:tcW w:w="993" w:type="dxa"/>
+          </w:tcPr>
+          <w:p>
+            <w:pPr>
+              <w:pStyle w:val="KeinLeerraum"/>
+              <w:jc w:val="center"/>
+              <w:rPr>
+                <w:rFonts w:ascii="Times New Roman" w:hAnsi="Times New Roman" w:cs="Times New Roman"/>
+                <w:sz w:val="24"/>
+                <w:szCs w:val="24"/>
+              </w:rPr>
+            </w:pPr>
+            <w:r>
+              <w:rPr>
+                <w:rFonts w:ascii="Times New Roman" w:hAnsi="Times New Roman" w:cs="Times New Roman"/>
+                <w:sz w:val="24"/>
+                <w:szCs w:val="24"/>
+              </w:rPr>
+              <w:t>10</w:t>
+            </w:r>
+          </w:p>
+        </w:tc>
+        <w:tc>
+          <w:tcPr>
+            <w:tcW w:w="2079" w:type="dxa"/>
+          </w:tcPr>
+          <w:p>
+            <w:pPr>
+              <w:pStyle w:val="KeinLeerraum"/>
+              <w:rPr>
+                <w:rFonts w:ascii="Times New Roman" w:hAnsi="Times New Roman" w:cs="Times New Roman"/>
+                <w:sz w:val="24"/>
+                <w:szCs w:val="24"/>
+              </w:rPr>
+            </w:pPr>
+            <w:r>
+              <w:rPr>
+                <w:rFonts w:ascii="Times New Roman" w:hAnsi="Times New Roman" w:cs="Times New Roman"/>
+                <w:sz w:val="24"/>
+                <w:szCs w:val="24"/>
+              </w:rPr>
+              <w:t>Andreas</w:t>
+            </w:r>
+          </w:p>
+        </w:tc>
+        <w:tc>
+          <w:tcPr>
+            <w:tcW w:w="1410" w:type="dxa"/>
+          </w:tcPr>
+          <w:p>
+            <w:pPr>
+              <w:pStyle w:val="KeinLeerraum"/>
+              <w:jc w:val="center"/>
+              <w:rPr>
+                <w:rFonts w:ascii="Times New Roman" w:hAnsi="Times New Roman" w:cs="Times New Roman"/>
+                <w:sz w:val="24"/>
+                <w:szCs w:val="24"/>
+              </w:rPr>
+            </w:pPr>
+            <w:r>
+              <w:rPr>
+                <w:rFonts w:ascii="Times New Roman" w:hAnsi="Times New Roman" w:cs="Times New Roman"/>
+                <w:sz w:val="24"/>
+                <w:szCs w:val="24"/>
+              </w:rPr>
+              <w:t>0,5</w:t>
+            </w:r>
+          </w:p>
+        </w:tc>
+        <w:tc>
+          <w:tcPr>
+            <w:tcW w:w="1296" w:type="dxa"/>
+          </w:tcPr>
+          <w:p>
+            <w:pPr>
+              <w:pStyle w:val="KeinLeerraum"/>
+              <w:jc w:val="center"/>
+              <w:rPr>
+                <w:rFonts w:ascii="Times New Roman" w:hAnsi="Times New Roman" w:cs="Times New Roman"/>
+                <w:sz w:val="24"/>
+                <w:szCs w:val="24"/>
+              </w:rPr>
+            </w:pPr>
+            <w:r>
+              <w:rPr>
+                <w:rFonts w:ascii="Times New Roman" w:hAnsi="Times New Roman" w:cs="Times New Roman"/>
+                <w:sz w:val="24"/>
+                <w:szCs w:val="24"/>
+              </w:rPr>
+              <w:t>0,5</w:t>
+            </w:r>
+          </w:p>
+        </w:tc>
+      </w:tr>
+      <w:tr>
+        <w:trPr>
+          <w:cantSplit/>
+          <w:tblHeader/>
+        </w:trPr>
+        <w:tc>
+          <w:tcPr>
+            <w:tcW w:w="522" w:type="dxa"/>
+          </w:tcPr>
+          <w:p>
+            <w:pPr>
+              <w:pStyle w:val="KeinLeerraum"/>
+              <w:rPr>
+                <w:rFonts w:ascii="Times New Roman" w:hAnsi="Times New Roman" w:cs="Times New Roman"/>
+                <w:sz w:val="24"/>
+                <w:szCs w:val="24"/>
+              </w:rPr>
+            </w:pPr>
+            <w:r>
+              <w:rPr>
+                <w:rFonts w:ascii="Times New Roman" w:hAnsi="Times New Roman" w:cs="Times New Roman"/>
+                <w:sz w:val="24"/>
+                <w:szCs w:val="24"/>
+              </w:rPr>
+              <w:t>89</w:t>
+            </w:r>
+          </w:p>
+        </w:tc>
+        <w:tc>
+          <w:tcPr>
+            <w:tcW w:w="2988" w:type="dxa"/>
+          </w:tcPr>
+          <w:p>
+            <w:pPr>
+              <w:pStyle w:val="KeinLeerraum"/>
+              <w:rPr>
+                <w:rFonts w:ascii="Times New Roman" w:hAnsi="Times New Roman" w:cs="Times New Roman"/>
+                <w:sz w:val="24"/>
+                <w:szCs w:val="24"/>
+              </w:rPr>
+            </w:pPr>
+            <w:proofErr w:type="spellStart"/>
+            <w:r>
+              <w:rPr>
+                <w:rFonts w:ascii="Times New Roman" w:hAnsi="Times New Roman" w:cs="Times New Roman"/>
+                <w:sz w:val="24"/>
+                <w:szCs w:val="24"/>
+              </w:rPr>
+              <w:t>Notifications</w:t>
+            </w:r>
+            <w:proofErr w:type="spellEnd"/>
+            <w:r>
+              <w:rPr>
+                <w:rFonts w:ascii="Times New Roman" w:hAnsi="Times New Roman" w:cs="Times New Roman"/>
+                <w:sz w:val="24"/>
+                <w:szCs w:val="24"/>
+              </w:rPr>
+              <w:t xml:space="preserve"> auswählbar machen</w:t>
+            </w:r>
+          </w:p>
+        </w:tc>
+        <w:tc>
+          <w:tcPr>
+            <w:tcW w:w="993" w:type="dxa"/>
+          </w:tcPr>
+          <w:p>
+            <w:pPr>
+              <w:pStyle w:val="KeinLeerraum"/>
+              <w:jc w:val="center"/>
+              <w:rPr>
+                <w:rFonts w:ascii="Times New Roman" w:hAnsi="Times New Roman" w:cs="Times New Roman"/>
+                <w:sz w:val="24"/>
+                <w:szCs w:val="24"/>
+              </w:rPr>
+            </w:pPr>
+            <w:r>
+              <w:rPr>
+                <w:rFonts w:ascii="Times New Roman" w:hAnsi="Times New Roman" w:cs="Times New Roman"/>
+                <w:sz w:val="24"/>
+                <w:szCs w:val="24"/>
+              </w:rPr>
+              <w:t>10</w:t>
+            </w:r>
+          </w:p>
+        </w:tc>
+        <w:tc>
+          <w:tcPr>
+            <w:tcW w:w="2079" w:type="dxa"/>
+          </w:tcPr>
+          <w:p>
+            <w:pPr>
+              <w:pStyle w:val="KeinLeerraum"/>
+              <w:rPr>
+                <w:rFonts w:ascii="Times New Roman" w:hAnsi="Times New Roman" w:cs="Times New Roman"/>
+                <w:sz w:val="24"/>
+                <w:szCs w:val="24"/>
+              </w:rPr>
+            </w:pPr>
+            <w:r>
+              <w:rPr>
+                <w:rFonts w:ascii="Times New Roman" w:hAnsi="Times New Roman" w:cs="Times New Roman"/>
+                <w:sz w:val="24"/>
+                <w:szCs w:val="24"/>
+              </w:rPr>
+              <w:t>Andreas</w:t>
+            </w:r>
+          </w:p>
+        </w:tc>
+        <w:tc>
+          <w:tcPr>
+            <w:tcW w:w="1410" w:type="dxa"/>
+          </w:tcPr>
+          <w:p>
+            <w:pPr>
+              <w:pStyle w:val="KeinLeerraum"/>
+              <w:jc w:val="center"/>
+              <w:rPr>
+                <w:rFonts w:ascii="Times New Roman" w:hAnsi="Times New Roman" w:cs="Times New Roman"/>
+                <w:sz w:val="24"/>
+                <w:szCs w:val="24"/>
+              </w:rPr>
+            </w:pPr>
+            <w:r>
+              <w:rPr>
+                <w:rFonts w:ascii="Times New Roman" w:hAnsi="Times New Roman" w:cs="Times New Roman"/>
+                <w:sz w:val="24"/>
+                <w:szCs w:val="24"/>
+              </w:rPr>
+              <w:t>0,5</w:t>
+            </w:r>
+          </w:p>
+        </w:tc>
+        <w:tc>
+          <w:tcPr>
+            <w:tcW w:w="1296" w:type="dxa"/>
+          </w:tcPr>
+          <w:p>
+            <w:pPr>
+              <w:pStyle w:val="KeinLeerraum"/>
+              <w:jc w:val="center"/>
+              <w:rPr>
+                <w:rFonts w:ascii="Times New Roman" w:hAnsi="Times New Roman" w:cs="Times New Roman"/>
+                <w:sz w:val="24"/>
+                <w:szCs w:val="24"/>
+              </w:rPr>
+            </w:pPr>
+            <w:r>
+              <w:rPr>
+                <w:rFonts w:ascii="Times New Roman" w:hAnsi="Times New Roman" w:cs="Times New Roman"/>
+                <w:sz w:val="24"/>
+                <w:szCs w:val="24"/>
+              </w:rPr>
+              <w:t>1</w:t>
+            </w:r>
+          </w:p>
+        </w:tc>
+      </w:tr>
+      <w:tr>
+        <w:trPr>
+          <w:cantSplit/>
+          <w:tblHeader/>
+        </w:trPr>
+        <w:tc>
+          <w:tcPr>
+            <w:tcW w:w="522" w:type="dxa"/>
+          </w:tcPr>
+          <w:p>
+            <w:pPr>
+              <w:pStyle w:val="KeinLeerraum"/>
+              <w:rPr>
+                <w:rFonts w:ascii="Times New Roman" w:hAnsi="Times New Roman" w:cs="Times New Roman"/>
+                <w:sz w:val="24"/>
+                <w:szCs w:val="24"/>
+              </w:rPr>
+            </w:pPr>
+            <w:r>
+              <w:rPr>
+                <w:rFonts w:ascii="Times New Roman" w:hAnsi="Times New Roman" w:cs="Times New Roman"/>
+                <w:sz w:val="24"/>
+                <w:szCs w:val="24"/>
+              </w:rPr>
+              <w:t>90</w:t>
+            </w:r>
+          </w:p>
+        </w:tc>
+        <w:tc>
+          <w:tcPr>
+            <w:tcW w:w="2988" w:type="dxa"/>
+          </w:tcPr>
+          <w:p>
+            <w:pPr>
+              <w:pStyle w:val="KeinLeerraum"/>
+              <w:rPr>
+                <w:rFonts w:ascii="Times New Roman" w:hAnsi="Times New Roman" w:cs="Times New Roman"/>
+                <w:sz w:val="24"/>
+                <w:szCs w:val="24"/>
+              </w:rPr>
+            </w:pPr>
+            <w:r>
+              <w:rPr>
+                <w:rFonts w:ascii="Times New Roman" w:hAnsi="Times New Roman" w:cs="Times New Roman"/>
+                <w:sz w:val="24"/>
+                <w:szCs w:val="24"/>
+              </w:rPr>
+              <w:t>Favoriten zurücksetzen</w:t>
+            </w:r>
+          </w:p>
+        </w:tc>
+        <w:tc>
+          <w:tcPr>
+            <w:tcW w:w="993" w:type="dxa"/>
+          </w:tcPr>
+          <w:p>
+            <w:pPr>
+              <w:pStyle w:val="KeinLeerraum"/>
+              <w:jc w:val="center"/>
+              <w:rPr>
+                <w:rFonts w:ascii="Times New Roman" w:hAnsi="Times New Roman" w:cs="Times New Roman"/>
+                <w:sz w:val="24"/>
+                <w:szCs w:val="24"/>
+              </w:rPr>
+            </w:pPr>
+            <w:r>
+              <w:rPr>
+                <w:rFonts w:ascii="Times New Roman" w:hAnsi="Times New Roman" w:cs="Times New Roman"/>
+                <w:sz w:val="24"/>
+                <w:szCs w:val="24"/>
+              </w:rPr>
+              <w:t>28</w:t>
+            </w:r>
+          </w:p>
+        </w:tc>
+        <w:tc>
+          <w:tcPr>
+            <w:tcW w:w="2079" w:type="dxa"/>
+          </w:tcPr>
+          <w:p>
+            <w:pPr>
+              <w:pStyle w:val="KeinLeerraum"/>
+              <w:rPr>
+                <w:rFonts w:ascii="Times New Roman" w:hAnsi="Times New Roman" w:cs="Times New Roman"/>
+                <w:sz w:val="24"/>
+                <w:szCs w:val="24"/>
+              </w:rPr>
+            </w:pPr>
+            <w:r>
+              <w:rPr>
+                <w:rFonts w:ascii="Times New Roman" w:hAnsi="Times New Roman" w:cs="Times New Roman"/>
+                <w:sz w:val="24"/>
+                <w:szCs w:val="24"/>
+              </w:rPr>
+              <w:t>Tom</w:t>
+            </w:r>
+          </w:p>
+        </w:tc>
+        <w:tc>
+          <w:tcPr>
+            <w:tcW w:w="1410" w:type="dxa"/>
+          </w:tcPr>
+          <w:p>
+            <w:pPr>
+              <w:pStyle w:val="KeinLeerraum"/>
+              <w:jc w:val="center"/>
+              <w:rPr>
+                <w:rFonts w:ascii="Times New Roman" w:hAnsi="Times New Roman" w:cs="Times New Roman"/>
+                <w:sz w:val="24"/>
+                <w:szCs w:val="24"/>
+              </w:rPr>
+            </w:pPr>
+            <w:r>
+              <w:rPr>
+                <w:rFonts w:ascii="Times New Roman" w:hAnsi="Times New Roman" w:cs="Times New Roman"/>
+                <w:sz w:val="24"/>
+                <w:szCs w:val="24"/>
+              </w:rPr>
+              <w:t>0,5</w:t>
+            </w:r>
+          </w:p>
+        </w:tc>
+        <w:tc>
+          <w:tcPr>
+            <w:tcW w:w="1296" w:type="dxa"/>
+          </w:tcPr>
+          <w:p>
+            <w:pPr>
+              <w:pStyle w:val="KeinLeerraum"/>
+              <w:jc w:val="center"/>
+              <w:rPr>
+                <w:rFonts w:ascii="Times New Roman" w:hAnsi="Times New Roman" w:cs="Times New Roman"/>
+                <w:sz w:val="24"/>
+                <w:szCs w:val="24"/>
+              </w:rPr>
+            </w:pPr>
+            <w:r>
+              <w:rPr>
+                <w:rFonts w:ascii="Times New Roman" w:hAnsi="Times New Roman" w:cs="Times New Roman"/>
+                <w:sz w:val="24"/>
+                <w:szCs w:val="24"/>
+              </w:rPr>
+              <w:t>1</w:t>
+            </w:r>
+          </w:p>
+        </w:tc>
+      </w:tr>
+      <w:tr>
+        <w:trPr>
+          <w:cantSplit/>
+          <w:tblHeader/>
+        </w:trPr>
+        <w:tc>
+          <w:tcPr>
+            <w:tcW w:w="522" w:type="dxa"/>
+          </w:tcPr>
+          <w:p>
+            <w:pPr>
+              <w:pStyle w:val="KeinLeerraum"/>
+              <w:rPr>
+                <w:rFonts w:ascii="Times New Roman" w:hAnsi="Times New Roman" w:cs="Times New Roman"/>
+                <w:sz w:val="24"/>
+                <w:szCs w:val="24"/>
+              </w:rPr>
+            </w:pPr>
+            <w:r>
+              <w:rPr>
+                <w:rFonts w:ascii="Times New Roman" w:hAnsi="Times New Roman" w:cs="Times New Roman"/>
+                <w:sz w:val="24"/>
+                <w:szCs w:val="24"/>
+              </w:rPr>
+              <w:t>79</w:t>
+            </w:r>
+          </w:p>
+        </w:tc>
+        <w:tc>
+          <w:tcPr>
+            <w:tcW w:w="2988" w:type="dxa"/>
+          </w:tcPr>
+          <w:p>
+            <w:pPr>
+              <w:pStyle w:val="KeinLeerraum"/>
+              <w:rPr>
+                <w:rFonts w:ascii="Times New Roman" w:hAnsi="Times New Roman" w:cs="Times New Roman"/>
+                <w:sz w:val="24"/>
+                <w:szCs w:val="24"/>
+              </w:rPr>
+            </w:pPr>
+            <w:r>
+              <w:rPr>
+                <w:rFonts w:ascii="Times New Roman" w:hAnsi="Times New Roman" w:cs="Times New Roman"/>
+                <w:sz w:val="24"/>
+                <w:szCs w:val="24"/>
+              </w:rPr>
+              <w:t xml:space="preserve">Fix </w:t>
+            </w:r>
+            <w:proofErr w:type="spellStart"/>
+            <w:r>
+              <w:rPr>
+                <w:rFonts w:ascii="Times New Roman" w:hAnsi="Times New Roman" w:cs="Times New Roman"/>
+                <w:sz w:val="24"/>
+                <w:szCs w:val="24"/>
+              </w:rPr>
+              <w:t>sms</w:t>
+            </w:r>
+            <w:proofErr w:type="spellEnd"/>
+            <w:r>
+              <w:rPr>
+                <w:rFonts w:ascii="Times New Roman" w:hAnsi="Times New Roman" w:cs="Times New Roman"/>
+                <w:sz w:val="24"/>
+                <w:szCs w:val="24"/>
+              </w:rPr>
+              <w:t xml:space="preserve"> </w:t>
+            </w:r>
+            <w:proofErr w:type="spellStart"/>
+            <w:r>
+              <w:rPr>
+                <w:rFonts w:ascii="Times New Roman" w:hAnsi="Times New Roman" w:cs="Times New Roman"/>
+                <w:sz w:val="24"/>
+                <w:szCs w:val="24"/>
+              </w:rPr>
+              <w:t>async</w:t>
+            </w:r>
+            <w:proofErr w:type="spellEnd"/>
+            <w:r>
+              <w:rPr>
+                <w:rFonts w:ascii="Times New Roman" w:hAnsi="Times New Roman" w:cs="Times New Roman"/>
+                <w:sz w:val="24"/>
+                <w:szCs w:val="24"/>
+              </w:rPr>
+              <w:t xml:space="preserve"> T</w:t>
+            </w:r>
+            <w:r>
+              <w:rPr>
+                <w:rFonts w:ascii="Times New Roman" w:hAnsi="Times New Roman" w:cs="Times New Roman"/>
+                <w:sz w:val="24"/>
+                <w:szCs w:val="24"/>
+              </w:rPr>
+              <w:t>imeout</w:t>
+            </w:r>
+          </w:p>
+        </w:tc>
+        <w:tc>
+          <w:tcPr>
+            <w:tcW w:w="993" w:type="dxa"/>
+          </w:tcPr>
+          <w:p>
+            <w:pPr>
+              <w:pStyle w:val="KeinLeerraum"/>
+              <w:jc w:val="center"/>
+              <w:rPr>
+                <w:rFonts w:ascii="Times New Roman" w:hAnsi="Times New Roman" w:cs="Times New Roman"/>
+                <w:sz w:val="24"/>
+                <w:szCs w:val="24"/>
+              </w:rPr>
+            </w:pPr>
+            <w:r>
+              <w:rPr>
+                <w:rFonts w:ascii="Times New Roman" w:hAnsi="Times New Roman" w:cs="Times New Roman"/>
+                <w:sz w:val="24"/>
+                <w:szCs w:val="24"/>
+              </w:rPr>
+              <w:t>5</w:t>
+            </w:r>
+          </w:p>
+        </w:tc>
+        <w:tc>
+          <w:tcPr>
+            <w:tcW w:w="2079" w:type="dxa"/>
+          </w:tcPr>
+          <w:p>
+            <w:pPr>
+              <w:pStyle w:val="KeinLeerraum"/>
+              <w:rPr>
+                <w:rFonts w:ascii="Times New Roman" w:hAnsi="Times New Roman" w:cs="Times New Roman"/>
+                <w:sz w:val="24"/>
+                <w:szCs w:val="24"/>
+              </w:rPr>
+            </w:pPr>
+            <w:r>
+              <w:rPr>
+                <w:rFonts w:ascii="Times New Roman" w:hAnsi="Times New Roman" w:cs="Times New Roman"/>
+                <w:sz w:val="24"/>
+                <w:szCs w:val="24"/>
+              </w:rPr>
+              <w:t>Sebastian</w:t>
+            </w:r>
+          </w:p>
+        </w:tc>
+        <w:tc>
+          <w:tcPr>
+            <w:tcW w:w="1410" w:type="dxa"/>
+          </w:tcPr>
+          <w:p>
+            <w:pPr>
+              <w:pStyle w:val="KeinLeerraum"/>
+              <w:jc w:val="center"/>
+              <w:rPr>
+                <w:rFonts w:ascii="Times New Roman" w:hAnsi="Times New Roman" w:cs="Times New Roman"/>
+                <w:sz w:val="24"/>
+                <w:szCs w:val="24"/>
+              </w:rPr>
+            </w:pPr>
+            <w:r>
+              <w:rPr>
+                <w:rFonts w:ascii="Times New Roman" w:hAnsi="Times New Roman" w:cs="Times New Roman"/>
+                <w:sz w:val="24"/>
+                <w:szCs w:val="24"/>
+              </w:rPr>
+              <w:t>1</w:t>
+            </w:r>
+          </w:p>
+        </w:tc>
+        <w:tc>
+          <w:tcPr>
+            <w:tcW w:w="1296" w:type="dxa"/>
+          </w:tcPr>
+          <w:p>
+            <w:pPr>
+              <w:pStyle w:val="KeinLeerraum"/>
+              <w:jc w:val="center"/>
+              <w:rPr>
+                <w:rFonts w:ascii="Times New Roman" w:hAnsi="Times New Roman" w:cs="Times New Roman"/>
+                <w:sz w:val="24"/>
+                <w:szCs w:val="24"/>
+              </w:rPr>
+            </w:pPr>
+            <w:r>
+              <w:rPr>
+                <w:rFonts w:ascii="Times New Roman" w:hAnsi="Times New Roman" w:cs="Times New Roman"/>
+                <w:sz w:val="24"/>
+                <w:szCs w:val="24"/>
+              </w:rPr>
+              <w:t>0,5</w:t>
+            </w:r>
+          </w:p>
+        </w:tc>
+      </w:tr>
+      <w:tr>
+        <w:trPr>
+          <w:cantSplit/>
+          <w:tblHeader/>
+        </w:trPr>
+        <w:tc>
+          <w:tcPr>
+            <w:tcW w:w="522" w:type="dxa"/>
+          </w:tcPr>
+          <w:p>
+            <w:pPr>
+              <w:pStyle w:val="KeinLeerraum"/>
+              <w:rPr>
+                <w:rFonts w:ascii="Times New Roman" w:hAnsi="Times New Roman" w:cs="Times New Roman"/>
+                <w:sz w:val="24"/>
+                <w:szCs w:val="24"/>
+              </w:rPr>
+            </w:pPr>
+            <w:r>
+              <w:rPr>
+                <w:rFonts w:ascii="Times New Roman" w:hAnsi="Times New Roman" w:cs="Times New Roman"/>
+                <w:sz w:val="24"/>
+                <w:szCs w:val="24"/>
+              </w:rPr>
+              <w:t>91</w:t>
+            </w:r>
+          </w:p>
+        </w:tc>
+        <w:tc>
+          <w:tcPr>
+            <w:tcW w:w="2988" w:type="dxa"/>
+          </w:tcPr>
+          <w:p>
+            <w:pPr>
+              <w:pStyle w:val="KeinLeerraum"/>
+              <w:rPr>
+                <w:rFonts w:ascii="Times New Roman" w:hAnsi="Times New Roman" w:cs="Times New Roman"/>
+                <w:sz w:val="24"/>
+                <w:szCs w:val="24"/>
+              </w:rPr>
+            </w:pPr>
+            <w:r>
+              <w:rPr>
+                <w:rFonts w:ascii="Times New Roman" w:hAnsi="Times New Roman" w:cs="Times New Roman"/>
+                <w:sz w:val="24"/>
+                <w:szCs w:val="24"/>
+              </w:rPr>
+              <w:t xml:space="preserve">Fix </w:t>
+            </w:r>
+            <w:proofErr w:type="spellStart"/>
+            <w:r>
+              <w:rPr>
+                <w:rFonts w:ascii="Times New Roman" w:hAnsi="Times New Roman" w:cs="Times New Roman"/>
+                <w:sz w:val="24"/>
+                <w:szCs w:val="24"/>
+              </w:rPr>
+              <w:t>Datepicker</w:t>
+            </w:r>
+            <w:proofErr w:type="spellEnd"/>
+            <w:r>
+              <w:rPr>
+                <w:rFonts w:ascii="Times New Roman" w:hAnsi="Times New Roman" w:cs="Times New Roman"/>
+                <w:sz w:val="24"/>
+                <w:szCs w:val="24"/>
+              </w:rPr>
+              <w:t xml:space="preserve"> Bug</w:t>
+            </w:r>
+          </w:p>
+        </w:tc>
+        <w:tc>
+          <w:tcPr>
+            <w:tcW w:w="993" w:type="dxa"/>
+          </w:tcPr>
+          <w:p>
+            <w:pPr>
+              <w:pStyle w:val="KeinLeerraum"/>
+              <w:jc w:val="center"/>
+              <w:rPr>
+                <w:rFonts w:ascii="Times New Roman" w:hAnsi="Times New Roman" w:cs="Times New Roman"/>
+                <w:sz w:val="24"/>
+                <w:szCs w:val="24"/>
+              </w:rPr>
+            </w:pPr>
+            <w:r>
+              <w:rPr>
+                <w:rFonts w:ascii="Times New Roman" w:hAnsi="Times New Roman" w:cs="Times New Roman"/>
+                <w:sz w:val="24"/>
+                <w:szCs w:val="24"/>
+              </w:rPr>
+              <w:t>2</w:t>
+            </w:r>
+          </w:p>
+        </w:tc>
+        <w:tc>
+          <w:tcPr>
+            <w:tcW w:w="2079" w:type="dxa"/>
+          </w:tcPr>
+          <w:p>
+            <w:pPr>
+              <w:pStyle w:val="KeinLeerraum"/>
+              <w:rPr>
+                <w:rFonts w:ascii="Times New Roman" w:hAnsi="Times New Roman" w:cs="Times New Roman"/>
+                <w:sz w:val="24"/>
+                <w:szCs w:val="24"/>
+              </w:rPr>
+            </w:pPr>
+            <w:r>
+              <w:rPr>
+                <w:rFonts w:ascii="Times New Roman" w:hAnsi="Times New Roman" w:cs="Times New Roman"/>
+                <w:sz w:val="24"/>
+                <w:szCs w:val="24"/>
+              </w:rPr>
+              <w:t>Andreas</w:t>
+            </w:r>
+          </w:p>
+        </w:tc>
+        <w:tc>
+          <w:tcPr>
+            <w:tcW w:w="1410" w:type="dxa"/>
+          </w:tcPr>
+          <w:p>
+            <w:pPr>
+              <w:pStyle w:val="KeinLeerraum"/>
+              <w:jc w:val="center"/>
+              <w:rPr>
+                <w:rFonts w:ascii="Times New Roman" w:hAnsi="Times New Roman" w:cs="Times New Roman"/>
+                <w:sz w:val="24"/>
+                <w:szCs w:val="24"/>
+              </w:rPr>
+            </w:pPr>
+            <w:r>
+              <w:rPr>
+                <w:rFonts w:ascii="Times New Roman" w:hAnsi="Times New Roman" w:cs="Times New Roman"/>
+                <w:sz w:val="24"/>
+                <w:szCs w:val="24"/>
+              </w:rPr>
+              <w:t>0,5</w:t>
+            </w:r>
+          </w:p>
+        </w:tc>
+        <w:tc>
+          <w:tcPr>
+            <w:tcW w:w="1296" w:type="dxa"/>
+          </w:tcPr>
+          <w:p>
+            <w:pPr>
+              <w:pStyle w:val="KeinLeerraum"/>
+              <w:jc w:val="center"/>
+              <w:rPr>
+                <w:rFonts w:ascii="Times New Roman" w:hAnsi="Times New Roman" w:cs="Times New Roman"/>
+                <w:sz w:val="24"/>
+                <w:szCs w:val="24"/>
+              </w:rPr>
+            </w:pPr>
+            <w:r>
+              <w:rPr>
+                <w:rFonts w:ascii="Times New Roman" w:hAnsi="Times New Roman" w:cs="Times New Roman"/>
+                <w:sz w:val="24"/>
+                <w:szCs w:val="24"/>
+              </w:rPr>
+              <w:t>1</w:t>
+            </w:r>
+          </w:p>
+        </w:tc>
+      </w:tr>
+      <w:tr>
+        <w:trPr>
+          <w:cantSplit/>
+          <w:tblHeader/>
+        </w:trPr>
+        <w:tc>
+          <w:tcPr>
+            <w:tcW w:w="522" w:type="dxa"/>
+          </w:tcPr>
+          <w:p>
+            <w:pPr>
+              <w:pStyle w:val="KeinLeerraum"/>
+              <w:rPr>
+                <w:rFonts w:ascii="Times New Roman" w:hAnsi="Times New Roman" w:cs="Times New Roman"/>
+                <w:sz w:val="24"/>
+                <w:szCs w:val="24"/>
+              </w:rPr>
+            </w:pPr>
+            <w:r>
+              <w:rPr>
+                <w:rFonts w:ascii="Times New Roman" w:hAnsi="Times New Roman" w:cs="Times New Roman"/>
+                <w:sz w:val="24"/>
+                <w:szCs w:val="24"/>
+              </w:rPr>
+              <w:t>92</w:t>
+            </w:r>
+          </w:p>
+        </w:tc>
+        <w:tc>
+          <w:tcPr>
+            <w:tcW w:w="2988" w:type="dxa"/>
+          </w:tcPr>
+          <w:p>
+            <w:pPr>
+              <w:pStyle w:val="KeinLeerraum"/>
+              <w:rPr>
+                <w:rFonts w:ascii="Times New Roman" w:hAnsi="Times New Roman" w:cs="Times New Roman"/>
+                <w:sz w:val="24"/>
+                <w:szCs w:val="24"/>
+              </w:rPr>
+            </w:pPr>
+            <w:r>
+              <w:rPr>
+                <w:rFonts w:ascii="Times New Roman" w:hAnsi="Times New Roman" w:cs="Times New Roman"/>
+                <w:sz w:val="24"/>
+                <w:szCs w:val="24"/>
+              </w:rPr>
+              <w:t>Hinweise bei Registrierung</w:t>
+            </w:r>
+          </w:p>
+        </w:tc>
+        <w:tc>
+          <w:tcPr>
+            <w:tcW w:w="993" w:type="dxa"/>
+          </w:tcPr>
+          <w:p>
+            <w:pPr>
+              <w:pStyle w:val="KeinLeerraum"/>
+              <w:jc w:val="center"/>
+              <w:rPr>
+                <w:rFonts w:ascii="Times New Roman" w:hAnsi="Times New Roman" w:cs="Times New Roman"/>
+                <w:sz w:val="24"/>
+                <w:szCs w:val="24"/>
+              </w:rPr>
+            </w:pPr>
+            <w:r>
+              <w:rPr>
+                <w:rFonts w:ascii="Times New Roman" w:hAnsi="Times New Roman" w:cs="Times New Roman"/>
+                <w:sz w:val="24"/>
+                <w:szCs w:val="24"/>
+              </w:rPr>
+              <w:t>1</w:t>
+            </w:r>
+          </w:p>
+        </w:tc>
+        <w:tc>
+          <w:tcPr>
+            <w:tcW w:w="2079" w:type="dxa"/>
+          </w:tcPr>
+          <w:p>
+            <w:pPr>
+              <w:pStyle w:val="KeinLeerraum"/>
+              <w:rPr>
+                <w:rFonts w:ascii="Times New Roman" w:hAnsi="Times New Roman" w:cs="Times New Roman"/>
+                <w:sz w:val="24"/>
+                <w:szCs w:val="24"/>
+              </w:rPr>
+            </w:pPr>
+            <w:r>
+              <w:rPr>
+                <w:rFonts w:ascii="Times New Roman" w:hAnsi="Times New Roman" w:cs="Times New Roman"/>
+                <w:sz w:val="24"/>
+                <w:szCs w:val="24"/>
+              </w:rPr>
+              <w:t>Tom</w:t>
+            </w:r>
+          </w:p>
+        </w:tc>
+        <w:tc>
+          <w:tcPr>
+            <w:tcW w:w="1410" w:type="dxa"/>
+          </w:tcPr>
+          <w:p>
+            <w:pPr>
+              <w:pStyle w:val="KeinLeerraum"/>
+              <w:jc w:val="center"/>
+              <w:rPr>
+                <w:rFonts w:ascii="Times New Roman" w:hAnsi="Times New Roman" w:cs="Times New Roman"/>
+                <w:sz w:val="24"/>
+                <w:szCs w:val="24"/>
+              </w:rPr>
+            </w:pPr>
+            <w:r>
+              <w:rPr>
+                <w:rFonts w:ascii="Times New Roman" w:hAnsi="Times New Roman" w:cs="Times New Roman"/>
+                <w:sz w:val="24"/>
+                <w:szCs w:val="24"/>
+              </w:rPr>
+              <w:t>0,5</w:t>
+            </w:r>
+          </w:p>
+        </w:tc>
+        <w:tc>
+          <w:tcPr>
+            <w:tcW w:w="1296" w:type="dxa"/>
+          </w:tcPr>
+          <w:p>
+            <w:pPr>
+              <w:pStyle w:val="KeinLeerraum"/>
+              <w:jc w:val="center"/>
+              <w:rPr>
+                <w:rFonts w:ascii="Times New Roman" w:hAnsi="Times New Roman" w:cs="Times New Roman"/>
+                <w:sz w:val="24"/>
+                <w:szCs w:val="24"/>
+              </w:rPr>
+            </w:pPr>
+            <w:r>
+              <w:rPr>
+                <w:rFonts w:ascii="Times New Roman" w:hAnsi="Times New Roman" w:cs="Times New Roman"/>
+                <w:sz w:val="24"/>
+                <w:szCs w:val="24"/>
+              </w:rPr>
+              <w:t>0,5</w:t>
+            </w:r>
+          </w:p>
+        </w:tc>
+      </w:tr>
+      <w:tr>
+        <w:trPr>
+          <w:cantSplit/>
+          <w:tblHeader/>
+        </w:trPr>
+        <w:tc>
+          <w:tcPr>
+            <w:tcW w:w="522" w:type="dxa"/>
+          </w:tcPr>
+          <w:p>
+            <w:pPr>
+              <w:pStyle w:val="KeinLeerraum"/>
+              <w:rPr>
+                <w:rFonts w:ascii="Times New Roman" w:hAnsi="Times New Roman" w:cs="Times New Roman"/>
+                <w:sz w:val="24"/>
+                <w:szCs w:val="24"/>
+              </w:rPr>
+            </w:pPr>
+            <w:r>
+              <w:rPr>
+                <w:rFonts w:ascii="Times New Roman" w:hAnsi="Times New Roman" w:cs="Times New Roman"/>
+                <w:sz w:val="24"/>
+                <w:szCs w:val="24"/>
+              </w:rPr>
+              <w:t>93</w:t>
+            </w:r>
+          </w:p>
+        </w:tc>
+        <w:tc>
+          <w:tcPr>
+            <w:tcW w:w="2988" w:type="dxa"/>
+          </w:tcPr>
+          <w:p>
+            <w:pPr>
+              <w:pStyle w:val="KeinLeerraum"/>
+              <w:rPr>
+                <w:rFonts w:ascii="Times New Roman" w:hAnsi="Times New Roman" w:cs="Times New Roman"/>
+                <w:sz w:val="24"/>
+                <w:szCs w:val="24"/>
+              </w:rPr>
+            </w:pPr>
+            <w:proofErr w:type="spellStart"/>
+            <w:r>
+              <w:rPr>
+                <w:rFonts w:ascii="Times New Roman" w:hAnsi="Times New Roman" w:cs="Times New Roman"/>
+                <w:sz w:val="24"/>
+                <w:szCs w:val="24"/>
+              </w:rPr>
+              <w:t>Flashingnachricht</w:t>
+            </w:r>
+            <w:proofErr w:type="spellEnd"/>
+            <w:r>
+              <w:rPr>
+                <w:rFonts w:ascii="Times New Roman" w:hAnsi="Times New Roman" w:cs="Times New Roman"/>
+                <w:sz w:val="24"/>
+                <w:szCs w:val="24"/>
+              </w:rPr>
+              <w:t xml:space="preserve"> </w:t>
+            </w:r>
+            <w:proofErr w:type="spellStart"/>
+            <w:r>
+              <w:rPr>
+                <w:rFonts w:ascii="Times New Roman" w:hAnsi="Times New Roman" w:cs="Times New Roman"/>
+                <w:sz w:val="24"/>
+                <w:szCs w:val="24"/>
+              </w:rPr>
+              <w:t>TourCreate</w:t>
+            </w:r>
+            <w:proofErr w:type="spellEnd"/>
+          </w:p>
+        </w:tc>
+        <w:tc>
+          <w:tcPr>
+            <w:tcW w:w="993" w:type="dxa"/>
+          </w:tcPr>
+          <w:p>
+            <w:pPr>
+              <w:pStyle w:val="KeinLeerraum"/>
+              <w:jc w:val="center"/>
+              <w:rPr>
+                <w:rFonts w:ascii="Times New Roman" w:hAnsi="Times New Roman" w:cs="Times New Roman"/>
+                <w:sz w:val="24"/>
+                <w:szCs w:val="24"/>
+              </w:rPr>
+            </w:pPr>
+            <w:r>
+              <w:rPr>
+                <w:rFonts w:ascii="Times New Roman" w:hAnsi="Times New Roman" w:cs="Times New Roman"/>
+                <w:sz w:val="24"/>
+                <w:szCs w:val="24"/>
+              </w:rPr>
+              <w:t>2</w:t>
+            </w:r>
+          </w:p>
+        </w:tc>
+        <w:tc>
+          <w:tcPr>
+            <w:tcW w:w="2079" w:type="dxa"/>
+          </w:tcPr>
+          <w:p>
+            <w:pPr>
+              <w:pStyle w:val="KeinLeerraum"/>
+              <w:rPr>
+                <w:rFonts w:ascii="Times New Roman" w:hAnsi="Times New Roman" w:cs="Times New Roman"/>
+                <w:sz w:val="24"/>
+                <w:szCs w:val="24"/>
+              </w:rPr>
+            </w:pPr>
+            <w:r>
+              <w:rPr>
+                <w:rFonts w:ascii="Times New Roman" w:hAnsi="Times New Roman" w:cs="Times New Roman"/>
+                <w:sz w:val="24"/>
+                <w:szCs w:val="24"/>
+              </w:rPr>
+              <w:t>Tom</w:t>
+            </w:r>
+          </w:p>
+        </w:tc>
+        <w:tc>
+          <w:tcPr>
+            <w:tcW w:w="1410" w:type="dxa"/>
+          </w:tcPr>
+          <w:p>
+            <w:pPr>
+              <w:pStyle w:val="KeinLeerraum"/>
+              <w:jc w:val="center"/>
+              <w:rPr>
+                <w:rFonts w:ascii="Times New Roman" w:hAnsi="Times New Roman" w:cs="Times New Roman"/>
+                <w:sz w:val="24"/>
+                <w:szCs w:val="24"/>
+              </w:rPr>
+            </w:pPr>
+            <w:r>
+              <w:rPr>
+                <w:rFonts w:ascii="Times New Roman" w:hAnsi="Times New Roman" w:cs="Times New Roman"/>
+                <w:sz w:val="24"/>
+                <w:szCs w:val="24"/>
+              </w:rPr>
+              <w:t>0,5</w:t>
+            </w:r>
+          </w:p>
+        </w:tc>
+        <w:tc>
+          <w:tcPr>
+            <w:tcW w:w="1296" w:type="dxa"/>
+          </w:tcPr>
+          <w:p>
+            <w:pPr>
+              <w:pStyle w:val="KeinLeerraum"/>
+              <w:jc w:val="center"/>
+              <w:rPr>
+                <w:rFonts w:ascii="Times New Roman" w:hAnsi="Times New Roman" w:cs="Times New Roman"/>
+                <w:sz w:val="24"/>
+                <w:szCs w:val="24"/>
+              </w:rPr>
+            </w:pPr>
+            <w:r>
+              <w:rPr>
+                <w:rFonts w:ascii="Times New Roman" w:hAnsi="Times New Roman" w:cs="Times New Roman"/>
+                <w:sz w:val="24"/>
+                <w:szCs w:val="24"/>
+              </w:rPr>
+              <w:t>0,5</w:t>
+            </w:r>
+          </w:p>
+        </w:tc>
+      </w:tr>
+      <w:tr>
+        <w:trPr>
+          <w:cantSplit/>
+          <w:tblHeader/>
+        </w:trPr>
+        <w:tc>
+          <w:tcPr>
+            <w:tcW w:w="522" w:type="dxa"/>
+          </w:tcPr>
+          <w:p>
+            <w:pPr>
+              <w:pStyle w:val="KeinLeerraum"/>
+              <w:rPr>
+                <w:rFonts w:ascii="Times New Roman" w:hAnsi="Times New Roman" w:cs="Times New Roman"/>
+                <w:sz w:val="24"/>
+                <w:szCs w:val="24"/>
+              </w:rPr>
+            </w:pPr>
+            <w:r>
+              <w:rPr>
+                <w:rFonts w:ascii="Times New Roman" w:hAnsi="Times New Roman" w:cs="Times New Roman"/>
+                <w:sz w:val="24"/>
+                <w:szCs w:val="24"/>
+              </w:rPr>
+              <w:t>94</w:t>
+            </w:r>
+          </w:p>
+        </w:tc>
+        <w:tc>
+          <w:tcPr>
+            <w:tcW w:w="2988" w:type="dxa"/>
+          </w:tcPr>
+          <w:p>
+            <w:pPr>
+              <w:pStyle w:val="KeinLeerraum"/>
+              <w:rPr>
+                <w:rFonts w:ascii="Times New Roman" w:hAnsi="Times New Roman" w:cs="Times New Roman"/>
+                <w:sz w:val="24"/>
+                <w:szCs w:val="24"/>
+              </w:rPr>
+            </w:pPr>
+            <w:r>
+              <w:rPr>
+                <w:rFonts w:ascii="Times New Roman" w:hAnsi="Times New Roman" w:cs="Times New Roman"/>
+                <w:sz w:val="24"/>
+                <w:szCs w:val="24"/>
+              </w:rPr>
+              <w:t xml:space="preserve">Fix </w:t>
+            </w:r>
+            <w:proofErr w:type="spellStart"/>
+            <w:r>
+              <w:rPr>
+                <w:rFonts w:ascii="Times New Roman" w:hAnsi="Times New Roman" w:cs="Times New Roman"/>
+                <w:sz w:val="24"/>
+                <w:szCs w:val="24"/>
+              </w:rPr>
+              <w:t>Timer</w:t>
+            </w:r>
+            <w:proofErr w:type="spellEnd"/>
+            <w:r>
+              <w:rPr>
+                <w:rFonts w:ascii="Times New Roman" w:hAnsi="Times New Roman" w:cs="Times New Roman"/>
+                <w:sz w:val="24"/>
+                <w:szCs w:val="24"/>
+              </w:rPr>
+              <w:t xml:space="preserve"> Bugs</w:t>
+            </w:r>
+          </w:p>
+        </w:tc>
+        <w:tc>
+          <w:tcPr>
+            <w:tcW w:w="993" w:type="dxa"/>
+          </w:tcPr>
+          <w:p>
+            <w:pPr>
+              <w:pStyle w:val="KeinLeerraum"/>
+              <w:jc w:val="center"/>
+              <w:rPr>
+                <w:rFonts w:ascii="Times New Roman" w:hAnsi="Times New Roman" w:cs="Times New Roman"/>
+                <w:sz w:val="24"/>
+                <w:szCs w:val="24"/>
+              </w:rPr>
+            </w:pPr>
+            <w:r>
+              <w:rPr>
+                <w:rFonts w:ascii="Times New Roman" w:hAnsi="Times New Roman" w:cs="Times New Roman"/>
+                <w:sz w:val="24"/>
+                <w:szCs w:val="24"/>
+              </w:rPr>
+              <w:t>5</w:t>
+            </w:r>
+          </w:p>
+        </w:tc>
+        <w:tc>
+          <w:tcPr>
+            <w:tcW w:w="2079" w:type="dxa"/>
+          </w:tcPr>
+          <w:p>
+            <w:pPr>
+              <w:pStyle w:val="KeinLeerraum"/>
+              <w:rPr>
+                <w:rFonts w:ascii="Times New Roman" w:hAnsi="Times New Roman" w:cs="Times New Roman"/>
+                <w:sz w:val="24"/>
+                <w:szCs w:val="24"/>
+              </w:rPr>
+            </w:pPr>
+            <w:r>
+              <w:rPr>
+                <w:rFonts w:ascii="Times New Roman" w:hAnsi="Times New Roman" w:cs="Times New Roman"/>
+                <w:sz w:val="24"/>
+                <w:szCs w:val="24"/>
+              </w:rPr>
+              <w:t>Andreas</w:t>
+            </w:r>
+          </w:p>
+        </w:tc>
+        <w:tc>
+          <w:tcPr>
+            <w:tcW w:w="1410" w:type="dxa"/>
+          </w:tcPr>
+          <w:p>
+            <w:pPr>
+              <w:pStyle w:val="KeinLeerraum"/>
+              <w:jc w:val="center"/>
+              <w:rPr>
+                <w:rFonts w:ascii="Times New Roman" w:hAnsi="Times New Roman" w:cs="Times New Roman"/>
+                <w:sz w:val="24"/>
+                <w:szCs w:val="24"/>
+              </w:rPr>
+            </w:pPr>
+            <w:r>
+              <w:rPr>
+                <w:rFonts w:ascii="Times New Roman" w:hAnsi="Times New Roman" w:cs="Times New Roman"/>
+                <w:sz w:val="24"/>
+                <w:szCs w:val="24"/>
+              </w:rPr>
+              <w:t>0,5</w:t>
+            </w:r>
+          </w:p>
+        </w:tc>
+        <w:tc>
+          <w:tcPr>
+            <w:tcW w:w="1296" w:type="dxa"/>
+          </w:tcPr>
+          <w:p>
+            <w:pPr>
+              <w:pStyle w:val="KeinLeerraum"/>
+              <w:jc w:val="center"/>
+              <w:rPr>
+                <w:rFonts w:ascii="Times New Roman" w:hAnsi="Times New Roman" w:cs="Times New Roman"/>
+                <w:sz w:val="24"/>
+                <w:szCs w:val="24"/>
+              </w:rPr>
+            </w:pPr>
+            <w:r>
+              <w:rPr>
+                <w:rFonts w:ascii="Times New Roman" w:hAnsi="Times New Roman" w:cs="Times New Roman"/>
+                <w:sz w:val="24"/>
+                <w:szCs w:val="24"/>
+              </w:rPr>
+              <w:t>0,5</w:t>
+            </w:r>
+          </w:p>
+        </w:tc>
+      </w:tr>
+      <w:tr>
+        <w:trPr>
+          <w:cantSplit/>
+          <w:tblHeader/>
+        </w:trPr>
+        <w:tc>
+          <w:tcPr>
+            <w:tcW w:w="522" w:type="dxa"/>
+          </w:tcPr>
+          <w:p>
+            <w:pPr>
+              <w:pStyle w:val="KeinLeerraum"/>
+              <w:rPr>
+                <w:rFonts w:ascii="Times New Roman" w:hAnsi="Times New Roman" w:cs="Times New Roman"/>
+                <w:sz w:val="24"/>
+                <w:szCs w:val="24"/>
+              </w:rPr>
+            </w:pPr>
+            <w:r>
+              <w:rPr>
+                <w:rFonts w:ascii="Times New Roman" w:hAnsi="Times New Roman" w:cs="Times New Roman"/>
+                <w:sz w:val="24"/>
+                <w:szCs w:val="24"/>
+              </w:rPr>
+              <w:t>95</w:t>
+            </w:r>
+          </w:p>
+        </w:tc>
+        <w:tc>
+          <w:tcPr>
+            <w:tcW w:w="2988" w:type="dxa"/>
+          </w:tcPr>
+          <w:p>
+            <w:pPr>
+              <w:pStyle w:val="KeinLeerraum"/>
+              <w:rPr>
+                <w:rFonts w:ascii="Times New Roman" w:hAnsi="Times New Roman" w:cs="Times New Roman"/>
+                <w:sz w:val="24"/>
+                <w:szCs w:val="24"/>
+              </w:rPr>
+            </w:pPr>
+            <w:r>
+              <w:rPr>
+                <w:rFonts w:ascii="Times New Roman" w:hAnsi="Times New Roman" w:cs="Times New Roman"/>
+                <w:sz w:val="24"/>
+                <w:szCs w:val="24"/>
+              </w:rPr>
+              <w:t xml:space="preserve">Redirect </w:t>
+            </w:r>
+            <w:proofErr w:type="spellStart"/>
+            <w:r>
+              <w:rPr>
+                <w:rFonts w:ascii="Times New Roman" w:hAnsi="Times New Roman" w:cs="Times New Roman"/>
+                <w:sz w:val="24"/>
+                <w:szCs w:val="24"/>
+              </w:rPr>
+              <w:t>Tel.Best</w:t>
+            </w:r>
+            <w:proofErr w:type="spellEnd"/>
+            <w:r>
+              <w:rPr>
+                <w:rFonts w:ascii="Times New Roman" w:hAnsi="Times New Roman" w:cs="Times New Roman"/>
+                <w:sz w:val="24"/>
+                <w:szCs w:val="24"/>
+              </w:rPr>
+              <w:t>. Links</w:t>
+            </w:r>
+          </w:p>
+        </w:tc>
+        <w:tc>
+          <w:tcPr>
+            <w:tcW w:w="993" w:type="dxa"/>
+          </w:tcPr>
+          <w:p>
+            <w:pPr>
+              <w:pStyle w:val="KeinLeerraum"/>
+              <w:jc w:val="center"/>
+              <w:rPr>
+                <w:rFonts w:ascii="Times New Roman" w:hAnsi="Times New Roman" w:cs="Times New Roman"/>
+                <w:sz w:val="24"/>
+                <w:szCs w:val="24"/>
+              </w:rPr>
+            </w:pPr>
+            <w:r>
+              <w:rPr>
+                <w:rFonts w:ascii="Times New Roman" w:hAnsi="Times New Roman" w:cs="Times New Roman"/>
+                <w:sz w:val="24"/>
+                <w:szCs w:val="24"/>
+              </w:rPr>
+              <w:t>5</w:t>
+            </w:r>
+          </w:p>
+        </w:tc>
+        <w:tc>
+          <w:tcPr>
+            <w:tcW w:w="2079" w:type="dxa"/>
+          </w:tcPr>
+          <w:p>
+            <w:pPr>
+              <w:pStyle w:val="KeinLeerraum"/>
+              <w:rPr>
+                <w:rFonts w:ascii="Times New Roman" w:hAnsi="Times New Roman" w:cs="Times New Roman"/>
+                <w:sz w:val="24"/>
+                <w:szCs w:val="24"/>
+              </w:rPr>
+            </w:pPr>
+            <w:r>
+              <w:rPr>
+                <w:rFonts w:ascii="Times New Roman" w:hAnsi="Times New Roman" w:cs="Times New Roman"/>
+                <w:sz w:val="24"/>
+                <w:szCs w:val="24"/>
+              </w:rPr>
+              <w:t>Tom</w:t>
+            </w:r>
+          </w:p>
+        </w:tc>
+        <w:tc>
+          <w:tcPr>
+            <w:tcW w:w="1410" w:type="dxa"/>
+          </w:tcPr>
+          <w:p>
+            <w:pPr>
+              <w:pStyle w:val="KeinLeerraum"/>
+              <w:jc w:val="center"/>
+              <w:rPr>
+                <w:rFonts w:ascii="Times New Roman" w:hAnsi="Times New Roman" w:cs="Times New Roman"/>
+                <w:sz w:val="24"/>
+                <w:szCs w:val="24"/>
+              </w:rPr>
+            </w:pPr>
+            <w:r>
+              <w:rPr>
+                <w:rFonts w:ascii="Times New Roman" w:hAnsi="Times New Roman" w:cs="Times New Roman"/>
+                <w:sz w:val="24"/>
+                <w:szCs w:val="24"/>
+              </w:rPr>
+              <w:t>0,5</w:t>
+            </w:r>
+          </w:p>
+        </w:tc>
+        <w:tc>
+          <w:tcPr>
+            <w:tcW w:w="1296" w:type="dxa"/>
+          </w:tcPr>
+          <w:p>
+            <w:pPr>
+              <w:pStyle w:val="KeinLeerraum"/>
+              <w:jc w:val="center"/>
+              <w:rPr>
+                <w:rFonts w:ascii="Times New Roman" w:hAnsi="Times New Roman" w:cs="Times New Roman"/>
+                <w:sz w:val="24"/>
+                <w:szCs w:val="24"/>
+              </w:rPr>
+            </w:pPr>
+            <w:r>
+              <w:rPr>
+                <w:rFonts w:ascii="Times New Roman" w:hAnsi="Times New Roman" w:cs="Times New Roman"/>
+                <w:sz w:val="24"/>
+                <w:szCs w:val="24"/>
+              </w:rPr>
+              <w:t>0,5</w:t>
+            </w:r>
+          </w:p>
+        </w:tc>
+      </w:tr>
+      <w:tr>
+        <w:trPr>
+          <w:cantSplit/>
+          <w:tblHeader/>
+        </w:trPr>
+        <w:tc>
+          <w:tcPr>
+            <w:tcW w:w="522" w:type="dxa"/>
+          </w:tcPr>
+          <w:p>
+            <w:pPr>
+              <w:pStyle w:val="KeinLeerraum"/>
+              <w:rPr>
+                <w:rFonts w:ascii="Times New Roman" w:hAnsi="Times New Roman" w:cs="Times New Roman"/>
+                <w:sz w:val="24"/>
+                <w:szCs w:val="24"/>
+              </w:rPr>
+            </w:pPr>
+            <w:r>
+              <w:rPr>
+                <w:rFonts w:ascii="Times New Roman" w:hAnsi="Times New Roman" w:cs="Times New Roman"/>
+                <w:sz w:val="24"/>
+                <w:szCs w:val="24"/>
+              </w:rPr>
+              <w:t>96</w:t>
+            </w:r>
+          </w:p>
+        </w:tc>
+        <w:tc>
+          <w:tcPr>
+            <w:tcW w:w="2988" w:type="dxa"/>
+          </w:tcPr>
+          <w:p>
+            <w:pPr>
+              <w:pStyle w:val="KeinLeerraum"/>
+              <w:rPr>
+                <w:rFonts w:ascii="Times New Roman" w:hAnsi="Times New Roman" w:cs="Times New Roman"/>
+                <w:sz w:val="24"/>
+                <w:szCs w:val="24"/>
+              </w:rPr>
+            </w:pPr>
+            <w:r>
+              <w:rPr>
+                <w:rFonts w:ascii="Times New Roman" w:hAnsi="Times New Roman" w:cs="Times New Roman"/>
+                <w:sz w:val="24"/>
+                <w:szCs w:val="24"/>
+              </w:rPr>
+              <w:t xml:space="preserve">Registerlink auf </w:t>
+            </w:r>
+            <w:proofErr w:type="spellStart"/>
+            <w:r>
+              <w:rPr>
+                <w:rFonts w:ascii="Times New Roman" w:hAnsi="Times New Roman" w:cs="Times New Roman"/>
+                <w:sz w:val="24"/>
+                <w:szCs w:val="24"/>
+              </w:rPr>
+              <w:t>Loginscreen</w:t>
+            </w:r>
+            <w:proofErr w:type="spellEnd"/>
+          </w:p>
+        </w:tc>
+        <w:tc>
+          <w:tcPr>
+            <w:tcW w:w="993" w:type="dxa"/>
+          </w:tcPr>
+          <w:p>
+            <w:pPr>
+              <w:pStyle w:val="KeinLeerraum"/>
+              <w:jc w:val="center"/>
+              <w:rPr>
+                <w:rFonts w:ascii="Times New Roman" w:hAnsi="Times New Roman" w:cs="Times New Roman"/>
+                <w:sz w:val="24"/>
+                <w:szCs w:val="24"/>
+              </w:rPr>
+            </w:pPr>
+            <w:r>
+              <w:rPr>
+                <w:rFonts w:ascii="Times New Roman" w:hAnsi="Times New Roman" w:cs="Times New Roman"/>
+                <w:sz w:val="24"/>
+                <w:szCs w:val="24"/>
+              </w:rPr>
+              <w:t>1</w:t>
+            </w:r>
+          </w:p>
+        </w:tc>
+        <w:tc>
+          <w:tcPr>
+            <w:tcW w:w="2079" w:type="dxa"/>
+          </w:tcPr>
+          <w:p>
+            <w:pPr>
+              <w:pStyle w:val="KeinLeerraum"/>
+              <w:rPr>
+                <w:rFonts w:ascii="Times New Roman" w:hAnsi="Times New Roman" w:cs="Times New Roman"/>
+                <w:sz w:val="24"/>
+                <w:szCs w:val="24"/>
+              </w:rPr>
+            </w:pPr>
+            <w:r>
+              <w:rPr>
+                <w:rFonts w:ascii="Times New Roman" w:hAnsi="Times New Roman" w:cs="Times New Roman"/>
+                <w:sz w:val="24"/>
+                <w:szCs w:val="24"/>
+              </w:rPr>
+              <w:t>Tom</w:t>
+            </w:r>
+          </w:p>
+        </w:tc>
+        <w:tc>
+          <w:tcPr>
+            <w:tcW w:w="1410" w:type="dxa"/>
+          </w:tcPr>
+          <w:p>
+            <w:pPr>
+              <w:pStyle w:val="KeinLeerraum"/>
+              <w:jc w:val="center"/>
+              <w:rPr>
+                <w:rFonts w:ascii="Times New Roman" w:hAnsi="Times New Roman" w:cs="Times New Roman"/>
+                <w:sz w:val="24"/>
+                <w:szCs w:val="24"/>
+              </w:rPr>
+            </w:pPr>
+            <w:r>
+              <w:rPr>
+                <w:rFonts w:ascii="Times New Roman" w:hAnsi="Times New Roman" w:cs="Times New Roman"/>
+                <w:sz w:val="24"/>
+                <w:szCs w:val="24"/>
+              </w:rPr>
+              <w:t>0,5</w:t>
+            </w:r>
+          </w:p>
+        </w:tc>
+        <w:tc>
+          <w:tcPr>
+            <w:tcW w:w="1296" w:type="dxa"/>
+          </w:tcPr>
+          <w:p>
+            <w:pPr>
+              <w:pStyle w:val="KeinLeerraum"/>
+              <w:jc w:val="center"/>
+              <w:rPr>
+                <w:rFonts w:ascii="Times New Roman" w:hAnsi="Times New Roman" w:cs="Times New Roman"/>
+                <w:sz w:val="24"/>
+                <w:szCs w:val="24"/>
+              </w:rPr>
+            </w:pPr>
+            <w:r>
+              <w:rPr>
+                <w:rFonts w:ascii="Times New Roman" w:hAnsi="Times New Roman" w:cs="Times New Roman"/>
+                <w:sz w:val="24"/>
+                <w:szCs w:val="24"/>
+              </w:rPr>
+              <w:t>0,5</w:t>
+            </w:r>
+          </w:p>
+        </w:tc>
+      </w:tr>
+      <w:tr>
+        <w:trPr>
+          <w:cantSplit/>
+          <w:tblHeader/>
+        </w:trPr>
+        <w:tc>
+          <w:tcPr>
+            <w:tcW w:w="522" w:type="dxa"/>
+          </w:tcPr>
+          <w:p>
+            <w:pPr>
+              <w:pStyle w:val="KeinLeerraum"/>
+              <w:rPr>
+                <w:rFonts w:ascii="Times New Roman" w:hAnsi="Times New Roman" w:cs="Times New Roman"/>
+                <w:sz w:val="24"/>
+                <w:szCs w:val="24"/>
+              </w:rPr>
+            </w:pPr>
+            <w:r>
+              <w:rPr>
+                <w:rFonts w:ascii="Times New Roman" w:hAnsi="Times New Roman" w:cs="Times New Roman"/>
+                <w:sz w:val="24"/>
+                <w:szCs w:val="24"/>
+              </w:rPr>
+              <w:t>97</w:t>
+            </w:r>
+          </w:p>
+        </w:tc>
+        <w:tc>
+          <w:tcPr>
+            <w:tcW w:w="2988" w:type="dxa"/>
+          </w:tcPr>
+          <w:p>
+            <w:pPr>
+              <w:pStyle w:val="KeinLeerraum"/>
+              <w:rPr>
+                <w:rFonts w:ascii="Times New Roman" w:hAnsi="Times New Roman" w:cs="Times New Roman"/>
+                <w:sz w:val="24"/>
+                <w:szCs w:val="24"/>
+              </w:rPr>
+            </w:pPr>
+            <w:proofErr w:type="spellStart"/>
+            <w:r>
+              <w:rPr>
+                <w:rFonts w:ascii="Times New Roman" w:hAnsi="Times New Roman" w:cs="Times New Roman"/>
+                <w:sz w:val="24"/>
+                <w:szCs w:val="24"/>
+              </w:rPr>
+              <w:t>Tourseite</w:t>
+            </w:r>
+            <w:proofErr w:type="spellEnd"/>
+            <w:r>
+              <w:rPr>
+                <w:rFonts w:ascii="Times New Roman" w:hAnsi="Times New Roman" w:cs="Times New Roman"/>
+                <w:sz w:val="24"/>
+                <w:szCs w:val="24"/>
+              </w:rPr>
+              <w:t xml:space="preserve"> anpassen</w:t>
+            </w:r>
+          </w:p>
+        </w:tc>
+        <w:tc>
+          <w:tcPr>
+            <w:tcW w:w="993" w:type="dxa"/>
+          </w:tcPr>
+          <w:p>
+            <w:pPr>
+              <w:pStyle w:val="KeinLeerraum"/>
+              <w:jc w:val="center"/>
+              <w:rPr>
+                <w:rFonts w:ascii="Times New Roman" w:hAnsi="Times New Roman" w:cs="Times New Roman"/>
+                <w:sz w:val="24"/>
+                <w:szCs w:val="24"/>
+              </w:rPr>
+            </w:pPr>
+            <w:r>
+              <w:rPr>
+                <w:rFonts w:ascii="Times New Roman" w:hAnsi="Times New Roman" w:cs="Times New Roman"/>
+                <w:sz w:val="24"/>
+                <w:szCs w:val="24"/>
+              </w:rPr>
+              <w:t>2</w:t>
+            </w:r>
+          </w:p>
+        </w:tc>
+        <w:tc>
+          <w:tcPr>
+            <w:tcW w:w="2079" w:type="dxa"/>
+          </w:tcPr>
+          <w:p>
+            <w:pPr>
+              <w:pStyle w:val="KeinLeerraum"/>
+              <w:rPr>
+                <w:rFonts w:ascii="Times New Roman" w:hAnsi="Times New Roman" w:cs="Times New Roman"/>
+                <w:sz w:val="24"/>
+                <w:szCs w:val="24"/>
+              </w:rPr>
+            </w:pPr>
+            <w:r>
+              <w:rPr>
+                <w:rFonts w:ascii="Times New Roman" w:hAnsi="Times New Roman" w:cs="Times New Roman"/>
+                <w:sz w:val="24"/>
+                <w:szCs w:val="24"/>
+              </w:rPr>
+              <w:t>Tom</w:t>
+            </w:r>
+          </w:p>
+        </w:tc>
+        <w:tc>
+          <w:tcPr>
+            <w:tcW w:w="1410" w:type="dxa"/>
+          </w:tcPr>
+          <w:p>
+            <w:pPr>
+              <w:pStyle w:val="KeinLeerraum"/>
+              <w:jc w:val="center"/>
+              <w:rPr>
+                <w:rFonts w:ascii="Times New Roman" w:hAnsi="Times New Roman" w:cs="Times New Roman"/>
+                <w:sz w:val="24"/>
+                <w:szCs w:val="24"/>
+              </w:rPr>
+            </w:pPr>
+            <w:r>
+              <w:rPr>
+                <w:rFonts w:ascii="Times New Roman" w:hAnsi="Times New Roman" w:cs="Times New Roman"/>
+                <w:sz w:val="24"/>
+                <w:szCs w:val="24"/>
+              </w:rPr>
+              <w:t>2</w:t>
+            </w:r>
+          </w:p>
+        </w:tc>
+        <w:tc>
+          <w:tcPr>
+            <w:tcW w:w="1296" w:type="dxa"/>
+          </w:tcPr>
+          <w:p>
+            <w:pPr>
+              <w:pStyle w:val="KeinLeerraum"/>
+              <w:jc w:val="center"/>
+              <w:rPr>
+                <w:rFonts w:ascii="Times New Roman" w:hAnsi="Times New Roman" w:cs="Times New Roman"/>
+                <w:sz w:val="24"/>
+                <w:szCs w:val="24"/>
+              </w:rPr>
+            </w:pPr>
+            <w:r>
+              <w:rPr>
+                <w:rFonts w:ascii="Times New Roman" w:hAnsi="Times New Roman" w:cs="Times New Roman"/>
+                <w:sz w:val="24"/>
+                <w:szCs w:val="24"/>
+              </w:rPr>
+              <w:t>2</w:t>
+            </w:r>
+          </w:p>
+        </w:tc>
+      </w:tr>
+      <w:tr>
+        <w:trPr>
+          <w:cantSplit/>
+          <w:tblHeader/>
+        </w:trPr>
+        <w:tc>
+          <w:tcPr>
+            <w:tcW w:w="522" w:type="dxa"/>
+          </w:tcPr>
+          <w:p>
+            <w:pPr>
+              <w:pStyle w:val="KeinLeerraum"/>
+              <w:rPr>
+                <w:rFonts w:ascii="Times New Roman" w:hAnsi="Times New Roman" w:cs="Times New Roman"/>
+                <w:sz w:val="24"/>
+                <w:szCs w:val="24"/>
+              </w:rPr>
+            </w:pPr>
+            <w:r>
+              <w:rPr>
+                <w:rFonts w:ascii="Times New Roman" w:hAnsi="Times New Roman" w:cs="Times New Roman"/>
+                <w:sz w:val="24"/>
+                <w:szCs w:val="24"/>
+              </w:rPr>
+              <w:t>98</w:t>
+            </w:r>
+          </w:p>
+        </w:tc>
+        <w:tc>
+          <w:tcPr>
+            <w:tcW w:w="2988" w:type="dxa"/>
+          </w:tcPr>
+          <w:p>
+            <w:pPr>
+              <w:pStyle w:val="KeinLeerraum"/>
+              <w:rPr>
+                <w:rFonts w:ascii="Times New Roman" w:hAnsi="Times New Roman" w:cs="Times New Roman"/>
+                <w:sz w:val="24"/>
+                <w:szCs w:val="24"/>
+              </w:rPr>
+            </w:pPr>
+            <w:r>
+              <w:rPr>
+                <w:rFonts w:ascii="Times New Roman" w:hAnsi="Times New Roman" w:cs="Times New Roman"/>
+                <w:sz w:val="24"/>
+                <w:szCs w:val="24"/>
+              </w:rPr>
+              <w:t>Dokumentation erstellen</w:t>
+            </w:r>
+          </w:p>
+        </w:tc>
+        <w:tc>
+          <w:tcPr>
+            <w:tcW w:w="993" w:type="dxa"/>
+          </w:tcPr>
+          <w:p>
+            <w:pPr>
+              <w:pStyle w:val="KeinLeerraum"/>
+              <w:jc w:val="center"/>
+              <w:rPr>
+                <w:rFonts w:ascii="Times New Roman" w:hAnsi="Times New Roman" w:cs="Times New Roman"/>
+                <w:sz w:val="24"/>
+                <w:szCs w:val="24"/>
+              </w:rPr>
+            </w:pPr>
+            <w:r>
+              <w:rPr>
+                <w:rFonts w:ascii="Times New Roman" w:hAnsi="Times New Roman" w:cs="Times New Roman"/>
+                <w:sz w:val="24"/>
+                <w:szCs w:val="24"/>
+              </w:rPr>
+              <w:t>30</w:t>
+            </w:r>
+          </w:p>
+        </w:tc>
+        <w:tc>
+          <w:tcPr>
+            <w:tcW w:w="2079" w:type="dxa"/>
+          </w:tcPr>
+          <w:p>
+            <w:pPr>
+              <w:pStyle w:val="KeinLeerraum"/>
+              <w:rPr>
+                <w:rFonts w:ascii="Times New Roman" w:hAnsi="Times New Roman" w:cs="Times New Roman"/>
+                <w:sz w:val="24"/>
+                <w:szCs w:val="24"/>
+              </w:rPr>
+            </w:pPr>
+            <w:r>
+              <w:rPr>
+                <w:rFonts w:ascii="Times New Roman" w:hAnsi="Times New Roman" w:cs="Times New Roman"/>
+                <w:sz w:val="24"/>
+                <w:szCs w:val="24"/>
+              </w:rPr>
+              <w:t>Alle</w:t>
+            </w:r>
+          </w:p>
+        </w:tc>
+        <w:tc>
+          <w:tcPr>
+            <w:tcW w:w="1410" w:type="dxa"/>
+          </w:tcPr>
+          <w:p>
+            <w:pPr>
+              <w:pStyle w:val="KeinLeerraum"/>
+              <w:jc w:val="center"/>
+              <w:rPr>
+                <w:rFonts w:ascii="Times New Roman" w:hAnsi="Times New Roman" w:cs="Times New Roman"/>
+                <w:sz w:val="24"/>
+                <w:szCs w:val="24"/>
+              </w:rPr>
+            </w:pPr>
+            <w:r>
+              <w:rPr>
+                <w:rFonts w:ascii="Times New Roman" w:hAnsi="Times New Roman" w:cs="Times New Roman"/>
+                <w:sz w:val="24"/>
+                <w:szCs w:val="24"/>
+              </w:rPr>
+              <w:t>5</w:t>
+            </w:r>
+          </w:p>
+        </w:tc>
+        <w:tc>
+          <w:tcPr>
+            <w:tcW w:w="1296" w:type="dxa"/>
+          </w:tcPr>
+          <w:p>
+            <w:pPr>
+              <w:pStyle w:val="KeinLeerraum"/>
+              <w:jc w:val="center"/>
+              <w:rPr>
+                <w:rFonts w:ascii="Times New Roman" w:hAnsi="Times New Roman" w:cs="Times New Roman"/>
+                <w:sz w:val="24"/>
+                <w:szCs w:val="24"/>
+              </w:rPr>
+            </w:pPr>
+            <w:r>
+              <w:rPr>
+                <w:rFonts w:ascii="Times New Roman" w:hAnsi="Times New Roman" w:cs="Times New Roman"/>
+                <w:sz w:val="24"/>
+                <w:szCs w:val="24"/>
+              </w:rPr>
+              <w:t>5</w:t>
+            </w:r>
+          </w:p>
+        </w:tc>
+      </w:tr>
+      <w:tr>
+        <w:trPr>
+          <w:cantSplit/>
+          <w:tblHeader/>
+        </w:trPr>
+        <w:tc>
+          <w:tcPr>
+            <w:tcW w:w="522" w:type="dxa"/>
+          </w:tcPr>
+          <w:p>
+            <w:pPr>
+              <w:pStyle w:val="KeinLeerraum"/>
+              <w:rPr>
+                <w:rFonts w:ascii="Times New Roman" w:hAnsi="Times New Roman" w:cs="Times New Roman"/>
+                <w:sz w:val="24"/>
+                <w:szCs w:val="24"/>
+              </w:rPr>
+            </w:pPr>
+            <w:r>
+              <w:rPr>
+                <w:rFonts w:ascii="Times New Roman" w:hAnsi="Times New Roman" w:cs="Times New Roman"/>
+                <w:sz w:val="24"/>
+                <w:szCs w:val="24"/>
+              </w:rPr>
+              <w:t>61</w:t>
+            </w:r>
+          </w:p>
+        </w:tc>
+        <w:tc>
+          <w:tcPr>
+            <w:tcW w:w="2988" w:type="dxa"/>
+          </w:tcPr>
+          <w:p>
+            <w:pPr>
+              <w:pStyle w:val="KeinLeerraum"/>
+              <w:rPr>
+                <w:rFonts w:ascii="Times New Roman" w:hAnsi="Times New Roman" w:cs="Times New Roman"/>
+                <w:sz w:val="24"/>
+                <w:szCs w:val="24"/>
+              </w:rPr>
+            </w:pPr>
+            <w:r>
+              <w:rPr>
+                <w:rFonts w:ascii="Times New Roman" w:hAnsi="Times New Roman" w:cs="Times New Roman"/>
+                <w:sz w:val="24"/>
+                <w:szCs w:val="24"/>
+              </w:rPr>
+              <w:t>Automatisierte Buchung</w:t>
+            </w:r>
+          </w:p>
+        </w:tc>
+        <w:tc>
+          <w:tcPr>
+            <w:tcW w:w="993" w:type="dxa"/>
+          </w:tcPr>
+          <w:p>
+            <w:pPr>
+              <w:pStyle w:val="KeinLeerraum"/>
+              <w:jc w:val="center"/>
+              <w:rPr>
+                <w:rFonts w:ascii="Times New Roman" w:hAnsi="Times New Roman" w:cs="Times New Roman"/>
+                <w:sz w:val="24"/>
+                <w:szCs w:val="24"/>
+              </w:rPr>
+            </w:pPr>
+            <w:r>
+              <w:rPr>
+                <w:rFonts w:ascii="Times New Roman" w:hAnsi="Times New Roman" w:cs="Times New Roman"/>
+                <w:sz w:val="24"/>
+                <w:szCs w:val="24"/>
+              </w:rPr>
+              <w:t>4</w:t>
+            </w:r>
+          </w:p>
+        </w:tc>
+        <w:tc>
+          <w:tcPr>
+            <w:tcW w:w="2079" w:type="dxa"/>
+          </w:tcPr>
+          <w:p>
+            <w:pPr>
+              <w:pStyle w:val="KeinLeerraum"/>
+              <w:rPr>
+                <w:rFonts w:ascii="Times New Roman" w:hAnsi="Times New Roman" w:cs="Times New Roman"/>
+                <w:sz w:val="24"/>
+                <w:szCs w:val="24"/>
+              </w:rPr>
+            </w:pPr>
+            <w:r>
+              <w:rPr>
+                <w:rFonts w:ascii="Times New Roman" w:hAnsi="Times New Roman" w:cs="Times New Roman"/>
+                <w:sz w:val="24"/>
+                <w:szCs w:val="24"/>
+              </w:rPr>
+              <w:t>Mareike</w:t>
+            </w:r>
+          </w:p>
+        </w:tc>
+        <w:tc>
+          <w:tcPr>
+            <w:tcW w:w="1410" w:type="dxa"/>
+          </w:tcPr>
+          <w:p>
+            <w:pPr>
+              <w:pStyle w:val="KeinLeerraum"/>
+              <w:jc w:val="center"/>
+              <w:rPr>
+                <w:rFonts w:ascii="Times New Roman" w:hAnsi="Times New Roman" w:cs="Times New Roman"/>
+                <w:sz w:val="24"/>
+                <w:szCs w:val="24"/>
+              </w:rPr>
+            </w:pPr>
+            <w:r>
+              <w:rPr>
+                <w:rFonts w:ascii="Times New Roman" w:hAnsi="Times New Roman" w:cs="Times New Roman"/>
+                <w:sz w:val="24"/>
+                <w:szCs w:val="24"/>
+              </w:rPr>
+              <w:t>5,5</w:t>
+            </w:r>
+          </w:p>
+        </w:tc>
+        <w:tc>
+          <w:tcPr>
+            <w:tcW w:w="1296" w:type="dxa"/>
+          </w:tcPr>
+          <w:p>
+            <w:pPr>
+              <w:pStyle w:val="KeinLeerraum"/>
+              <w:jc w:val="center"/>
+              <w:rPr>
+                <w:rFonts w:ascii="Times New Roman" w:hAnsi="Times New Roman" w:cs="Times New Roman"/>
+                <w:sz w:val="24"/>
+                <w:szCs w:val="24"/>
+              </w:rPr>
+            </w:pPr>
+            <w:r>
+              <w:rPr>
+                <w:rFonts w:ascii="Times New Roman" w:hAnsi="Times New Roman" w:cs="Times New Roman"/>
+                <w:sz w:val="24"/>
+                <w:szCs w:val="24"/>
+              </w:rPr>
+              <w:t>-</w:t>
             </w:r>
           </w:p>
         </w:tc>
@@ -19485,79 +23467,6 @@
 
 <file path=word/header1.xml><?xml version="1.0" encoding="utf-8"?>
 <w:hdr xmlns:ve="http://schemas.openxmlformats.org/markup-compatibility/2006" xmlns:o="urn:schemas-microsoft-com:office:office" xmlns:r="http://schemas.openxmlformats.org/officeDocument/2006/relationships" xmlns:m="http://schemas.openxmlformats.org/officeDocument/2006/math" xmlns:v="urn:schemas-microsoft-com:vml" xmlns:wp="http://schemas.openxmlformats.org/drawingml/2006/wordprocessingDrawing" xmlns:w10="urn:schemas-microsoft-com:office:word" xmlns:w="http://schemas.openxmlformats.org/wordprocessingml/2006/main" xmlns:wne="http://schemas.microsoft.com/office/word/2006/wordml">
-  <w:p>
-    <w:pPr>
-      <w:pStyle w:val="Kopfzeile"/>
-    </w:pPr>
-    <w:r>
-      <w:rPr>
-        <w:noProof/>
-        <w:lang w:eastAsia="de-DE"/>
-      </w:rPr>
-      <w:drawing>
-        <wp:anchor distT="0" distB="0" distL="114300" distR="114300" simplePos="0" relativeHeight="251658240" behindDoc="0" locked="0" layoutInCell="1" allowOverlap="1">
-          <wp:simplePos x="0" y="0"/>
-          <wp:positionH relativeFrom="column">
-            <wp:posOffset>4253230</wp:posOffset>
-          </wp:positionH>
-          <wp:positionV relativeFrom="paragraph">
-            <wp:posOffset>-154305</wp:posOffset>
-          </wp:positionV>
-          <wp:extent cx="1655445" cy="438150"/>
-          <wp:effectExtent l="19050" t="0" r="1905" b="0"/>
-          <wp:wrapNone/>
-          <wp:docPr id="9" name="Bild 9"/>
-          <wp:cNvGraphicFramePr>
-            <a:graphicFrameLocks xmlns:a="http://schemas.openxmlformats.org/drawingml/2006/main" noChangeAspect="1"/>
-          </wp:cNvGraphicFramePr>
-          <a:graphic xmlns:a="http://schemas.openxmlformats.org/drawingml/2006/main">
-            <a:graphicData uri="http://schemas.openxmlformats.org/drawingml/2006/picture">
-              <pic:pic xmlns:pic="http://schemas.openxmlformats.org/drawingml/2006/picture">
-                <pic:nvPicPr>
-                  <pic:cNvPr id="0" name="Picture 9"/>
-                  <pic:cNvPicPr>
-                    <a:picLocks noChangeAspect="1" noChangeArrowheads="1"/>
-                  </pic:cNvPicPr>
-                </pic:nvPicPr>
-                <pic:blipFill>
-                  <a:blip r:embed="rId1"/>
-                  <a:srcRect/>
-                  <a:stretch>
-                    <a:fillRect/>
-                  </a:stretch>
-                </pic:blipFill>
-                <pic:spPr bwMode="auto">
-                  <a:xfrm>
-                    <a:off x="0" y="0"/>
-                    <a:ext cx="1655445" cy="438150"/>
-                  </a:xfrm>
-                  <a:prstGeom prst="rect">
-                    <a:avLst/>
-                  </a:prstGeom>
-                  <a:noFill/>
-                  <a:ln w="9525">
-                    <a:noFill/>
-                    <a:miter lim="800000"/>
-                    <a:headEnd/>
-                    <a:tailEnd/>
-                  </a:ln>
-                </pic:spPr>
-              </pic:pic>
-            </a:graphicData>
-          </a:graphic>
-        </wp:anchor>
-      </w:drawing>
-    </w:r>
-    <w:r>
-      <w:t>Kundenprokjekt Webtechnologien II</w:t>
-    </w:r>
-    <w:r>
-      <w:ptab w:relativeTo="margin" w:alignment="center" w:leader="none"/>
-    </w:r>
-    <w:r>
-      <w:t>Gruppe 1</w:t>
-    </w:r>
-  </w:p>
   <w:p>
     <w:pPr>
       <w:pStyle w:val="Kopfzeile"/>

</xml_diff>